<commit_message>
Returned to normal after messing with rope.
</commit_message>
<xml_diff>
--- a/tests/resources/Saved/21TRC1234_Traffic Judgment Entry.docx
+++ b/tests/resources/Saved/21TRC1234_Traffic Judgment Entry.docx
@@ -1,6 +1,6 @@
 
 <file path=word/document.xml><?xml version="1.0" encoding="utf-8"?>
-<w:document xmlns:wpc="http://schemas.microsoft.com/office/word/2010/wordprocessingCanvas" xmlns:cx="http://schemas.microsoft.com/office/drawing/2014/chartex" xmlns:cx1="http://schemas.microsoft.com/office/drawing/2015/9/8/chartex" xmlns:cx2="http://schemas.microsoft.com/office/drawing/2015/10/21/chartex" xmlns:cx3="http://schemas.microsoft.com/office/drawing/2016/5/9/chartex" xmlns:cx4="http://schemas.microsoft.com/office/drawing/2016/5/10/chartex" xmlns:cx5="http://schemas.microsoft.com/office/drawing/2016/5/11/chartex" xmlns:cx6="http://schemas.microsoft.com/office/drawing/2016/5/12/chartex" xmlns:cx7="http://schemas.microsoft.com/office/drawing/2016/5/13/chartex" xmlns:cx8="http://schemas.microsoft.com/office/drawing/2016/5/14/chartex" xmlns:mc="http://schemas.openxmlformats.org/markup-compatibility/2006" xmlns:aink="http://schemas.microsoft.com/office/drawing/2016/ink" xmlns:am3d="http://schemas.microsoft.com/office/drawing/2017/model3d" xmlns:o="urn:schemas-microsoft-com:office:office" xmlns:r="http://schemas.openxmlformats.org/officeDocument/2006/relationships" xmlns:m="http://schemas.openxmlformats.org/officeDocument/2006/math" xmlns:v="urn:schemas-microsoft-com:vml" xmlns:wp14="http://schemas.microsoft.com/office/word/2010/wordprocessingDrawing" xmlns:wp="http://schemas.openxmlformats.org/drawingml/2006/wordprocessingDrawing" xmlns:w10="urn:schemas-microsoft-com:office:word" xmlns:w="http://schemas.openxmlformats.org/wordprocessingml/2006/main" xmlns:w14="http://schemas.microsoft.com/office/word/2010/wordml" xmlns:w15="http://schemas.microsoft.com/office/word/2012/wordml" xmlns:w16cex="http://schemas.microsoft.com/office/word/2018/wordml/cex" xmlns:w16cid="http://schemas.microsoft.com/office/word/2016/wordml/cid" xmlns:w16="http://schemas.microsoft.com/office/word/2018/wordml" xmlns:w16se="http://schemas.microsoft.com/office/word/2015/wordml/symex" xmlns:wpg="http://schemas.microsoft.com/office/word/2010/wordprocessingGroup" xmlns:wpi="http://schemas.microsoft.com/office/word/2010/wordprocessingInk" xmlns:wne="http://schemas.microsoft.com/office/word/2006/wordml" xmlns:wps="http://schemas.microsoft.com/office/word/2010/wordprocessingShape" mc:Ignorable="w14 w15 w16se w16cid w16 w16cex wp14">
+<w:document xmlns:wpc="http://schemas.microsoft.com/office/word/2010/wordprocessingCanvas" xmlns:mc="http://schemas.openxmlformats.org/markup-compatibility/2006" xmlns:o="urn:schemas-microsoft-com:office:office" xmlns:r="http://schemas.openxmlformats.org/officeDocument/2006/relationships" xmlns:m="http://schemas.openxmlformats.org/officeDocument/2006/math" xmlns:v="urn:schemas-microsoft-com:vml" xmlns:wp14="http://schemas.microsoft.com/office/word/2010/wordprocessingDrawing" xmlns:wp="http://schemas.openxmlformats.org/drawingml/2006/wordprocessingDrawing" xmlns:w10="urn:schemas-microsoft-com:office:word" xmlns:w="http://schemas.openxmlformats.org/wordprocessingml/2006/main" xmlns:w14="http://schemas.microsoft.com/office/word/2010/wordml" xmlns:wpg="http://schemas.microsoft.com/office/word/2010/wordprocessingGroup" xmlns:wpi="http://schemas.microsoft.com/office/word/2010/wordprocessingInk" xmlns:wne="http://schemas.microsoft.com/office/word/2006/wordml" xmlns:wps="http://schemas.microsoft.com/office/word/2010/wordprocessingShape" mc:Ignorable="w14 wp14">
   <w:body>
     <w:p>
       <w:pPr>
@@ -179,13 +179,23 @@
           <w:szCs w:val="20"/>
         </w:rPr>
       </w:pPr>
-      <w:r>
-        <w:rPr>
-          <w:rFonts w:ascii="Palatino Linotype" w:hAnsi="Palatino Linotype"/>
-          <w:sz w:val="20"/>
-          <w:szCs w:val="20"/>
-        </w:rPr>
-        <w:t>vs.</w:t>
+      <w:proofErr w:type="gramStart"/>
+      <w:r>
+        <w:rPr>
+          <w:rFonts w:ascii="Palatino Linotype" w:hAnsi="Palatino Linotype"/>
+          <w:sz w:val="20"/>
+          <w:szCs w:val="20"/>
+        </w:rPr>
+        <w:t>vs</w:t>
+      </w:r>
+      <w:proofErr w:type="gramEnd"/>
+      <w:r>
+        <w:rPr>
+          <w:rFonts w:ascii="Palatino Linotype" w:hAnsi="Palatino Linotype"/>
+          <w:sz w:val="20"/>
+          <w:szCs w:val="20"/>
+        </w:rPr>
+        <w:t>.</w:t>
       </w:r>
       <w:r>
         <w:rPr>
@@ -321,7 +331,7 @@
           <w:sz w:val="20"/>
           <w:szCs w:val="20"/>
         </w:rPr>
-        <w:t xml:space="preserve">Justin Kudela</w:t>
+        <w:t xml:space="preserve"/>
       </w:r>
       <w:r>
         <w:rPr>
@@ -385,6 +395,7 @@
           <w:szCs w:val="20"/>
         </w:rPr>
       </w:pPr>
+      <w:proofErr w:type="gramStart"/>
       <w:r>
         <w:rPr>
           <w:rFonts w:ascii="Palatino Linotype" w:hAnsi="Palatino Linotype"/>
@@ -393,6 +404,7 @@
         </w:rPr>
         <w:t>Defendant.</w:t>
       </w:r>
+      <w:proofErr w:type="gramEnd"/>
       <w:r>
         <w:rPr>
           <w:rFonts w:ascii="Palatino Linotype" w:hAnsi="Palatino Linotype"/>
@@ -461,7 +473,18 @@
           <w:szCs w:val="20"/>
           <w:u w:val="single"/>
         </w:rPr>
-        <w:t>FINAL JUDGMENT ENTRY</w:t>
+        <w:t>MAGISTRATE</w:t>
+      </w:r>
+      <w:r>
+        <w:rPr>
+          <w:rFonts w:ascii="Palatino Linotype" w:hAnsi="Palatino Linotype"/>
+          <w:b/>
+          <w:bCs/>
+          <w:sz w:val="20"/>
+          <w:szCs w:val="20"/>
+          <w:u w:val="single"/>
+        </w:rPr>
+        <w:t xml:space="preserve"> ENTRY</w:t>
       </w:r>
     </w:p>
     <w:p>
@@ -530,7 +553,7 @@
           <w:sz w:val="20"/>
           <w:szCs w:val="20"/>
         </w:rPr>
-        <w:t xml:space="preserve"> on August 23, 2021.</w:t>
+        <w:t xml:space="preserve"> on September 06, 2021.</w:t>
       </w:r>
       <w:r>
         <w:rPr>
@@ -620,9 +643,7 @@
         <w:tblLook w:val="04A0" w:firstRow="1" w:lastRow="0" w:firstColumn="1" w:lastColumn="0" w:noHBand="0" w:noVBand="1"/>
       </w:tblPr>
       <w:tblGrid>
-        <w:gridCol w:w="2176"/>
-        <w:gridCol w:w="2176"/>
-        <w:gridCol w:w="3833"/>
+        <w:gridCol w:w="8185"/>
       </w:tblGrid>
       <w:tr>
         <w:tc>
@@ -660,82 +681,6 @@
                 <w:szCs w:val="20"/>
               </w:rPr>
               <w:t>Offense</w:t>
-            </w:r>
-          </w:p>
-        </w:tc>
-        <w:tc>
-          <w:tcPr>
-            <w:tcW w:w="3289" w:type="dxa"/>
-          </w:tcPr>
-          <w:p>
-            <w:pPr>
-              <w:tabs>
-                <w:tab w:val="left" w:pos="-1080"/>
-                <w:tab w:val="left" w:pos="-720"/>
-                <w:tab w:val="left" w:pos="0"/>
-                <w:tab w:val="left" w:pos="720"/>
-                <w:tab w:val="left" w:pos="1440"/>
-                <w:tab w:val="left" w:pos="2160"/>
-                <w:tab w:val="left" w:pos="2880"/>
-                <w:tab w:val="left" w:pos="3600"/>
-                <w:tab w:val="left" w:pos="4320"/>
-                <w:tab w:val="left" w:pos="4680"/>
-              </w:tabs>
-              <w:rPr>
-                <w:rFonts w:ascii="Palatino Linotype" w:hAnsi="Palatino Linotype"/>
-                <w:b/>
-                <w:bCs/>
-                <w:sz w:val="20"/>
-                <w:szCs w:val="20"/>
-              </w:rPr>
-            </w:pPr>
-            <w:r>
-              <w:rPr>
-                <w:rFonts w:ascii="Palatino Linotype" w:hAnsi="Palatino Linotype"/>
-                <w:b/>
-                <w:bCs/>
-                <w:sz w:val="20"/>
-                <w:szCs w:val="20"/>
-              </w:rPr>
-              <w:t xml:space="preserve">Speeding &gt; 35 mph</w:t>
-            </w:r>
-          </w:p>
-        </w:tc>
-        <w:tc>
-          <w:tcPr>
-            <w:tcW w:w="3289" w:type="dxa"/>
-          </w:tcPr>
-          <w:p>
-            <w:pPr>
-              <w:tabs>
-                <w:tab w:val="left" w:pos="-1080"/>
-                <w:tab w:val="left" w:pos="-720"/>
-                <w:tab w:val="left" w:pos="0"/>
-                <w:tab w:val="left" w:pos="720"/>
-                <w:tab w:val="left" w:pos="1440"/>
-                <w:tab w:val="left" w:pos="2160"/>
-                <w:tab w:val="left" w:pos="2880"/>
-                <w:tab w:val="left" w:pos="3600"/>
-                <w:tab w:val="left" w:pos="4320"/>
-                <w:tab w:val="left" w:pos="4680"/>
-              </w:tabs>
-              <w:rPr>
-                <w:rFonts w:ascii="Palatino Linotype" w:hAnsi="Palatino Linotype"/>
-                <w:b/>
-                <w:bCs/>
-                <w:sz w:val="20"/>
-                <w:szCs w:val="20"/>
-              </w:rPr>
-            </w:pPr>
-            <w:r>
-              <w:rPr>
-                <w:rFonts w:ascii="Palatino Linotype" w:hAnsi="Palatino Linotype"/>
-                <w:b/>
-                <w:bCs/>
-                <w:sz w:val="20"/>
-                <w:szCs w:val="20"/>
-              </w:rPr>
-              <w:t xml:space="preserve">Driving in Marked Lanes</w:t>
             </w:r>
           </w:p>
         </w:tc>
@@ -779,82 +724,6 @@
             </w:r>
           </w:p>
         </w:tc>
-        <w:tc>
-          <w:tcPr>
-            <w:tcW w:w="3289" w:type="dxa"/>
-          </w:tcPr>
-          <w:p>
-            <w:pPr>
-              <w:tabs>
-                <w:tab w:val="left" w:pos="-1080"/>
-                <w:tab w:val="left" w:pos="-720"/>
-                <w:tab w:val="left" w:pos="0"/>
-                <w:tab w:val="left" w:pos="720"/>
-                <w:tab w:val="left" w:pos="1440"/>
-                <w:tab w:val="left" w:pos="2160"/>
-                <w:tab w:val="left" w:pos="2880"/>
-                <w:tab w:val="left" w:pos="3600"/>
-                <w:tab w:val="left" w:pos="4320"/>
-                <w:tab w:val="left" w:pos="4680"/>
-              </w:tabs>
-              <w:rPr>
-                <w:rFonts w:ascii="Palatino Linotype" w:hAnsi="Palatino Linotype"/>
-                <w:b/>
-                <w:bCs/>
-                <w:sz w:val="20"/>
-                <w:szCs w:val="20"/>
-              </w:rPr>
-            </w:pPr>
-            <w:r>
-              <w:rPr>
-                <w:rFonts w:ascii="Palatino Linotype" w:hAnsi="Palatino Linotype"/>
-                <w:b/>
-                <w:bCs/>
-                <w:sz w:val="20"/>
-                <w:szCs w:val="20"/>
-              </w:rPr>
-              <w:t xml:space="preserve">MM</w:t>
-            </w:r>
-          </w:p>
-        </w:tc>
-        <w:tc>
-          <w:tcPr>
-            <w:tcW w:w="3289" w:type="dxa"/>
-          </w:tcPr>
-          <w:p>
-            <w:pPr>
-              <w:tabs>
-                <w:tab w:val="left" w:pos="-1080"/>
-                <w:tab w:val="left" w:pos="-720"/>
-                <w:tab w:val="left" w:pos="0"/>
-                <w:tab w:val="left" w:pos="720"/>
-                <w:tab w:val="left" w:pos="1440"/>
-                <w:tab w:val="left" w:pos="2160"/>
-                <w:tab w:val="left" w:pos="2880"/>
-                <w:tab w:val="left" w:pos="3600"/>
-                <w:tab w:val="left" w:pos="4320"/>
-                <w:tab w:val="left" w:pos="4680"/>
-              </w:tabs>
-              <w:rPr>
-                <w:rFonts w:ascii="Palatino Linotype" w:hAnsi="Palatino Linotype"/>
-                <w:b/>
-                <w:bCs/>
-                <w:sz w:val="20"/>
-                <w:szCs w:val="20"/>
-              </w:rPr>
-            </w:pPr>
-            <w:r>
-              <w:rPr>
-                <w:rFonts w:ascii="Palatino Linotype" w:hAnsi="Palatino Linotype"/>
-                <w:b/>
-                <w:bCs/>
-                <w:sz w:val="20"/>
-                <w:szCs w:val="20"/>
-              </w:rPr>
-              <w:t xml:space="preserve">MM</w:t>
-            </w:r>
-          </w:p>
-        </w:tc>
       </w:tr>
       <w:tr>
         <w:tc>
@@ -892,82 +761,6 @@
                 <w:szCs w:val="20"/>
               </w:rPr>
               <w:t>Plea</w:t>
-            </w:r>
-          </w:p>
-        </w:tc>
-        <w:tc>
-          <w:tcPr>
-            <w:tcW w:w="3289" w:type="dxa"/>
-          </w:tcPr>
-          <w:p>
-            <w:pPr>
-              <w:tabs>
-                <w:tab w:val="left" w:pos="-1080"/>
-                <w:tab w:val="left" w:pos="-720"/>
-                <w:tab w:val="left" w:pos="0"/>
-                <w:tab w:val="left" w:pos="720"/>
-                <w:tab w:val="left" w:pos="1440"/>
-                <w:tab w:val="left" w:pos="2160"/>
-                <w:tab w:val="left" w:pos="2880"/>
-                <w:tab w:val="left" w:pos="3600"/>
-                <w:tab w:val="left" w:pos="4320"/>
-                <w:tab w:val="left" w:pos="4680"/>
-              </w:tabs>
-              <w:rPr>
-                <w:rFonts w:ascii="Palatino Linotype" w:hAnsi="Palatino Linotype"/>
-                <w:b/>
-                <w:bCs/>
-                <w:sz w:val="20"/>
-                <w:szCs w:val="20"/>
-              </w:rPr>
-            </w:pPr>
-            <w:r>
-              <w:rPr>
-                <w:rFonts w:ascii="Palatino Linotype" w:hAnsi="Palatino Linotype"/>
-                <w:b/>
-                <w:bCs/>
-                <w:sz w:val="20"/>
-                <w:szCs w:val="20"/>
-              </w:rPr>
-              <w:t xml:space="preserve">Guilty</w:t>
-            </w:r>
-          </w:p>
-        </w:tc>
-        <w:tc>
-          <w:tcPr>
-            <w:tcW w:w="3289" w:type="dxa"/>
-          </w:tcPr>
-          <w:p>
-            <w:pPr>
-              <w:tabs>
-                <w:tab w:val="left" w:pos="-1080"/>
-                <w:tab w:val="left" w:pos="-720"/>
-                <w:tab w:val="left" w:pos="0"/>
-                <w:tab w:val="left" w:pos="720"/>
-                <w:tab w:val="left" w:pos="1440"/>
-                <w:tab w:val="left" w:pos="2160"/>
-                <w:tab w:val="left" w:pos="2880"/>
-                <w:tab w:val="left" w:pos="3600"/>
-                <w:tab w:val="left" w:pos="4320"/>
-                <w:tab w:val="left" w:pos="4680"/>
-              </w:tabs>
-              <w:rPr>
-                <w:rFonts w:ascii="Palatino Linotype" w:hAnsi="Palatino Linotype"/>
-                <w:b/>
-                <w:bCs/>
-                <w:sz w:val="20"/>
-                <w:szCs w:val="20"/>
-              </w:rPr>
-            </w:pPr>
-            <w:r>
-              <w:rPr>
-                <w:rFonts w:ascii="Palatino Linotype" w:hAnsi="Palatino Linotype"/>
-                <w:b/>
-                <w:bCs/>
-                <w:sz w:val="20"/>
-                <w:szCs w:val="20"/>
-              </w:rPr>
-              <w:t xml:space="preserve">Guilty</w:t>
             </w:r>
           </w:p>
         </w:tc>
@@ -1011,82 +804,6 @@
             </w:r>
           </w:p>
         </w:tc>
-        <w:tc>
-          <w:tcPr>
-            <w:tcW w:w="3289" w:type="dxa"/>
-          </w:tcPr>
-          <w:p>
-            <w:pPr>
-              <w:tabs>
-                <w:tab w:val="left" w:pos="-1080"/>
-                <w:tab w:val="left" w:pos="-720"/>
-                <w:tab w:val="left" w:pos="0"/>
-                <w:tab w:val="left" w:pos="720"/>
-                <w:tab w:val="left" w:pos="1440"/>
-                <w:tab w:val="left" w:pos="2160"/>
-                <w:tab w:val="left" w:pos="2880"/>
-                <w:tab w:val="left" w:pos="3600"/>
-                <w:tab w:val="left" w:pos="4320"/>
-                <w:tab w:val="left" w:pos="4680"/>
-              </w:tabs>
-              <w:rPr>
-                <w:rFonts w:ascii="Palatino Linotype" w:hAnsi="Palatino Linotype"/>
-                <w:b/>
-                <w:bCs/>
-                <w:sz w:val="20"/>
-                <w:szCs w:val="20"/>
-              </w:rPr>
-            </w:pPr>
-            <w:r>
-              <w:rPr>
-                <w:rFonts w:ascii="Palatino Linotype" w:hAnsi="Palatino Linotype"/>
-                <w:b/>
-                <w:bCs/>
-                <w:sz w:val="20"/>
-                <w:szCs w:val="20"/>
-              </w:rPr>
-              <w:t xml:space="preserve">Guilty</w:t>
-            </w:r>
-          </w:p>
-        </w:tc>
-        <w:tc>
-          <w:tcPr>
-            <w:tcW w:w="3289" w:type="dxa"/>
-          </w:tcPr>
-          <w:p>
-            <w:pPr>
-              <w:tabs>
-                <w:tab w:val="left" w:pos="-1080"/>
-                <w:tab w:val="left" w:pos="-720"/>
-                <w:tab w:val="left" w:pos="0"/>
-                <w:tab w:val="left" w:pos="720"/>
-                <w:tab w:val="left" w:pos="1440"/>
-                <w:tab w:val="left" w:pos="2160"/>
-                <w:tab w:val="left" w:pos="2880"/>
-                <w:tab w:val="left" w:pos="3600"/>
-                <w:tab w:val="left" w:pos="4320"/>
-                <w:tab w:val="left" w:pos="4680"/>
-              </w:tabs>
-              <w:rPr>
-                <w:rFonts w:ascii="Palatino Linotype" w:hAnsi="Palatino Linotype"/>
-                <w:b/>
-                <w:bCs/>
-                <w:sz w:val="20"/>
-                <w:szCs w:val="20"/>
-              </w:rPr>
-            </w:pPr>
-            <w:r>
-              <w:rPr>
-                <w:rFonts w:ascii="Palatino Linotype" w:hAnsi="Palatino Linotype"/>
-                <w:b/>
-                <w:bCs/>
-                <w:sz w:val="20"/>
-                <w:szCs w:val="20"/>
-              </w:rPr>
-              <w:t xml:space="preserve">Guilty</w:t>
-            </w:r>
-          </w:p>
-        </w:tc>
       </w:tr>
       <w:tr>
         <w:tc>
@@ -1124,82 +841,6 @@
                 <w:szCs w:val="20"/>
               </w:rPr>
               <w:t>Fine Amount</w:t>
-            </w:r>
-          </w:p>
-        </w:tc>
-        <w:tc>
-          <w:tcPr>
-            <w:tcW w:w="3289" w:type="dxa"/>
-          </w:tcPr>
-          <w:p>
-            <w:pPr>
-              <w:tabs>
-                <w:tab w:val="left" w:pos="-1080"/>
-                <w:tab w:val="left" w:pos="-720"/>
-                <w:tab w:val="left" w:pos="0"/>
-                <w:tab w:val="left" w:pos="720"/>
-                <w:tab w:val="left" w:pos="1440"/>
-                <w:tab w:val="left" w:pos="2160"/>
-                <w:tab w:val="left" w:pos="2880"/>
-                <w:tab w:val="left" w:pos="3600"/>
-                <w:tab w:val="left" w:pos="4320"/>
-                <w:tab w:val="left" w:pos="4680"/>
-              </w:tabs>
-              <w:rPr>
-                <w:rFonts w:ascii="Palatino Linotype" w:hAnsi="Palatino Linotype"/>
-                <w:b/>
-                <w:bCs/>
-                <w:sz w:val="20"/>
-                <w:szCs w:val="20"/>
-              </w:rPr>
-            </w:pPr>
-            <w:r>
-              <w:rPr>
-                <w:rFonts w:ascii="Palatino Linotype" w:hAnsi="Palatino Linotype"/>
-                <w:b/>
-                <w:bCs/>
-                <w:sz w:val="20"/>
-                <w:szCs w:val="20"/>
-              </w:rPr>
-              <w:t xml:space="preserve">50</w:t>
-            </w:r>
-          </w:p>
-        </w:tc>
-        <w:tc>
-          <w:tcPr>
-            <w:tcW w:w="3289" w:type="dxa"/>
-          </w:tcPr>
-          <w:p>
-            <w:pPr>
-              <w:tabs>
-                <w:tab w:val="left" w:pos="-1080"/>
-                <w:tab w:val="left" w:pos="-720"/>
-                <w:tab w:val="left" w:pos="0"/>
-                <w:tab w:val="left" w:pos="720"/>
-                <w:tab w:val="left" w:pos="1440"/>
-                <w:tab w:val="left" w:pos="2160"/>
-                <w:tab w:val="left" w:pos="2880"/>
-                <w:tab w:val="left" w:pos="3600"/>
-                <w:tab w:val="left" w:pos="4320"/>
-                <w:tab w:val="left" w:pos="4680"/>
-              </w:tabs>
-              <w:rPr>
-                <w:rFonts w:ascii="Palatino Linotype" w:hAnsi="Palatino Linotype"/>
-                <w:b/>
-                <w:bCs/>
-                <w:sz w:val="20"/>
-                <w:szCs w:val="20"/>
-              </w:rPr>
-            </w:pPr>
-            <w:r>
-              <w:rPr>
-                <w:rFonts w:ascii="Palatino Linotype" w:hAnsi="Palatino Linotype"/>
-                <w:b/>
-                <w:bCs/>
-                <w:sz w:val="20"/>
-                <w:szCs w:val="20"/>
-              </w:rPr>
-              <w:t xml:space="preserve">100</w:t>
             </w:r>
           </w:p>
         </w:tc>
@@ -1243,82 +884,6 @@
             </w:r>
           </w:p>
         </w:tc>
-        <w:tc>
-          <w:tcPr>
-            <w:tcW w:w="3289" w:type="dxa"/>
-          </w:tcPr>
-          <w:p>
-            <w:pPr>
-              <w:tabs>
-                <w:tab w:val="left" w:pos="-1080"/>
-                <w:tab w:val="left" w:pos="-720"/>
-                <w:tab w:val="left" w:pos="0"/>
-                <w:tab w:val="left" w:pos="720"/>
-                <w:tab w:val="left" w:pos="1440"/>
-                <w:tab w:val="left" w:pos="2160"/>
-                <w:tab w:val="left" w:pos="2880"/>
-                <w:tab w:val="left" w:pos="3600"/>
-                <w:tab w:val="left" w:pos="4320"/>
-                <w:tab w:val="left" w:pos="4680"/>
-              </w:tabs>
-              <w:rPr>
-                <w:rFonts w:ascii="Palatino Linotype" w:hAnsi="Palatino Linotype"/>
-                <w:b/>
-                <w:bCs/>
-                <w:sz w:val="20"/>
-                <w:szCs w:val="20"/>
-              </w:rPr>
-            </w:pPr>
-            <w:r>
-              <w:rPr>
-                <w:rFonts w:ascii="Palatino Linotype" w:hAnsi="Palatino Linotype"/>
-                <w:b/>
-                <w:bCs/>
-                <w:sz w:val="20"/>
-                <w:szCs w:val="20"/>
-              </w:rPr>
-              <w:t xml:space="preserve">25</w:t>
-            </w:r>
-          </w:p>
-        </w:tc>
-        <w:tc>
-          <w:tcPr>
-            <w:tcW w:w="3289" w:type="dxa"/>
-          </w:tcPr>
-          <w:p>
-            <w:pPr>
-              <w:tabs>
-                <w:tab w:val="left" w:pos="-1080"/>
-                <w:tab w:val="left" w:pos="-720"/>
-                <w:tab w:val="left" w:pos="0"/>
-                <w:tab w:val="left" w:pos="720"/>
-                <w:tab w:val="left" w:pos="1440"/>
-                <w:tab w:val="left" w:pos="2160"/>
-                <w:tab w:val="left" w:pos="2880"/>
-                <w:tab w:val="left" w:pos="3600"/>
-                <w:tab w:val="left" w:pos="4320"/>
-                <w:tab w:val="left" w:pos="4680"/>
-              </w:tabs>
-              <w:rPr>
-                <w:rFonts w:ascii="Palatino Linotype" w:hAnsi="Palatino Linotype"/>
-                <w:b/>
-                <w:bCs/>
-                <w:sz w:val="20"/>
-                <w:szCs w:val="20"/>
-              </w:rPr>
-            </w:pPr>
-            <w:r>
-              <w:rPr>
-                <w:rFonts w:ascii="Palatino Linotype" w:hAnsi="Palatino Linotype"/>
-                <w:b/>
-                <w:bCs/>
-                <w:sz w:val="20"/>
-                <w:szCs w:val="20"/>
-              </w:rPr>
-              <w:t xml:space="preserve">0</w:t>
-            </w:r>
-          </w:p>
-        </w:tc>
       </w:tr>
       <w:tr>
         <w:tc>
@@ -1359,82 +924,6 @@
             </w:r>
           </w:p>
         </w:tc>
-        <w:tc>
-          <w:tcPr>
-            <w:tcW w:w="3289" w:type="dxa"/>
-          </w:tcPr>
-          <w:p>
-            <w:pPr>
-              <w:tabs>
-                <w:tab w:val="left" w:pos="-1080"/>
-                <w:tab w:val="left" w:pos="-720"/>
-                <w:tab w:val="left" w:pos="0"/>
-                <w:tab w:val="left" w:pos="720"/>
-                <w:tab w:val="left" w:pos="1440"/>
-                <w:tab w:val="left" w:pos="2160"/>
-                <w:tab w:val="left" w:pos="2880"/>
-                <w:tab w:val="left" w:pos="3600"/>
-                <w:tab w:val="left" w:pos="4320"/>
-                <w:tab w:val="left" w:pos="4680"/>
-              </w:tabs>
-              <w:rPr>
-                <w:rFonts w:ascii="Palatino Linotype" w:hAnsi="Palatino Linotype"/>
-                <w:b/>
-                <w:bCs/>
-                <w:sz w:val="20"/>
-                <w:szCs w:val="20"/>
-              </w:rPr>
-            </w:pPr>
-            <w:r>
-              <w:rPr>
-                <w:rFonts w:ascii="Palatino Linotype" w:hAnsi="Palatino Linotype"/>
-                <w:b/>
-                <w:bCs/>
-                <w:sz w:val="20"/>
-                <w:szCs w:val="20"/>
-              </w:rPr>
-              <w:t xml:space="preserve">Yes</w:t>
-            </w:r>
-          </w:p>
-        </w:tc>
-        <w:tc>
-          <w:tcPr>
-            <w:tcW w:w="3289" w:type="dxa"/>
-          </w:tcPr>
-          <w:p>
-            <w:pPr>
-              <w:tabs>
-                <w:tab w:val="left" w:pos="-1080"/>
-                <w:tab w:val="left" w:pos="-720"/>
-                <w:tab w:val="left" w:pos="0"/>
-                <w:tab w:val="left" w:pos="720"/>
-                <w:tab w:val="left" w:pos="1440"/>
-                <w:tab w:val="left" w:pos="2160"/>
-                <w:tab w:val="left" w:pos="2880"/>
-                <w:tab w:val="left" w:pos="3600"/>
-                <w:tab w:val="left" w:pos="4320"/>
-                <w:tab w:val="left" w:pos="4680"/>
-              </w:tabs>
-              <w:rPr>
-                <w:rFonts w:ascii="Palatino Linotype" w:hAnsi="Palatino Linotype"/>
-                <w:b/>
-                <w:bCs/>
-                <w:sz w:val="20"/>
-                <w:szCs w:val="20"/>
-              </w:rPr>
-            </w:pPr>
-            <w:r>
-              <w:rPr>
-                <w:rFonts w:ascii="Palatino Linotype" w:hAnsi="Palatino Linotype"/>
-                <w:b/>
-                <w:bCs/>
-                <w:sz w:val="20"/>
-                <w:szCs w:val="20"/>
-              </w:rPr>
-              <w:t xml:space="preserve">No</w:t>
-            </w:r>
-          </w:p>
-        </w:tc>
       </w:tr>
     </w:tbl>
     <w:p>
@@ -1542,15 +1031,15 @@
           <w:sz w:val="20"/>
           <w:szCs w:val="20"/>
         </w:rPr>
-        <w:t xml:space="preserve"> within 30 days</w:t>
-      </w:r>
-      <w:r>
-        <w:rPr>
-          <w:rFonts w:ascii="Palatino Linotype" w:hAnsi="Palatino Linotype"/>
-          <w:sz w:val="20"/>
-          <w:szCs w:val="20"/>
-        </w:rPr>
-        <w:t xml:space="preserve"> and absent further court order the total balance of fines and costs shall be paid by September 22, 2021</w:t>
+        <w:t xml:space="preserve"> forthwith</w:t>
+      </w:r>
+      <w:r>
+        <w:rPr>
+          <w:rFonts w:ascii="Palatino Linotype" w:hAnsi="Palatino Linotype"/>
+          <w:sz w:val="20"/>
+          <w:szCs w:val="20"/>
+        </w:rPr>
+        <w:t xml:space="preserve"> and absent further court order the total balance of fines and costs shall be paid by September 06, 2021</w:t>
       </w:r>
       <w:r>
         <w:rPr>
@@ -1767,7 +1256,7 @@
           <w:sz w:val="20"/>
           <w:szCs w:val="20"/>
         </w:rPr>
-        <w:t>MARIANNE T. HEMMETER</w:t>
+        <w:t>AMANDA D. BUNNER</w:t>
       </w:r>
     </w:p>
     <w:p>
@@ -1800,7 +1289,14 @@
         </w:rPr>
         <w:lastRenderedPageBreak/>
         <w:tab/>
-        <w:t>JUDGE</w:t>
+      </w:r>
+      <w:r>
+        <w:rPr>
+          <w:rFonts w:ascii="Palatino Linotype" w:hAnsi="Palatino Linotype"/>
+          <w:sz w:val="20"/>
+          <w:szCs w:val="20"/>
+        </w:rPr>
+        <w:t>MAGISTRATE</w:t>
       </w:r>
     </w:p>
     <w:p>
@@ -1850,6 +1346,241 @@
     <w:p>
       <w:pPr>
         <w:tabs>
+          <w:tab w:val="center" w:pos="4680"/>
+        </w:tabs>
+        <w:jc w:val="center"/>
+        <w:rPr>
+          <w:rFonts w:ascii="Palatino Linotype" w:hAnsi="Palatino Linotype"/>
+          <w:sz w:val="20"/>
+          <w:szCs w:val="20"/>
+        </w:rPr>
+      </w:pPr>
+      <w:r>
+        <w:rPr>
+          <w:rFonts w:ascii="Palatino Linotype" w:hAnsi="Palatino Linotype"/>
+          <w:b/>
+          <w:bCs/>
+          <w:sz w:val="20"/>
+          <w:szCs w:val="20"/>
+          <w:u w:val="single"/>
+        </w:rPr>
+        <w:t xml:space="preserve">FINAL JUDGMENT </w:t>
+      </w:r>
+      <w:r>
+        <w:rPr>
+          <w:rFonts w:ascii="Palatino Linotype" w:hAnsi="Palatino Linotype"/>
+          <w:b/>
+          <w:bCs/>
+          <w:sz w:val="20"/>
+          <w:szCs w:val="20"/>
+          <w:u w:val="single"/>
+        </w:rPr>
+        <w:t>ENTRY</w:t>
+      </w:r>
+    </w:p>
+    <w:p>
+      <w:pPr>
+        <w:tabs>
+          <w:tab w:val="left" w:pos="-1080"/>
+          <w:tab w:val="left" w:pos="-720"/>
+          <w:tab w:val="left" w:pos="0"/>
+          <w:tab w:val="left" w:pos="720"/>
+          <w:tab w:val="left" w:pos="1440"/>
+          <w:tab w:val="left" w:pos="2160"/>
+          <w:tab w:val="left" w:pos="2880"/>
+          <w:tab w:val="left" w:pos="3600"/>
+          <w:tab w:val="left" w:pos="4320"/>
+          <w:tab w:val="left" w:pos="4680"/>
+        </w:tabs>
+        <w:jc w:val="center"/>
+        <w:rPr>
+          <w:rFonts w:ascii="Palatino Linotype" w:hAnsi="Palatino Linotype"/>
+          <w:sz w:val="20"/>
+          <w:szCs w:val="20"/>
+        </w:rPr>
+      </w:pPr>
+    </w:p>
+    <w:p>
+      <w:pPr>
+        <w:tabs>
+          <w:tab w:val="left" w:pos="-1080"/>
+          <w:tab w:val="left" w:pos="-720"/>
+          <w:tab w:val="left" w:pos="0"/>
+          <w:tab w:val="left" w:pos="720"/>
+          <w:tab w:val="left" w:pos="1440"/>
+          <w:tab w:val="left" w:pos="2160"/>
+          <w:tab w:val="left" w:pos="2880"/>
+          <w:tab w:val="left" w:pos="3600"/>
+          <w:tab w:val="left" w:pos="4320"/>
+          <w:tab w:val="left" w:pos="4680"/>
+        </w:tabs>
+        <w:rPr>
+          <w:rFonts w:ascii="Palatino Linotype" w:hAnsi="Palatino Linotype"/>
+          <w:sz w:val="20"/>
+          <w:szCs w:val="20"/>
+        </w:rPr>
+      </w:pPr>
+    </w:p>
+    <w:p>
+      <w:pPr>
+        <w:tabs>
+          <w:tab w:val="left" w:pos="-1080"/>
+          <w:tab w:val="left" w:pos="-720"/>
+          <w:tab w:val="left" w:pos="0"/>
+          <w:tab w:val="left" w:pos="720"/>
+          <w:tab w:val="left" w:pos="1440"/>
+          <w:tab w:val="left" w:pos="2160"/>
+          <w:tab w:val="left" w:pos="2880"/>
+          <w:tab w:val="left" w:pos="3600"/>
+          <w:tab w:val="left" w:pos="4320"/>
+          <w:tab w:val="left" w:pos="4680"/>
+        </w:tabs>
+        <w:rPr>
+          <w:rFonts w:ascii="Palatino Linotype" w:hAnsi="Palatino Linotype"/>
+          <w:sz w:val="20"/>
+          <w:szCs w:val="20"/>
+        </w:rPr>
+      </w:pPr>
+      <w:bookmarkStart w:id="0" w:name="_GoBack"/>
+      <w:bookmarkEnd w:id="0"/>
+    </w:p>
+    <w:p>
+      <w:pPr>
+        <w:tabs>
+          <w:tab w:val="left" w:pos="-1080"/>
+          <w:tab w:val="left" w:pos="-720"/>
+          <w:tab w:val="left" w:pos="0"/>
+          <w:tab w:val="left" w:pos="720"/>
+          <w:tab w:val="left" w:pos="1440"/>
+          <w:tab w:val="left" w:pos="2160"/>
+          <w:tab w:val="left" w:pos="2880"/>
+          <w:tab w:val="left" w:pos="3600"/>
+          <w:tab w:val="left" w:pos="4320"/>
+          <w:tab w:val="left" w:pos="4680"/>
+        </w:tabs>
+        <w:ind w:left="4680" w:hanging="4680"/>
+        <w:jc w:val="both"/>
+        <w:rPr>
+          <w:rFonts w:ascii="Palatino Linotype" w:hAnsi="Palatino Linotype"/>
+          <w:sz w:val="20"/>
+          <w:szCs w:val="20"/>
+        </w:rPr>
+      </w:pPr>
+      <w:r>
+        <w:rPr>
+          <w:rFonts w:ascii="Palatino Linotype" w:hAnsi="Palatino Linotype"/>
+          <w:sz w:val="20"/>
+          <w:szCs w:val="20"/>
+        </w:rPr>
+        <w:tab/>
+      </w:r>
+      <w:r>
+        <w:rPr>
+          <w:rFonts w:ascii="Palatino Linotype" w:hAnsi="Palatino Linotype"/>
+          <w:sz w:val="20"/>
+          <w:szCs w:val="20"/>
+        </w:rPr>
+        <w:tab/>
+      </w:r>
+      <w:r>
+        <w:rPr>
+          <w:rFonts w:ascii="Palatino Linotype" w:hAnsi="Palatino Linotype"/>
+          <w:sz w:val="20"/>
+          <w:szCs w:val="20"/>
+        </w:rPr>
+        <w:tab/>
+      </w:r>
+      <w:r>
+        <w:rPr>
+          <w:rFonts w:ascii="Palatino Linotype" w:hAnsi="Palatino Linotype"/>
+          <w:sz w:val="20"/>
+          <w:szCs w:val="20"/>
+        </w:rPr>
+        <w:tab/>
+      </w:r>
+      <w:r>
+        <w:rPr>
+          <w:rFonts w:ascii="Palatino Linotype" w:hAnsi="Palatino Linotype"/>
+          <w:sz w:val="20"/>
+          <w:szCs w:val="20"/>
+        </w:rPr>
+        <w:tab/>
+      </w:r>
+      <w:r>
+        <w:rPr>
+          <w:rFonts w:ascii="Palatino Linotype" w:hAnsi="Palatino Linotype"/>
+          <w:sz w:val="20"/>
+          <w:szCs w:val="20"/>
+        </w:rPr>
+        <w:tab/>
+      </w:r>
+      <w:r>
+        <w:rPr>
+          <w:rFonts w:ascii="Palatino Linotype" w:hAnsi="Palatino Linotype"/>
+          <w:sz w:val="20"/>
+          <w:szCs w:val="20"/>
+        </w:rPr>
+        <w:tab/>
+      </w:r>
+      <w:r>
+        <w:rPr>
+          <w:rFonts w:ascii="Palatino Linotype" w:hAnsi="Palatino Linotype"/>
+          <w:sz w:val="20"/>
+          <w:szCs w:val="20"/>
+        </w:rPr>
+        <w:tab/>
+      </w:r>
+      <w:r>
+        <w:rPr>
+          <w:rFonts w:ascii="Palatino Linotype" w:hAnsi="Palatino Linotype"/>
+          <w:sz w:val="20"/>
+          <w:szCs w:val="20"/>
+        </w:rPr>
+        <w:t>____________________________________</w:t>
+      </w:r>
+    </w:p>
+    <w:p>
+      <w:pPr>
+        <w:tabs>
+          <w:tab w:val="left" w:pos="-1080"/>
+          <w:tab w:val="left" w:pos="-720"/>
+          <w:tab w:val="left" w:pos="0"/>
+          <w:tab w:val="left" w:pos="720"/>
+          <w:tab w:val="left" w:pos="1440"/>
+          <w:tab w:val="left" w:pos="2160"/>
+          <w:tab w:val="left" w:pos="2880"/>
+          <w:tab w:val="left" w:pos="3600"/>
+          <w:tab w:val="left" w:pos="4320"/>
+          <w:tab w:val="left" w:pos="4680"/>
+        </w:tabs>
+        <w:ind w:firstLine="4680"/>
+        <w:jc w:val="both"/>
+        <w:rPr>
+          <w:rFonts w:ascii="Palatino Linotype" w:hAnsi="Palatino Linotype"/>
+          <w:sz w:val="20"/>
+          <w:szCs w:val="20"/>
+        </w:rPr>
+      </w:pPr>
+      <w:r>
+        <w:rPr>
+          <w:rFonts w:ascii="Palatino Linotype" w:hAnsi="Palatino Linotype"/>
+          <w:sz w:val="20"/>
+          <w:szCs w:val="20"/>
+        </w:rPr>
+        <w:tab/>
+      </w:r>
+      <w:r>
+        <w:rPr>
+          <w:rFonts w:ascii="Palatino Linotype" w:hAnsi="Palatino Linotype"/>
+          <w:sz w:val="20"/>
+          <w:szCs w:val="20"/>
+        </w:rPr>
+        <w:t>JUDGE</w:t>
+      </w:r>
+    </w:p>
+    <w:p>
+      <w:pPr>
+        <w:tabs>
           <w:tab w:val="left" w:pos="-1080"/>
           <w:tab w:val="left" w:pos="-720"/>
           <w:tab w:val="left" w:pos="0"/>
@@ -1976,7 +1707,7 @@
           <w:sz w:val="20"/>
           <w:szCs w:val="20"/>
         </w:rPr>
-        <w:t xml:space="preserve">Justin Kudela</w:t>
+        <w:t xml:space="preserve"/>
       </w:r>
       <w:r>
         <w:rPr>
@@ -2076,12 +1807,12 @@
       </w:pPr>
     </w:p>
     <w:sectPr>
-      <w:headerReference w:type="even" r:id="rId7"/>
-      <w:headerReference w:type="default" r:id="rId8"/>
-      <w:footerReference w:type="even" r:id="rId9"/>
-      <w:footerReference w:type="default" r:id="rId10"/>
-      <w:headerReference w:type="first" r:id="rId11"/>
-      <w:footerReference w:type="first" r:id="rId12"/>
+      <w:headerReference w:type="even" r:id="rId8"/>
+      <w:headerReference w:type="default" r:id="rId9"/>
+      <w:footerReference w:type="even" r:id="rId10"/>
+      <w:footerReference w:type="default" r:id="rId11"/>
+      <w:headerReference w:type="first" r:id="rId12"/>
+      <w:footerReference w:type="first" r:id="rId13"/>
       <w:pgSz w:w="12240" w:h="15840"/>
       <w:pgMar w:top="1296" w:right="1440" w:bottom="1152" w:left="1440" w:header="864" w:footer="720" w:gutter="0"/>
       <w:cols w:space="720"/>
@@ -2093,7 +1824,7 @@
 </file>
 
 <file path=word/endnotes.xml><?xml version="1.0" encoding="utf-8"?>
-<w:endnotes xmlns:wpc="http://schemas.microsoft.com/office/word/2010/wordprocessingCanvas" xmlns:cx="http://schemas.microsoft.com/office/drawing/2014/chartex" xmlns:cx1="http://schemas.microsoft.com/office/drawing/2015/9/8/chartex" xmlns:cx2="http://schemas.microsoft.com/office/drawing/2015/10/21/chartex" xmlns:cx3="http://schemas.microsoft.com/office/drawing/2016/5/9/chartex" xmlns:cx4="http://schemas.microsoft.com/office/drawing/2016/5/10/chartex" xmlns:cx5="http://schemas.microsoft.com/office/drawing/2016/5/11/chartex" xmlns:cx6="http://schemas.microsoft.com/office/drawing/2016/5/12/chartex" xmlns:cx7="http://schemas.microsoft.com/office/drawing/2016/5/13/chartex" xmlns:cx8="http://schemas.microsoft.com/office/drawing/2016/5/14/chartex" xmlns:mc="http://schemas.openxmlformats.org/markup-compatibility/2006" xmlns:aink="http://schemas.microsoft.com/office/drawing/2016/ink" xmlns:am3d="http://schemas.microsoft.com/office/drawing/2017/model3d" xmlns:o="urn:schemas-microsoft-com:office:office" xmlns:r="http://schemas.openxmlformats.org/officeDocument/2006/relationships" xmlns:m="http://schemas.openxmlformats.org/officeDocument/2006/math" xmlns:v="urn:schemas-microsoft-com:vml" xmlns:wp14="http://schemas.microsoft.com/office/word/2010/wordprocessingDrawing" xmlns:wp="http://schemas.openxmlformats.org/drawingml/2006/wordprocessingDrawing" xmlns:w10="urn:schemas-microsoft-com:office:word" xmlns:w="http://schemas.openxmlformats.org/wordprocessingml/2006/main" xmlns:w14="http://schemas.microsoft.com/office/word/2010/wordml" xmlns:w15="http://schemas.microsoft.com/office/word/2012/wordml" xmlns:w16cex="http://schemas.microsoft.com/office/word/2018/wordml/cex" xmlns:w16cid="http://schemas.microsoft.com/office/word/2016/wordml/cid" xmlns:w16="http://schemas.microsoft.com/office/word/2018/wordml" xmlns:w16se="http://schemas.microsoft.com/office/word/2015/wordml/symex" xmlns:wpg="http://schemas.microsoft.com/office/word/2010/wordprocessingGroup" xmlns:wpi="http://schemas.microsoft.com/office/word/2010/wordprocessingInk" xmlns:wne="http://schemas.microsoft.com/office/word/2006/wordml" xmlns:wps="http://schemas.microsoft.com/office/word/2010/wordprocessingShape" mc:Ignorable="w14 w15 w16se w16cid w16 w16cex wp14">
+<w:endnotes xmlns:wpc="http://schemas.microsoft.com/office/word/2010/wordprocessingCanvas" xmlns:mc="http://schemas.openxmlformats.org/markup-compatibility/2006" xmlns:o="urn:schemas-microsoft-com:office:office" xmlns:r="http://schemas.openxmlformats.org/officeDocument/2006/relationships" xmlns:m="http://schemas.openxmlformats.org/officeDocument/2006/math" xmlns:v="urn:schemas-microsoft-com:vml" xmlns:wp14="http://schemas.microsoft.com/office/word/2010/wordprocessingDrawing" xmlns:wp="http://schemas.openxmlformats.org/drawingml/2006/wordprocessingDrawing" xmlns:w10="urn:schemas-microsoft-com:office:word" xmlns:w="http://schemas.openxmlformats.org/wordprocessingml/2006/main" xmlns:w14="http://schemas.microsoft.com/office/word/2010/wordml" xmlns:wpg="http://schemas.microsoft.com/office/word/2010/wordprocessingGroup" xmlns:wpi="http://schemas.microsoft.com/office/word/2010/wordprocessingInk" xmlns:wne="http://schemas.microsoft.com/office/word/2006/wordml" xmlns:wps="http://schemas.microsoft.com/office/word/2010/wordprocessingShape" mc:Ignorable="w14 wp14">
   <w:endnote w:type="separator" w:id="-1">
     <w:p>
       <w:r>
@@ -2112,7 +1843,7 @@
 </file>
 
 <file path=word/footer1.xml><?xml version="1.0" encoding="utf-8"?>
-<w:ftr xmlns:wpc="http://schemas.microsoft.com/office/word/2010/wordprocessingCanvas" xmlns:cx="http://schemas.microsoft.com/office/drawing/2014/chartex" xmlns:cx1="http://schemas.microsoft.com/office/drawing/2015/9/8/chartex" xmlns:cx2="http://schemas.microsoft.com/office/drawing/2015/10/21/chartex" xmlns:cx3="http://schemas.microsoft.com/office/drawing/2016/5/9/chartex" xmlns:cx4="http://schemas.microsoft.com/office/drawing/2016/5/10/chartex" xmlns:cx5="http://schemas.microsoft.com/office/drawing/2016/5/11/chartex" xmlns:cx6="http://schemas.microsoft.com/office/drawing/2016/5/12/chartex" xmlns:cx7="http://schemas.microsoft.com/office/drawing/2016/5/13/chartex" xmlns:cx8="http://schemas.microsoft.com/office/drawing/2016/5/14/chartex" xmlns:mc="http://schemas.openxmlformats.org/markup-compatibility/2006" xmlns:aink="http://schemas.microsoft.com/office/drawing/2016/ink" xmlns:am3d="http://schemas.microsoft.com/office/drawing/2017/model3d" xmlns:o="urn:schemas-microsoft-com:office:office" xmlns:r="http://schemas.openxmlformats.org/officeDocument/2006/relationships" xmlns:m="http://schemas.openxmlformats.org/officeDocument/2006/math" xmlns:v="urn:schemas-microsoft-com:vml" xmlns:wp14="http://schemas.microsoft.com/office/word/2010/wordprocessingDrawing" xmlns:wp="http://schemas.openxmlformats.org/drawingml/2006/wordprocessingDrawing" xmlns:w10="urn:schemas-microsoft-com:office:word" xmlns:w="http://schemas.openxmlformats.org/wordprocessingml/2006/main" xmlns:w14="http://schemas.microsoft.com/office/word/2010/wordml" xmlns:w15="http://schemas.microsoft.com/office/word/2012/wordml" xmlns:w16cex="http://schemas.microsoft.com/office/word/2018/wordml/cex" xmlns:w16cid="http://schemas.microsoft.com/office/word/2016/wordml/cid" xmlns:w16="http://schemas.microsoft.com/office/word/2018/wordml" xmlns:w16se="http://schemas.microsoft.com/office/word/2015/wordml/symex" xmlns:wpg="http://schemas.microsoft.com/office/word/2010/wordprocessingGroup" xmlns:wpi="http://schemas.microsoft.com/office/word/2010/wordprocessingInk" xmlns:wne="http://schemas.microsoft.com/office/word/2006/wordml" xmlns:wps="http://schemas.microsoft.com/office/word/2010/wordprocessingShape" mc:Ignorable="w14 w15 w16se w16cid w16 w16cex wp14">
+<w:ftr xmlns:wpc="http://schemas.microsoft.com/office/word/2010/wordprocessingCanvas" xmlns:mc="http://schemas.openxmlformats.org/markup-compatibility/2006" xmlns:o="urn:schemas-microsoft-com:office:office" xmlns:r="http://schemas.openxmlformats.org/officeDocument/2006/relationships" xmlns:m="http://schemas.openxmlformats.org/officeDocument/2006/math" xmlns:v="urn:schemas-microsoft-com:vml" xmlns:wp14="http://schemas.microsoft.com/office/word/2010/wordprocessingDrawing" xmlns:wp="http://schemas.openxmlformats.org/drawingml/2006/wordprocessingDrawing" xmlns:w10="urn:schemas-microsoft-com:office:word" xmlns:w="http://schemas.openxmlformats.org/wordprocessingml/2006/main" xmlns:w14="http://schemas.microsoft.com/office/word/2010/wordml" xmlns:wpg="http://schemas.microsoft.com/office/word/2010/wordprocessingGroup" xmlns:wpi="http://schemas.microsoft.com/office/word/2010/wordprocessingInk" xmlns:wne="http://schemas.microsoft.com/office/word/2006/wordml" xmlns:wps="http://schemas.microsoft.com/office/word/2010/wordprocessingShape" mc:Ignorable="w14 wp14">
   <w:p>
     <w:pPr>
       <w:pStyle w:val="Footer"/>
@@ -2122,7 +1853,7 @@
 </file>
 
 <file path=word/footer2.xml><?xml version="1.0" encoding="utf-8"?>
-<w:ftr xmlns:wpc="http://schemas.microsoft.com/office/word/2010/wordprocessingCanvas" xmlns:cx="http://schemas.microsoft.com/office/drawing/2014/chartex" xmlns:cx1="http://schemas.microsoft.com/office/drawing/2015/9/8/chartex" xmlns:cx2="http://schemas.microsoft.com/office/drawing/2015/10/21/chartex" xmlns:cx3="http://schemas.microsoft.com/office/drawing/2016/5/9/chartex" xmlns:cx4="http://schemas.microsoft.com/office/drawing/2016/5/10/chartex" xmlns:cx5="http://schemas.microsoft.com/office/drawing/2016/5/11/chartex" xmlns:cx6="http://schemas.microsoft.com/office/drawing/2016/5/12/chartex" xmlns:cx7="http://schemas.microsoft.com/office/drawing/2016/5/13/chartex" xmlns:cx8="http://schemas.microsoft.com/office/drawing/2016/5/14/chartex" xmlns:mc="http://schemas.openxmlformats.org/markup-compatibility/2006" xmlns:aink="http://schemas.microsoft.com/office/drawing/2016/ink" xmlns:am3d="http://schemas.microsoft.com/office/drawing/2017/model3d" xmlns:o="urn:schemas-microsoft-com:office:office" xmlns:r="http://schemas.openxmlformats.org/officeDocument/2006/relationships" xmlns:m="http://schemas.openxmlformats.org/officeDocument/2006/math" xmlns:v="urn:schemas-microsoft-com:vml" xmlns:wp14="http://schemas.microsoft.com/office/word/2010/wordprocessingDrawing" xmlns:wp="http://schemas.openxmlformats.org/drawingml/2006/wordprocessingDrawing" xmlns:w10="urn:schemas-microsoft-com:office:word" xmlns:w="http://schemas.openxmlformats.org/wordprocessingml/2006/main" xmlns:w14="http://schemas.microsoft.com/office/word/2010/wordml" xmlns:w15="http://schemas.microsoft.com/office/word/2012/wordml" xmlns:w16cex="http://schemas.microsoft.com/office/word/2018/wordml/cex" xmlns:w16cid="http://schemas.microsoft.com/office/word/2016/wordml/cid" xmlns:w16="http://schemas.microsoft.com/office/word/2018/wordml" xmlns:w16se="http://schemas.microsoft.com/office/word/2015/wordml/symex" xmlns:wpg="http://schemas.microsoft.com/office/word/2010/wordprocessingGroup" xmlns:wpi="http://schemas.microsoft.com/office/word/2010/wordprocessingInk" xmlns:wne="http://schemas.microsoft.com/office/word/2006/wordml" xmlns:wps="http://schemas.microsoft.com/office/word/2010/wordprocessingShape" mc:Ignorable="w14 w15 w16se w16cid w16 w16cex wp14">
+<w:ftr xmlns:wpc="http://schemas.microsoft.com/office/word/2010/wordprocessingCanvas" xmlns:mc="http://schemas.openxmlformats.org/markup-compatibility/2006" xmlns:o="urn:schemas-microsoft-com:office:office" xmlns:r="http://schemas.openxmlformats.org/officeDocument/2006/relationships" xmlns:m="http://schemas.openxmlformats.org/officeDocument/2006/math" xmlns:v="urn:schemas-microsoft-com:vml" xmlns:wp14="http://schemas.microsoft.com/office/word/2010/wordprocessingDrawing" xmlns:wp="http://schemas.openxmlformats.org/drawingml/2006/wordprocessingDrawing" xmlns:w10="urn:schemas-microsoft-com:office:word" xmlns:w="http://schemas.openxmlformats.org/wordprocessingml/2006/main" xmlns:w14="http://schemas.microsoft.com/office/word/2010/wordml" xmlns:wpg="http://schemas.microsoft.com/office/word/2010/wordprocessingGroup" xmlns:wpi="http://schemas.microsoft.com/office/word/2010/wordprocessingInk" xmlns:wne="http://schemas.microsoft.com/office/word/2006/wordml" xmlns:wps="http://schemas.microsoft.com/office/word/2010/wordprocessingShape" mc:Ignorable="w14 wp14">
   <w:p>
     <w:pPr>
       <w:pStyle w:val="Footer"/>
@@ -2139,7 +1870,7 @@
 </file>
 
 <file path=word/footer3.xml><?xml version="1.0" encoding="utf-8"?>
-<w:ftr xmlns:wpc="http://schemas.microsoft.com/office/word/2010/wordprocessingCanvas" xmlns:cx="http://schemas.microsoft.com/office/drawing/2014/chartex" xmlns:cx1="http://schemas.microsoft.com/office/drawing/2015/9/8/chartex" xmlns:cx2="http://schemas.microsoft.com/office/drawing/2015/10/21/chartex" xmlns:cx3="http://schemas.microsoft.com/office/drawing/2016/5/9/chartex" xmlns:cx4="http://schemas.microsoft.com/office/drawing/2016/5/10/chartex" xmlns:cx5="http://schemas.microsoft.com/office/drawing/2016/5/11/chartex" xmlns:cx6="http://schemas.microsoft.com/office/drawing/2016/5/12/chartex" xmlns:cx7="http://schemas.microsoft.com/office/drawing/2016/5/13/chartex" xmlns:cx8="http://schemas.microsoft.com/office/drawing/2016/5/14/chartex" xmlns:mc="http://schemas.openxmlformats.org/markup-compatibility/2006" xmlns:aink="http://schemas.microsoft.com/office/drawing/2016/ink" xmlns:am3d="http://schemas.microsoft.com/office/drawing/2017/model3d" xmlns:o="urn:schemas-microsoft-com:office:office" xmlns:r="http://schemas.openxmlformats.org/officeDocument/2006/relationships" xmlns:m="http://schemas.openxmlformats.org/officeDocument/2006/math" xmlns:v="urn:schemas-microsoft-com:vml" xmlns:wp14="http://schemas.microsoft.com/office/word/2010/wordprocessingDrawing" xmlns:wp="http://schemas.openxmlformats.org/drawingml/2006/wordprocessingDrawing" xmlns:w10="urn:schemas-microsoft-com:office:word" xmlns:w="http://schemas.openxmlformats.org/wordprocessingml/2006/main" xmlns:w14="http://schemas.microsoft.com/office/word/2010/wordml" xmlns:w15="http://schemas.microsoft.com/office/word/2012/wordml" xmlns:w16cex="http://schemas.microsoft.com/office/word/2018/wordml/cex" xmlns:w16cid="http://schemas.microsoft.com/office/word/2016/wordml/cid" xmlns:w16="http://schemas.microsoft.com/office/word/2018/wordml" xmlns:w16se="http://schemas.microsoft.com/office/word/2015/wordml/symex" xmlns:wpg="http://schemas.microsoft.com/office/word/2010/wordprocessingGroup" xmlns:wpi="http://schemas.microsoft.com/office/word/2010/wordprocessingInk" xmlns:wne="http://schemas.microsoft.com/office/word/2006/wordml" xmlns:wps="http://schemas.microsoft.com/office/word/2010/wordprocessingShape" mc:Ignorable="w14 w15 w16se w16cid w16 w16cex wp14">
+<w:ftr xmlns:wpc="http://schemas.microsoft.com/office/word/2010/wordprocessingCanvas" xmlns:mc="http://schemas.openxmlformats.org/markup-compatibility/2006" xmlns:o="urn:schemas-microsoft-com:office:office" xmlns:r="http://schemas.openxmlformats.org/officeDocument/2006/relationships" xmlns:m="http://schemas.openxmlformats.org/officeDocument/2006/math" xmlns:v="urn:schemas-microsoft-com:vml" xmlns:wp14="http://schemas.microsoft.com/office/word/2010/wordprocessingDrawing" xmlns:wp="http://schemas.openxmlformats.org/drawingml/2006/wordprocessingDrawing" xmlns:w10="urn:schemas-microsoft-com:office:word" xmlns:w="http://schemas.openxmlformats.org/wordprocessingml/2006/main" xmlns:w14="http://schemas.microsoft.com/office/word/2010/wordml" xmlns:wpg="http://schemas.microsoft.com/office/word/2010/wordprocessingGroup" xmlns:wpi="http://schemas.microsoft.com/office/word/2010/wordprocessingInk" xmlns:wne="http://schemas.microsoft.com/office/word/2006/wordml" xmlns:wps="http://schemas.microsoft.com/office/word/2010/wordprocessingShape" mc:Ignorable="w14 wp14">
   <w:p>
     <w:pPr>
       <w:pStyle w:val="Footer"/>
@@ -2149,7 +1880,7 @@
 </file>
 
 <file path=word/footnotes.xml><?xml version="1.0" encoding="utf-8"?>
-<w:footnotes xmlns:wpc="http://schemas.microsoft.com/office/word/2010/wordprocessingCanvas" xmlns:cx="http://schemas.microsoft.com/office/drawing/2014/chartex" xmlns:cx1="http://schemas.microsoft.com/office/drawing/2015/9/8/chartex" xmlns:cx2="http://schemas.microsoft.com/office/drawing/2015/10/21/chartex" xmlns:cx3="http://schemas.microsoft.com/office/drawing/2016/5/9/chartex" xmlns:cx4="http://schemas.microsoft.com/office/drawing/2016/5/10/chartex" xmlns:cx5="http://schemas.microsoft.com/office/drawing/2016/5/11/chartex" xmlns:cx6="http://schemas.microsoft.com/office/drawing/2016/5/12/chartex" xmlns:cx7="http://schemas.microsoft.com/office/drawing/2016/5/13/chartex" xmlns:cx8="http://schemas.microsoft.com/office/drawing/2016/5/14/chartex" xmlns:mc="http://schemas.openxmlformats.org/markup-compatibility/2006" xmlns:aink="http://schemas.microsoft.com/office/drawing/2016/ink" xmlns:am3d="http://schemas.microsoft.com/office/drawing/2017/model3d" xmlns:o="urn:schemas-microsoft-com:office:office" xmlns:r="http://schemas.openxmlformats.org/officeDocument/2006/relationships" xmlns:m="http://schemas.openxmlformats.org/officeDocument/2006/math" xmlns:v="urn:schemas-microsoft-com:vml" xmlns:wp14="http://schemas.microsoft.com/office/word/2010/wordprocessingDrawing" xmlns:wp="http://schemas.openxmlformats.org/drawingml/2006/wordprocessingDrawing" xmlns:w10="urn:schemas-microsoft-com:office:word" xmlns:w="http://schemas.openxmlformats.org/wordprocessingml/2006/main" xmlns:w14="http://schemas.microsoft.com/office/word/2010/wordml" xmlns:w15="http://schemas.microsoft.com/office/word/2012/wordml" xmlns:w16cex="http://schemas.microsoft.com/office/word/2018/wordml/cex" xmlns:w16cid="http://schemas.microsoft.com/office/word/2016/wordml/cid" xmlns:w16="http://schemas.microsoft.com/office/word/2018/wordml" xmlns:w16se="http://schemas.microsoft.com/office/word/2015/wordml/symex" xmlns:wpg="http://schemas.microsoft.com/office/word/2010/wordprocessingGroup" xmlns:wpi="http://schemas.microsoft.com/office/word/2010/wordprocessingInk" xmlns:wne="http://schemas.microsoft.com/office/word/2006/wordml" xmlns:wps="http://schemas.microsoft.com/office/word/2010/wordprocessingShape" mc:Ignorable="w14 w15 w16se w16cid w16 w16cex wp14">
+<w:footnotes xmlns:wpc="http://schemas.microsoft.com/office/word/2010/wordprocessingCanvas" xmlns:mc="http://schemas.openxmlformats.org/markup-compatibility/2006" xmlns:o="urn:schemas-microsoft-com:office:office" xmlns:r="http://schemas.openxmlformats.org/officeDocument/2006/relationships" xmlns:m="http://schemas.openxmlformats.org/officeDocument/2006/math" xmlns:v="urn:schemas-microsoft-com:vml" xmlns:wp14="http://schemas.microsoft.com/office/word/2010/wordprocessingDrawing" xmlns:wp="http://schemas.openxmlformats.org/drawingml/2006/wordprocessingDrawing" xmlns:w10="urn:schemas-microsoft-com:office:word" xmlns:w="http://schemas.openxmlformats.org/wordprocessingml/2006/main" xmlns:w14="http://schemas.microsoft.com/office/word/2010/wordml" xmlns:wpg="http://schemas.microsoft.com/office/word/2010/wordprocessingGroup" xmlns:wpi="http://schemas.microsoft.com/office/word/2010/wordprocessingInk" xmlns:wne="http://schemas.microsoft.com/office/word/2006/wordml" xmlns:wps="http://schemas.microsoft.com/office/word/2010/wordprocessingShape" mc:Ignorable="w14 wp14">
   <w:footnote w:type="separator" w:id="-1">
     <w:p>
       <w:r>
@@ -2168,7 +1899,7 @@
 </file>
 
 <file path=word/header1.xml><?xml version="1.0" encoding="utf-8"?>
-<w:hdr xmlns:wpc="http://schemas.microsoft.com/office/word/2010/wordprocessingCanvas" xmlns:cx="http://schemas.microsoft.com/office/drawing/2014/chartex" xmlns:cx1="http://schemas.microsoft.com/office/drawing/2015/9/8/chartex" xmlns:cx2="http://schemas.microsoft.com/office/drawing/2015/10/21/chartex" xmlns:cx3="http://schemas.microsoft.com/office/drawing/2016/5/9/chartex" xmlns:cx4="http://schemas.microsoft.com/office/drawing/2016/5/10/chartex" xmlns:cx5="http://schemas.microsoft.com/office/drawing/2016/5/11/chartex" xmlns:cx6="http://schemas.microsoft.com/office/drawing/2016/5/12/chartex" xmlns:cx7="http://schemas.microsoft.com/office/drawing/2016/5/13/chartex" xmlns:cx8="http://schemas.microsoft.com/office/drawing/2016/5/14/chartex" xmlns:mc="http://schemas.openxmlformats.org/markup-compatibility/2006" xmlns:aink="http://schemas.microsoft.com/office/drawing/2016/ink" xmlns:am3d="http://schemas.microsoft.com/office/drawing/2017/model3d" xmlns:o="urn:schemas-microsoft-com:office:office" xmlns:r="http://schemas.openxmlformats.org/officeDocument/2006/relationships" xmlns:m="http://schemas.openxmlformats.org/officeDocument/2006/math" xmlns:v="urn:schemas-microsoft-com:vml" xmlns:wp14="http://schemas.microsoft.com/office/word/2010/wordprocessingDrawing" xmlns:wp="http://schemas.openxmlformats.org/drawingml/2006/wordprocessingDrawing" xmlns:w10="urn:schemas-microsoft-com:office:word" xmlns:w="http://schemas.openxmlformats.org/wordprocessingml/2006/main" xmlns:w14="http://schemas.microsoft.com/office/word/2010/wordml" xmlns:w15="http://schemas.microsoft.com/office/word/2012/wordml" xmlns:w16cex="http://schemas.microsoft.com/office/word/2018/wordml/cex" xmlns:w16cid="http://schemas.microsoft.com/office/word/2016/wordml/cid" xmlns:w16="http://schemas.microsoft.com/office/word/2018/wordml" xmlns:w16se="http://schemas.microsoft.com/office/word/2015/wordml/symex" xmlns:wpg="http://schemas.microsoft.com/office/word/2010/wordprocessingGroup" xmlns:wpi="http://schemas.microsoft.com/office/word/2010/wordprocessingInk" xmlns:wne="http://schemas.microsoft.com/office/word/2006/wordml" xmlns:wps="http://schemas.microsoft.com/office/word/2010/wordprocessingShape" mc:Ignorable="w14 w15 w16se w16cid w16 w16cex wp14">
+<w:hdr xmlns:wpc="http://schemas.microsoft.com/office/word/2010/wordprocessingCanvas" xmlns:mc="http://schemas.openxmlformats.org/markup-compatibility/2006" xmlns:o="urn:schemas-microsoft-com:office:office" xmlns:r="http://schemas.openxmlformats.org/officeDocument/2006/relationships" xmlns:m="http://schemas.openxmlformats.org/officeDocument/2006/math" xmlns:v="urn:schemas-microsoft-com:vml" xmlns:wp14="http://schemas.microsoft.com/office/word/2010/wordprocessingDrawing" xmlns:wp="http://schemas.openxmlformats.org/drawingml/2006/wordprocessingDrawing" xmlns:w10="urn:schemas-microsoft-com:office:word" xmlns:w="http://schemas.openxmlformats.org/wordprocessingml/2006/main" xmlns:w14="http://schemas.microsoft.com/office/word/2010/wordml" xmlns:wpg="http://schemas.microsoft.com/office/word/2010/wordprocessingGroup" xmlns:wpi="http://schemas.microsoft.com/office/word/2010/wordprocessingInk" xmlns:wne="http://schemas.microsoft.com/office/word/2006/wordml" xmlns:wps="http://schemas.microsoft.com/office/word/2010/wordprocessingShape" mc:Ignorable="w14 wp14">
   <w:p>
     <w:pPr>
       <w:pStyle w:val="Header"/>
@@ -2178,7 +1909,7 @@
 </file>
 
 <file path=word/header2.xml><?xml version="1.0" encoding="utf-8"?>
-<w:hdr xmlns:wpc="http://schemas.microsoft.com/office/word/2010/wordprocessingCanvas" xmlns:cx="http://schemas.microsoft.com/office/drawing/2014/chartex" xmlns:cx1="http://schemas.microsoft.com/office/drawing/2015/9/8/chartex" xmlns:cx2="http://schemas.microsoft.com/office/drawing/2015/10/21/chartex" xmlns:cx3="http://schemas.microsoft.com/office/drawing/2016/5/9/chartex" xmlns:cx4="http://schemas.microsoft.com/office/drawing/2016/5/10/chartex" xmlns:cx5="http://schemas.microsoft.com/office/drawing/2016/5/11/chartex" xmlns:cx6="http://schemas.microsoft.com/office/drawing/2016/5/12/chartex" xmlns:cx7="http://schemas.microsoft.com/office/drawing/2016/5/13/chartex" xmlns:cx8="http://schemas.microsoft.com/office/drawing/2016/5/14/chartex" xmlns:mc="http://schemas.openxmlformats.org/markup-compatibility/2006" xmlns:aink="http://schemas.microsoft.com/office/drawing/2016/ink" xmlns:am3d="http://schemas.microsoft.com/office/drawing/2017/model3d" xmlns:o="urn:schemas-microsoft-com:office:office" xmlns:r="http://schemas.openxmlformats.org/officeDocument/2006/relationships" xmlns:m="http://schemas.openxmlformats.org/officeDocument/2006/math" xmlns:v="urn:schemas-microsoft-com:vml" xmlns:wp14="http://schemas.microsoft.com/office/word/2010/wordprocessingDrawing" xmlns:wp="http://schemas.openxmlformats.org/drawingml/2006/wordprocessingDrawing" xmlns:w10="urn:schemas-microsoft-com:office:word" xmlns:w="http://schemas.openxmlformats.org/wordprocessingml/2006/main" xmlns:w14="http://schemas.microsoft.com/office/word/2010/wordml" xmlns:w15="http://schemas.microsoft.com/office/word/2012/wordml" xmlns:w16cex="http://schemas.microsoft.com/office/word/2018/wordml/cex" xmlns:w16cid="http://schemas.microsoft.com/office/word/2016/wordml/cid" xmlns:w16="http://schemas.microsoft.com/office/word/2018/wordml" xmlns:w16se="http://schemas.microsoft.com/office/word/2015/wordml/symex" xmlns:wpg="http://schemas.microsoft.com/office/word/2010/wordprocessingGroup" xmlns:wpi="http://schemas.microsoft.com/office/word/2010/wordprocessingInk" xmlns:wne="http://schemas.microsoft.com/office/word/2006/wordml" xmlns:wps="http://schemas.microsoft.com/office/word/2010/wordprocessingShape" mc:Ignorable="w14 w15 w16se w16cid w16 w16cex wp14">
+<w:hdr xmlns:wpc="http://schemas.microsoft.com/office/word/2010/wordprocessingCanvas" xmlns:mc="http://schemas.openxmlformats.org/markup-compatibility/2006" xmlns:o="urn:schemas-microsoft-com:office:office" xmlns:r="http://schemas.openxmlformats.org/officeDocument/2006/relationships" xmlns:m="http://schemas.openxmlformats.org/officeDocument/2006/math" xmlns:v="urn:schemas-microsoft-com:vml" xmlns:wp14="http://schemas.microsoft.com/office/word/2010/wordprocessingDrawing" xmlns:wp="http://schemas.openxmlformats.org/drawingml/2006/wordprocessingDrawing" xmlns:w10="urn:schemas-microsoft-com:office:word" xmlns:w="http://schemas.openxmlformats.org/wordprocessingml/2006/main" xmlns:w14="http://schemas.microsoft.com/office/word/2010/wordml" xmlns:wpg="http://schemas.microsoft.com/office/word/2010/wordprocessingGroup" xmlns:wpi="http://schemas.microsoft.com/office/word/2010/wordprocessingInk" xmlns:wne="http://schemas.microsoft.com/office/word/2006/wordml" xmlns:wps="http://schemas.microsoft.com/office/word/2010/wordprocessingShape" mc:Ignorable="w14 wp14">
   <w:p>
     <w:pPr>
       <w:pStyle w:val="Header"/>
@@ -2202,7 +1933,7 @@
 </file>
 
 <file path=word/header3.xml><?xml version="1.0" encoding="utf-8"?>
-<w:hdr xmlns:wpc="http://schemas.microsoft.com/office/word/2010/wordprocessingCanvas" xmlns:cx="http://schemas.microsoft.com/office/drawing/2014/chartex" xmlns:cx1="http://schemas.microsoft.com/office/drawing/2015/9/8/chartex" xmlns:cx2="http://schemas.microsoft.com/office/drawing/2015/10/21/chartex" xmlns:cx3="http://schemas.microsoft.com/office/drawing/2016/5/9/chartex" xmlns:cx4="http://schemas.microsoft.com/office/drawing/2016/5/10/chartex" xmlns:cx5="http://schemas.microsoft.com/office/drawing/2016/5/11/chartex" xmlns:cx6="http://schemas.microsoft.com/office/drawing/2016/5/12/chartex" xmlns:cx7="http://schemas.microsoft.com/office/drawing/2016/5/13/chartex" xmlns:cx8="http://schemas.microsoft.com/office/drawing/2016/5/14/chartex" xmlns:mc="http://schemas.openxmlformats.org/markup-compatibility/2006" xmlns:aink="http://schemas.microsoft.com/office/drawing/2016/ink" xmlns:am3d="http://schemas.microsoft.com/office/drawing/2017/model3d" xmlns:o="urn:schemas-microsoft-com:office:office" xmlns:r="http://schemas.openxmlformats.org/officeDocument/2006/relationships" xmlns:m="http://schemas.openxmlformats.org/officeDocument/2006/math" xmlns:v="urn:schemas-microsoft-com:vml" xmlns:wp14="http://schemas.microsoft.com/office/word/2010/wordprocessingDrawing" xmlns:wp="http://schemas.openxmlformats.org/drawingml/2006/wordprocessingDrawing" xmlns:w10="urn:schemas-microsoft-com:office:word" xmlns:w="http://schemas.openxmlformats.org/wordprocessingml/2006/main" xmlns:w14="http://schemas.microsoft.com/office/word/2010/wordml" xmlns:w15="http://schemas.microsoft.com/office/word/2012/wordml" xmlns:w16cex="http://schemas.microsoft.com/office/word/2018/wordml/cex" xmlns:w16cid="http://schemas.microsoft.com/office/word/2016/wordml/cid" xmlns:w16="http://schemas.microsoft.com/office/word/2018/wordml" xmlns:w16se="http://schemas.microsoft.com/office/word/2015/wordml/symex" xmlns:wpg="http://schemas.microsoft.com/office/word/2010/wordprocessingGroup" xmlns:wpi="http://schemas.microsoft.com/office/word/2010/wordprocessingInk" xmlns:wne="http://schemas.microsoft.com/office/word/2006/wordml" xmlns:wps="http://schemas.microsoft.com/office/word/2010/wordprocessingShape" mc:Ignorable="w14 w15 w16se w16cid w16 w16cex wp14">
+<w:hdr xmlns:wpc="http://schemas.microsoft.com/office/word/2010/wordprocessingCanvas" xmlns:mc="http://schemas.openxmlformats.org/markup-compatibility/2006" xmlns:o="urn:schemas-microsoft-com:office:office" xmlns:r="http://schemas.openxmlformats.org/officeDocument/2006/relationships" xmlns:m="http://schemas.openxmlformats.org/officeDocument/2006/math" xmlns:v="urn:schemas-microsoft-com:vml" xmlns:wp14="http://schemas.microsoft.com/office/word/2010/wordprocessingDrawing" xmlns:wp="http://schemas.openxmlformats.org/drawingml/2006/wordprocessingDrawing" xmlns:w10="urn:schemas-microsoft-com:office:word" xmlns:w="http://schemas.openxmlformats.org/wordprocessingml/2006/main" xmlns:w14="http://schemas.microsoft.com/office/word/2010/wordml" xmlns:wpg="http://schemas.microsoft.com/office/word/2010/wordprocessingGroup" xmlns:wpi="http://schemas.microsoft.com/office/word/2010/wordprocessingInk" xmlns:wne="http://schemas.microsoft.com/office/word/2006/wordml" xmlns:wps="http://schemas.microsoft.com/office/word/2010/wordprocessingShape" mc:Ignorable="w14 wp14">
   <w:p>
     <w:pPr>
       <w:pStyle w:val="Header"/>
@@ -2212,8 +1943,8 @@
 </file>
 
 <file path=word/numbering.xml><?xml version="1.0" encoding="utf-8"?>
-<w:numbering xmlns:wpc="http://schemas.microsoft.com/office/word/2010/wordprocessingCanvas" xmlns:cx="http://schemas.microsoft.com/office/drawing/2014/chartex" xmlns:cx1="http://schemas.microsoft.com/office/drawing/2015/9/8/chartex" xmlns:cx2="http://schemas.microsoft.com/office/drawing/2015/10/21/chartex" xmlns:cx3="http://schemas.microsoft.com/office/drawing/2016/5/9/chartex" xmlns:cx4="http://schemas.microsoft.com/office/drawing/2016/5/10/chartex" xmlns:cx5="http://schemas.microsoft.com/office/drawing/2016/5/11/chartex" xmlns:cx6="http://schemas.microsoft.com/office/drawing/2016/5/12/chartex" xmlns:cx7="http://schemas.microsoft.com/office/drawing/2016/5/13/chartex" xmlns:cx8="http://schemas.microsoft.com/office/drawing/2016/5/14/chartex" xmlns:mc="http://schemas.openxmlformats.org/markup-compatibility/2006" xmlns:aink="http://schemas.microsoft.com/office/drawing/2016/ink" xmlns:am3d="http://schemas.microsoft.com/office/drawing/2017/model3d" xmlns:o="urn:schemas-microsoft-com:office:office" xmlns:r="http://schemas.openxmlformats.org/officeDocument/2006/relationships" xmlns:m="http://schemas.openxmlformats.org/officeDocument/2006/math" xmlns:v="urn:schemas-microsoft-com:vml" xmlns:wp14="http://schemas.microsoft.com/office/word/2010/wordprocessingDrawing" xmlns:wp="http://schemas.openxmlformats.org/drawingml/2006/wordprocessingDrawing" xmlns:w10="urn:schemas-microsoft-com:office:word" xmlns:w="http://schemas.openxmlformats.org/wordprocessingml/2006/main" xmlns:w14="http://schemas.microsoft.com/office/word/2010/wordml" xmlns:w15="http://schemas.microsoft.com/office/word/2012/wordml" xmlns:w16cex="http://schemas.microsoft.com/office/word/2018/wordml/cex" xmlns:w16cid="http://schemas.microsoft.com/office/word/2016/wordml/cid" xmlns:w16="http://schemas.microsoft.com/office/word/2018/wordml" xmlns:w16se="http://schemas.microsoft.com/office/word/2015/wordml/symex" xmlns:wpg="http://schemas.microsoft.com/office/word/2010/wordprocessingGroup" xmlns:wpi="http://schemas.microsoft.com/office/word/2010/wordprocessingInk" xmlns:wne="http://schemas.microsoft.com/office/word/2006/wordml" xmlns:wps="http://schemas.microsoft.com/office/word/2010/wordprocessingShape" mc:Ignorable="w14 w15 w16se w16cid w16 w16cex wp14">
-  <w:abstractNum w:abstractNumId="0" w15:restartNumberingAfterBreak="0">
+<w:numbering xmlns:wpc="http://schemas.microsoft.com/office/word/2010/wordprocessingCanvas" xmlns:mc="http://schemas.openxmlformats.org/markup-compatibility/2006" xmlns:o="urn:schemas-microsoft-com:office:office" xmlns:r="http://schemas.openxmlformats.org/officeDocument/2006/relationships" xmlns:m="http://schemas.openxmlformats.org/officeDocument/2006/math" xmlns:v="urn:schemas-microsoft-com:vml" xmlns:wp14="http://schemas.microsoft.com/office/word/2010/wordprocessingDrawing" xmlns:wp="http://schemas.openxmlformats.org/drawingml/2006/wordprocessingDrawing" xmlns:w10="urn:schemas-microsoft-com:office:word" xmlns:w="http://schemas.openxmlformats.org/wordprocessingml/2006/main" xmlns:w14="http://schemas.microsoft.com/office/word/2010/wordml" xmlns:wpg="http://schemas.microsoft.com/office/word/2010/wordprocessingGroup" xmlns:wpi="http://schemas.microsoft.com/office/word/2010/wordprocessingInk" xmlns:wne="http://schemas.microsoft.com/office/word/2006/wordml" xmlns:wps="http://schemas.microsoft.com/office/word/2010/wordprocessingShape" mc:Ignorable="w14 wp14">
+  <w:abstractNum w:abstractNumId="0">
     <w:nsid w:val="08B2501C"/>
     <w:multiLevelType w:val="hybridMultilevel"/>
     <w:tmpl w:val="F2A43D58"/>
@@ -2333,7 +2064,7 @@
 </file>
 
 <file path=word/styles.xml><?xml version="1.0" encoding="utf-8"?>
-<w:styles xmlns:mc="http://schemas.openxmlformats.org/markup-compatibility/2006" xmlns:r="http://schemas.openxmlformats.org/officeDocument/2006/relationships" xmlns:w="http://schemas.openxmlformats.org/wordprocessingml/2006/main" xmlns:w14="http://schemas.microsoft.com/office/word/2010/wordml" xmlns:w15="http://schemas.microsoft.com/office/word/2012/wordml" xmlns:w16cex="http://schemas.microsoft.com/office/word/2018/wordml/cex" xmlns:w16cid="http://schemas.microsoft.com/office/word/2016/wordml/cid" xmlns:w16="http://schemas.microsoft.com/office/word/2018/wordml" xmlns:w16se="http://schemas.microsoft.com/office/word/2015/wordml/symex" mc:Ignorable="w14 w15 w16se w16cid w16 w16cex">
+<w:styles xmlns:mc="http://schemas.openxmlformats.org/markup-compatibility/2006" xmlns:r="http://schemas.openxmlformats.org/officeDocument/2006/relationships" xmlns:w="http://schemas.openxmlformats.org/wordprocessingml/2006/main" xmlns:w14="http://schemas.microsoft.com/office/word/2010/wordml" mc:Ignorable="w14">
   <w:docDefaults>
     <w:rPrDefault>
       <w:rPr>
@@ -2349,383 +2080,462 @@
       </w:pPr>
     </w:pPrDefault>
   </w:docDefaults>
-  <w:latentStyles w:defLockedState="0" w:defUIPriority="99" w:defSemiHidden="0" w:defUnhideWhenUsed="0" w:defQFormat="0" w:count="376">
-    <w:lsdException w:name="Normal" w:uiPriority="0" w:qFormat="1"/>
-    <w:lsdException w:name="heading 1" w:uiPriority="9" w:qFormat="1"/>
-    <w:lsdException w:name="heading 2" w:semiHidden="1" w:uiPriority="9" w:unhideWhenUsed="1" w:qFormat="1"/>
-    <w:lsdException w:name="heading 3" w:semiHidden="1" w:uiPriority="9" w:unhideWhenUsed="1" w:qFormat="1"/>
-    <w:lsdException w:name="heading 4" w:semiHidden="1" w:uiPriority="9" w:unhideWhenUsed="1" w:qFormat="1"/>
-    <w:lsdException w:name="heading 5" w:semiHidden="1" w:uiPriority="9" w:unhideWhenUsed="1" w:qFormat="1"/>
-    <w:lsdException w:name="heading 6" w:semiHidden="1" w:uiPriority="9" w:unhideWhenUsed="1" w:qFormat="1"/>
-    <w:lsdException w:name="heading 7" w:semiHidden="1" w:uiPriority="9" w:unhideWhenUsed="1" w:qFormat="1"/>
-    <w:lsdException w:name="heading 8" w:semiHidden="1" w:uiPriority="9" w:unhideWhenUsed="1" w:qFormat="1"/>
-    <w:lsdException w:name="heading 9" w:semiHidden="1" w:uiPriority="9" w:unhideWhenUsed="1" w:qFormat="1"/>
-    <w:lsdException w:name="index 1" w:semiHidden="1" w:unhideWhenUsed="1"/>
-    <w:lsdException w:name="index 2" w:semiHidden="1" w:unhideWhenUsed="1"/>
-    <w:lsdException w:name="index 3" w:semiHidden="1" w:unhideWhenUsed="1"/>
-    <w:lsdException w:name="index 4" w:semiHidden="1" w:unhideWhenUsed="1"/>
-    <w:lsdException w:name="index 5" w:semiHidden="1" w:unhideWhenUsed="1"/>
-    <w:lsdException w:name="index 6" w:semiHidden="1" w:unhideWhenUsed="1"/>
-    <w:lsdException w:name="index 7" w:semiHidden="1" w:unhideWhenUsed="1"/>
-    <w:lsdException w:name="index 8" w:semiHidden="1" w:unhideWhenUsed="1"/>
-    <w:lsdException w:name="index 9" w:semiHidden="1" w:unhideWhenUsed="1"/>
-    <w:lsdException w:name="toc 1" w:semiHidden="1" w:uiPriority="39" w:unhideWhenUsed="1"/>
-    <w:lsdException w:name="toc 2" w:semiHidden="1" w:uiPriority="39" w:unhideWhenUsed="1"/>
-    <w:lsdException w:name="toc 3" w:semiHidden="1" w:uiPriority="39" w:unhideWhenUsed="1"/>
-    <w:lsdException w:name="toc 4" w:semiHidden="1" w:uiPriority="39" w:unhideWhenUsed="1"/>
-    <w:lsdException w:name="toc 5" w:semiHidden="1" w:uiPriority="39" w:unhideWhenUsed="1"/>
-    <w:lsdException w:name="toc 6" w:semiHidden="1" w:uiPriority="39" w:unhideWhenUsed="1"/>
-    <w:lsdException w:name="toc 7" w:semiHidden="1" w:uiPriority="39" w:unhideWhenUsed="1"/>
-    <w:lsdException w:name="toc 8" w:semiHidden="1" w:uiPriority="39" w:unhideWhenUsed="1"/>
-    <w:lsdException w:name="toc 9" w:semiHidden="1" w:uiPriority="39" w:unhideWhenUsed="1"/>
-    <w:lsdException w:name="Normal Indent" w:semiHidden="1" w:unhideWhenUsed="1"/>
-    <w:lsdException w:name="footnote text" w:semiHidden="1" w:unhideWhenUsed="1"/>
-    <w:lsdException w:name="annotation text" w:semiHidden="1" w:unhideWhenUsed="1"/>
-    <w:lsdException w:name="header" w:semiHidden="1" w:unhideWhenUsed="1"/>
-    <w:lsdException w:name="footer" w:semiHidden="1" w:unhideWhenUsed="1"/>
-    <w:lsdException w:name="index heading" w:semiHidden="1" w:unhideWhenUsed="1"/>
-    <w:lsdException w:name="caption" w:semiHidden="1" w:uiPriority="35" w:unhideWhenUsed="1" w:qFormat="1"/>
-    <w:lsdException w:name="table of figures" w:semiHidden="1" w:unhideWhenUsed="1"/>
-    <w:lsdException w:name="envelope address" w:semiHidden="1" w:unhideWhenUsed="1"/>
-    <w:lsdException w:name="envelope return" w:semiHidden="1" w:unhideWhenUsed="1"/>
-    <w:lsdException w:name="footnote reference" w:semiHidden="1"/>
-    <w:lsdException w:name="annotation reference" w:semiHidden="1" w:unhideWhenUsed="1"/>
-    <w:lsdException w:name="line number" w:semiHidden="1" w:unhideWhenUsed="1"/>
-    <w:lsdException w:name="page number" w:semiHidden="1" w:unhideWhenUsed="1"/>
-    <w:lsdException w:name="endnote reference" w:semiHidden="1" w:unhideWhenUsed="1"/>
-    <w:lsdException w:name="endnote text" w:semiHidden="1" w:unhideWhenUsed="1"/>
-    <w:lsdException w:name="table of authorities" w:semiHidden="1" w:unhideWhenUsed="1"/>
-    <w:lsdException w:name="macro" w:semiHidden="1" w:unhideWhenUsed="1"/>
-    <w:lsdException w:name="toa heading" w:semiHidden="1" w:unhideWhenUsed="1"/>
-    <w:lsdException w:name="List" w:semiHidden="1" w:unhideWhenUsed="1"/>
-    <w:lsdException w:name="List Bullet" w:semiHidden="1" w:unhideWhenUsed="1"/>
-    <w:lsdException w:name="List Number" w:semiHidden="1" w:unhideWhenUsed="1"/>
-    <w:lsdException w:name="List 2" w:semiHidden="1" w:unhideWhenUsed="1"/>
-    <w:lsdException w:name="List 3" w:semiHidden="1" w:unhideWhenUsed="1"/>
-    <w:lsdException w:name="List 4" w:semiHidden="1" w:unhideWhenUsed="1"/>
-    <w:lsdException w:name="List 5" w:semiHidden="1" w:unhideWhenUsed="1"/>
-    <w:lsdException w:name="List Bullet 2" w:semiHidden="1" w:unhideWhenUsed="1"/>
-    <w:lsdException w:name="List Bullet 3" w:semiHidden="1" w:unhideWhenUsed="1"/>
-    <w:lsdException w:name="List Bullet 4" w:semiHidden="1" w:unhideWhenUsed="1"/>
-    <w:lsdException w:name="List Bullet 5" w:semiHidden="1" w:unhideWhenUsed="1"/>
-    <w:lsdException w:name="List Number 2" w:semiHidden="1" w:unhideWhenUsed="1"/>
-    <w:lsdException w:name="List Number 3" w:semiHidden="1" w:unhideWhenUsed="1"/>
-    <w:lsdException w:name="List Number 4" w:semiHidden="1" w:unhideWhenUsed="1"/>
-    <w:lsdException w:name="List Number 5" w:semiHidden="1" w:unhideWhenUsed="1"/>
-    <w:lsdException w:name="Title" w:uiPriority="10" w:qFormat="1"/>
-    <w:lsdException w:name="Closing" w:semiHidden="1" w:unhideWhenUsed="1"/>
-    <w:lsdException w:name="Signature" w:semiHidden="1" w:unhideWhenUsed="1"/>
-    <w:lsdException w:name="Default Paragraph Font" w:semiHidden="1" w:uiPriority="1" w:unhideWhenUsed="1"/>
-    <w:lsdException w:name="Body Text" w:semiHidden="1" w:unhideWhenUsed="1"/>
-    <w:lsdException w:name="Body Text Indent" w:semiHidden="1" w:unhideWhenUsed="1"/>
-    <w:lsdException w:name="List Continue" w:semiHidden="1" w:unhideWhenUsed="1"/>
-    <w:lsdException w:name="List Continue 2" w:semiHidden="1" w:unhideWhenUsed="1"/>
-    <w:lsdException w:name="List Continue 3" w:semiHidden="1" w:unhideWhenUsed="1"/>
-    <w:lsdException w:name="List Continue 4" w:semiHidden="1" w:unhideWhenUsed="1"/>
-    <w:lsdException w:name="List Continue 5" w:semiHidden="1" w:unhideWhenUsed="1"/>
-    <w:lsdException w:name="Message Header" w:semiHidden="1" w:unhideWhenUsed="1"/>
-    <w:lsdException w:name="Subtitle" w:uiPriority="11" w:qFormat="1"/>
-    <w:lsdException w:name="Salutation" w:semiHidden="1" w:unhideWhenUsed="1"/>
-    <w:lsdException w:name="Date" w:semiHidden="1" w:unhideWhenUsed="1"/>
-    <w:lsdException w:name="Body Text First Indent" w:semiHidden="1" w:unhideWhenUsed="1"/>
-    <w:lsdException w:name="Body Text First Indent 2" w:semiHidden="1" w:unhideWhenUsed="1"/>
-    <w:lsdException w:name="Note Heading" w:semiHidden="1" w:unhideWhenUsed="1"/>
-    <w:lsdException w:name="Body Text 2" w:semiHidden="1" w:unhideWhenUsed="1"/>
-    <w:lsdException w:name="Body Text 3" w:semiHidden="1" w:unhideWhenUsed="1"/>
-    <w:lsdException w:name="Body Text Indent 2" w:semiHidden="1" w:unhideWhenUsed="1"/>
-    <w:lsdException w:name="Body Text Indent 3" w:semiHidden="1" w:unhideWhenUsed="1"/>
-    <w:lsdException w:name="Block Text" w:semiHidden="1" w:unhideWhenUsed="1"/>
-    <w:lsdException w:name="Hyperlink" w:semiHidden="1" w:unhideWhenUsed="1"/>
-    <w:lsdException w:name="FollowedHyperlink" w:semiHidden="1" w:unhideWhenUsed="1"/>
-    <w:lsdException w:name="Strong" w:uiPriority="22" w:qFormat="1"/>
-    <w:lsdException w:name="Emphasis" w:uiPriority="20" w:qFormat="1"/>
-    <w:lsdException w:name="Document Map" w:semiHidden="1" w:unhideWhenUsed="1"/>
-    <w:lsdException w:name="Plain Text" w:semiHidden="1" w:unhideWhenUsed="1"/>
-    <w:lsdException w:name="E-mail Signature" w:semiHidden="1" w:unhideWhenUsed="1"/>
-    <w:lsdException w:name="HTML Top of Form" w:semiHidden="1" w:unhideWhenUsed="1"/>
-    <w:lsdException w:name="HTML Bottom of Form" w:semiHidden="1" w:unhideWhenUsed="1"/>
-    <w:lsdException w:name="Normal (Web)" w:semiHidden="1" w:unhideWhenUsed="1"/>
-    <w:lsdException w:name="HTML Acronym" w:semiHidden="1" w:unhideWhenUsed="1"/>
-    <w:lsdException w:name="HTML Address" w:semiHidden="1" w:unhideWhenUsed="1"/>
-    <w:lsdException w:name="HTML Cite" w:semiHidden="1" w:unhideWhenUsed="1"/>
-    <w:lsdException w:name="HTML Code" w:semiHidden="1" w:unhideWhenUsed="1"/>
-    <w:lsdException w:name="HTML Definition" w:semiHidden="1" w:unhideWhenUsed="1"/>
-    <w:lsdException w:name="HTML Keyboard" w:semiHidden="1" w:unhideWhenUsed="1"/>
-    <w:lsdException w:name="HTML Preformatted" w:semiHidden="1" w:unhideWhenUsed="1"/>
-    <w:lsdException w:name="HTML Sample" w:semiHidden="1" w:unhideWhenUsed="1"/>
-    <w:lsdException w:name="HTML Typewriter" w:semiHidden="1" w:unhideWhenUsed="1"/>
-    <w:lsdException w:name="HTML Variable" w:semiHidden="1" w:unhideWhenUsed="1"/>
-    <w:lsdException w:name="Normal Table" w:semiHidden="1" w:unhideWhenUsed="1"/>
-    <w:lsdException w:name="annotation subject" w:semiHidden="1" w:unhideWhenUsed="1"/>
-    <w:lsdException w:name="No List" w:semiHidden="1" w:unhideWhenUsed="1"/>
-    <w:lsdException w:name="Outline List 1" w:semiHidden="1" w:unhideWhenUsed="1"/>
-    <w:lsdException w:name="Outline List 2" w:semiHidden="1" w:unhideWhenUsed="1"/>
-    <w:lsdException w:name="Outline List 3" w:semiHidden="1" w:unhideWhenUsed="1"/>
-    <w:lsdException w:name="Table Simple 1" w:semiHidden="1" w:unhideWhenUsed="1"/>
-    <w:lsdException w:name="Table Simple 2" w:semiHidden="1" w:unhideWhenUsed="1"/>
-    <w:lsdException w:name="Table Simple 3" w:semiHidden="1" w:unhideWhenUsed="1"/>
-    <w:lsdException w:name="Table Classic 1" w:semiHidden="1" w:unhideWhenUsed="1"/>
-    <w:lsdException w:name="Table Classic 2" w:semiHidden="1" w:unhideWhenUsed="1"/>
-    <w:lsdException w:name="Table Classic 3" w:semiHidden="1" w:unhideWhenUsed="1"/>
-    <w:lsdException w:name="Table Classic 4" w:semiHidden="1" w:unhideWhenUsed="1"/>
-    <w:lsdException w:name="Table Colorful 1" w:semiHidden="1" w:unhideWhenUsed="1"/>
-    <w:lsdException w:name="Table Colorful 2" w:semiHidden="1" w:unhideWhenUsed="1"/>
-    <w:lsdException w:name="Table Colorful 3" w:semiHidden="1" w:unhideWhenUsed="1"/>
-    <w:lsdException w:name="Table Columns 1" w:semiHidden="1" w:unhideWhenUsed="1"/>
-    <w:lsdException w:name="Table Columns 2" w:semiHidden="1" w:unhideWhenUsed="1"/>
-    <w:lsdException w:name="Table Columns 3" w:semiHidden="1" w:unhideWhenUsed="1"/>
-    <w:lsdException w:name="Table Columns 4" w:semiHidden="1" w:unhideWhenUsed="1"/>
-    <w:lsdException w:name="Table Columns 5" w:semiHidden="1" w:unhideWhenUsed="1"/>
-    <w:lsdException w:name="Table Grid 1" w:semiHidden="1" w:unhideWhenUsed="1"/>
-    <w:lsdException w:name="Table Grid 2" w:semiHidden="1" w:unhideWhenUsed="1"/>
-    <w:lsdException w:name="Table Grid 3" w:semiHidden="1" w:unhideWhenUsed="1"/>
-    <w:lsdException w:name="Table Grid 4" w:semiHidden="1" w:unhideWhenUsed="1"/>
-    <w:lsdException w:name="Table Grid 5" w:semiHidden="1" w:unhideWhenUsed="1"/>
-    <w:lsdException w:name="Table Grid 6" w:semiHidden="1" w:unhideWhenUsed="1"/>
-    <w:lsdException w:name="Table Grid 7" w:semiHidden="1" w:unhideWhenUsed="1"/>
-    <w:lsdException w:name="Table Grid 8" w:semiHidden="1" w:unhideWhenUsed="1"/>
-    <w:lsdException w:name="Table List 1" w:semiHidden="1" w:unhideWhenUsed="1"/>
-    <w:lsdException w:name="Table List 2" w:semiHidden="1" w:unhideWhenUsed="1"/>
-    <w:lsdException w:name="Table List 3" w:semiHidden="1" w:unhideWhenUsed="1"/>
-    <w:lsdException w:name="Table List 4" w:semiHidden="1" w:unhideWhenUsed="1"/>
-    <w:lsdException w:name="Table List 5" w:semiHidden="1" w:unhideWhenUsed="1"/>
-    <w:lsdException w:name="Table List 6" w:semiHidden="1" w:unhideWhenUsed="1"/>
-    <w:lsdException w:name="Table List 7" w:semiHidden="1" w:unhideWhenUsed="1"/>
-    <w:lsdException w:name="Table List 8" w:semiHidden="1" w:unhideWhenUsed="1"/>
-    <w:lsdException w:name="Table 3D effects 1" w:semiHidden="1" w:unhideWhenUsed="1"/>
-    <w:lsdException w:name="Table 3D effects 2" w:semiHidden="1" w:unhideWhenUsed="1"/>
-    <w:lsdException w:name="Table 3D effects 3" w:semiHidden="1" w:unhideWhenUsed="1"/>
-    <w:lsdException w:name="Table Contemporary" w:semiHidden="1" w:unhideWhenUsed="1"/>
-    <w:lsdException w:name="Table Elegant" w:semiHidden="1" w:unhideWhenUsed="1"/>
-    <w:lsdException w:name="Table Professional" w:semiHidden="1" w:unhideWhenUsed="1"/>
-    <w:lsdException w:name="Table Subtle 1" w:semiHidden="1" w:unhideWhenUsed="1"/>
-    <w:lsdException w:name="Table Subtle 2" w:semiHidden="1" w:unhideWhenUsed="1"/>
-    <w:lsdException w:name="Table Web 1" w:semiHidden="1" w:unhideWhenUsed="1"/>
-    <w:lsdException w:name="Table Web 2" w:semiHidden="1" w:unhideWhenUsed="1"/>
-    <w:lsdException w:name="Table Web 3" w:semiHidden="1" w:unhideWhenUsed="1"/>
-    <w:lsdException w:name="Balloon Text" w:semiHidden="1" w:unhideWhenUsed="1"/>
-    <w:lsdException w:name="Table Grid" w:uiPriority="59"/>
-    <w:lsdException w:name="Table Theme" w:semiHidden="1" w:unhideWhenUsed="1"/>
-    <w:lsdException w:name="Placeholder Text" w:semiHidden="1"/>
-    <w:lsdException w:name="No Spacing" w:uiPriority="1" w:qFormat="1"/>
-    <w:lsdException w:name="Light Shading" w:uiPriority="60"/>
-    <w:lsdException w:name="Light List" w:uiPriority="61"/>
-    <w:lsdException w:name="Light Grid" w:uiPriority="62"/>
-    <w:lsdException w:name="Medium Shading 1" w:uiPriority="63"/>
-    <w:lsdException w:name="Medium Shading 2" w:uiPriority="64"/>
-    <w:lsdException w:name="Medium List 1" w:uiPriority="65"/>
-    <w:lsdException w:name="Medium List 2" w:uiPriority="66"/>
-    <w:lsdException w:name="Medium Grid 1" w:uiPriority="67"/>
-    <w:lsdException w:name="Medium Grid 2" w:uiPriority="68"/>
-    <w:lsdException w:name="Medium Grid 3" w:uiPriority="69"/>
-    <w:lsdException w:name="Dark List" w:uiPriority="70"/>
-    <w:lsdException w:name="Colorful Shading" w:uiPriority="71"/>
-    <w:lsdException w:name="Colorful List" w:uiPriority="72"/>
-    <w:lsdException w:name="Colorful Grid" w:uiPriority="73"/>
-    <w:lsdException w:name="Light Shading Accent 1" w:uiPriority="60"/>
-    <w:lsdException w:name="Light List Accent 1" w:uiPriority="61"/>
-    <w:lsdException w:name="Light Grid Accent 1" w:uiPriority="62"/>
-    <w:lsdException w:name="Medium Shading 1 Accent 1" w:uiPriority="63"/>
-    <w:lsdException w:name="Medium Shading 2 Accent 1" w:uiPriority="64"/>
-    <w:lsdException w:name="Medium List 1 Accent 1" w:uiPriority="65"/>
-    <w:lsdException w:name="Revision" w:semiHidden="1"/>
-    <w:lsdException w:name="List Paragraph" w:uiPriority="34" w:qFormat="1"/>
-    <w:lsdException w:name="Quote" w:uiPriority="29" w:qFormat="1"/>
-    <w:lsdException w:name="Intense Quote" w:uiPriority="30" w:qFormat="1"/>
-    <w:lsdException w:name="Medium List 2 Accent 1" w:uiPriority="66"/>
-    <w:lsdException w:name="Medium Grid 1 Accent 1" w:uiPriority="67"/>
-    <w:lsdException w:name="Medium Grid 2 Accent 1" w:uiPriority="68"/>
-    <w:lsdException w:name="Medium Grid 3 Accent 1" w:uiPriority="69"/>
-    <w:lsdException w:name="Dark List Accent 1" w:uiPriority="70"/>
-    <w:lsdException w:name="Colorful Shading Accent 1" w:uiPriority="71"/>
-    <w:lsdException w:name="Colorful List Accent 1" w:uiPriority="72"/>
-    <w:lsdException w:name="Colorful Grid Accent 1" w:uiPriority="73"/>
-    <w:lsdException w:name="Light Shading Accent 2" w:uiPriority="60"/>
-    <w:lsdException w:name="Light List Accent 2" w:uiPriority="61"/>
-    <w:lsdException w:name="Light Grid Accent 2" w:uiPriority="62"/>
-    <w:lsdException w:name="Medium Shading 1 Accent 2" w:uiPriority="63"/>
-    <w:lsdException w:name="Medium Shading 2 Accent 2" w:uiPriority="64"/>
-    <w:lsdException w:name="Medium List 1 Accent 2" w:uiPriority="65"/>
-    <w:lsdException w:name="Medium List 2 Accent 2" w:uiPriority="66"/>
-    <w:lsdException w:name="Medium Grid 1 Accent 2" w:uiPriority="67"/>
-    <w:lsdException w:name="Medium Grid 2 Accent 2" w:uiPriority="68"/>
-    <w:lsdException w:name="Medium Grid 3 Accent 2" w:uiPriority="69"/>
-    <w:lsdException w:name="Dark List Accent 2" w:uiPriority="70"/>
-    <w:lsdException w:name="Colorful Shading Accent 2" w:uiPriority="71"/>
-    <w:lsdException w:name="Colorful List Accent 2" w:uiPriority="72"/>
-    <w:lsdException w:name="Colorful Grid Accent 2" w:uiPriority="73"/>
-    <w:lsdException w:name="Light Shading Accent 3" w:uiPriority="60"/>
-    <w:lsdException w:name="Light List Accent 3" w:uiPriority="61"/>
-    <w:lsdException w:name="Light Grid Accent 3" w:uiPriority="62"/>
-    <w:lsdException w:name="Medium Shading 1 Accent 3" w:uiPriority="63"/>
-    <w:lsdException w:name="Medium Shading 2 Accent 3" w:uiPriority="64"/>
-    <w:lsdException w:name="Medium List 1 Accent 3" w:uiPriority="65"/>
-    <w:lsdException w:name="Medium List 2 Accent 3" w:uiPriority="66"/>
-    <w:lsdException w:name="Medium Grid 1 Accent 3" w:uiPriority="67"/>
-    <w:lsdException w:name="Medium Grid 2 Accent 3" w:uiPriority="68"/>
-    <w:lsdException w:name="Medium Grid 3 Accent 3" w:uiPriority="69"/>
-    <w:lsdException w:name="Dark List Accent 3" w:uiPriority="70"/>
-    <w:lsdException w:name="Colorful Shading Accent 3" w:uiPriority="71"/>
-    <w:lsdException w:name="Colorful List Accent 3" w:uiPriority="72"/>
-    <w:lsdException w:name="Colorful Grid Accent 3" w:uiPriority="73"/>
-    <w:lsdException w:name="Light Shading Accent 4" w:uiPriority="60"/>
-    <w:lsdException w:name="Light List Accent 4" w:uiPriority="61"/>
-    <w:lsdException w:name="Light Grid Accent 4" w:uiPriority="62"/>
-    <w:lsdException w:name="Medium Shading 1 Accent 4" w:uiPriority="63"/>
-    <w:lsdException w:name="Medium Shading 2 Accent 4" w:uiPriority="64"/>
-    <w:lsdException w:name="Medium List 1 Accent 4" w:uiPriority="65"/>
-    <w:lsdException w:name="Medium List 2 Accent 4" w:uiPriority="66"/>
-    <w:lsdException w:name="Medium Grid 1 Accent 4" w:uiPriority="67"/>
-    <w:lsdException w:name="Medium Grid 2 Accent 4" w:uiPriority="68"/>
-    <w:lsdException w:name="Medium Grid 3 Accent 4" w:uiPriority="69"/>
-    <w:lsdException w:name="Dark List Accent 4" w:uiPriority="70"/>
-    <w:lsdException w:name="Colorful Shading Accent 4" w:uiPriority="71"/>
-    <w:lsdException w:name="Colorful List Accent 4" w:uiPriority="72"/>
-    <w:lsdException w:name="Colorful Grid Accent 4" w:uiPriority="73"/>
-    <w:lsdException w:name="Light Shading Accent 5" w:uiPriority="60"/>
-    <w:lsdException w:name="Light List Accent 5" w:uiPriority="61"/>
-    <w:lsdException w:name="Light Grid Accent 5" w:uiPriority="62"/>
-    <w:lsdException w:name="Medium Shading 1 Accent 5" w:uiPriority="63"/>
-    <w:lsdException w:name="Medium Shading 2 Accent 5" w:uiPriority="64"/>
-    <w:lsdException w:name="Medium List 1 Accent 5" w:uiPriority="65"/>
-    <w:lsdException w:name="Medium List 2 Accent 5" w:uiPriority="66"/>
-    <w:lsdException w:name="Medium Grid 1 Accent 5" w:uiPriority="67"/>
-    <w:lsdException w:name="Medium Grid 2 Accent 5" w:uiPriority="68"/>
-    <w:lsdException w:name="Medium Grid 3 Accent 5" w:uiPriority="69"/>
-    <w:lsdException w:name="Dark List Accent 5" w:uiPriority="70"/>
-    <w:lsdException w:name="Colorful Shading Accent 5" w:uiPriority="71"/>
-    <w:lsdException w:name="Colorful List Accent 5" w:uiPriority="72"/>
-    <w:lsdException w:name="Colorful Grid Accent 5" w:uiPriority="73"/>
-    <w:lsdException w:name="Light Shading Accent 6" w:uiPriority="60"/>
-    <w:lsdException w:name="Light List Accent 6" w:uiPriority="61"/>
-    <w:lsdException w:name="Light Grid Accent 6" w:uiPriority="62"/>
-    <w:lsdException w:name="Medium Shading 1 Accent 6" w:uiPriority="63"/>
-    <w:lsdException w:name="Medium Shading 2 Accent 6" w:uiPriority="64"/>
-    <w:lsdException w:name="Medium List 1 Accent 6" w:uiPriority="65"/>
-    <w:lsdException w:name="Medium List 2 Accent 6" w:uiPriority="66"/>
-    <w:lsdException w:name="Medium Grid 1 Accent 6" w:uiPriority="67"/>
-    <w:lsdException w:name="Medium Grid 2 Accent 6" w:uiPriority="68"/>
-    <w:lsdException w:name="Medium Grid 3 Accent 6" w:uiPriority="69"/>
-    <w:lsdException w:name="Dark List Accent 6" w:uiPriority="70"/>
-    <w:lsdException w:name="Colorful Shading Accent 6" w:uiPriority="71"/>
-    <w:lsdException w:name="Colorful List Accent 6" w:uiPriority="72"/>
-    <w:lsdException w:name="Colorful Grid Accent 6" w:uiPriority="73"/>
-    <w:lsdException w:name="Subtle Emphasis" w:uiPriority="19" w:qFormat="1"/>
-    <w:lsdException w:name="Intense Emphasis" w:uiPriority="21" w:qFormat="1"/>
-    <w:lsdException w:name="Subtle Reference" w:uiPriority="31" w:qFormat="1"/>
-    <w:lsdException w:name="Intense Reference" w:uiPriority="32" w:qFormat="1"/>
-    <w:lsdException w:name="Book Title" w:uiPriority="33" w:qFormat="1"/>
-    <w:lsdException w:name="Bibliography" w:semiHidden="1" w:uiPriority="37" w:unhideWhenUsed="1"/>
-    <w:lsdException w:name="TOC Heading" w:semiHidden="1" w:uiPriority="39" w:unhideWhenUsed="1" w:qFormat="1"/>
-    <w:lsdException w:name="Plain Table 1" w:uiPriority="41"/>
-    <w:lsdException w:name="Plain Table 2" w:uiPriority="42"/>
-    <w:lsdException w:name="Plain Table 3" w:uiPriority="43"/>
-    <w:lsdException w:name="Plain Table 4" w:uiPriority="44"/>
-    <w:lsdException w:name="Plain Table 5" w:uiPriority="45"/>
-    <w:lsdException w:name="Grid Table Light" w:uiPriority="40"/>
-    <w:lsdException w:name="Grid Table 1 Light" w:uiPriority="46"/>
-    <w:lsdException w:name="Grid Table 2" w:uiPriority="47"/>
-    <w:lsdException w:name="Grid Table 3" w:uiPriority="48"/>
-    <w:lsdException w:name="Grid Table 4" w:uiPriority="49"/>
-    <w:lsdException w:name="Grid Table 5 Dark" w:uiPriority="50"/>
-    <w:lsdException w:name="Grid Table 6 Colorful" w:uiPriority="51"/>
-    <w:lsdException w:name="Grid Table 7 Colorful" w:uiPriority="52"/>
-    <w:lsdException w:name="Grid Table 1 Light Accent 1" w:uiPriority="46"/>
-    <w:lsdException w:name="Grid Table 2 Accent 1" w:uiPriority="47"/>
-    <w:lsdException w:name="Grid Table 3 Accent 1" w:uiPriority="48"/>
-    <w:lsdException w:name="Grid Table 4 Accent 1" w:uiPriority="49"/>
-    <w:lsdException w:name="Grid Table 5 Dark Accent 1" w:uiPriority="50"/>
-    <w:lsdException w:name="Grid Table 6 Colorful Accent 1" w:uiPriority="51"/>
-    <w:lsdException w:name="Grid Table 7 Colorful Accent 1" w:uiPriority="52"/>
-    <w:lsdException w:name="Grid Table 1 Light Accent 2" w:uiPriority="46"/>
-    <w:lsdException w:name="Grid Table 2 Accent 2" w:uiPriority="47"/>
-    <w:lsdException w:name="Grid Table 3 Accent 2" w:uiPriority="48"/>
-    <w:lsdException w:name="Grid Table 4 Accent 2" w:uiPriority="49"/>
-    <w:lsdException w:name="Grid Table 5 Dark Accent 2" w:uiPriority="50"/>
-    <w:lsdException w:name="Grid Table 6 Colorful Accent 2" w:uiPriority="51"/>
-    <w:lsdException w:name="Grid Table 7 Colorful Accent 2" w:uiPriority="52"/>
-    <w:lsdException w:name="Grid Table 1 Light Accent 3" w:uiPriority="46"/>
-    <w:lsdException w:name="Grid Table 2 Accent 3" w:uiPriority="47"/>
-    <w:lsdException w:name="Grid Table 3 Accent 3" w:uiPriority="48"/>
-    <w:lsdException w:name="Grid Table 4 Accent 3" w:uiPriority="49"/>
-    <w:lsdException w:name="Grid Table 5 Dark Accent 3" w:uiPriority="50"/>
-    <w:lsdException w:name="Grid Table 6 Colorful Accent 3" w:uiPriority="51"/>
-    <w:lsdException w:name="Grid Table 7 Colorful Accent 3" w:uiPriority="52"/>
-    <w:lsdException w:name="Grid Table 1 Light Accent 4" w:uiPriority="46"/>
-    <w:lsdException w:name="Grid Table 2 Accent 4" w:uiPriority="47"/>
-    <w:lsdException w:name="Grid Table 3 Accent 4" w:uiPriority="48"/>
-    <w:lsdException w:name="Grid Table 4 Accent 4" w:uiPriority="49"/>
-    <w:lsdException w:name="Grid Table 5 Dark Accent 4" w:uiPriority="50"/>
-    <w:lsdException w:name="Grid Table 6 Colorful Accent 4" w:uiPriority="51"/>
-    <w:lsdException w:name="Grid Table 7 Colorful Accent 4" w:uiPriority="52"/>
-    <w:lsdException w:name="Grid Table 1 Light Accent 5" w:uiPriority="46"/>
-    <w:lsdException w:name="Grid Table 2 Accent 5" w:uiPriority="47"/>
-    <w:lsdException w:name="Grid Table 3 Accent 5" w:uiPriority="48"/>
-    <w:lsdException w:name="Grid Table 4 Accent 5" w:uiPriority="49"/>
-    <w:lsdException w:name="Grid Table 5 Dark Accent 5" w:uiPriority="50"/>
-    <w:lsdException w:name="Grid Table 6 Colorful Accent 5" w:uiPriority="51"/>
-    <w:lsdException w:name="Grid Table 7 Colorful Accent 5" w:uiPriority="52"/>
-    <w:lsdException w:name="Grid Table 1 Light Accent 6" w:uiPriority="46"/>
-    <w:lsdException w:name="Grid Table 2 Accent 6" w:uiPriority="47"/>
-    <w:lsdException w:name="Grid Table 3 Accent 6" w:uiPriority="48"/>
-    <w:lsdException w:name="Grid Table 4 Accent 6" w:uiPriority="49"/>
-    <w:lsdException w:name="Grid Table 5 Dark Accent 6" w:uiPriority="50"/>
-    <w:lsdException w:name="Grid Table 6 Colorful Accent 6" w:uiPriority="51"/>
-    <w:lsdException w:name="Grid Table 7 Colorful Accent 6" w:uiPriority="52"/>
-    <w:lsdException w:name="List Table 1 Light" w:uiPriority="46"/>
-    <w:lsdException w:name="List Table 2" w:uiPriority="47"/>
-    <w:lsdException w:name="List Table 3" w:uiPriority="48"/>
-    <w:lsdException w:name="List Table 4" w:uiPriority="49"/>
-    <w:lsdException w:name="List Table 5 Dark" w:uiPriority="50"/>
-    <w:lsdException w:name="List Table 6 Colorful" w:uiPriority="51"/>
-    <w:lsdException w:name="List Table 7 Colorful" w:uiPriority="52"/>
-    <w:lsdException w:name="List Table 1 Light Accent 1" w:uiPriority="46"/>
-    <w:lsdException w:name="List Table 2 Accent 1" w:uiPriority="47"/>
-    <w:lsdException w:name="List Table 3 Accent 1" w:uiPriority="48"/>
-    <w:lsdException w:name="List Table 4 Accent 1" w:uiPriority="49"/>
-    <w:lsdException w:name="List Table 5 Dark Accent 1" w:uiPriority="50"/>
-    <w:lsdException w:name="List Table 6 Colorful Accent 1" w:uiPriority="51"/>
-    <w:lsdException w:name="List Table 7 Colorful Accent 1" w:uiPriority="52"/>
-    <w:lsdException w:name="List Table 1 Light Accent 2" w:uiPriority="46"/>
-    <w:lsdException w:name="List Table 2 Accent 2" w:uiPriority="47"/>
-    <w:lsdException w:name="List Table 3 Accent 2" w:uiPriority="48"/>
-    <w:lsdException w:name="List Table 4 Accent 2" w:uiPriority="49"/>
-    <w:lsdException w:name="List Table 5 Dark Accent 2" w:uiPriority="50"/>
-    <w:lsdException w:name="List Table 6 Colorful Accent 2" w:uiPriority="51"/>
-    <w:lsdException w:name="List Table 7 Colorful Accent 2" w:uiPriority="52"/>
-    <w:lsdException w:name="List Table 1 Light Accent 3" w:uiPriority="46"/>
-    <w:lsdException w:name="List Table 2 Accent 3" w:uiPriority="47"/>
-    <w:lsdException w:name="List Table 3 Accent 3" w:uiPriority="48"/>
-    <w:lsdException w:name="List Table 4 Accent 3" w:uiPriority="49"/>
-    <w:lsdException w:name="List Table 5 Dark Accent 3" w:uiPriority="50"/>
-    <w:lsdException w:name="List Table 6 Colorful Accent 3" w:uiPriority="51"/>
-    <w:lsdException w:name="List Table 7 Colorful Accent 3" w:uiPriority="52"/>
-    <w:lsdException w:name="List Table 1 Light Accent 4" w:uiPriority="46"/>
-    <w:lsdException w:name="List Table 2 Accent 4" w:uiPriority="47"/>
-    <w:lsdException w:name="List Table 3 Accent 4" w:uiPriority="48"/>
-    <w:lsdException w:name="List Table 4 Accent 4" w:uiPriority="49"/>
-    <w:lsdException w:name="List Table 5 Dark Accent 4" w:uiPriority="50"/>
-    <w:lsdException w:name="List Table 6 Colorful Accent 4" w:uiPriority="51"/>
-    <w:lsdException w:name="List Table 7 Colorful Accent 4" w:uiPriority="52"/>
-    <w:lsdException w:name="List Table 1 Light Accent 5" w:uiPriority="46"/>
-    <w:lsdException w:name="List Table 2 Accent 5" w:uiPriority="47"/>
-    <w:lsdException w:name="List Table 3 Accent 5" w:uiPriority="48"/>
-    <w:lsdException w:name="List Table 4 Accent 5" w:uiPriority="49"/>
-    <w:lsdException w:name="List Table 5 Dark Accent 5" w:uiPriority="50"/>
-    <w:lsdException w:name="List Table 6 Colorful Accent 5" w:uiPriority="51"/>
-    <w:lsdException w:name="List Table 7 Colorful Accent 5" w:uiPriority="52"/>
-    <w:lsdException w:name="List Table 1 Light Accent 6" w:uiPriority="46"/>
-    <w:lsdException w:name="List Table 2 Accent 6" w:uiPriority="47"/>
-    <w:lsdException w:name="List Table 3 Accent 6" w:uiPriority="48"/>
-    <w:lsdException w:name="List Table 4 Accent 6" w:uiPriority="49"/>
-    <w:lsdException w:name="List Table 5 Dark Accent 6" w:uiPriority="50"/>
-    <w:lsdException w:name="List Table 6 Colorful Accent 6" w:uiPriority="51"/>
-    <w:lsdException w:name="List Table 7 Colorful Accent 6" w:uiPriority="52"/>
-    <w:lsdException w:name="Mention" w:semiHidden="1" w:unhideWhenUsed="1"/>
-    <w:lsdException w:name="Smart Hyperlink" w:semiHidden="1" w:unhideWhenUsed="1"/>
-    <w:lsdException w:name="Hashtag" w:semiHidden="1" w:unhideWhenUsed="1"/>
-    <w:lsdException w:name="Unresolved Mention" w:semiHidden="1" w:unhideWhenUsed="1"/>
-    <w:lsdException w:name="Smart Link" w:semiHidden="1" w:unhideWhenUsed="1"/>
+  <w:latentStyles w:defLockedState="0" w:defUIPriority="99" w:defSemiHidden="1" w:defUnhideWhenUsed="1" w:defQFormat="0" w:count="267">
+    <w:lsdException w:name="Normal" w:semiHidden="0" w:uiPriority="0" w:unhideWhenUsed="0" w:qFormat="1"/>
+    <w:lsdException w:name="heading 1" w:semiHidden="0" w:uiPriority="9" w:unhideWhenUsed="0" w:qFormat="1"/>
+    <w:lsdException w:name="heading 2" w:uiPriority="9" w:qFormat="1"/>
+    <w:lsdException w:name="heading 3" w:uiPriority="9" w:qFormat="1"/>
+    <w:lsdException w:name="heading 4" w:uiPriority="9" w:qFormat="1"/>
+    <w:lsdException w:name="heading 5" w:uiPriority="9" w:qFormat="1"/>
+    <w:lsdException w:name="heading 6" w:uiPriority="9" w:qFormat="1"/>
+    <w:lsdException w:name="heading 7" w:uiPriority="9" w:qFormat="1"/>
+    <w:lsdException w:name="heading 8" w:uiPriority="9" w:qFormat="1"/>
+    <w:lsdException w:name="heading 9" w:uiPriority="9" w:qFormat="1"/>
+    <w:lsdException w:name="toc 1" w:uiPriority="39"/>
+    <w:lsdException w:name="toc 2" w:uiPriority="39"/>
+    <w:lsdException w:name="toc 3" w:uiPriority="39"/>
+    <w:lsdException w:name="toc 4" w:uiPriority="39"/>
+    <w:lsdException w:name="toc 5" w:uiPriority="39"/>
+    <w:lsdException w:name="toc 6" w:uiPriority="39"/>
+    <w:lsdException w:name="toc 7" w:uiPriority="39"/>
+    <w:lsdException w:name="toc 8" w:uiPriority="39"/>
+    <w:lsdException w:name="toc 9" w:uiPriority="39"/>
+    <w:lsdException w:name="caption" w:uiPriority="35" w:qFormat="1"/>
+    <w:lsdException w:name="footnote reference" w:unhideWhenUsed="0"/>
+    <w:lsdException w:name="Title" w:semiHidden="0" w:uiPriority="10" w:unhideWhenUsed="0" w:qFormat="1"/>
+    <w:lsdException w:name="Default Paragraph Font" w:uiPriority="1"/>
+    <w:lsdException w:name="Subtitle" w:semiHidden="0" w:uiPriority="11" w:unhideWhenUsed="0" w:qFormat="1"/>
+    <w:lsdException w:name="Strong" w:semiHidden="0" w:uiPriority="22" w:unhideWhenUsed="0" w:qFormat="1"/>
+    <w:lsdException w:name="Emphasis" w:semiHidden="0" w:uiPriority="20" w:unhideWhenUsed="0" w:qFormat="1"/>
+    <w:lsdException w:name="Table Grid" w:semiHidden="0" w:uiPriority="59" w:unhideWhenUsed="0"/>
+    <w:lsdException w:name="Placeholder Text" w:unhideWhenUsed="0"/>
+    <w:lsdException w:name="No Spacing" w:semiHidden="0" w:uiPriority="1" w:unhideWhenUsed="0" w:qFormat="1"/>
+    <w:lsdException w:name="Light Shading" w:semiHidden="0" w:uiPriority="60" w:unhideWhenUsed="0"/>
+    <w:lsdException w:name="Light List" w:semiHidden="0" w:uiPriority="61" w:unhideWhenUsed="0"/>
+    <w:lsdException w:name="Light Grid" w:semiHidden="0" w:uiPriority="62" w:unhideWhenUsed="0"/>
+    <w:lsdException w:name="Medium Shading 1" w:semiHidden="0" w:uiPriority="63" w:unhideWhenUsed="0"/>
+    <w:lsdException w:name="Medium Shading 2" w:semiHidden="0" w:uiPriority="64" w:unhideWhenUsed="0"/>
+    <w:lsdException w:name="Medium List 1" w:semiHidden="0" w:uiPriority="65" w:unhideWhenUsed="0"/>
+    <w:lsdException w:name="Medium List 2" w:semiHidden="0" w:uiPriority="66" w:unhideWhenUsed="0"/>
+    <w:lsdException w:name="Medium Grid 1" w:semiHidden="0" w:uiPriority="67" w:unhideWhenUsed="0"/>
+    <w:lsdException w:name="Medium Grid 2" w:semiHidden="0" w:uiPriority="68" w:unhideWhenUsed="0"/>
+    <w:lsdException w:name="Medium Grid 3" w:semiHidden="0" w:uiPriority="69" w:unhideWhenUsed="0"/>
+    <w:lsdException w:name="Dark List" w:semiHidden="0" w:uiPriority="70" w:unhideWhenUsed="0"/>
+    <w:lsdException w:name="Colorful Shading" w:semiHidden="0" w:uiPriority="71" w:unhideWhenUsed="0"/>
+    <w:lsdException w:name="Colorful List" w:semiHidden="0" w:uiPriority="72" w:unhideWhenUsed="0"/>
+    <w:lsdException w:name="Colorful Grid" w:semiHidden="0" w:uiPriority="73" w:unhideWhenUsed="0"/>
+    <w:lsdException w:name="Light Shading Accent 1" w:semiHidden="0" w:uiPriority="60" w:unhideWhenUsed="0"/>
+    <w:lsdException w:name="Light List Accent 1" w:semiHidden="0" w:uiPriority="61" w:unhideWhenUsed="0"/>
+    <w:lsdException w:name="Light Grid Accent 1" w:semiHidden="0" w:uiPriority="62" w:unhideWhenUsed="0"/>
+    <w:lsdException w:name="Medium Shading 1 Accent 1" w:semiHidden="0" w:uiPriority="63" w:unhideWhenUsed="0"/>
+    <w:lsdException w:name="Medium Shading 2 Accent 1" w:semiHidden="0" w:uiPriority="64" w:unhideWhenUsed="0"/>
+    <w:lsdException w:name="Medium List 1 Accent 1" w:semiHidden="0" w:uiPriority="65" w:unhideWhenUsed="0"/>
+    <w:lsdException w:name="Revision" w:unhideWhenUsed="0"/>
+    <w:lsdException w:name="List Paragraph" w:semiHidden="0" w:uiPriority="34" w:unhideWhenUsed="0" w:qFormat="1"/>
+    <w:lsdException w:name="Quote" w:semiHidden="0" w:uiPriority="29" w:unhideWhenUsed="0" w:qFormat="1"/>
+    <w:lsdException w:name="Intense Quote" w:semiHidden="0" w:uiPriority="30" w:unhideWhenUsed="0" w:qFormat="1"/>
+    <w:lsdException w:name="Medium List 2 Accent 1" w:semiHidden="0" w:uiPriority="66" w:unhideWhenUsed="0"/>
+    <w:lsdException w:name="Medium Grid 1 Accent 1" w:semiHidden="0" w:uiPriority="67" w:unhideWhenUsed="0"/>
+    <w:lsdException w:name="Medium Grid 2 Accent 1" w:semiHidden="0" w:uiPriority="68" w:unhideWhenUsed="0"/>
+    <w:lsdException w:name="Medium Grid 3 Accent 1" w:semiHidden="0" w:uiPriority="69" w:unhideWhenUsed="0"/>
+    <w:lsdException w:name="Dark List Accent 1" w:semiHidden="0" w:uiPriority="70" w:unhideWhenUsed="0"/>
+    <w:lsdException w:name="Colorful Shading Accent 1" w:semiHidden="0" w:uiPriority="71" w:unhideWhenUsed="0"/>
+    <w:lsdException w:name="Colorful List Accent 1" w:semiHidden="0" w:uiPriority="72" w:unhideWhenUsed="0"/>
+    <w:lsdException w:name="Colorful Grid Accent 1" w:semiHidden="0" w:uiPriority="73" w:unhideWhenUsed="0"/>
+    <w:lsdException w:name="Light Shading Accent 2" w:semiHidden="0" w:uiPriority="60" w:unhideWhenUsed="0"/>
+    <w:lsdException w:name="Light List Accent 2" w:semiHidden="0" w:uiPriority="61" w:unhideWhenUsed="0"/>
+    <w:lsdException w:name="Light Grid Accent 2" w:semiHidden="0" w:uiPriority="62" w:unhideWhenUsed="0"/>
+    <w:lsdException w:name="Medium Shading 1 Accent 2" w:semiHidden="0" w:uiPriority="63" w:unhideWhenUsed="0"/>
+    <w:lsdException w:name="Medium Shading 2 Accent 2" w:semiHidden="0" w:uiPriority="64" w:unhideWhenUsed="0"/>
+    <w:lsdException w:name="Medium List 1 Accent 2" w:semiHidden="0" w:uiPriority="65" w:unhideWhenUsed="0"/>
+    <w:lsdException w:name="Medium List 2 Accent 2" w:semiHidden="0" w:uiPriority="66" w:unhideWhenUsed="0"/>
+    <w:lsdException w:name="Medium Grid 1 Accent 2" w:semiHidden="0" w:uiPriority="67" w:unhideWhenUsed="0"/>
+    <w:lsdException w:name="Medium Grid 2 Accent 2" w:semiHidden="0" w:uiPriority="68" w:unhideWhenUsed="0"/>
+    <w:lsdException w:name="Medium Grid 3 Accent 2" w:semiHidden="0" w:uiPriority="69" w:unhideWhenUsed="0"/>
+    <w:lsdException w:name="Dark List Accent 2" w:semiHidden="0" w:uiPriority="70" w:unhideWhenUsed="0"/>
+    <w:lsdException w:name="Colorful Shading Accent 2" w:semiHidden="0" w:uiPriority="71" w:unhideWhenUsed="0"/>
+    <w:lsdException w:name="Colorful List Accent 2" w:semiHidden="0" w:uiPriority="72" w:unhideWhenUsed="0"/>
+    <w:lsdException w:name="Colorful Grid Accent 2" w:semiHidden="0" w:uiPriority="73" w:unhideWhenUsed="0"/>
+    <w:lsdException w:name="Light Shading Accent 3" w:semiHidden="0" w:uiPriority="60" w:unhideWhenUsed="0"/>
+    <w:lsdException w:name="Light List Accent 3" w:semiHidden="0" w:uiPriority="61" w:unhideWhenUsed="0"/>
+    <w:lsdException w:name="Light Grid Accent 3" w:semiHidden="0" w:uiPriority="62" w:unhideWhenUsed="0"/>
+    <w:lsdException w:name="Medium Shading 1 Accent 3" w:semiHidden="0" w:uiPriority="63" w:unhideWhenUsed="0"/>
+    <w:lsdException w:name="Medium Shading 2 Accent 3" w:semiHidden="0" w:uiPriority="64" w:unhideWhenUsed="0"/>
+    <w:lsdException w:name="Medium List 1 Accent 3" w:semiHidden="0" w:uiPriority="65" w:unhideWhenUsed="0"/>
+    <w:lsdException w:name="Medium List 2 Accent 3" w:semiHidden="0" w:uiPriority="66" w:unhideWhenUsed="0"/>
+    <w:lsdException w:name="Medium Grid 1 Accent 3" w:semiHidden="0" w:uiPriority="67" w:unhideWhenUsed="0"/>
+    <w:lsdException w:name="Medium Grid 2 Accent 3" w:semiHidden="0" w:uiPriority="68" w:unhideWhenUsed="0"/>
+    <w:lsdException w:name="Medium Grid 3 Accent 3" w:semiHidden="0" w:uiPriority="69" w:unhideWhenUsed="0"/>
+    <w:lsdException w:name="Dark List Accent 3" w:semiHidden="0" w:uiPriority="70" w:unhideWhenUsed="0"/>
+    <w:lsdException w:name="Colorful Shading Accent 3" w:semiHidden="0" w:uiPriority="71" w:unhideWhenUsed="0"/>
+    <w:lsdException w:name="Colorful List Accent 3" w:semiHidden="0" w:uiPriority="72" w:unhideWhenUsed="0"/>
+    <w:lsdException w:name="Colorful Grid Accent 3" w:semiHidden="0" w:uiPriority="73" w:unhideWhenUsed="0"/>
+    <w:lsdException w:name="Light Shading Accent 4" w:semiHidden="0" w:uiPriority="60" w:unhideWhenUsed="0"/>
+    <w:lsdException w:name="Light List Accent 4" w:semiHidden="0" w:uiPriority="61" w:unhideWhenUsed="0"/>
+    <w:lsdException w:name="Light Grid Accent 4" w:semiHidden="0" w:uiPriority="62" w:unhideWhenUsed="0"/>
+    <w:lsdException w:name="Medium Shading 1 Accent 4" w:semiHidden="0" w:uiPriority="63" w:unhideWhenUsed="0"/>
+    <w:lsdException w:name="Medium Shading 2 Accent 4" w:semiHidden="0" w:uiPriority="64" w:unhideWhenUsed="0"/>
+    <w:lsdException w:name="Medium List 1 Accent 4" w:semiHidden="0" w:uiPriority="65" w:unhideWhenUsed="0"/>
+    <w:lsdException w:name="Medium List 2 Accent 4" w:semiHidden="0" w:uiPriority="66" w:unhideWhenUsed="0"/>
+    <w:lsdException w:name="Medium Grid 1 Accent 4" w:semiHidden="0" w:uiPriority="67" w:unhideWhenUsed="0"/>
+    <w:lsdException w:name="Medium Grid 2 Accent 4" w:semiHidden="0" w:uiPriority="68" w:unhideWhenUsed="0"/>
+    <w:lsdException w:name="Medium Grid 3 Accent 4" w:semiHidden="0" w:uiPriority="69" w:unhideWhenUsed="0"/>
+    <w:lsdException w:name="Dark List Accent 4" w:semiHidden="0" w:uiPriority="70" w:unhideWhenUsed="0"/>
+    <w:lsdException w:name="Colorful Shading Accent 4" w:semiHidden="0" w:uiPriority="71" w:unhideWhenUsed="0"/>
+    <w:lsdException w:name="Colorful List Accent 4" w:semiHidden="0" w:uiPriority="72" w:unhideWhenUsed="0"/>
+    <w:lsdException w:name="Colorful Grid Accent 4" w:semiHidden="0" w:uiPriority="73" w:unhideWhenUsed="0"/>
+    <w:lsdException w:name="Light Shading Accent 5" w:semiHidden="0" w:uiPriority="60" w:unhideWhenUsed="0"/>
+    <w:lsdException w:name="Light List Accent 5" w:semiHidden="0" w:uiPriority="61" w:unhideWhenUsed="0"/>
+    <w:lsdException w:name="Light Grid Accent 5" w:semiHidden="0" w:uiPriority="62" w:unhideWhenUsed="0"/>
+    <w:lsdException w:name="Medium Shading 1 Accent 5" w:semiHidden="0" w:uiPriority="63" w:unhideWhenUsed="0"/>
+    <w:lsdException w:name="Medium Shading 2 Accent 5" w:semiHidden="0" w:uiPriority="64" w:unhideWhenUsed="0"/>
+    <w:lsdException w:name="Medium List 1 Accent 5" w:semiHidden="0" w:uiPriority="65" w:unhideWhenUsed="0"/>
+    <w:lsdException w:name="Medium List 2 Accent 5" w:semiHidden="0" w:uiPriority="66" w:unhideWhenUsed="0"/>
+    <w:lsdException w:name="Medium Grid 1 Accent 5" w:semiHidden="0" w:uiPriority="67" w:unhideWhenUsed="0"/>
+    <w:lsdException w:name="Medium Grid 2 Accent 5" w:semiHidden="0" w:uiPriority="68" w:unhideWhenUsed="0"/>
+    <w:lsdException w:name="Medium Grid 3 Accent 5" w:semiHidden="0" w:uiPriority="69" w:unhideWhenUsed="0"/>
+    <w:lsdException w:name="Dark List Accent 5" w:semiHidden="0" w:uiPriority="70" w:unhideWhenUsed="0"/>
+    <w:lsdException w:name="Colorful Shading Accent 5" w:semiHidden="0" w:uiPriority="71" w:unhideWhenUsed="0"/>
+    <w:lsdException w:name="Colorful List Accent 5" w:semiHidden="0" w:uiPriority="72" w:unhideWhenUsed="0"/>
+    <w:lsdException w:name="Colorful Grid Accent 5" w:semiHidden="0" w:uiPriority="73" w:unhideWhenUsed="0"/>
+    <w:lsdException w:name="Light Shading Accent 6" w:semiHidden="0" w:uiPriority="60" w:unhideWhenUsed="0"/>
+    <w:lsdException w:name="Light List Accent 6" w:semiHidden="0" w:uiPriority="61" w:unhideWhenUsed="0"/>
+    <w:lsdException w:name="Light Grid Accent 6" w:semiHidden="0" w:uiPriority="62" w:unhideWhenUsed="0"/>
+    <w:lsdException w:name="Medium Shading 1 Accent 6" w:semiHidden="0" w:uiPriority="63" w:unhideWhenUsed="0"/>
+    <w:lsdException w:name="Medium Shading 2 Accent 6" w:semiHidden="0" w:uiPriority="64" w:unhideWhenUsed="0"/>
+    <w:lsdException w:name="Medium List 1 Accent 6" w:semiHidden="0" w:uiPriority="65" w:unhideWhenUsed="0"/>
+    <w:lsdException w:name="Medium List 2 Accent 6" w:semiHidden="0" w:uiPriority="66" w:unhideWhenUsed="0"/>
+    <w:lsdException w:name="Medium Grid 1 Accent 6" w:semiHidden="0" w:uiPriority="67" w:unhideWhenUsed="0"/>
+    <w:lsdException w:name="Medium Grid 2 Accent 6" w:semiHidden="0" w:uiPriority="68" w:unhideWhenUsed="0"/>
+    <w:lsdException w:name="Medium Grid 3 Accent 6" w:semiHidden="0" w:uiPriority="69" w:unhideWhenUsed="0"/>
+    <w:lsdException w:name="Dark List Accent 6" w:semiHidden="0" w:uiPriority="70" w:unhideWhenUsed="0"/>
+    <w:lsdException w:name="Colorful Shading Accent 6" w:semiHidden="0" w:uiPriority="71" w:unhideWhenUsed="0"/>
+    <w:lsdException w:name="Colorful List Accent 6" w:semiHidden="0" w:uiPriority="72" w:unhideWhenUsed="0"/>
+    <w:lsdException w:name="Colorful Grid Accent 6" w:semiHidden="0" w:uiPriority="73" w:unhideWhenUsed="0"/>
+    <w:lsdException w:name="Subtle Emphasis" w:semiHidden="0" w:uiPriority="19" w:unhideWhenUsed="0" w:qFormat="1"/>
+    <w:lsdException w:name="Intense Emphasis" w:semiHidden="0" w:uiPriority="21" w:unhideWhenUsed="0" w:qFormat="1"/>
+    <w:lsdException w:name="Subtle Reference" w:semiHidden="0" w:uiPriority="31" w:unhideWhenUsed="0" w:qFormat="1"/>
+    <w:lsdException w:name="Intense Reference" w:semiHidden="0" w:uiPriority="32" w:unhideWhenUsed="0" w:qFormat="1"/>
+    <w:lsdException w:name="Book Title" w:semiHidden="0" w:uiPriority="33" w:unhideWhenUsed="0" w:qFormat="1"/>
+    <w:lsdException w:name="Bibliography" w:uiPriority="37"/>
+    <w:lsdException w:name="TOC Heading" w:uiPriority="39" w:qFormat="1"/>
+  </w:latentStyles>
+  <w:style w:type="paragraph" w:default="1" w:styleId="Normal">
+    <w:name w:val="Normal"/>
+    <w:qFormat/>
+    <w:pPr>
+      <w:widowControl w:val="0"/>
+      <w:autoSpaceDE w:val="0"/>
+      <w:autoSpaceDN w:val="0"/>
+      <w:adjustRightInd w:val="0"/>
+      <w:spacing w:after="0" w:line="240" w:lineRule="auto"/>
+    </w:pPr>
+    <w:rPr>
+      <w:rFonts w:ascii="Times New Roman" w:hAnsi="Times New Roman" w:cs="Times New Roman"/>
+      <w:sz w:val="24"/>
+      <w:szCs w:val="24"/>
+    </w:rPr>
+  </w:style>
+  <w:style w:type="character" w:default="1" w:styleId="DefaultParagraphFont">
+    <w:name w:val="Default Paragraph Font"/>
+    <w:uiPriority w:val="1"/>
+    <w:semiHidden/>
+    <w:unhideWhenUsed/>
+  </w:style>
+  <w:style w:type="table" w:default="1" w:styleId="TableNormal">
+    <w:name w:val="Normal Table"/>
+    <w:uiPriority w:val="99"/>
+    <w:semiHidden/>
+    <w:unhideWhenUsed/>
+    <w:tblPr>
+      <w:tblInd w:w="0" w:type="dxa"/>
+      <w:tblCellMar>
+        <w:top w:w="0" w:type="dxa"/>
+        <w:left w:w="108" w:type="dxa"/>
+        <w:bottom w:w="0" w:type="dxa"/>
+        <w:right w:w="108" w:type="dxa"/>
+      </w:tblCellMar>
+    </w:tblPr>
+  </w:style>
+  <w:style w:type="numbering" w:default="1" w:styleId="NoList">
+    <w:name w:val="No List"/>
+    <w:uiPriority w:val="99"/>
+    <w:semiHidden/>
+    <w:unhideWhenUsed/>
+  </w:style>
+  <w:style w:type="character" w:styleId="FootnoteReference">
+    <w:name w:val="footnote reference"/>
+    <w:uiPriority w:val="99"/>
+  </w:style>
+  <w:style w:type="paragraph" w:styleId="BalloonText">
+    <w:name w:val="Balloon Text"/>
+    <w:basedOn w:val="Normal"/>
+    <w:link w:val="BalloonTextChar"/>
+    <w:uiPriority w:val="99"/>
+    <w:semiHidden/>
+    <w:unhideWhenUsed/>
+    <w:rsid w:val="00670B9B"/>
+    <w:rPr>
+      <w:rFonts w:ascii="Tahoma" w:hAnsi="Tahoma" w:cs="Tahoma"/>
+      <w:sz w:val="16"/>
+      <w:szCs w:val="16"/>
+    </w:rPr>
+  </w:style>
+  <w:style w:type="character" w:customStyle="1" w:styleId="BalloonTextChar">
+    <w:name w:val="Balloon Text Char"/>
+    <w:basedOn w:val="DefaultParagraphFont"/>
+    <w:link w:val="BalloonText"/>
+    <w:uiPriority w:val="99"/>
+    <w:semiHidden/>
+    <w:rsid w:val="00670B9B"/>
+    <w:rPr>
+      <w:rFonts w:ascii="Tahoma" w:hAnsi="Tahoma" w:cs="Tahoma"/>
+      <w:sz w:val="16"/>
+      <w:szCs w:val="16"/>
+    </w:rPr>
+  </w:style>
+  <w:style w:type="paragraph" w:styleId="Header">
+    <w:name w:val="header"/>
+    <w:basedOn w:val="Normal"/>
+    <w:link w:val="HeaderChar"/>
+    <w:uiPriority w:val="99"/>
+    <w:unhideWhenUsed/>
+    <w:rsid w:val="008F0DC3"/>
+    <w:pPr>
+      <w:tabs>
+        <w:tab w:val="center" w:pos="4680"/>
+        <w:tab w:val="right" w:pos="9360"/>
+      </w:tabs>
+    </w:pPr>
+  </w:style>
+  <w:style w:type="character" w:customStyle="1" w:styleId="HeaderChar">
+    <w:name w:val="Header Char"/>
+    <w:basedOn w:val="DefaultParagraphFont"/>
+    <w:link w:val="Header"/>
+    <w:uiPriority w:val="99"/>
+    <w:rsid w:val="008F0DC3"/>
+    <w:rPr>
+      <w:rFonts w:ascii="Times New Roman" w:hAnsi="Times New Roman" w:cs="Times New Roman"/>
+      <w:sz w:val="24"/>
+      <w:szCs w:val="24"/>
+    </w:rPr>
+  </w:style>
+  <w:style w:type="paragraph" w:styleId="Footer">
+    <w:name w:val="footer"/>
+    <w:basedOn w:val="Normal"/>
+    <w:link w:val="FooterChar"/>
+    <w:uiPriority w:val="99"/>
+    <w:unhideWhenUsed/>
+    <w:rsid w:val="008F0DC3"/>
+    <w:pPr>
+      <w:tabs>
+        <w:tab w:val="center" w:pos="4680"/>
+        <w:tab w:val="right" w:pos="9360"/>
+      </w:tabs>
+    </w:pPr>
+  </w:style>
+  <w:style w:type="character" w:customStyle="1" w:styleId="FooterChar">
+    <w:name w:val="Footer Char"/>
+    <w:basedOn w:val="DefaultParagraphFont"/>
+    <w:link w:val="Footer"/>
+    <w:uiPriority w:val="99"/>
+    <w:rsid w:val="008F0DC3"/>
+    <w:rPr>
+      <w:rFonts w:ascii="Times New Roman" w:hAnsi="Times New Roman" w:cs="Times New Roman"/>
+      <w:sz w:val="24"/>
+      <w:szCs w:val="24"/>
+    </w:rPr>
+  </w:style>
+  <w:style w:type="table" w:styleId="TableGrid">
+    <w:name w:val="Table Grid"/>
+    <w:basedOn w:val="TableNormal"/>
+    <w:uiPriority w:val="59"/>
+    <w:unhideWhenUsed/>
+    <w:rsid w:val="0094737C"/>
+    <w:pPr>
+      <w:spacing w:after="0" w:line="240" w:lineRule="auto"/>
+    </w:pPr>
+    <w:tblPr>
+      <w:tblBorders>
+        <w:top w:val="single" w:sz="4" w:space="0" w:color="auto"/>
+        <w:left w:val="single" w:sz="4" w:space="0" w:color="auto"/>
+        <w:bottom w:val="single" w:sz="4" w:space="0" w:color="auto"/>
+        <w:right w:val="single" w:sz="4" w:space="0" w:color="auto"/>
+        <w:insideH w:val="single" w:sz="4" w:space="0" w:color="auto"/>
+        <w:insideV w:val="single" w:sz="4" w:space="0" w:color="auto"/>
+      </w:tblBorders>
+    </w:tblPr>
+  </w:style>
+  <w:style w:type="paragraph" w:styleId="ListParagraph">
+    <w:name w:val="List Paragraph"/>
+    <w:basedOn w:val="Normal"/>
+    <w:uiPriority w:val="34"/>
+    <w:qFormat/>
+    <w:rsid w:val="007F713C"/>
+    <w:pPr>
+      <w:ind w:left="720"/>
+      <w:contextualSpacing/>
+    </w:pPr>
+  </w:style>
+</w:styles>
+</file>
+
+<file path=word/stylesWithEffects.xml><?xml version="1.0" encoding="utf-8"?>
+<w:styles xmlns:wpc="http://schemas.microsoft.com/office/word/2010/wordprocessingCanvas" xmlns:mc="http://schemas.openxmlformats.org/markup-compatibility/2006" xmlns:o="urn:schemas-microsoft-com:office:office" xmlns:r="http://schemas.openxmlformats.org/officeDocument/2006/relationships" xmlns:m="http://schemas.openxmlformats.org/officeDocument/2006/math" xmlns:v="urn:schemas-microsoft-com:vml" xmlns:wp14="http://schemas.microsoft.com/office/word/2010/wordprocessingDrawing" xmlns:wp="http://schemas.openxmlformats.org/drawingml/2006/wordprocessingDrawing" xmlns:w10="urn:schemas-microsoft-com:office:word" xmlns:w="http://schemas.openxmlformats.org/wordprocessingml/2006/main" xmlns:w14="http://schemas.microsoft.com/office/word/2010/wordml" xmlns:wpg="http://schemas.microsoft.com/office/word/2010/wordprocessingGroup" xmlns:wpi="http://schemas.microsoft.com/office/word/2010/wordprocessingInk" xmlns:wne="http://schemas.microsoft.com/office/word/2006/wordml" xmlns:wps="http://schemas.microsoft.com/office/word/2010/wordprocessingShape" mc:Ignorable="w14 wp14">
+  <w:docDefaults>
+    <w:rPrDefault>
+      <w:rPr>
+        <w:rFonts w:asciiTheme="minorHAnsi" w:eastAsiaTheme="minorEastAsia" w:hAnsiTheme="minorHAnsi" w:cstheme="minorBidi"/>
+        <w:sz w:val="22"/>
+        <w:szCs w:val="22"/>
+        <w:lang w:val="en-US" w:eastAsia="en-US" w:bidi="ar-SA"/>
+      </w:rPr>
+    </w:rPrDefault>
+    <w:pPrDefault>
+      <w:pPr>
+        <w:spacing w:after="200" w:line="276" w:lineRule="auto"/>
+      </w:pPr>
+    </w:pPrDefault>
+  </w:docDefaults>
+  <w:latentStyles w:defLockedState="0" w:defUIPriority="99" w:defSemiHidden="1" w:defUnhideWhenUsed="1" w:defQFormat="0" w:count="267">
+    <w:lsdException w:name="Normal" w:semiHidden="0" w:uiPriority="0" w:unhideWhenUsed="0" w:qFormat="1"/>
+    <w:lsdException w:name="heading 1" w:semiHidden="0" w:uiPriority="9" w:unhideWhenUsed="0" w:qFormat="1"/>
+    <w:lsdException w:name="heading 2" w:uiPriority="9" w:qFormat="1"/>
+    <w:lsdException w:name="heading 3" w:uiPriority="9" w:qFormat="1"/>
+    <w:lsdException w:name="heading 4" w:uiPriority="9" w:qFormat="1"/>
+    <w:lsdException w:name="heading 5" w:uiPriority="9" w:qFormat="1"/>
+    <w:lsdException w:name="heading 6" w:uiPriority="9" w:qFormat="1"/>
+    <w:lsdException w:name="heading 7" w:uiPriority="9" w:qFormat="1"/>
+    <w:lsdException w:name="heading 8" w:uiPriority="9" w:qFormat="1"/>
+    <w:lsdException w:name="heading 9" w:uiPriority="9" w:qFormat="1"/>
+    <w:lsdException w:name="toc 1" w:uiPriority="39"/>
+    <w:lsdException w:name="toc 2" w:uiPriority="39"/>
+    <w:lsdException w:name="toc 3" w:uiPriority="39"/>
+    <w:lsdException w:name="toc 4" w:uiPriority="39"/>
+    <w:lsdException w:name="toc 5" w:uiPriority="39"/>
+    <w:lsdException w:name="toc 6" w:uiPriority="39"/>
+    <w:lsdException w:name="toc 7" w:uiPriority="39"/>
+    <w:lsdException w:name="toc 8" w:uiPriority="39"/>
+    <w:lsdException w:name="toc 9" w:uiPriority="39"/>
+    <w:lsdException w:name="caption" w:uiPriority="35" w:qFormat="1"/>
+    <w:lsdException w:name="footnote reference" w:unhideWhenUsed="0"/>
+    <w:lsdException w:name="Title" w:semiHidden="0" w:uiPriority="10" w:unhideWhenUsed="0" w:qFormat="1"/>
+    <w:lsdException w:name="Default Paragraph Font" w:uiPriority="1"/>
+    <w:lsdException w:name="Subtitle" w:semiHidden="0" w:uiPriority="11" w:unhideWhenUsed="0" w:qFormat="1"/>
+    <w:lsdException w:name="Strong" w:semiHidden="0" w:uiPriority="22" w:unhideWhenUsed="0" w:qFormat="1"/>
+    <w:lsdException w:name="Emphasis" w:semiHidden="0" w:uiPriority="20" w:unhideWhenUsed="0" w:qFormat="1"/>
+    <w:lsdException w:name="Table Grid" w:semiHidden="0" w:uiPriority="59" w:unhideWhenUsed="0"/>
+    <w:lsdException w:name="Placeholder Text" w:unhideWhenUsed="0"/>
+    <w:lsdException w:name="No Spacing" w:semiHidden="0" w:uiPriority="1" w:unhideWhenUsed="0" w:qFormat="1"/>
+    <w:lsdException w:name="Light Shading" w:semiHidden="0" w:uiPriority="60" w:unhideWhenUsed="0"/>
+    <w:lsdException w:name="Light List" w:semiHidden="0" w:uiPriority="61" w:unhideWhenUsed="0"/>
+    <w:lsdException w:name="Light Grid" w:semiHidden="0" w:uiPriority="62" w:unhideWhenUsed="0"/>
+    <w:lsdException w:name="Medium Shading 1" w:semiHidden="0" w:uiPriority="63" w:unhideWhenUsed="0"/>
+    <w:lsdException w:name="Medium Shading 2" w:semiHidden="0" w:uiPriority="64" w:unhideWhenUsed="0"/>
+    <w:lsdException w:name="Medium List 1" w:semiHidden="0" w:uiPriority="65" w:unhideWhenUsed="0"/>
+    <w:lsdException w:name="Medium List 2" w:semiHidden="0" w:uiPriority="66" w:unhideWhenUsed="0"/>
+    <w:lsdException w:name="Medium Grid 1" w:semiHidden="0" w:uiPriority="67" w:unhideWhenUsed="0"/>
+    <w:lsdException w:name="Medium Grid 2" w:semiHidden="0" w:uiPriority="68" w:unhideWhenUsed="0"/>
+    <w:lsdException w:name="Medium Grid 3" w:semiHidden="0" w:uiPriority="69" w:unhideWhenUsed="0"/>
+    <w:lsdException w:name="Dark List" w:semiHidden="0" w:uiPriority="70" w:unhideWhenUsed="0"/>
+    <w:lsdException w:name="Colorful Shading" w:semiHidden="0" w:uiPriority="71" w:unhideWhenUsed="0"/>
+    <w:lsdException w:name="Colorful List" w:semiHidden="0" w:uiPriority="72" w:unhideWhenUsed="0"/>
+    <w:lsdException w:name="Colorful Grid" w:semiHidden="0" w:uiPriority="73" w:unhideWhenUsed="0"/>
+    <w:lsdException w:name="Light Shading Accent 1" w:semiHidden="0" w:uiPriority="60" w:unhideWhenUsed="0"/>
+    <w:lsdException w:name="Light List Accent 1" w:semiHidden="0" w:uiPriority="61" w:unhideWhenUsed="0"/>
+    <w:lsdException w:name="Light Grid Accent 1" w:semiHidden="0" w:uiPriority="62" w:unhideWhenUsed="0"/>
+    <w:lsdException w:name="Medium Shading 1 Accent 1" w:semiHidden="0" w:uiPriority="63" w:unhideWhenUsed="0"/>
+    <w:lsdException w:name="Medium Shading 2 Accent 1" w:semiHidden="0" w:uiPriority="64" w:unhideWhenUsed="0"/>
+    <w:lsdException w:name="Medium List 1 Accent 1" w:semiHidden="0" w:uiPriority="65" w:unhideWhenUsed="0"/>
+    <w:lsdException w:name="Revision" w:unhideWhenUsed="0"/>
+    <w:lsdException w:name="List Paragraph" w:semiHidden="0" w:uiPriority="34" w:unhideWhenUsed="0" w:qFormat="1"/>
+    <w:lsdException w:name="Quote" w:semiHidden="0" w:uiPriority="29" w:unhideWhenUsed="0" w:qFormat="1"/>
+    <w:lsdException w:name="Intense Quote" w:semiHidden="0" w:uiPriority="30" w:unhideWhenUsed="0" w:qFormat="1"/>
+    <w:lsdException w:name="Medium List 2 Accent 1" w:semiHidden="0" w:uiPriority="66" w:unhideWhenUsed="0"/>
+    <w:lsdException w:name="Medium Grid 1 Accent 1" w:semiHidden="0" w:uiPriority="67" w:unhideWhenUsed="0"/>
+    <w:lsdException w:name="Medium Grid 2 Accent 1" w:semiHidden="0" w:uiPriority="68" w:unhideWhenUsed="0"/>
+    <w:lsdException w:name="Medium Grid 3 Accent 1" w:semiHidden="0" w:uiPriority="69" w:unhideWhenUsed="0"/>
+    <w:lsdException w:name="Dark List Accent 1" w:semiHidden="0" w:uiPriority="70" w:unhideWhenUsed="0"/>
+    <w:lsdException w:name="Colorful Shading Accent 1" w:semiHidden="0" w:uiPriority="71" w:unhideWhenUsed="0"/>
+    <w:lsdException w:name="Colorful List Accent 1" w:semiHidden="0" w:uiPriority="72" w:unhideWhenUsed="0"/>
+    <w:lsdException w:name="Colorful Grid Accent 1" w:semiHidden="0" w:uiPriority="73" w:unhideWhenUsed="0"/>
+    <w:lsdException w:name="Light Shading Accent 2" w:semiHidden="0" w:uiPriority="60" w:unhideWhenUsed="0"/>
+    <w:lsdException w:name="Light List Accent 2" w:semiHidden="0" w:uiPriority="61" w:unhideWhenUsed="0"/>
+    <w:lsdException w:name="Light Grid Accent 2" w:semiHidden="0" w:uiPriority="62" w:unhideWhenUsed="0"/>
+    <w:lsdException w:name="Medium Shading 1 Accent 2" w:semiHidden="0" w:uiPriority="63" w:unhideWhenUsed="0"/>
+    <w:lsdException w:name="Medium Shading 2 Accent 2" w:semiHidden="0" w:uiPriority="64" w:unhideWhenUsed="0"/>
+    <w:lsdException w:name="Medium List 1 Accent 2" w:semiHidden="0" w:uiPriority="65" w:unhideWhenUsed="0"/>
+    <w:lsdException w:name="Medium List 2 Accent 2" w:semiHidden="0" w:uiPriority="66" w:unhideWhenUsed="0"/>
+    <w:lsdException w:name="Medium Grid 1 Accent 2" w:semiHidden="0" w:uiPriority="67" w:unhideWhenUsed="0"/>
+    <w:lsdException w:name="Medium Grid 2 Accent 2" w:semiHidden="0" w:uiPriority="68" w:unhideWhenUsed="0"/>
+    <w:lsdException w:name="Medium Grid 3 Accent 2" w:semiHidden="0" w:uiPriority="69" w:unhideWhenUsed="0"/>
+    <w:lsdException w:name="Dark List Accent 2" w:semiHidden="0" w:uiPriority="70" w:unhideWhenUsed="0"/>
+    <w:lsdException w:name="Colorful Shading Accent 2" w:semiHidden="0" w:uiPriority="71" w:unhideWhenUsed="0"/>
+    <w:lsdException w:name="Colorful List Accent 2" w:semiHidden="0" w:uiPriority="72" w:unhideWhenUsed="0"/>
+    <w:lsdException w:name="Colorful Grid Accent 2" w:semiHidden="0" w:uiPriority="73" w:unhideWhenUsed="0"/>
+    <w:lsdException w:name="Light Shading Accent 3" w:semiHidden="0" w:uiPriority="60" w:unhideWhenUsed="0"/>
+    <w:lsdException w:name="Light List Accent 3" w:semiHidden="0" w:uiPriority="61" w:unhideWhenUsed="0"/>
+    <w:lsdException w:name="Light Grid Accent 3" w:semiHidden="0" w:uiPriority="62" w:unhideWhenUsed="0"/>
+    <w:lsdException w:name="Medium Shading 1 Accent 3" w:semiHidden="0" w:uiPriority="63" w:unhideWhenUsed="0"/>
+    <w:lsdException w:name="Medium Shading 2 Accent 3" w:semiHidden="0" w:uiPriority="64" w:unhideWhenUsed="0"/>
+    <w:lsdException w:name="Medium List 1 Accent 3" w:semiHidden="0" w:uiPriority="65" w:unhideWhenUsed="0"/>
+    <w:lsdException w:name="Medium List 2 Accent 3" w:semiHidden="0" w:uiPriority="66" w:unhideWhenUsed="0"/>
+    <w:lsdException w:name="Medium Grid 1 Accent 3" w:semiHidden="0" w:uiPriority="67" w:unhideWhenUsed="0"/>
+    <w:lsdException w:name="Medium Grid 2 Accent 3" w:semiHidden="0" w:uiPriority="68" w:unhideWhenUsed="0"/>
+    <w:lsdException w:name="Medium Grid 3 Accent 3" w:semiHidden="0" w:uiPriority="69" w:unhideWhenUsed="0"/>
+    <w:lsdException w:name="Dark List Accent 3" w:semiHidden="0" w:uiPriority="70" w:unhideWhenUsed="0"/>
+    <w:lsdException w:name="Colorful Shading Accent 3" w:semiHidden="0" w:uiPriority="71" w:unhideWhenUsed="0"/>
+    <w:lsdException w:name="Colorful List Accent 3" w:semiHidden="0" w:uiPriority="72" w:unhideWhenUsed="0"/>
+    <w:lsdException w:name="Colorful Grid Accent 3" w:semiHidden="0" w:uiPriority="73" w:unhideWhenUsed="0"/>
+    <w:lsdException w:name="Light Shading Accent 4" w:semiHidden="0" w:uiPriority="60" w:unhideWhenUsed="0"/>
+    <w:lsdException w:name="Light List Accent 4" w:semiHidden="0" w:uiPriority="61" w:unhideWhenUsed="0"/>
+    <w:lsdException w:name="Light Grid Accent 4" w:semiHidden="0" w:uiPriority="62" w:unhideWhenUsed="0"/>
+    <w:lsdException w:name="Medium Shading 1 Accent 4" w:semiHidden="0" w:uiPriority="63" w:unhideWhenUsed="0"/>
+    <w:lsdException w:name="Medium Shading 2 Accent 4" w:semiHidden="0" w:uiPriority="64" w:unhideWhenUsed="0"/>
+    <w:lsdException w:name="Medium List 1 Accent 4" w:semiHidden="0" w:uiPriority="65" w:unhideWhenUsed="0"/>
+    <w:lsdException w:name="Medium List 2 Accent 4" w:semiHidden="0" w:uiPriority="66" w:unhideWhenUsed="0"/>
+    <w:lsdException w:name="Medium Grid 1 Accent 4" w:semiHidden="0" w:uiPriority="67" w:unhideWhenUsed="0"/>
+    <w:lsdException w:name="Medium Grid 2 Accent 4" w:semiHidden="0" w:uiPriority="68" w:unhideWhenUsed="0"/>
+    <w:lsdException w:name="Medium Grid 3 Accent 4" w:semiHidden="0" w:uiPriority="69" w:unhideWhenUsed="0"/>
+    <w:lsdException w:name="Dark List Accent 4" w:semiHidden="0" w:uiPriority="70" w:unhideWhenUsed="0"/>
+    <w:lsdException w:name="Colorful Shading Accent 4" w:semiHidden="0" w:uiPriority="71" w:unhideWhenUsed="0"/>
+    <w:lsdException w:name="Colorful List Accent 4" w:semiHidden="0" w:uiPriority="72" w:unhideWhenUsed="0"/>
+    <w:lsdException w:name="Colorful Grid Accent 4" w:semiHidden="0" w:uiPriority="73" w:unhideWhenUsed="0"/>
+    <w:lsdException w:name="Light Shading Accent 5" w:semiHidden="0" w:uiPriority="60" w:unhideWhenUsed="0"/>
+    <w:lsdException w:name="Light List Accent 5" w:semiHidden="0" w:uiPriority="61" w:unhideWhenUsed="0"/>
+    <w:lsdException w:name="Light Grid Accent 5" w:semiHidden="0" w:uiPriority="62" w:unhideWhenUsed="0"/>
+    <w:lsdException w:name="Medium Shading 1 Accent 5" w:semiHidden="0" w:uiPriority="63" w:unhideWhenUsed="0"/>
+    <w:lsdException w:name="Medium Shading 2 Accent 5" w:semiHidden="0" w:uiPriority="64" w:unhideWhenUsed="0"/>
+    <w:lsdException w:name="Medium List 1 Accent 5" w:semiHidden="0" w:uiPriority="65" w:unhideWhenUsed="0"/>
+    <w:lsdException w:name="Medium List 2 Accent 5" w:semiHidden="0" w:uiPriority="66" w:unhideWhenUsed="0"/>
+    <w:lsdException w:name="Medium Grid 1 Accent 5" w:semiHidden="0" w:uiPriority="67" w:unhideWhenUsed="0"/>
+    <w:lsdException w:name="Medium Grid 2 Accent 5" w:semiHidden="0" w:uiPriority="68" w:unhideWhenUsed="0"/>
+    <w:lsdException w:name="Medium Grid 3 Accent 5" w:semiHidden="0" w:uiPriority="69" w:unhideWhenUsed="0"/>
+    <w:lsdException w:name="Dark List Accent 5" w:semiHidden="0" w:uiPriority="70" w:unhideWhenUsed="0"/>
+    <w:lsdException w:name="Colorful Shading Accent 5" w:semiHidden="0" w:uiPriority="71" w:unhideWhenUsed="0"/>
+    <w:lsdException w:name="Colorful List Accent 5" w:semiHidden="0" w:uiPriority="72" w:unhideWhenUsed="0"/>
+    <w:lsdException w:name="Colorful Grid Accent 5" w:semiHidden="0" w:uiPriority="73" w:unhideWhenUsed="0"/>
+    <w:lsdException w:name="Light Shading Accent 6" w:semiHidden="0" w:uiPriority="60" w:unhideWhenUsed="0"/>
+    <w:lsdException w:name="Light List Accent 6" w:semiHidden="0" w:uiPriority="61" w:unhideWhenUsed="0"/>
+    <w:lsdException w:name="Light Grid Accent 6" w:semiHidden="0" w:uiPriority="62" w:unhideWhenUsed="0"/>
+    <w:lsdException w:name="Medium Shading 1 Accent 6" w:semiHidden="0" w:uiPriority="63" w:unhideWhenUsed="0"/>
+    <w:lsdException w:name="Medium Shading 2 Accent 6" w:semiHidden="0" w:uiPriority="64" w:unhideWhenUsed="0"/>
+    <w:lsdException w:name="Medium List 1 Accent 6" w:semiHidden="0" w:uiPriority="65" w:unhideWhenUsed="0"/>
+    <w:lsdException w:name="Medium List 2 Accent 6" w:semiHidden="0" w:uiPriority="66" w:unhideWhenUsed="0"/>
+    <w:lsdException w:name="Medium Grid 1 Accent 6" w:semiHidden="0" w:uiPriority="67" w:unhideWhenUsed="0"/>
+    <w:lsdException w:name="Medium Grid 2 Accent 6" w:semiHidden="0" w:uiPriority="68" w:unhideWhenUsed="0"/>
+    <w:lsdException w:name="Medium Grid 3 Accent 6" w:semiHidden="0" w:uiPriority="69" w:unhideWhenUsed="0"/>
+    <w:lsdException w:name="Dark List Accent 6" w:semiHidden="0" w:uiPriority="70" w:unhideWhenUsed="0"/>
+    <w:lsdException w:name="Colorful Shading Accent 6" w:semiHidden="0" w:uiPriority="71" w:unhideWhenUsed="0"/>
+    <w:lsdException w:name="Colorful List Accent 6" w:semiHidden="0" w:uiPriority="72" w:unhideWhenUsed="0"/>
+    <w:lsdException w:name="Colorful Grid Accent 6" w:semiHidden="0" w:uiPriority="73" w:unhideWhenUsed="0"/>
+    <w:lsdException w:name="Subtle Emphasis" w:semiHidden="0" w:uiPriority="19" w:unhideWhenUsed="0" w:qFormat="1"/>
+    <w:lsdException w:name="Intense Emphasis" w:semiHidden="0" w:uiPriority="21" w:unhideWhenUsed="0" w:qFormat="1"/>
+    <w:lsdException w:name="Subtle Reference" w:semiHidden="0" w:uiPriority="31" w:unhideWhenUsed="0" w:qFormat="1"/>
+    <w:lsdException w:name="Intense Reference" w:semiHidden="0" w:uiPriority="32" w:unhideWhenUsed="0" w:qFormat="1"/>
+    <w:lsdException w:name="Book Title" w:semiHidden="0" w:uiPriority="33" w:unhideWhenUsed="0" w:qFormat="1"/>
+    <w:lsdException w:name="Bibliography" w:uiPriority="37"/>
+    <w:lsdException w:name="TOC Heading" w:uiPriority="39" w:qFormat="1"/>
   </w:latentStyles>
   <w:style w:type="paragraph" w:default="1" w:styleId="Normal">
     <w:name w:val="Normal"/>

</xml_diff>

<commit_message>
Wired up amend offense dialog.
</commit_message>
<xml_diff>
--- a/tests/resources/Saved/21TRC1234_Traffic Judgment Entry.docx
+++ b/tests/resources/Saved/21TRC1234_Traffic Judgment Entry.docx
@@ -553,7 +553,7 @@
           <w:sz w:val="20"/>
           <w:szCs w:val="20"/>
         </w:rPr>
-        <w:t xml:space="preserve"> on September 06, 2021.</w:t>
+        <w:t xml:space="preserve"> on September 07, 2021.</w:t>
       </w:r>
       <w:r>
         <w:rPr>
@@ -1039,7 +1039,7 @@
           <w:sz w:val="20"/>
           <w:szCs w:val="20"/>
         </w:rPr>
-        <w:t xml:space="preserve"> and absent further court order the total balance of fines and costs shall be paid by September 06, 2021</w:t>
+        <w:t xml:space="preserve"> and absent further court order the total balance of fines and costs shall be paid by September 07, 2021</w:t>
       </w:r>
       <w:r>
         <w:rPr>

</xml_diff>

<commit_message>
Put error logger on main.
</commit_message>
<xml_diff>
--- a/tests/resources/Saved/21TRC1234_Traffic Judgment Entry.docx
+++ b/tests/resources/Saved/21TRC1234_Traffic Judgment Entry.docx
@@ -553,7 +553,7 @@
           <w:sz w:val="20"/>
           <w:szCs w:val="20"/>
         </w:rPr>
-        <w:t xml:space="preserve"> on September 07, 2021.</w:t>
+        <w:t xml:space="preserve"> on September 08, 2021.</w:t>
       </w:r>
       <w:r>
         <w:rPr>
@@ -1039,7 +1039,7 @@
           <w:sz w:val="20"/>
           <w:szCs w:val="20"/>
         </w:rPr>
-        <w:t xml:space="preserve"> and absent further court order the total balance of fines and costs shall be paid by September 07, 2021</w:t>
+        <w:t xml:space="preserve"> and absent further court order the total balance of fines and costs shall be paid by September 08, 2021</w:t>
       </w:r>
       <w:r>
         <w:rPr>

</xml_diff>

<commit_message>
Updated format in MMD and test function comment added.
</commit_message>
<xml_diff>
--- a/tests/resources/Saved/21TRC1234_Traffic Judgment Entry.docx
+++ b/tests/resources/Saved/21TRC1234_Traffic Judgment Entry.docx
@@ -553,7 +553,7 @@
           <w:sz w:val="20"/>
           <w:szCs w:val="20"/>
         </w:rPr>
-        <w:t xml:space="preserve"> on September 08, 2021.</w:t>
+        <w:t xml:space="preserve"> on September 11, 2021.</w:t>
       </w:r>
       <w:r>
         <w:rPr>
@@ -1039,7 +1039,7 @@
           <w:sz w:val="20"/>
           <w:szCs w:val="20"/>
         </w:rPr>
-        <w:t xml:space="preserve"> and absent further court order the total balance of fines and costs shall be paid by September 08, 2021</w:t>
+        <w:t xml:space="preserve"> and absent further court order the total balance of fines and costs shall be paid by September 11, 2021</w:t>
       </w:r>
       <w:r>
         <w:rPr>

</xml_diff>

<commit_message>
Reduced templates from 4 to 2 - Mag and JE - not tied to person.
</commit_message>
<xml_diff>
--- a/tests/resources/Saved/21TRC1234_Traffic Judgment Entry.docx
+++ b/tests/resources/Saved/21TRC1234_Traffic Judgment Entry.docx
@@ -331,7 +331,23 @@
           <w:sz w:val="20"/>
           <w:szCs w:val="20"/>
         </w:rPr>
-        <w:t xml:space="preserve"/>
+        <w:t xml:space="preserve">John</w:t>
+      </w:r>
+      <w:r>
+        <w:rPr>
+          <w:rFonts w:ascii="Palatino Linotype" w:hAnsi="Palatino Linotype"/>
+          <w:sz w:val="20"/>
+          <w:szCs w:val="20"/>
+        </w:rPr>
+        <w:t xml:space="preserve"> </w:t>
+      </w:r>
+      <w:r>
+        <w:rPr>
+          <w:rFonts w:ascii="Palatino Linotype" w:hAnsi="Palatino Linotype"/>
+          <w:sz w:val="20"/>
+          <w:szCs w:val="20"/>
+        </w:rPr>
+        <w:t xml:space="preserve">Smith</w:t>
       </w:r>
       <w:r>
         <w:rPr>
@@ -505,126 +521,177 @@
     </w:p>
     <w:p>
       <w:pPr>
-        <w:rPr>
-          <w:rFonts w:ascii="Palatino Linotype" w:hAnsi="Palatino Linotype"/>
-          <w:sz w:val="20"/>
-          <w:szCs w:val="20"/>
-        </w:rPr>
-      </w:pPr>
-      <w:r>
-        <w:rPr>
-          <w:rFonts w:ascii="Palatino Linotype" w:hAnsi="Palatino Linotype"/>
-          <w:sz w:val="20"/>
-          <w:szCs w:val="20"/>
+        <w:tabs>
+          <w:tab w:val="center" w:pos="4680"/>
+        </w:tabs>
+        <w:rPr>
+          <w:sz w:val="22"/>
+          <w:szCs w:val="22"/>
+        </w:rPr>
+      </w:pPr>
+      <w:r>
+        <w:rPr>
+          <w:sz w:val="22"/>
+          <w:szCs w:val="22"/>
           <w:lang w:val="en-CA"/>
         </w:rPr>
         <w:fldChar w:fldCharType="begin"/>
       </w:r>
       <w:r>
         <w:rPr>
-          <w:rFonts w:ascii="Palatino Linotype" w:hAnsi="Palatino Linotype"/>
-          <w:sz w:val="20"/>
-          <w:szCs w:val="20"/>
+          <w:sz w:val="22"/>
+          <w:szCs w:val="22"/>
           <w:lang w:val="en-CA"/>
         </w:rPr>
         <w:instrText xml:space="preserve"> SEQ CHAPTER \h \r 1</w:instrText>
       </w:r>
       <w:r>
         <w:rPr>
-          <w:rFonts w:ascii="Palatino Linotype" w:hAnsi="Palatino Linotype"/>
-          <w:sz w:val="20"/>
-          <w:szCs w:val="20"/>
+          <w:sz w:val="22"/>
+          <w:szCs w:val="22"/>
           <w:lang w:val="en-CA"/>
         </w:rPr>
         <w:fldChar w:fldCharType="end"/>
       </w:r>
       <w:r>
         <w:rPr>
-          <w:rFonts w:ascii="Palatino Linotype" w:hAnsi="Palatino Linotype"/>
-          <w:sz w:val="20"/>
-          <w:szCs w:val="20"/>
+          <w:sz w:val="22"/>
+          <w:szCs w:val="22"/>
           <w:lang w:val="en-CA"/>
         </w:rPr>
-        <w:t xml:space="preserve">The defendant appeared</w:t>
-      </w:r>
-      <w:r>
-        <w:rPr>
-          <w:rFonts w:ascii="Palatino Linotype" w:hAnsi="Palatino Linotype"/>
-          <w:sz w:val="20"/>
-          <w:szCs w:val="20"/>
-        </w:rPr>
-        <w:t xml:space="preserve"> on September 11, 2021.</w:t>
-      </w:r>
-      <w:r>
-        <w:rPr>
-          <w:rFonts w:ascii="Palatino Linotype" w:hAnsi="Palatino Linotype"/>
-          <w:sz w:val="20"/>
-          <w:szCs w:val="20"/>
+        <w:t xml:space="preserve">Defendant appeared in Court</w:t>
+      </w:r>
+      <w:r>
+        <w:rPr>
+          <w:sz w:val="22"/>
+          <w:szCs w:val="22"/>
+        </w:rPr>
+        <w:t xml:space="preserve"> for arraignment on September 18, 2021. </w:t>
+      </w:r>
+      <w:r>
+        <w:rPr>
+          <w:rFonts w:ascii="Palatino Linotype" w:hAnsi="Palatino Linotype"/>
+          <w:bCs/>
+          <w:sz w:val="20"/>
+          <w:szCs w:val="20"/>
+        </w:rPr>
+        <w:t xml:space="preserve"/>
+      </w:r>
+    </w:p>
+    <w:p>
+      <w:pPr>
+        <w:spacing w:line="276" w:lineRule="auto"/>
+        <w:rPr>
+          <w:sz w:val="22"/>
+          <w:szCs w:val="22"/>
+        </w:rPr>
+      </w:pPr>
+    </w:p>
+    <w:p>
+      <w:pPr>
+        <w:spacing w:line="276" w:lineRule="auto"/>
+        <w:rPr>
+          <w:sz w:val="22"/>
+          <w:szCs w:val="22"/>
+        </w:rPr>
+      </w:pPr>
+      <w:r>
+        <w:rPr>
+          <w:sz w:val="22"/>
+          <w:szCs w:val="22"/>
+        </w:rPr>
+        <w:t>The</w:t>
+      </w:r>
+      <w:r>
+        <w:rPr>
+          <w:sz w:val="22"/>
+          <w:szCs w:val="22"/>
         </w:rPr>
         <w:t xml:space="preserve"> </w:t>
       </w:r>
       <w:r>
         <w:rPr>
-          <w:rFonts w:ascii="Palatino Linotype" w:hAnsi="Palatino Linotype"/>
-          <w:sz w:val="20"/>
-          <w:szCs w:val="20"/>
-        </w:rPr>
-        <w:t>The defendant was advised and understood the charge(s) and effects of a plea.</w:t>
-      </w:r>
-      <w:r>
-        <w:rPr>
-          <w:rFonts w:ascii="Palatino Linotype" w:hAnsi="Palatino Linotype"/>
-          <w:sz w:val="20"/>
-          <w:szCs w:val="20"/>
+          <w:sz w:val="22"/>
+          <w:szCs w:val="22"/>
+        </w:rPr>
+        <w:t xml:space="preserve">Court explained that Defendant was charged </w:t>
+      </w:r>
+      <w:r>
+        <w:rPr>
+          <w:sz w:val="22"/>
+          <w:szCs w:val="22"/>
+        </w:rPr>
+        <w:t>with the offenses set forth below.</w:t>
+      </w:r>
+      <w:r>
+        <w:rPr>
+          <w:sz w:val="22"/>
+          <w:szCs w:val="22"/>
         </w:rPr>
         <w:t xml:space="preserve"> </w:t>
       </w:r>
-    </w:p>
-    <w:p>
-      <w:pPr>
-        <w:rPr>
-          <w:rFonts w:ascii="Palatino Linotype" w:hAnsi="Palatino Linotype"/>
-          <w:sz w:val="20"/>
-          <w:szCs w:val="20"/>
-        </w:rPr>
-      </w:pPr>
-    </w:p>
-    <w:p>
-      <w:pPr>
-        <w:spacing w:after="120"/>
-        <w:rPr>
-          <w:rFonts w:ascii="Palatino Linotype" w:hAnsi="Palatino Linotype"/>
-          <w:b/>
-          <w:sz w:val="20"/>
-          <w:szCs w:val="20"/>
-        </w:rPr>
-      </w:pPr>
-      <w:r>
-        <w:rPr>
-          <w:rFonts w:ascii="Palatino Linotype" w:hAnsi="Palatino Linotype"/>
-          <w:b/>
-          <w:sz w:val="20"/>
-          <w:szCs w:val="20"/>
-        </w:rPr>
-        <w:t>Sentencing</w:t>
-      </w:r>
-    </w:p>
-    <w:p>
-      <w:pPr>
-        <w:rPr>
-          <w:rFonts w:ascii="Palatino Linotype" w:hAnsi="Palatino Linotype"/>
-          <w:bCs/>
-          <w:sz w:val="20"/>
-          <w:szCs w:val="20"/>
-        </w:rPr>
-      </w:pPr>
-      <w:r>
-        <w:rPr>
-          <w:rFonts w:ascii="Palatino Linotype" w:hAnsi="Palatino Linotype"/>
-          <w:sz w:val="20"/>
-          <w:szCs w:val="20"/>
-        </w:rPr>
-        <w:t>The court finds and imposes sentences as follows:</w:t>
+      <w:r>
+        <w:rPr>
+          <w:sz w:val="22"/>
+          <w:szCs w:val="22"/>
+        </w:rPr>
+        <w:t xml:space="preserve">The </w:t>
+      </w:r>
+      <w:r>
+        <w:rPr>
+          <w:sz w:val="22"/>
+          <w:szCs w:val="22"/>
+        </w:rPr>
+        <w:t>Defendant</w:t>
+      </w:r>
+      <w:r>
+        <w:rPr>
+          <w:sz w:val="22"/>
+          <w:szCs w:val="22"/>
+        </w:rPr>
+        <w:t>,</w:t>
+      </w:r>
+      <w:r>
+        <w:rPr>
+          <w:sz w:val="22"/>
+          <w:szCs w:val="22"/>
+        </w:rPr>
+        <w:t xml:space="preserve"> having understood the nature of the charge(s), all constitutional rights, and the effects of a plea</w:t>
+      </w:r>
+      <w:r>
+        <w:rPr>
+          <w:sz w:val="22"/>
+          <w:szCs w:val="22"/>
+        </w:rPr>
+        <w:t>,</w:t>
+      </w:r>
+      <w:r>
+        <w:rPr>
+          <w:sz w:val="22"/>
+          <w:szCs w:val="22"/>
+        </w:rPr>
+        <w:t xml:space="preserve"> entered a plea(s) to the charge(s) as set forth in the chart below. The Court, finding that the Defendant entered the plea knowingly, intelligently, and voluntarily, accep</w:t>
+      </w:r>
+      <w:r>
+        <w:rPr>
+          <w:sz w:val="22"/>
+          <w:szCs w:val="22"/>
+        </w:rPr>
+        <w:t>ted</w:t>
+      </w:r>
+      <w:r>
+        <w:rPr>
+          <w:sz w:val="22"/>
+          <w:szCs w:val="22"/>
+        </w:rPr>
+        <w:t xml:space="preserve"> the plea</w:t>
+      </w:r>
+      <w:r>
+        <w:rPr>
+          <w:sz w:val="22"/>
+          <w:szCs w:val="22"/>
+        </w:rPr>
+        <w:t xml:space="preserve"> and entered the following sentence:</w:t>
       </w:r>
     </w:p>
     <w:p>
@@ -640,12 +707,16 @@
       <w:tblPr>
         <w:tblStyle w:val="TableGrid"/>
         <w:tblW w:w="0" w:type="auto"/>
+        <w:jc w:val="center"/>
         <w:tblLook w:val="04A0" w:firstRow="1" w:lastRow="0" w:firstColumn="1" w:lastColumn="0" w:noHBand="0" w:noVBand="1"/>
       </w:tblPr>
       <w:tblGrid>
         <w:gridCol w:w="8185"/>
       </w:tblGrid>
       <w:tr>
+        <w:trPr>
+          <w:jc w:val="center"/>
+        </w:trPr>
         <w:tc>
           <w:tcPr>
             <w:tcW w:w="1632" w:type="dxa"/>
@@ -686,6 +757,52 @@
         </w:tc>
       </w:tr>
       <w:tr>
+        <w:trPr>
+          <w:jc w:val="center"/>
+        </w:trPr>
+        <w:tc>
+          <w:tcPr>
+            <w:tcW w:w="1632" w:type="dxa"/>
+          </w:tcPr>
+          <w:p>
+            <w:pPr>
+              <w:tabs>
+                <w:tab w:val="left" w:pos="-1080"/>
+                <w:tab w:val="left" w:pos="-720"/>
+                <w:tab w:val="left" w:pos="0"/>
+                <w:tab w:val="left" w:pos="720"/>
+                <w:tab w:val="left" w:pos="1440"/>
+                <w:tab w:val="left" w:pos="2160"/>
+                <w:tab w:val="left" w:pos="2880"/>
+                <w:tab w:val="left" w:pos="3600"/>
+                <w:tab w:val="left" w:pos="4320"/>
+                <w:tab w:val="left" w:pos="4680"/>
+              </w:tabs>
+              <w:rPr>
+                <w:rFonts w:ascii="Palatino Linotype" w:hAnsi="Palatino Linotype"/>
+                <w:b/>
+                <w:bCs/>
+                <w:sz w:val="20"/>
+                <w:szCs w:val="20"/>
+              </w:rPr>
+            </w:pPr>
+            <w:r>
+              <w:rPr>
+                <w:rFonts w:ascii="Palatino Linotype" w:hAnsi="Palatino Linotype"/>
+                <w:b/>
+                <w:bCs/>
+                <w:sz w:val="20"/>
+                <w:szCs w:val="20"/>
+              </w:rPr>
+              <w:t>Statute/Ord.</w:t>
+            </w:r>
+          </w:p>
+        </w:tc>
+      </w:tr>
+      <w:tr>
+        <w:trPr>
+          <w:jc w:val="center"/>
+        </w:trPr>
         <w:tc>
           <w:tcPr>
             <w:tcW w:w="1632" w:type="dxa"/>
@@ -726,6 +843,9 @@
         </w:tc>
       </w:tr>
       <w:tr>
+        <w:trPr>
+          <w:jc w:val="center"/>
+        </w:trPr>
         <w:tc>
           <w:tcPr>
             <w:tcW w:w="1632" w:type="dxa"/>
@@ -766,6 +886,9 @@
         </w:tc>
       </w:tr>
       <w:tr>
+        <w:trPr>
+          <w:jc w:val="center"/>
+        </w:trPr>
         <w:tc>
           <w:tcPr>
             <w:tcW w:w="1632" w:type="dxa"/>
@@ -806,6 +929,9 @@
         </w:tc>
       </w:tr>
       <w:tr>
+        <w:trPr>
+          <w:jc w:val="center"/>
+        </w:trPr>
         <w:tc>
           <w:tcPr>
             <w:tcW w:w="1632" w:type="dxa"/>
@@ -846,6 +972,9 @@
         </w:tc>
       </w:tr>
       <w:tr>
+        <w:trPr>
+          <w:jc w:val="center"/>
+        </w:trPr>
         <w:tc>
           <w:tcPr>
             <w:tcW w:w="1632" w:type="dxa"/>
@@ -886,6 +1015,9 @@
         </w:tc>
       </w:tr>
       <w:tr>
+        <w:trPr>
+          <w:jc w:val="center"/>
+        </w:trPr>
         <w:tc>
           <w:tcPr>
             <w:tcW w:w="1632" w:type="dxa"/>
@@ -928,19 +1060,8 @@
     </w:tbl>
     <w:p>
       <w:pPr>
-        <w:tabs>
-          <w:tab w:val="left" w:pos="-1080"/>
-          <w:tab w:val="left" w:pos="-720"/>
-          <w:tab w:val="left" w:pos="0"/>
-          <w:tab w:val="left" w:pos="720"/>
-          <w:tab w:val="left" w:pos="1440"/>
-          <w:tab w:val="left" w:pos="2160"/>
-          <w:tab w:val="left" w:pos="2880"/>
-          <w:tab w:val="left" w:pos="3600"/>
-          <w:tab w:val="left" w:pos="4320"/>
-          <w:tab w:val="left" w:pos="4680"/>
-        </w:tabs>
-        <w:ind w:left="4680" w:hanging="4680"/>
+        <w:spacing w:line="276" w:lineRule="auto"/>
+        <w:jc w:val="both"/>
         <w:rPr>
           <w:rFonts w:ascii="Palatino Linotype" w:hAnsi="Palatino Linotype"/>
           <w:b/>
@@ -952,110 +1073,155 @@
     </w:p>
     <w:p>
       <w:pPr>
-        <w:tabs>
-          <w:tab w:val="left" w:pos="-1080"/>
-          <w:tab w:val="left" w:pos="-720"/>
-          <w:tab w:val="left" w:pos="0"/>
-          <w:tab w:val="left" w:pos="720"/>
-          <w:tab w:val="left" w:pos="1440"/>
-          <w:tab w:val="left" w:pos="2160"/>
-          <w:tab w:val="left" w:pos="2880"/>
-          <w:tab w:val="left" w:pos="3600"/>
-          <w:tab w:val="left" w:pos="4320"/>
-          <w:tab w:val="left" w:pos="4680"/>
-        </w:tabs>
-        <w:spacing w:after="120"/>
-        <w:ind w:left="4680" w:hanging="4680"/>
-        <w:rPr>
-          <w:rFonts w:ascii="Palatino Linotype" w:hAnsi="Palatino Linotype"/>
+        <w:spacing w:line="276" w:lineRule="auto"/>
+        <w:rPr>
+          <w:sz w:val="22"/>
+          <w:szCs w:val="22"/>
+        </w:rPr>
+      </w:pPr>
+      <w:proofErr w:type="gramStart"/>
+      <w:r>
+        <w:rPr>
           <w:b/>
           <w:bCs/>
-          <w:sz w:val="20"/>
-          <w:szCs w:val="20"/>
-        </w:rPr>
-      </w:pPr>
-      <w:r>
-        <w:rPr>
-          <w:rFonts w:ascii="Palatino Linotype" w:hAnsi="Palatino Linotype"/>
+          <w:sz w:val="22"/>
+          <w:szCs w:val="22"/>
+        </w:rPr>
+        <w:t>Fines and Costs.</w:t>
+      </w:r>
+      <w:proofErr w:type="gramEnd"/>
+      <w:r>
+        <w:rPr>
           <w:b/>
           <w:bCs/>
-          <w:sz w:val="20"/>
-          <w:szCs w:val="20"/>
-        </w:rPr>
-        <w:t>Ability to Pay</w:t>
-      </w:r>
-    </w:p>
-    <w:p>
-      <w:pPr>
-        <w:rPr>
-          <w:rFonts w:ascii="Palatino Linotype" w:hAnsi="Palatino Linotype"/>
-          <w:sz w:val="20"/>
-          <w:szCs w:val="20"/>
-        </w:rPr>
-      </w:pPr>
-      <w:r>
-        <w:rPr>
-          <w:rFonts w:ascii="Palatino Linotype" w:hAnsi="Palatino Linotype"/>
-          <w:sz w:val="20"/>
-          <w:szCs w:val="20"/>
-        </w:rPr>
-        <w:t xml:space="preserve">Defendant </w:t>
-      </w:r>
-      <w:r>
-        <w:rPr>
-          <w:rFonts w:ascii="Palatino Linotype" w:hAnsi="Palatino Linotype"/>
-          <w:sz w:val="20"/>
-          <w:szCs w:val="20"/>
-        </w:rPr>
-        <w:t xml:space="preserve">shall </w:t>
-      </w:r>
-      <w:r>
-        <w:rPr>
-          <w:rFonts w:ascii="Palatino Linotype" w:hAnsi="Palatino Linotype"/>
-          <w:sz w:val="20"/>
-          <w:szCs w:val="20"/>
-        </w:rPr>
-        <w:t xml:space="preserve">pay </w:t>
-      </w:r>
-      <w:r>
-        <w:rPr>
-          <w:rFonts w:ascii="Palatino Linotype" w:hAnsi="Palatino Linotype"/>
-          <w:sz w:val="20"/>
-          <w:szCs w:val="20"/>
-        </w:rPr>
-        <w:t xml:space="preserve">the imposed fines and costs</w:t>
-      </w:r>
-      <w:r>
-        <w:rPr>
-          <w:rFonts w:ascii="Palatino Linotype" w:hAnsi="Palatino Linotype"/>
-          <w:sz w:val="20"/>
-          <w:szCs w:val="20"/>
-        </w:rPr>
-        <w:t xml:space="preserve"> forthwith</w:t>
-      </w:r>
-      <w:r>
-        <w:rPr>
-          <w:rFonts w:ascii="Palatino Linotype" w:hAnsi="Palatino Linotype"/>
-          <w:sz w:val="20"/>
-          <w:szCs w:val="20"/>
-        </w:rPr>
-        <w:t xml:space="preserve"> and absent further court order the total balance of fines and costs shall be paid by September 11, 2021</w:t>
-      </w:r>
-      <w:r>
-        <w:rPr>
-          <w:rFonts w:ascii="Palatino Linotype" w:hAnsi="Palatino Linotype"/>
-          <w:sz w:val="20"/>
-          <w:szCs w:val="20"/>
-        </w:rPr>
-        <w:t xml:space="preserve">. </w:t>
-      </w:r>
-      <w:r>
-        <w:rPr>
-          <w:rFonts w:ascii="Palatino Linotype" w:hAnsi="Palatino Linotype"/>
-          <w:sz w:val="20"/>
-          <w:szCs w:val="20"/>
-        </w:rPr>
-        <w:t xml:space="preserve">Community service in lieu of fines and costs is approved. </w:t>
+          <w:sz w:val="22"/>
+          <w:szCs w:val="22"/>
+        </w:rPr>
+        <w:t xml:space="preserve">  </w:t>
+      </w:r>
+      <w:r>
+        <w:rPr>
+          <w:sz w:val="22"/>
+          <w:szCs w:val="22"/>
+        </w:rPr>
+        <w:t xml:space="preserve">Having been informed of the fines and costs owed, Defendant expressed an ability to pay forthwith. Absent further order the</w:t>
+      </w:r>
+      <w:r>
+        <w:rPr>
+          <w:sz w:val="22"/>
+          <w:szCs w:val="22"/>
+        </w:rPr>
+        <w:t xml:space="preserve"> </w:t>
+      </w:r>
+      <w:r>
+        <w:rPr>
+          <w:sz w:val="22"/>
+          <w:szCs w:val="22"/>
+        </w:rPr>
+        <w:t xml:space="preserve">fines and costs shall be paid </w:t>
+      </w:r>
+      <w:r>
+        <w:rPr>
+          <w:sz w:val="22"/>
+          <w:szCs w:val="22"/>
+        </w:rPr>
+        <w:t xml:space="preserve">in full </w:t>
+      </w:r>
+      <w:r>
+        <w:rPr>
+          <w:sz w:val="22"/>
+          <w:szCs w:val="22"/>
+        </w:rPr>
+        <w:t xml:space="preserve">by September 18, 2021. Defendant may complete community service hours to satisfy fines and costs</w:t>
+      </w:r>
+      <w:r>
+        <w:rPr>
+          <w:sz w:val="22"/>
+          <w:szCs w:val="22"/>
+        </w:rPr>
+        <w:t xml:space="preserve"> at a rate of $10.00 per hour</w:t>
+      </w:r>
+      <w:r>
+        <w:rPr>
+          <w:sz w:val="22"/>
+          <w:szCs w:val="22"/>
+        </w:rPr>
+        <w:t xml:space="preserve">. All Community Service hours must be approved by the </w:t>
+      </w:r>
+      <w:r>
+        <w:rPr>
+          <w:sz w:val="22"/>
+          <w:szCs w:val="22"/>
+        </w:rPr>
+        <w:t xml:space="preserve">Office of Community Control.</w:t>
+      </w:r>
+    </w:p>
+    <w:p>
+      <w:pPr>
+        <w:spacing w:line="276" w:lineRule="auto"/>
+        <w:rPr>
+          <w:sz w:val="22"/>
+          <w:szCs w:val="22"/>
+        </w:rPr>
+      </w:pPr>
+      <w:r>
+        <w:rPr>
+          <w:sz w:val="22"/>
+          <w:szCs w:val="22"/>
+        </w:rPr>
+        <w:t xml:space="preserve"/>
+      </w:r>
+    </w:p>
+    <w:p>
+      <w:pPr>
+        <w:spacing w:line="276" w:lineRule="auto"/>
+        <w:rPr>
+          <w:sz w:val="22"/>
+          <w:szCs w:val="22"/>
+        </w:rPr>
+      </w:pPr>
+      <w:proofErr w:type="gramStart"/>
+      <w:r>
+        <w:rPr>
+          <w:b/>
+          <w:bCs/>
+          <w:sz w:val="22"/>
+          <w:szCs w:val="22"/>
+        </w:rPr>
+        <w:t xml:space="preserve">Proof of Financial Responsibility.</w:t>
+      </w:r>
+      <w:proofErr w:type="gramEnd"/>
+      <w:r>
+        <w:rPr>
+          <w:b/>
+          <w:bCs/>
+          <w:sz w:val="22"/>
+          <w:szCs w:val="22"/>
+        </w:rPr>
+        <w:t xml:space="preserve">  </w:t>
+      </w:r>
+      <w:r>
+        <w:rPr>
+          <w:rFonts w:ascii="Palatino Linotype" w:hAnsi="Palatino Linotype"/>
+          <w:bCs/>
+          <w:sz w:val="20"/>
+          <w:szCs w:val="20"/>
+        </w:rPr>
+        <w:t xml:space="preserve"/>
+      </w:r>
+      <w:r>
+        <w:rPr>
+          <w:sz w:val="22"/>
+          <w:szCs w:val="22"/>
+        </w:rPr>
+        <w:t xml:space="preserve">The Defendant did not show proof of financial responsibility at the time of the offense or during the proceeding, but may show proof to Clerk of Court at any time prior to the submission of this matter to the </w:t>
+      </w:r>
+      <w:r>
+        <w:rPr>
+          <w:sz w:val="22"/>
+          <w:szCs w:val="22"/>
+        </w:rPr>
+        <w:t xml:space="preserve">Ohio Bureau of Motor Vehicles.</w:t>
       </w:r>
     </w:p>
     <w:p>
@@ -1101,6 +1267,351 @@
           <w:szCs w:val="20"/>
         </w:rPr>
       </w:pPr>
+      <w:r>
+        <w:rPr>
+          <w:rFonts w:ascii="Palatino Linotype" w:hAnsi="Palatino Linotype"/>
+          <w:sz w:val="20"/>
+          <w:szCs w:val="20"/>
+        </w:rPr>
+        <w:tab/>
+      </w:r>
+      <w:r>
+        <w:rPr>
+          <w:rFonts w:ascii="Palatino Linotype" w:hAnsi="Palatino Linotype"/>
+          <w:sz w:val="20"/>
+          <w:szCs w:val="20"/>
+        </w:rPr>
+        <w:tab/>
+      </w:r>
+      <w:r>
+        <w:rPr>
+          <w:rFonts w:ascii="Palatino Linotype" w:hAnsi="Palatino Linotype"/>
+          <w:sz w:val="20"/>
+          <w:szCs w:val="20"/>
+        </w:rPr>
+        <w:tab/>
+      </w:r>
+      <w:r>
+        <w:rPr>
+          <w:rFonts w:ascii="Palatino Linotype" w:hAnsi="Palatino Linotype"/>
+          <w:sz w:val="20"/>
+          <w:szCs w:val="20"/>
+        </w:rPr>
+        <w:tab/>
+      </w:r>
+      <w:r>
+        <w:rPr>
+          <w:rFonts w:ascii="Palatino Linotype" w:hAnsi="Palatino Linotype"/>
+          <w:sz w:val="20"/>
+          <w:szCs w:val="20"/>
+        </w:rPr>
+        <w:tab/>
+      </w:r>
+      <w:r>
+        <w:rPr>
+          <w:rFonts w:ascii="Palatino Linotype" w:hAnsi="Palatino Linotype"/>
+          <w:sz w:val="20"/>
+          <w:szCs w:val="20"/>
+        </w:rPr>
+        <w:tab/>
+      </w:r>
+      <w:r>
+        <w:rPr>
+          <w:rFonts w:ascii="Palatino Linotype" w:hAnsi="Palatino Linotype"/>
+          <w:sz w:val="20"/>
+          <w:szCs w:val="20"/>
+        </w:rPr>
+        <w:tab/>
+      </w:r>
+      <w:r>
+        <w:rPr>
+          <w:rFonts w:ascii="Palatino Linotype" w:hAnsi="Palatino Linotype"/>
+          <w:sz w:val="20"/>
+          <w:szCs w:val="20"/>
+        </w:rPr>
+        <w:tab/>
+      </w:r>
+      <w:r>
+        <w:rPr>
+          <w:rFonts w:ascii="Palatino Linotype" w:hAnsi="Palatino Linotype"/>
+          <w:sz w:val="20"/>
+          <w:szCs w:val="20"/>
+        </w:rPr>
+        <w:t xml:space="preserve">____________________________________</w:t>
+      </w:r>
+    </w:p>
+    <w:p>
+      <w:pPr>
+        <w:tabs>
+          <w:tab w:val="left" w:pos="-1080"/>
+          <w:tab w:val="left" w:pos="-720"/>
+          <w:tab w:val="left" w:pos="0"/>
+          <w:tab w:val="left" w:pos="720"/>
+          <w:tab w:val="left" w:pos="1440"/>
+          <w:tab w:val="left" w:pos="2160"/>
+          <w:tab w:val="left" w:pos="2880"/>
+          <w:tab w:val="left" w:pos="3600"/>
+          <w:tab w:val="left" w:pos="4320"/>
+          <w:tab w:val="left" w:pos="4680"/>
+        </w:tabs>
+        <w:ind w:firstLine="4680"/>
+        <w:jc w:val="both"/>
+        <w:rPr>
+          <w:rFonts w:ascii="Palatino Linotype" w:hAnsi="Palatino Linotype"/>
+          <w:sz w:val="20"/>
+          <w:szCs w:val="20"/>
+        </w:rPr>
+      </w:pPr>
+      <w:r>
+        <w:rPr>
+          <w:rFonts w:ascii="Palatino Linotype" w:hAnsi="Palatino Linotype"/>
+          <w:sz w:val="20"/>
+          <w:szCs w:val="20"/>
+        </w:rPr>
+        <w:tab/>
+      </w:r>
+      <w:r>
+        <w:rPr>
+          <w:rFonts w:ascii="Palatino Linotype" w:hAnsi="Palatino Linotype"/>
+          <w:sz w:val="20"/>
+          <w:szCs w:val="20"/>
+        </w:rPr>
+        <w:t xml:space="preserve">Bunner</w:t>
+      </w:r>
+      <w:bookmarkStart w:id="0" w:name="_GoBack"/>
+      <w:bookmarkEnd w:id="0"/>
+    </w:p>
+    <w:p>
+      <w:pPr>
+        <w:tabs>
+          <w:tab w:val="left" w:pos="-1080"/>
+          <w:tab w:val="left" w:pos="-720"/>
+          <w:tab w:val="left" w:pos="0"/>
+          <w:tab w:val="left" w:pos="720"/>
+          <w:tab w:val="left" w:pos="1440"/>
+          <w:tab w:val="left" w:pos="2160"/>
+          <w:tab w:val="left" w:pos="2880"/>
+          <w:tab w:val="left" w:pos="3600"/>
+          <w:tab w:val="left" w:pos="4320"/>
+          <w:tab w:val="left" w:pos="4680"/>
+        </w:tabs>
+        <w:ind w:firstLine="4680"/>
+        <w:jc w:val="both"/>
+        <w:rPr>
+          <w:rFonts w:ascii="Palatino Linotype" w:hAnsi="Palatino Linotype"/>
+          <w:sz w:val="20"/>
+          <w:szCs w:val="20"/>
+        </w:rPr>
+      </w:pPr>
+      <w:r>
+        <w:rPr>
+          <w:rFonts w:ascii="Palatino Linotype" w:hAnsi="Palatino Linotype"/>
+          <w:sz w:val="20"/>
+          <w:szCs w:val="20"/>
+        </w:rPr>
+        <w:tab/>
+      </w:r>
+      <w:r>
+        <w:rPr>
+          <w:rFonts w:ascii="Palatino Linotype" w:hAnsi="Palatino Linotype"/>
+          <w:sz w:val="20"/>
+          <w:szCs w:val="20"/>
+        </w:rPr>
+        <w:t>MAGISTRATE</w:t>
+      </w:r>
+    </w:p>
+    <w:p>
+      <w:pPr>
+        <w:tabs>
+          <w:tab w:val="left" w:pos="-1080"/>
+          <w:tab w:val="left" w:pos="-720"/>
+          <w:tab w:val="left" w:pos="0"/>
+          <w:tab w:val="left" w:pos="720"/>
+          <w:tab w:val="left" w:pos="1440"/>
+          <w:tab w:val="left" w:pos="2160"/>
+          <w:tab w:val="left" w:pos="2880"/>
+          <w:tab w:val="left" w:pos="3600"/>
+          <w:tab w:val="left" w:pos="4320"/>
+          <w:tab w:val="left" w:pos="4680"/>
+        </w:tabs>
+        <w:ind w:firstLine="4680"/>
+        <w:jc w:val="both"/>
+        <w:rPr>
+          <w:rFonts w:ascii="Palatino Linotype" w:hAnsi="Palatino Linotype"/>
+          <w:sz w:val="20"/>
+          <w:szCs w:val="20"/>
+        </w:rPr>
+      </w:pPr>
+    </w:p>
+    <w:p>
+      <w:pPr>
+        <w:tabs>
+          <w:tab w:val="left" w:pos="-1080"/>
+          <w:tab w:val="left" w:pos="-720"/>
+          <w:tab w:val="left" w:pos="0"/>
+          <w:tab w:val="left" w:pos="720"/>
+          <w:tab w:val="left" w:pos="1440"/>
+          <w:tab w:val="left" w:pos="2160"/>
+          <w:tab w:val="left" w:pos="2880"/>
+          <w:tab w:val="left" w:pos="3600"/>
+          <w:tab w:val="left" w:pos="4320"/>
+          <w:tab w:val="left" w:pos="4680"/>
+        </w:tabs>
+        <w:rPr>
+          <w:rFonts w:ascii="Palatino Linotype" w:hAnsi="Palatino Linotype"/>
+          <w:sz w:val="20"/>
+          <w:szCs w:val="20"/>
+        </w:rPr>
+      </w:pPr>
+    </w:p>
+    <w:p>
+      <w:pPr>
+        <w:tabs>
+          <w:tab w:val="center" w:pos="4680"/>
+        </w:tabs>
+        <w:jc w:val="center"/>
+        <w:rPr>
+          <w:rFonts w:ascii="Palatino Linotype" w:hAnsi="Palatino Linotype"/>
+          <w:sz w:val="20"/>
+          <w:szCs w:val="20"/>
+        </w:rPr>
+      </w:pPr>
+      <w:r>
+        <w:rPr>
+          <w:rFonts w:ascii="Palatino Linotype" w:hAnsi="Palatino Linotype"/>
+          <w:b/>
+          <w:bCs/>
+          <w:sz w:val="20"/>
+          <w:szCs w:val="20"/>
+          <w:u w:val="single"/>
+        </w:rPr>
+        <w:t xml:space="preserve">FINAL JUDGMENT </w:t>
+      </w:r>
+      <w:r>
+        <w:rPr>
+          <w:rFonts w:ascii="Palatino Linotype" w:hAnsi="Palatino Linotype"/>
+          <w:b/>
+          <w:bCs/>
+          <w:sz w:val="20"/>
+          <w:szCs w:val="20"/>
+          <w:u w:val="single"/>
+        </w:rPr>
+        <w:t>ENTRY</w:t>
+      </w:r>
+    </w:p>
+    <w:p>
+      <w:pPr>
+        <w:tabs>
+          <w:tab w:val="left" w:pos="-1080"/>
+          <w:tab w:val="left" w:pos="-720"/>
+          <w:tab w:val="left" w:pos="0"/>
+          <w:tab w:val="left" w:pos="720"/>
+          <w:tab w:val="left" w:pos="1440"/>
+          <w:tab w:val="left" w:pos="2160"/>
+          <w:tab w:val="left" w:pos="2880"/>
+          <w:tab w:val="left" w:pos="3600"/>
+          <w:tab w:val="left" w:pos="4320"/>
+          <w:tab w:val="left" w:pos="4680"/>
+        </w:tabs>
+        <w:jc w:val="center"/>
+        <w:rPr>
+          <w:rFonts w:ascii="Palatino Linotype" w:hAnsi="Palatino Linotype"/>
+          <w:sz w:val="20"/>
+          <w:szCs w:val="20"/>
+        </w:rPr>
+      </w:pPr>
+    </w:p>
+    <w:p>
+      <w:pPr>
+        <w:tabs>
+          <w:tab w:val="left" w:pos="-1080"/>
+          <w:tab w:val="left" w:pos="-720"/>
+          <w:tab w:val="left" w:pos="0"/>
+          <w:tab w:val="left" w:pos="720"/>
+          <w:tab w:val="left" w:pos="1440"/>
+          <w:tab w:val="left" w:pos="2160"/>
+          <w:tab w:val="left" w:pos="2880"/>
+          <w:tab w:val="left" w:pos="3600"/>
+          <w:tab w:val="left" w:pos="4320"/>
+          <w:tab w:val="left" w:pos="4680"/>
+        </w:tabs>
+        <w:rPr>
+          <w:rFonts w:ascii="Palatino Linotype" w:hAnsi="Palatino Linotype"/>
+          <w:sz w:val="20"/>
+          <w:szCs w:val="20"/>
+        </w:rPr>
+      </w:pPr>
+    </w:p>
+    <w:p>
+      <w:pPr>
+        <w:tabs>
+          <w:tab w:val="left" w:pos="-1080"/>
+          <w:tab w:val="left" w:pos="-720"/>
+          <w:tab w:val="left" w:pos="0"/>
+          <w:tab w:val="left" w:pos="720"/>
+          <w:tab w:val="left" w:pos="1440"/>
+          <w:tab w:val="left" w:pos="2160"/>
+          <w:tab w:val="left" w:pos="2880"/>
+          <w:tab w:val="left" w:pos="3600"/>
+          <w:tab w:val="left" w:pos="4320"/>
+          <w:tab w:val="left" w:pos="4680"/>
+        </w:tabs>
+        <w:rPr>
+          <w:rFonts w:ascii="Palatino Linotype" w:hAnsi="Palatino Linotype"/>
+          <w:sz w:val="20"/>
+          <w:szCs w:val="20"/>
+        </w:rPr>
+      </w:pPr>
+      <w:r>
+        <w:rPr>
+          <w:rFonts w:ascii="Palatino Linotype" w:hAnsi="Palatino Linotype"/>
+          <w:sz w:val="20"/>
+          <w:szCs w:val="20"/>
+        </w:rPr>
+        <w:t>ENTRY ADOPTED.</w:t>
+      </w:r>
+    </w:p>
+    <w:p>
+      <w:pPr>
+        <w:tabs>
+          <w:tab w:val="left" w:pos="-1080"/>
+          <w:tab w:val="left" w:pos="-720"/>
+          <w:tab w:val="left" w:pos="0"/>
+          <w:tab w:val="left" w:pos="720"/>
+          <w:tab w:val="left" w:pos="1440"/>
+          <w:tab w:val="left" w:pos="2160"/>
+          <w:tab w:val="left" w:pos="2880"/>
+          <w:tab w:val="left" w:pos="3600"/>
+          <w:tab w:val="left" w:pos="4320"/>
+          <w:tab w:val="left" w:pos="4680"/>
+        </w:tabs>
+        <w:rPr>
+          <w:rFonts w:ascii="Palatino Linotype" w:hAnsi="Palatino Linotype"/>
+          <w:sz w:val="20"/>
+          <w:szCs w:val="20"/>
+        </w:rPr>
+      </w:pPr>
+    </w:p>
+    <w:p>
+      <w:pPr>
+        <w:tabs>
+          <w:tab w:val="left" w:pos="-1080"/>
+          <w:tab w:val="left" w:pos="-720"/>
+          <w:tab w:val="left" w:pos="0"/>
+          <w:tab w:val="left" w:pos="720"/>
+          <w:tab w:val="left" w:pos="1440"/>
+          <w:tab w:val="left" w:pos="2160"/>
+          <w:tab w:val="left" w:pos="2880"/>
+          <w:tab w:val="left" w:pos="3600"/>
+          <w:tab w:val="left" w:pos="4320"/>
+          <w:tab w:val="left" w:pos="4680"/>
+        </w:tabs>
+        <w:rPr>
+          <w:rFonts w:ascii="Palatino Linotype" w:hAnsi="Palatino Linotype"/>
+          <w:sz w:val="20"/>
+          <w:szCs w:val="20"/>
+        </w:rPr>
+      </w:pPr>
     </w:p>
     <w:p>
       <w:pPr>
@@ -1124,29 +1635,6 @@
           <w:szCs w:val="20"/>
         </w:rPr>
       </w:pPr>
-    </w:p>
-    <w:p>
-      <w:pPr>
-        <w:tabs>
-          <w:tab w:val="left" w:pos="-1080"/>
-          <w:tab w:val="left" w:pos="-720"/>
-          <w:tab w:val="left" w:pos="0"/>
-          <w:tab w:val="left" w:pos="720"/>
-          <w:tab w:val="left" w:pos="1440"/>
-          <w:tab w:val="left" w:pos="2160"/>
-          <w:tab w:val="left" w:pos="2880"/>
-          <w:tab w:val="left" w:pos="3600"/>
-          <w:tab w:val="left" w:pos="4320"/>
-          <w:tab w:val="left" w:pos="4680"/>
-        </w:tabs>
-        <w:ind w:left="4680" w:hanging="4680"/>
-        <w:jc w:val="both"/>
-        <w:rPr>
-          <w:rFonts w:ascii="Palatino Linotype" w:hAnsi="Palatino Linotype"/>
-          <w:sz w:val="20"/>
-          <w:szCs w:val="20"/>
-        </w:rPr>
-      </w:pPr>
       <w:r>
         <w:rPr>
           <w:rFonts w:ascii="Palatino Linotype" w:hAnsi="Palatino Linotype"/>
@@ -1256,7 +1744,7 @@
           <w:sz w:val="20"/>
           <w:szCs w:val="20"/>
         </w:rPr>
-        <w:t>AMANDA D. BUNNER</w:t>
+        <w:t>JUDGE</w:t>
       </w:r>
     </w:p>
     <w:p>
@@ -1273,31 +1761,12 @@
           <w:tab w:val="left" w:pos="4320"/>
           <w:tab w:val="left" w:pos="4680"/>
         </w:tabs>
-        <w:ind w:firstLine="4680"/>
-        <w:jc w:val="both"/>
-        <w:rPr>
-          <w:rFonts w:ascii="Palatino Linotype" w:hAnsi="Palatino Linotype"/>
-          <w:sz w:val="20"/>
-          <w:szCs w:val="20"/>
-        </w:rPr>
-      </w:pPr>
-      <w:r>
-        <w:rPr>
-          <w:rFonts w:ascii="Palatino Linotype" w:hAnsi="Palatino Linotype"/>
-          <w:sz w:val="20"/>
-          <w:szCs w:val="20"/>
-        </w:rPr>
-        <w:lastRenderedPageBreak/>
-        <w:tab/>
-      </w:r>
-      <w:r>
-        <w:rPr>
-          <w:rFonts w:ascii="Palatino Linotype" w:hAnsi="Palatino Linotype"/>
-          <w:sz w:val="20"/>
-          <w:szCs w:val="20"/>
-        </w:rPr>
-        <w:t>MAGISTRATE</w:t>
-      </w:r>
+        <w:rPr>
+          <w:rFonts w:ascii="Palatino Linotype" w:hAnsi="Palatino Linotype"/>
+          <w:sz w:val="20"/>
+          <w:szCs w:val="20"/>
+        </w:rPr>
+      </w:pPr>
     </w:p>
     <w:p>
       <w:pPr>
@@ -1313,14 +1782,36 @@
           <w:tab w:val="left" w:pos="4320"/>
           <w:tab w:val="left" w:pos="4680"/>
         </w:tabs>
-        <w:ind w:firstLine="4680"/>
-        <w:jc w:val="both"/>
-        <w:rPr>
-          <w:rFonts w:ascii="Palatino Linotype" w:hAnsi="Palatino Linotype"/>
-          <w:sz w:val="20"/>
-          <w:szCs w:val="20"/>
-        </w:rPr>
-      </w:pPr>
+        <w:rPr>
+          <w:rFonts w:ascii="Palatino Linotype" w:hAnsi="Palatino Linotype"/>
+          <w:sz w:val="20"/>
+          <w:szCs w:val="20"/>
+        </w:rPr>
+      </w:pPr>
+      <w:r>
+        <w:rPr>
+          <w:rFonts w:ascii="Palatino Linotype" w:hAnsi="Palatino Linotype"/>
+          <w:sz w:val="20"/>
+          <w:szCs w:val="20"/>
+        </w:rPr>
+        <w:t xml:space="preserve">Copies Served: </w:t>
+      </w:r>
+      <w:r>
+        <w:rPr>
+          <w:rFonts w:ascii="Palatino Linotype" w:hAnsi="Palatino Linotype"/>
+          <w:sz w:val="20"/>
+          <w:szCs w:val="20"/>
+        </w:rPr>
+        <w:tab/>
+      </w:r>
+      <w:r>
+        <w:rPr>
+          <w:rFonts w:ascii="Palatino Linotype" w:hAnsi="Palatino Linotype"/>
+          <w:sz w:val="20"/>
+          <w:szCs w:val="20"/>
+        </w:rPr>
+        <w:t>Prosecutor’s Office</w:t>
+      </w:r>
     </w:p>
     <w:p>
       <w:pPr>
@@ -1342,380 +1833,29 @@
           <w:szCs w:val="20"/>
         </w:rPr>
       </w:pPr>
-    </w:p>
-    <w:p>
-      <w:pPr>
-        <w:tabs>
-          <w:tab w:val="center" w:pos="4680"/>
-        </w:tabs>
-        <w:jc w:val="center"/>
-        <w:rPr>
-          <w:rFonts w:ascii="Palatino Linotype" w:hAnsi="Palatino Linotype"/>
-          <w:sz w:val="20"/>
-          <w:szCs w:val="20"/>
-        </w:rPr>
-      </w:pPr>
-      <w:r>
-        <w:rPr>
-          <w:rFonts w:ascii="Palatino Linotype" w:hAnsi="Palatino Linotype"/>
-          <w:b/>
-          <w:bCs/>
-          <w:sz w:val="20"/>
-          <w:szCs w:val="20"/>
-          <w:u w:val="single"/>
-        </w:rPr>
-        <w:t xml:space="preserve">FINAL JUDGMENT </w:t>
-      </w:r>
-      <w:r>
-        <w:rPr>
-          <w:rFonts w:ascii="Palatino Linotype" w:hAnsi="Palatino Linotype"/>
-          <w:b/>
-          <w:bCs/>
-          <w:sz w:val="20"/>
-          <w:szCs w:val="20"/>
-          <w:u w:val="single"/>
-        </w:rPr>
-        <w:t>ENTRY</w:t>
-      </w:r>
-    </w:p>
-    <w:p>
-      <w:pPr>
-        <w:tabs>
-          <w:tab w:val="left" w:pos="-1080"/>
-          <w:tab w:val="left" w:pos="-720"/>
-          <w:tab w:val="left" w:pos="0"/>
-          <w:tab w:val="left" w:pos="720"/>
-          <w:tab w:val="left" w:pos="1440"/>
-          <w:tab w:val="left" w:pos="2160"/>
-          <w:tab w:val="left" w:pos="2880"/>
-          <w:tab w:val="left" w:pos="3600"/>
-          <w:tab w:val="left" w:pos="4320"/>
-          <w:tab w:val="left" w:pos="4680"/>
-        </w:tabs>
-        <w:jc w:val="center"/>
-        <w:rPr>
-          <w:rFonts w:ascii="Palatino Linotype" w:hAnsi="Palatino Linotype"/>
-          <w:sz w:val="20"/>
-          <w:szCs w:val="20"/>
-        </w:rPr>
-      </w:pPr>
-    </w:p>
-    <w:p>
-      <w:pPr>
-        <w:tabs>
-          <w:tab w:val="left" w:pos="-1080"/>
-          <w:tab w:val="left" w:pos="-720"/>
-          <w:tab w:val="left" w:pos="0"/>
-          <w:tab w:val="left" w:pos="720"/>
-          <w:tab w:val="left" w:pos="1440"/>
-          <w:tab w:val="left" w:pos="2160"/>
-          <w:tab w:val="left" w:pos="2880"/>
-          <w:tab w:val="left" w:pos="3600"/>
-          <w:tab w:val="left" w:pos="4320"/>
-          <w:tab w:val="left" w:pos="4680"/>
-        </w:tabs>
-        <w:rPr>
-          <w:rFonts w:ascii="Palatino Linotype" w:hAnsi="Palatino Linotype"/>
-          <w:sz w:val="20"/>
-          <w:szCs w:val="20"/>
-        </w:rPr>
-      </w:pPr>
-    </w:p>
-    <w:p>
-      <w:pPr>
-        <w:tabs>
-          <w:tab w:val="left" w:pos="-1080"/>
-          <w:tab w:val="left" w:pos="-720"/>
-          <w:tab w:val="left" w:pos="0"/>
-          <w:tab w:val="left" w:pos="720"/>
-          <w:tab w:val="left" w:pos="1440"/>
-          <w:tab w:val="left" w:pos="2160"/>
-          <w:tab w:val="left" w:pos="2880"/>
-          <w:tab w:val="left" w:pos="3600"/>
-          <w:tab w:val="left" w:pos="4320"/>
-          <w:tab w:val="left" w:pos="4680"/>
-        </w:tabs>
-        <w:rPr>
-          <w:rFonts w:ascii="Palatino Linotype" w:hAnsi="Palatino Linotype"/>
-          <w:sz w:val="20"/>
-          <w:szCs w:val="20"/>
-        </w:rPr>
-      </w:pPr>
-      <w:bookmarkStart w:id="0" w:name="_GoBack"/>
-      <w:bookmarkEnd w:id="0"/>
-    </w:p>
-    <w:p>
-      <w:pPr>
-        <w:tabs>
-          <w:tab w:val="left" w:pos="-1080"/>
-          <w:tab w:val="left" w:pos="-720"/>
-          <w:tab w:val="left" w:pos="0"/>
-          <w:tab w:val="left" w:pos="720"/>
-          <w:tab w:val="left" w:pos="1440"/>
-          <w:tab w:val="left" w:pos="2160"/>
-          <w:tab w:val="left" w:pos="2880"/>
-          <w:tab w:val="left" w:pos="3600"/>
-          <w:tab w:val="left" w:pos="4320"/>
-          <w:tab w:val="left" w:pos="4680"/>
-        </w:tabs>
-        <w:ind w:left="4680" w:hanging="4680"/>
-        <w:jc w:val="both"/>
-        <w:rPr>
-          <w:rFonts w:ascii="Palatino Linotype" w:hAnsi="Palatino Linotype"/>
-          <w:sz w:val="20"/>
-          <w:szCs w:val="20"/>
-        </w:rPr>
-      </w:pPr>
-      <w:r>
-        <w:rPr>
-          <w:rFonts w:ascii="Palatino Linotype" w:hAnsi="Palatino Linotype"/>
-          <w:sz w:val="20"/>
-          <w:szCs w:val="20"/>
-        </w:rPr>
-        <w:tab/>
-      </w:r>
-      <w:r>
-        <w:rPr>
-          <w:rFonts w:ascii="Palatino Linotype" w:hAnsi="Palatino Linotype"/>
-          <w:sz w:val="20"/>
-          <w:szCs w:val="20"/>
-        </w:rPr>
-        <w:tab/>
-      </w:r>
-      <w:r>
-        <w:rPr>
-          <w:rFonts w:ascii="Palatino Linotype" w:hAnsi="Palatino Linotype"/>
-          <w:sz w:val="20"/>
-          <w:szCs w:val="20"/>
-        </w:rPr>
-        <w:tab/>
-      </w:r>
-      <w:r>
-        <w:rPr>
-          <w:rFonts w:ascii="Palatino Linotype" w:hAnsi="Palatino Linotype"/>
-          <w:sz w:val="20"/>
-          <w:szCs w:val="20"/>
-        </w:rPr>
-        <w:tab/>
-      </w:r>
-      <w:r>
-        <w:rPr>
-          <w:rFonts w:ascii="Palatino Linotype" w:hAnsi="Palatino Linotype"/>
-          <w:sz w:val="20"/>
-          <w:szCs w:val="20"/>
-        </w:rPr>
-        <w:tab/>
-      </w:r>
-      <w:r>
-        <w:rPr>
-          <w:rFonts w:ascii="Palatino Linotype" w:hAnsi="Palatino Linotype"/>
-          <w:sz w:val="20"/>
-          <w:szCs w:val="20"/>
-        </w:rPr>
-        <w:tab/>
-      </w:r>
-      <w:r>
-        <w:rPr>
-          <w:rFonts w:ascii="Palatino Linotype" w:hAnsi="Palatino Linotype"/>
-          <w:sz w:val="20"/>
-          <w:szCs w:val="20"/>
-        </w:rPr>
-        <w:tab/>
-      </w:r>
-      <w:r>
-        <w:rPr>
-          <w:rFonts w:ascii="Palatino Linotype" w:hAnsi="Palatino Linotype"/>
-          <w:sz w:val="20"/>
-          <w:szCs w:val="20"/>
-        </w:rPr>
-        <w:tab/>
-      </w:r>
-      <w:r>
-        <w:rPr>
-          <w:rFonts w:ascii="Palatino Linotype" w:hAnsi="Palatino Linotype"/>
-          <w:sz w:val="20"/>
-          <w:szCs w:val="20"/>
-        </w:rPr>
-        <w:t>____________________________________</w:t>
-      </w:r>
-    </w:p>
-    <w:p>
-      <w:pPr>
-        <w:tabs>
-          <w:tab w:val="left" w:pos="-1080"/>
-          <w:tab w:val="left" w:pos="-720"/>
-          <w:tab w:val="left" w:pos="0"/>
-          <w:tab w:val="left" w:pos="720"/>
-          <w:tab w:val="left" w:pos="1440"/>
-          <w:tab w:val="left" w:pos="2160"/>
-          <w:tab w:val="left" w:pos="2880"/>
-          <w:tab w:val="left" w:pos="3600"/>
-          <w:tab w:val="left" w:pos="4320"/>
-          <w:tab w:val="left" w:pos="4680"/>
-        </w:tabs>
-        <w:ind w:firstLine="4680"/>
-        <w:jc w:val="both"/>
-        <w:rPr>
-          <w:rFonts w:ascii="Palatino Linotype" w:hAnsi="Palatino Linotype"/>
-          <w:sz w:val="20"/>
-          <w:szCs w:val="20"/>
-        </w:rPr>
-      </w:pPr>
-      <w:r>
-        <w:rPr>
-          <w:rFonts w:ascii="Palatino Linotype" w:hAnsi="Palatino Linotype"/>
-          <w:sz w:val="20"/>
-          <w:szCs w:val="20"/>
-        </w:rPr>
-        <w:tab/>
-      </w:r>
-      <w:r>
-        <w:rPr>
-          <w:rFonts w:ascii="Palatino Linotype" w:hAnsi="Palatino Linotype"/>
-          <w:sz w:val="20"/>
-          <w:szCs w:val="20"/>
-        </w:rPr>
-        <w:t>JUDGE</w:t>
-      </w:r>
-    </w:p>
-    <w:p>
-      <w:pPr>
-        <w:tabs>
-          <w:tab w:val="left" w:pos="-1080"/>
-          <w:tab w:val="left" w:pos="-720"/>
-          <w:tab w:val="left" w:pos="0"/>
-          <w:tab w:val="left" w:pos="720"/>
-          <w:tab w:val="left" w:pos="1440"/>
-          <w:tab w:val="left" w:pos="2160"/>
-          <w:tab w:val="left" w:pos="2880"/>
-          <w:tab w:val="left" w:pos="3600"/>
-          <w:tab w:val="left" w:pos="4320"/>
-          <w:tab w:val="left" w:pos="4680"/>
-        </w:tabs>
-        <w:rPr>
-          <w:rFonts w:ascii="Palatino Linotype" w:hAnsi="Palatino Linotype"/>
-          <w:sz w:val="20"/>
-          <w:szCs w:val="20"/>
-        </w:rPr>
-      </w:pPr>
-    </w:p>
-    <w:p>
-      <w:pPr>
-        <w:tabs>
-          <w:tab w:val="left" w:pos="-1080"/>
-          <w:tab w:val="left" w:pos="-720"/>
-          <w:tab w:val="left" w:pos="0"/>
-          <w:tab w:val="left" w:pos="720"/>
-          <w:tab w:val="left" w:pos="1440"/>
-          <w:tab w:val="left" w:pos="2160"/>
-          <w:tab w:val="left" w:pos="2880"/>
-          <w:tab w:val="left" w:pos="3600"/>
-          <w:tab w:val="left" w:pos="4320"/>
-          <w:tab w:val="left" w:pos="4680"/>
-        </w:tabs>
-        <w:rPr>
-          <w:rFonts w:ascii="Palatino Linotype" w:hAnsi="Palatino Linotype"/>
-          <w:sz w:val="20"/>
-          <w:szCs w:val="20"/>
-        </w:rPr>
-      </w:pPr>
-    </w:p>
-    <w:p>
-      <w:pPr>
-        <w:tabs>
-          <w:tab w:val="left" w:pos="-1080"/>
-          <w:tab w:val="left" w:pos="-720"/>
-          <w:tab w:val="left" w:pos="0"/>
-          <w:tab w:val="left" w:pos="720"/>
-          <w:tab w:val="left" w:pos="1440"/>
-          <w:tab w:val="left" w:pos="2160"/>
-          <w:tab w:val="left" w:pos="2880"/>
-          <w:tab w:val="left" w:pos="3600"/>
-          <w:tab w:val="left" w:pos="4320"/>
-          <w:tab w:val="left" w:pos="4680"/>
-        </w:tabs>
-        <w:rPr>
-          <w:rFonts w:ascii="Palatino Linotype" w:hAnsi="Palatino Linotype"/>
-          <w:sz w:val="20"/>
-          <w:szCs w:val="20"/>
-        </w:rPr>
-      </w:pPr>
-      <w:r>
-        <w:rPr>
-          <w:rFonts w:ascii="Palatino Linotype" w:hAnsi="Palatino Linotype"/>
-          <w:sz w:val="20"/>
-          <w:szCs w:val="20"/>
-        </w:rPr>
-        <w:t xml:space="preserve">Copies Served: </w:t>
-      </w:r>
-      <w:r>
-        <w:rPr>
-          <w:rFonts w:ascii="Palatino Linotype" w:hAnsi="Palatino Linotype"/>
-          <w:sz w:val="20"/>
-          <w:szCs w:val="20"/>
-        </w:rPr>
-        <w:tab/>
-      </w:r>
-      <w:r>
-        <w:rPr>
-          <w:rFonts w:ascii="Palatino Linotype" w:hAnsi="Palatino Linotype"/>
-          <w:sz w:val="20"/>
-          <w:szCs w:val="20"/>
-        </w:rPr>
-        <w:t>Prosecutor’s Office</w:t>
-      </w:r>
-    </w:p>
-    <w:p>
-      <w:pPr>
-        <w:tabs>
-          <w:tab w:val="left" w:pos="-1080"/>
-          <w:tab w:val="left" w:pos="-720"/>
-          <w:tab w:val="left" w:pos="0"/>
-          <w:tab w:val="left" w:pos="720"/>
-          <w:tab w:val="left" w:pos="1440"/>
-          <w:tab w:val="left" w:pos="2160"/>
-          <w:tab w:val="left" w:pos="2880"/>
-          <w:tab w:val="left" w:pos="3600"/>
-          <w:tab w:val="left" w:pos="4320"/>
-          <w:tab w:val="left" w:pos="4680"/>
-        </w:tabs>
-        <w:rPr>
-          <w:rFonts w:ascii="Palatino Linotype" w:hAnsi="Palatino Linotype"/>
-          <w:sz w:val="20"/>
-          <w:szCs w:val="20"/>
-        </w:rPr>
-      </w:pPr>
-      <w:r>
-        <w:rPr>
-          <w:rFonts w:ascii="Palatino Linotype" w:hAnsi="Palatino Linotype"/>
-          <w:sz w:val="20"/>
-          <w:szCs w:val="20"/>
-        </w:rPr>
-        <w:tab/>
-      </w:r>
-      <w:r>
-        <w:rPr>
-          <w:rFonts w:ascii="Palatino Linotype" w:hAnsi="Palatino Linotype"/>
-          <w:sz w:val="20"/>
-          <w:szCs w:val="20"/>
-        </w:rPr>
-        <w:tab/>
-      </w:r>
-      <w:r>
-        <w:rPr>
-          <w:rFonts w:ascii="Palatino Linotype" w:hAnsi="Palatino Linotype"/>
-          <w:sz w:val="20"/>
-          <w:szCs w:val="20"/>
-        </w:rPr>
-        <w:t xml:space="preserve"/>
-      </w:r>
-      <w:r>
-        <w:rPr>
-          <w:rFonts w:ascii="Palatino Linotype" w:hAnsi="Palatino Linotype"/>
-          <w:sz w:val="20"/>
-          <w:szCs w:val="20"/>
-        </w:rPr>
-        <w:t xml:space="preserve"> </w:t>
+      <w:r>
+        <w:rPr>
+          <w:rFonts w:ascii="Palatino Linotype" w:hAnsi="Palatino Linotype"/>
+          <w:sz w:val="20"/>
+          <w:szCs w:val="20"/>
+        </w:rPr>
+        <w:tab/>
+      </w:r>
+      <w:r>
+        <w:rPr>
+          <w:rFonts w:ascii="Palatino Linotype" w:hAnsi="Palatino Linotype"/>
+          <w:sz w:val="20"/>
+          <w:szCs w:val="20"/>
+        </w:rPr>
+        <w:tab/>
+      </w:r>
+      <w:r>
+        <w:rPr>
+          <w:rFonts w:ascii="Palatino Linotype" w:hAnsi="Palatino Linotype"/>
+          <w:sz w:val="20"/>
+          <w:szCs w:val="20"/>
+        </w:rPr>
+        <w:t xml:space="preserve">JohnSmith</w:t>
       </w:r>
     </w:p>
     <w:p>
@@ -2107,7 +2247,7 @@
     <w:lsdException w:name="Subtitle" w:semiHidden="0" w:uiPriority="11" w:unhideWhenUsed="0" w:qFormat="1"/>
     <w:lsdException w:name="Strong" w:semiHidden="0" w:uiPriority="22" w:unhideWhenUsed="0" w:qFormat="1"/>
     <w:lsdException w:name="Emphasis" w:semiHidden="0" w:uiPriority="20" w:unhideWhenUsed="0" w:qFormat="1"/>
-    <w:lsdException w:name="Table Grid" w:semiHidden="0" w:uiPriority="59" w:unhideWhenUsed="0"/>
+    <w:lsdException w:name="Table Grid" w:uiPriority="59"/>
     <w:lsdException w:name="Placeholder Text" w:unhideWhenUsed="0"/>
     <w:lsdException w:name="No Spacing" w:semiHidden="0" w:uiPriority="1" w:unhideWhenUsed="0" w:qFormat="1"/>
     <w:lsdException w:name="Light Shading" w:semiHidden="0" w:uiPriority="60" w:unhideWhenUsed="0"/>
@@ -2424,7 +2564,7 @@
     <w:lsdException w:name="Subtitle" w:semiHidden="0" w:uiPriority="11" w:unhideWhenUsed="0" w:qFormat="1"/>
     <w:lsdException w:name="Strong" w:semiHidden="0" w:uiPriority="22" w:unhideWhenUsed="0" w:qFormat="1"/>
     <w:lsdException w:name="Emphasis" w:semiHidden="0" w:uiPriority="20" w:unhideWhenUsed="0" w:qFormat="1"/>
-    <w:lsdException w:name="Table Grid" w:semiHidden="0" w:uiPriority="59" w:unhideWhenUsed="0"/>
+    <w:lsdException w:name="Table Grid" w:uiPriority="59"/>
     <w:lsdException w:name="Placeholder Text" w:unhideWhenUsed="0"/>
     <w:lsdException w:name="No Spacing" w:semiHidden="0" w:uiPriority="1" w:unhideWhenUsed="0" w:qFormat="1"/>
     <w:lsdException w:name="Light Shading" w:semiHidden="0" w:uiPriority="60" w:unhideWhenUsed="0"/>

</xml_diff>

<commit_message>
Added button to allow freeform entry of offense/statute
</commit_message>
<xml_diff>
--- a/tests/resources/Saved/21TRC1234_Traffic Judgment Entry.docx
+++ b/tests/resources/Saved/21TRC1234_Traffic Judgment Entry.docx
@@ -566,7 +566,7 @@
           <w:sz w:val="22"/>
           <w:szCs w:val="22"/>
         </w:rPr>
-        <w:t xml:space="preserve"> for arraignment on September 18, 2021. </w:t>
+        <w:t xml:space="preserve"> for arraignment on September 25, 2021. </w:t>
       </w:r>
       <w:r>
         <w:rPr>
@@ -1134,7 +1134,7 @@
           <w:sz w:val="22"/>
           <w:szCs w:val="22"/>
         </w:rPr>
-        <w:t xml:space="preserve">by September 18, 2021. Defendant may complete community service hours to satisfy fines and costs</w:t>
+        <w:t xml:space="preserve">by September 25, 2021. Defendant may complete community service hours to satisfy fines and costs</w:t>
       </w:r>
       <w:r>
         <w:rPr>

</xml_diff>

<commit_message>
Updated tests and tests passed.
</commit_message>
<xml_diff>
--- a/tests/resources/Saved/21TRC1234_Traffic Judgment Entry.docx
+++ b/tests/resources/Saved/21TRC1234_Traffic Judgment Entry.docx
@@ -566,7 +566,7 @@
           <w:sz w:val="22"/>
           <w:szCs w:val="22"/>
         </w:rPr>
-        <w:t xml:space="preserve"> for arraignment on September 26, 2021. </w:t>
+        <w:t xml:space="preserve"> for arraignment on September 30, 2021. </w:t>
       </w:r>
       <w:r>
         <w:rPr>
@@ -1134,7 +1134,7 @@
           <w:sz w:val="22"/>
           <w:szCs w:val="22"/>
         </w:rPr>
-        <w:t xml:space="preserve">by September 26, 2021. Defendant may complete community service hours to satisfy fines and costs</w:t>
+        <w:t xml:space="preserve">by September 30, 2021. Defendant may complete community service hours to satisfy fines and costs</w:t>
       </w:r>
       <w:r>
         <w:rPr>

</xml_diff>

<commit_message>
Updated template for tests to match main.
</commit_message>
<xml_diff>
--- a/tests/resources/Saved/21TRC1234_Traffic Judgment Entry.docx
+++ b/tests/resources/Saved/21TRC1234_Traffic Judgment Entry.docx
@@ -333,14 +333,8 @@
         </w:rPr>
         <w:t xml:space="preserve">John</w:t>
       </w:r>
-      <w:r>
-        <w:rPr>
-          <w:rFonts w:ascii="Palatino Linotype" w:hAnsi="Palatino Linotype"/>
-          <w:sz w:val="20"/>
-          <w:szCs w:val="20"/>
-        </w:rPr>
-        <w:t xml:space="preserve"> </w:t>
-      </w:r>
+      <w:bookmarkStart w:id="0" w:name="_GoBack"/>
+      <w:bookmarkEnd w:id="0"/>
       <w:r>
         <w:rPr>
           <w:rFonts w:ascii="Palatino Linotype" w:hAnsi="Palatino Linotype"/>
@@ -437,6 +431,14 @@
         </w:rPr>
         <w:tab/>
       </w:r>
+      <w:r>
+        <w:rPr>
+          <w:rFonts w:ascii="Palatino Linotype" w:hAnsi="Palatino Linotype"/>
+          <w:sz w:val="20"/>
+          <w:szCs w:val="20"/>
+        </w:rPr>
+        <w:tab/>
+      </w:r>
     </w:p>
     <w:p>
       <w:pPr>
@@ -452,20 +454,19 @@
           <w:tab w:val="left" w:pos="4320"/>
           <w:tab w:val="left" w:pos="4680"/>
         </w:tabs>
-        <w:ind w:left="4680" w:hanging="2520"/>
-        <w:rPr>
-          <w:rFonts w:ascii="Palatino Linotype" w:hAnsi="Palatino Linotype"/>
-          <w:sz w:val="20"/>
-          <w:szCs w:val="20"/>
-        </w:rPr>
-      </w:pPr>
-      <w:r>
-        <w:rPr>
-          <w:rFonts w:ascii="Palatino Linotype" w:hAnsi="Palatino Linotype"/>
-          <w:sz w:val="20"/>
-          <w:szCs w:val="20"/>
-        </w:rPr>
-        <w:tab/>
+        <w:rPr>
+          <w:rFonts w:ascii="Palatino Linotype" w:hAnsi="Palatino Linotype"/>
+          <w:sz w:val="20"/>
+          <w:szCs w:val="20"/>
+        </w:rPr>
+      </w:pPr>
+      <w:r>
+        <w:rPr>
+          <w:rFonts w:ascii="Palatino Linotype" w:hAnsi="Palatino Linotype"/>
+          <w:sz w:val="20"/>
+          <w:szCs w:val="20"/>
+        </w:rPr>
+        <w:t xml:space="preserve"/>
       </w:r>
     </w:p>
     <w:p>
@@ -476,6 +477,7 @@
         <w:jc w:val="center"/>
         <w:rPr>
           <w:rFonts w:ascii="Palatino Linotype" w:hAnsi="Palatino Linotype"/>
+          <w:bCs/>
           <w:sz w:val="20"/>
           <w:szCs w:val="20"/>
         </w:rPr>
@@ -500,7 +502,18 @@
           <w:szCs w:val="20"/>
           <w:u w:val="single"/>
         </w:rPr>
-        <w:t xml:space="preserve"> ENTRY</w:t>
+        <w:t xml:space="preserve"> </w:t>
+      </w:r>
+      <w:r>
+        <w:rPr>
+          <w:rFonts w:ascii="Palatino Linotype" w:hAnsi="Palatino Linotype"/>
+          <w:b/>
+          <w:bCs/>
+          <w:sz w:val="20"/>
+          <w:szCs w:val="20"/>
+          <w:u w:val="single"/>
+        </w:rPr>
+        <w:t xml:space="preserve">DECISION</w:t>
       </w:r>
     </w:p>
     <w:p>
@@ -510,11 +523,23 @@
         </w:tabs>
         <w:rPr>
           <w:rFonts w:ascii="Palatino Linotype" w:hAnsi="Palatino Linotype"/>
-        </w:rPr>
-      </w:pPr>
-      <w:r>
-        <w:rPr>
-          <w:rFonts w:ascii="Palatino Linotype" w:hAnsi="Palatino Linotype"/>
+          <w:sz w:val="20"/>
+          <w:szCs w:val="20"/>
+        </w:rPr>
+      </w:pPr>
+      <w:r>
+        <w:rPr>
+          <w:rFonts w:ascii="Palatino Linotype" w:hAnsi="Palatino Linotype"/>
+          <w:sz w:val="20"/>
+          <w:szCs w:val="20"/>
+        </w:rPr>
+        <w:t xml:space="preserve"/>
+      </w:r>
+      <w:r>
+        <w:rPr>
+          <w:rFonts w:ascii="Palatino Linotype" w:hAnsi="Palatino Linotype"/>
+          <w:sz w:val="20"/>
+          <w:szCs w:val="20"/>
         </w:rPr>
         <w:tab/>
       </w:r>
@@ -525,46 +550,52 @@
           <w:tab w:val="center" w:pos="4680"/>
         </w:tabs>
         <w:rPr>
-          <w:sz w:val="22"/>
-          <w:szCs w:val="22"/>
-        </w:rPr>
-      </w:pPr>
-      <w:r>
-        <w:rPr>
-          <w:sz w:val="22"/>
-          <w:szCs w:val="22"/>
+          <w:rFonts w:ascii="Palatino Linotype" w:hAnsi="Palatino Linotype"/>
+          <w:sz w:val="20"/>
+          <w:szCs w:val="20"/>
+        </w:rPr>
+      </w:pPr>
+      <w:r>
+        <w:rPr>
+          <w:rFonts w:ascii="Palatino Linotype" w:hAnsi="Palatino Linotype"/>
+          <w:sz w:val="20"/>
+          <w:szCs w:val="20"/>
           <w:lang w:val="en-CA"/>
         </w:rPr>
         <w:fldChar w:fldCharType="begin"/>
       </w:r>
       <w:r>
         <w:rPr>
-          <w:sz w:val="22"/>
-          <w:szCs w:val="22"/>
+          <w:rFonts w:ascii="Palatino Linotype" w:hAnsi="Palatino Linotype"/>
+          <w:sz w:val="20"/>
+          <w:szCs w:val="20"/>
           <w:lang w:val="en-CA"/>
         </w:rPr>
         <w:instrText xml:space="preserve"> SEQ CHAPTER \h \r 1</w:instrText>
       </w:r>
       <w:r>
         <w:rPr>
-          <w:sz w:val="22"/>
-          <w:szCs w:val="22"/>
+          <w:rFonts w:ascii="Palatino Linotype" w:hAnsi="Palatino Linotype"/>
+          <w:sz w:val="20"/>
+          <w:szCs w:val="20"/>
           <w:lang w:val="en-CA"/>
         </w:rPr>
         <w:fldChar w:fldCharType="end"/>
       </w:r>
       <w:r>
         <w:rPr>
-          <w:sz w:val="22"/>
-          <w:szCs w:val="22"/>
+          <w:rFonts w:ascii="Palatino Linotype" w:hAnsi="Palatino Linotype"/>
+          <w:sz w:val="20"/>
+          <w:szCs w:val="20"/>
           <w:lang w:val="en-CA"/>
         </w:rPr>
         <w:t xml:space="preserve">Defendant appeared in Court</w:t>
       </w:r>
       <w:r>
         <w:rPr>
-          <w:sz w:val="22"/>
-          <w:szCs w:val="22"/>
+          <w:rFonts w:ascii="Palatino Linotype" w:hAnsi="Palatino Linotype"/>
+          <w:sz w:val="20"/>
+          <w:szCs w:val="20"/>
         </w:rPr>
         <w:t xml:space="preserve"> for arraignment on October 03, 2021. </w:t>
       </w:r>
@@ -577,15 +608,14 @@
         </w:rPr>
         <w:t xml:space="preserve"/>
       </w:r>
-      <w:bookmarkStart w:id="0" w:name="_GoBack"/>
-      <w:bookmarkEnd w:id="0"/>
     </w:p>
     <w:p>
       <w:pPr>
         <w:spacing w:line="276" w:lineRule="auto"/>
         <w:rPr>
-          <w:sz w:val="22"/>
-          <w:szCs w:val="22"/>
+          <w:rFonts w:ascii="Palatino Linotype" w:hAnsi="Palatino Linotype"/>
+          <w:sz w:val="20"/>
+          <w:szCs w:val="20"/>
         </w:rPr>
       </w:pPr>
     </w:p>
@@ -593,107 +623,18 @@
       <w:pPr>
         <w:spacing w:line="276" w:lineRule="auto"/>
         <w:rPr>
-          <w:sz w:val="22"/>
-          <w:szCs w:val="22"/>
-        </w:rPr>
-      </w:pPr>
-      <w:r>
-        <w:rPr>
-          <w:sz w:val="22"/>
-          <w:szCs w:val="22"/>
-        </w:rPr>
-        <w:t>The</w:t>
-      </w:r>
-      <w:r>
-        <w:rPr>
-          <w:sz w:val="22"/>
-          <w:szCs w:val="22"/>
-        </w:rPr>
-        <w:t xml:space="preserve"> </w:t>
-      </w:r>
-      <w:r>
-        <w:rPr>
-          <w:sz w:val="22"/>
-          <w:szCs w:val="22"/>
-        </w:rPr>
-        <w:t xml:space="preserve">Court explained that Defendant was charged </w:t>
-      </w:r>
-      <w:r>
-        <w:rPr>
-          <w:sz w:val="22"/>
-          <w:szCs w:val="22"/>
-        </w:rPr>
-        <w:t>with the offenses set forth below.</w:t>
-      </w:r>
-      <w:r>
-        <w:rPr>
-          <w:sz w:val="22"/>
-          <w:szCs w:val="22"/>
-        </w:rPr>
-        <w:t xml:space="preserve"> </w:t>
-      </w:r>
-      <w:r>
-        <w:rPr>
-          <w:sz w:val="22"/>
-          <w:szCs w:val="22"/>
-        </w:rPr>
-        <w:t xml:space="preserve">The </w:t>
-      </w:r>
-      <w:r>
-        <w:rPr>
-          <w:sz w:val="22"/>
-          <w:szCs w:val="22"/>
-        </w:rPr>
-        <w:t>Defendant</w:t>
-      </w:r>
-      <w:r>
-        <w:rPr>
-          <w:sz w:val="22"/>
-          <w:szCs w:val="22"/>
-        </w:rPr>
-        <w:t>,</w:t>
-      </w:r>
-      <w:r>
-        <w:rPr>
-          <w:sz w:val="22"/>
-          <w:szCs w:val="22"/>
-        </w:rPr>
-        <w:t xml:space="preserve"> having understood the nature of the charge(s), all constitutional rights, and the effects of a plea</w:t>
-      </w:r>
-      <w:r>
-        <w:rPr>
-          <w:sz w:val="22"/>
-          <w:szCs w:val="22"/>
-        </w:rPr>
-        <w:t>,</w:t>
-      </w:r>
-      <w:r>
-        <w:rPr>
-          <w:sz w:val="22"/>
-          <w:szCs w:val="22"/>
-        </w:rPr>
-        <w:t xml:space="preserve"> entered a plea(s) to the charge(s) as set forth in the chart below. The Court, finding that the Defendant entered the plea knowingly, intelligently, and voluntarily, accep</w:t>
-      </w:r>
-      <w:r>
-        <w:rPr>
-          <w:sz w:val="22"/>
-          <w:szCs w:val="22"/>
-        </w:rPr>
-        <w:t>ted</w:t>
-      </w:r>
-      <w:r>
-        <w:rPr>
-          <w:sz w:val="22"/>
-          <w:szCs w:val="22"/>
-        </w:rPr>
-        <w:t xml:space="preserve"> the plea</w:t>
-      </w:r>
-      <w:r>
-        <w:rPr>
-          <w:sz w:val="22"/>
-          <w:szCs w:val="22"/>
-        </w:rPr>
-        <w:t xml:space="preserve"> and entered the following sentence:</w:t>
+          <w:rFonts w:ascii="Palatino Linotype" w:hAnsi="Palatino Linotype"/>
+          <w:sz w:val="20"/>
+          <w:szCs w:val="20"/>
+        </w:rPr>
+      </w:pPr>
+      <w:r>
+        <w:rPr>
+          <w:rFonts w:ascii="Palatino Linotype" w:hAnsi="Palatino Linotype"/>
+          <w:sz w:val="20"/>
+          <w:szCs w:val="20"/>
+        </w:rPr>
+        <w:t>The Court explained that Defendant was charged with the offenses set forth below. The Defendant, having understood the nature of the charge(s), all constitutional rights, and the effects of a plea, entered a plea(s) to the charge(s) as set forth in the chart below. The Court, finding that the Defendant entered the plea knowingly, intelligently, and voluntarily, accepted the plea and entered the following sentence:</w:t>
       </w:r>
     </w:p>
     <w:p>
@@ -713,7 +654,8 @@
         <w:tblLook w:val="04A0" w:firstRow="1" w:lastRow="0" w:firstColumn="1" w:lastColumn="0" w:noHBand="0" w:noVBand="1"/>
       </w:tblPr>
       <w:tblGrid>
-        <w:gridCol w:w="8185"/>
+        <w:gridCol w:w="4092"/>
+        <w:gridCol w:w="4092"/>
       </w:tblGrid>
       <w:tr>
         <w:trPr>
@@ -754,6 +696,44 @@
                 <w:szCs w:val="20"/>
               </w:rPr>
               <w:t>Offense</w:t>
+            </w:r>
+          </w:p>
+        </w:tc>
+        <w:tc>
+          <w:tcPr>
+            <w:tcW w:w="3289" w:type="dxa"/>
+          </w:tcPr>
+          <w:p>
+            <w:pPr>
+              <w:tabs>
+                <w:tab w:val="left" w:pos="-1080"/>
+                <w:tab w:val="left" w:pos="-720"/>
+                <w:tab w:val="left" w:pos="0"/>
+                <w:tab w:val="left" w:pos="720"/>
+                <w:tab w:val="left" w:pos="1440"/>
+                <w:tab w:val="left" w:pos="2160"/>
+                <w:tab w:val="left" w:pos="2880"/>
+                <w:tab w:val="left" w:pos="3600"/>
+                <w:tab w:val="left" w:pos="4320"/>
+                <w:tab w:val="left" w:pos="4680"/>
+              </w:tabs>
+              <w:rPr>
+                <w:rFonts w:ascii="Palatino Linotype" w:hAnsi="Palatino Linotype"/>
+                <w:b/>
+                <w:bCs/>
+                <w:sz w:val="20"/>
+                <w:szCs w:val="20"/>
+              </w:rPr>
+            </w:pPr>
+            <w:r>
+              <w:rPr>
+                <w:rFonts w:ascii="Palatino Linotype" w:hAnsi="Palatino Linotype"/>
+                <w:b/>
+                <w:bCs/>
+                <w:sz w:val="20"/>
+                <w:szCs w:val="20"/>
+              </w:rPr>
+              <w:t xml:space="preserve">Speeding &gt; 25 mph</w:t>
             </w:r>
           </w:p>
         </w:tc>
@@ -800,6 +780,44 @@
             </w:r>
           </w:p>
         </w:tc>
+        <w:tc>
+          <w:tcPr>
+            <w:tcW w:w="3289" w:type="dxa"/>
+          </w:tcPr>
+          <w:p>
+            <w:pPr>
+              <w:tabs>
+                <w:tab w:val="left" w:pos="-1080"/>
+                <w:tab w:val="left" w:pos="-720"/>
+                <w:tab w:val="left" w:pos="0"/>
+                <w:tab w:val="left" w:pos="720"/>
+                <w:tab w:val="left" w:pos="1440"/>
+                <w:tab w:val="left" w:pos="2160"/>
+                <w:tab w:val="left" w:pos="2880"/>
+                <w:tab w:val="left" w:pos="3600"/>
+                <w:tab w:val="left" w:pos="4320"/>
+                <w:tab w:val="left" w:pos="4680"/>
+              </w:tabs>
+              <w:rPr>
+                <w:rFonts w:ascii="Palatino Linotype" w:hAnsi="Palatino Linotype"/>
+                <w:b/>
+                <w:bCs/>
+                <w:sz w:val="20"/>
+                <w:szCs w:val="20"/>
+              </w:rPr>
+            </w:pPr>
+            <w:r>
+              <w:rPr>
+                <w:rFonts w:ascii="Palatino Linotype" w:hAnsi="Palatino Linotype"/>
+                <w:b/>
+                <w:bCs/>
+                <w:sz w:val="20"/>
+                <w:szCs w:val="20"/>
+              </w:rPr>
+              <w:t xml:space="preserve">R.C. 4511.21(B)(2)</w:t>
+            </w:r>
+          </w:p>
+        </w:tc>
       </w:tr>
       <w:tr>
         <w:trPr>
@@ -840,6 +858,44 @@
                 <w:szCs w:val="20"/>
               </w:rPr>
               <w:t>Degree</w:t>
+            </w:r>
+          </w:p>
+        </w:tc>
+        <w:tc>
+          <w:tcPr>
+            <w:tcW w:w="3289" w:type="dxa"/>
+          </w:tcPr>
+          <w:p>
+            <w:pPr>
+              <w:tabs>
+                <w:tab w:val="left" w:pos="-1080"/>
+                <w:tab w:val="left" w:pos="-720"/>
+                <w:tab w:val="left" w:pos="0"/>
+                <w:tab w:val="left" w:pos="720"/>
+                <w:tab w:val="left" w:pos="1440"/>
+                <w:tab w:val="left" w:pos="2160"/>
+                <w:tab w:val="left" w:pos="2880"/>
+                <w:tab w:val="left" w:pos="3600"/>
+                <w:tab w:val="left" w:pos="4320"/>
+                <w:tab w:val="left" w:pos="4680"/>
+              </w:tabs>
+              <w:rPr>
+                <w:rFonts w:ascii="Palatino Linotype" w:hAnsi="Palatino Linotype"/>
+                <w:b/>
+                <w:bCs/>
+                <w:sz w:val="20"/>
+                <w:szCs w:val="20"/>
+              </w:rPr>
+            </w:pPr>
+            <w:r>
+              <w:rPr>
+                <w:rFonts w:ascii="Palatino Linotype" w:hAnsi="Palatino Linotype"/>
+                <w:b/>
+                <w:bCs/>
+                <w:sz w:val="20"/>
+                <w:szCs w:val="20"/>
+              </w:rPr>
+              <w:t xml:space="preserve">Minor Misdemeanor</w:t>
             </w:r>
           </w:p>
         </w:tc>
@@ -886,6 +942,44 @@
             </w:r>
           </w:p>
         </w:tc>
+        <w:tc>
+          <w:tcPr>
+            <w:tcW w:w="3289" w:type="dxa"/>
+          </w:tcPr>
+          <w:p>
+            <w:pPr>
+              <w:tabs>
+                <w:tab w:val="left" w:pos="-1080"/>
+                <w:tab w:val="left" w:pos="-720"/>
+                <w:tab w:val="left" w:pos="0"/>
+                <w:tab w:val="left" w:pos="720"/>
+                <w:tab w:val="left" w:pos="1440"/>
+                <w:tab w:val="left" w:pos="2160"/>
+                <w:tab w:val="left" w:pos="2880"/>
+                <w:tab w:val="left" w:pos="3600"/>
+                <w:tab w:val="left" w:pos="4320"/>
+                <w:tab w:val="left" w:pos="4680"/>
+              </w:tabs>
+              <w:rPr>
+                <w:rFonts w:ascii="Palatino Linotype" w:hAnsi="Palatino Linotype"/>
+                <w:b/>
+                <w:bCs/>
+                <w:sz w:val="20"/>
+                <w:szCs w:val="20"/>
+              </w:rPr>
+            </w:pPr>
+            <w:r>
+              <w:rPr>
+                <w:rFonts w:ascii="Palatino Linotype" w:hAnsi="Palatino Linotype"/>
+                <w:b/>
+                <w:bCs/>
+                <w:sz w:val="20"/>
+                <w:szCs w:val="20"/>
+              </w:rPr>
+              <w:t xml:space="preserve">Not Guilty</w:t>
+            </w:r>
+          </w:p>
+        </w:tc>
       </w:tr>
       <w:tr>
         <w:trPr>
@@ -926,6 +1020,44 @@
                 <w:szCs w:val="20"/>
               </w:rPr>
               <w:t>Finding</w:t>
+            </w:r>
+          </w:p>
+        </w:tc>
+        <w:tc>
+          <w:tcPr>
+            <w:tcW w:w="3289" w:type="dxa"/>
+          </w:tcPr>
+          <w:p>
+            <w:pPr>
+              <w:tabs>
+                <w:tab w:val="left" w:pos="-1080"/>
+                <w:tab w:val="left" w:pos="-720"/>
+                <w:tab w:val="left" w:pos="0"/>
+                <w:tab w:val="left" w:pos="720"/>
+                <w:tab w:val="left" w:pos="1440"/>
+                <w:tab w:val="left" w:pos="2160"/>
+                <w:tab w:val="left" w:pos="2880"/>
+                <w:tab w:val="left" w:pos="3600"/>
+                <w:tab w:val="left" w:pos="4320"/>
+                <w:tab w:val="left" w:pos="4680"/>
+              </w:tabs>
+              <w:rPr>
+                <w:rFonts w:ascii="Palatino Linotype" w:hAnsi="Palatino Linotype"/>
+                <w:b/>
+                <w:bCs/>
+                <w:sz w:val="20"/>
+                <w:szCs w:val="20"/>
+              </w:rPr>
+            </w:pPr>
+            <w:r>
+              <w:rPr>
+                <w:rFonts w:ascii="Palatino Linotype" w:hAnsi="Palatino Linotype"/>
+                <w:b/>
+                <w:bCs/>
+                <w:sz w:val="20"/>
+                <w:szCs w:val="20"/>
+              </w:rPr>
+              <w:t xml:space="preserve">Guilty</w:t>
             </w:r>
           </w:p>
         </w:tc>
@@ -972,6 +1104,44 @@
             </w:r>
           </w:p>
         </w:tc>
+        <w:tc>
+          <w:tcPr>
+            <w:tcW w:w="3289" w:type="dxa"/>
+          </w:tcPr>
+          <w:p>
+            <w:pPr>
+              <w:tabs>
+                <w:tab w:val="left" w:pos="-1080"/>
+                <w:tab w:val="left" w:pos="-720"/>
+                <w:tab w:val="left" w:pos="0"/>
+                <w:tab w:val="left" w:pos="720"/>
+                <w:tab w:val="left" w:pos="1440"/>
+                <w:tab w:val="left" w:pos="2160"/>
+                <w:tab w:val="left" w:pos="2880"/>
+                <w:tab w:val="left" w:pos="3600"/>
+                <w:tab w:val="left" w:pos="4320"/>
+                <w:tab w:val="left" w:pos="4680"/>
+              </w:tabs>
+              <w:rPr>
+                <w:rFonts w:ascii="Palatino Linotype" w:hAnsi="Palatino Linotype"/>
+                <w:b/>
+                <w:bCs/>
+                <w:sz w:val="20"/>
+                <w:szCs w:val="20"/>
+              </w:rPr>
+            </w:pPr>
+            <w:r>
+              <w:rPr>
+                <w:rFonts w:ascii="Palatino Linotype" w:hAnsi="Palatino Linotype"/>
+                <w:b/>
+                <w:bCs/>
+                <w:sz w:val="20"/>
+                <w:szCs w:val="20"/>
+              </w:rPr>
+              <w:t xml:space="preserve">50</w:t>
+            </w:r>
+          </w:p>
+        </w:tc>
       </w:tr>
       <w:tr>
         <w:trPr>
@@ -1015,6 +1185,45 @@
             </w:r>
           </w:p>
         </w:tc>
+        <w:tc>
+          <w:tcPr>
+            <w:tcW w:w="3289" w:type="dxa"/>
+          </w:tcPr>
+          <w:p>
+            <w:pPr>
+              <w:tabs>
+                <w:tab w:val="left" w:pos="-1080"/>
+                <w:tab w:val="left" w:pos="-720"/>
+                <w:tab w:val="left" w:pos="0"/>
+                <w:tab w:val="left" w:pos="720"/>
+                <w:tab w:val="left" w:pos="1440"/>
+                <w:tab w:val="left" w:pos="2160"/>
+                <w:tab w:val="left" w:pos="2880"/>
+                <w:tab w:val="left" w:pos="3600"/>
+                <w:tab w:val="left" w:pos="4320"/>
+                <w:tab w:val="left" w:pos="4680"/>
+              </w:tabs>
+              <w:rPr>
+                <w:rFonts w:ascii="Palatino Linotype" w:hAnsi="Palatino Linotype"/>
+                <w:b/>
+                <w:bCs/>
+                <w:sz w:val="20"/>
+                <w:szCs w:val="20"/>
+              </w:rPr>
+            </w:pPr>
+            <w:r>
+              <w:rPr>
+                <w:rFonts w:ascii="Palatino Linotype" w:hAnsi="Palatino Linotype"/>
+                <w:b/>
+                <w:bCs/>
+                <w:sz w:val="20"/>
+                <w:szCs w:val="20"/>
+              </w:rPr>
+              <w:lastRenderedPageBreak/>
+              <w:t xml:space="preserve">25</w:t>
+            </w:r>
+          </w:p>
+        </w:tc>
       </w:tr>
       <w:tr>
         <w:trPr>
@@ -1054,7 +1263,46 @@
                 <w:sz w:val="20"/>
                 <w:szCs w:val="20"/>
               </w:rPr>
+              <w:lastRenderedPageBreak/>
               <w:t>Court Costs</w:t>
+            </w:r>
+          </w:p>
+        </w:tc>
+        <w:tc>
+          <w:tcPr>
+            <w:tcW w:w="3289" w:type="dxa"/>
+          </w:tcPr>
+          <w:p>
+            <w:pPr>
+              <w:tabs>
+                <w:tab w:val="left" w:pos="-1080"/>
+                <w:tab w:val="left" w:pos="-720"/>
+                <w:tab w:val="left" w:pos="0"/>
+                <w:tab w:val="left" w:pos="720"/>
+                <w:tab w:val="left" w:pos="1440"/>
+                <w:tab w:val="left" w:pos="2160"/>
+                <w:tab w:val="left" w:pos="2880"/>
+                <w:tab w:val="left" w:pos="3600"/>
+                <w:tab w:val="left" w:pos="4320"/>
+                <w:tab w:val="left" w:pos="4680"/>
+              </w:tabs>
+              <w:rPr>
+                <w:rFonts w:ascii="Palatino Linotype" w:hAnsi="Palatino Linotype"/>
+                <w:b/>
+                <w:bCs/>
+                <w:sz w:val="20"/>
+                <w:szCs w:val="20"/>
+              </w:rPr>
+            </w:pPr>
+            <w:r>
+              <w:rPr>
+                <w:rFonts w:ascii="Palatino Linotype" w:hAnsi="Palatino Linotype"/>
+                <w:b/>
+                <w:bCs/>
+                <w:sz w:val="20"/>
+                <w:szCs w:val="20"/>
+              </w:rPr>
+              <w:t xml:space="preserve">Yes</w:t>
             </w:r>
           </w:p>
         </w:tc>
@@ -1077,118 +1325,83 @@
       <w:pPr>
         <w:spacing w:line="276" w:lineRule="auto"/>
         <w:rPr>
-          <w:sz w:val="22"/>
-          <w:szCs w:val="22"/>
+          <w:rFonts w:ascii="Palatino Linotype" w:hAnsi="Palatino Linotype"/>
+          <w:sz w:val="20"/>
+          <w:szCs w:val="20"/>
         </w:rPr>
       </w:pPr>
       <w:proofErr w:type="gramStart"/>
       <w:r>
         <w:rPr>
+          <w:rFonts w:ascii="Palatino Linotype" w:hAnsi="Palatino Linotype"/>
           <w:b/>
           <w:bCs/>
-          <w:sz w:val="22"/>
-          <w:szCs w:val="22"/>
+          <w:sz w:val="20"/>
+          <w:szCs w:val="20"/>
         </w:rPr>
         <w:t>Fines and Costs.</w:t>
       </w:r>
       <w:proofErr w:type="gramEnd"/>
       <w:r>
         <w:rPr>
+          <w:rFonts w:ascii="Palatino Linotype" w:hAnsi="Palatino Linotype"/>
           <w:b/>
           <w:bCs/>
-          <w:sz w:val="22"/>
-          <w:szCs w:val="22"/>
+          <w:sz w:val="20"/>
+          <w:szCs w:val="20"/>
         </w:rPr>
         <w:t xml:space="preserve">  </w:t>
       </w:r>
       <w:r>
         <w:rPr>
-          <w:sz w:val="22"/>
-          <w:szCs w:val="22"/>
-        </w:rPr>
-        <w:t xml:space="preserve">Having been informed of the fines and costs owed, Defendant expressed an ability to pay forthwith. Absent further order the</w:t>
-      </w:r>
-      <w:r>
-        <w:rPr>
-          <w:sz w:val="22"/>
-          <w:szCs w:val="22"/>
-        </w:rPr>
-        <w:t xml:space="preserve"> </w:t>
-      </w:r>
-      <w:r>
-        <w:rPr>
-          <w:sz w:val="22"/>
-          <w:szCs w:val="22"/>
-        </w:rPr>
-        <w:t xml:space="preserve">fines and costs shall be paid </w:t>
-      </w:r>
-      <w:r>
-        <w:rPr>
-          <w:sz w:val="22"/>
-          <w:szCs w:val="22"/>
-        </w:rPr>
-        <w:t xml:space="preserve">in full </w:t>
-      </w:r>
-      <w:r>
-        <w:rPr>
-          <w:sz w:val="22"/>
-          <w:szCs w:val="22"/>
-        </w:rPr>
-        <w:t xml:space="preserve">by October 03, 2021. Defendant may complete community service hours to satisfy fines and costs</w:t>
-      </w:r>
-      <w:r>
-        <w:rPr>
-          <w:sz w:val="22"/>
-          <w:szCs w:val="22"/>
-        </w:rPr>
-        <w:t xml:space="preserve"> at a rate of $10.00 per hour</w:t>
-      </w:r>
-      <w:r>
-        <w:rPr>
-          <w:sz w:val="22"/>
-          <w:szCs w:val="22"/>
-        </w:rPr>
-        <w:t xml:space="preserve">. All Community Service hours must be approved by the </w:t>
-      </w:r>
-      <w:r>
-        <w:rPr>
-          <w:sz w:val="22"/>
-          <w:szCs w:val="22"/>
-        </w:rPr>
-        <w:t xml:space="preserve">Office of Community Control.</w:t>
+          <w:rFonts w:ascii="Palatino Linotype" w:hAnsi="Palatino Linotype"/>
+          <w:sz w:val="20"/>
+          <w:szCs w:val="20"/>
+        </w:rPr>
+        <w:t xml:space="preserve">Having been informed of the fines and costs owed, Defendant expressed an ability to pay forthwith. Absent further order the fines and costs shall be paid in full by October 03, 2021. Defendant may complete community service hours to satisfy fines and costs at a rate of $10.00 per hour. All Community Service hours must be approved by the Office of Community Control.</w:t>
       </w:r>
     </w:p>
     <w:p>
       <w:pPr>
         <w:spacing w:line="276" w:lineRule="auto"/>
         <w:rPr>
-          <w:sz w:val="22"/>
-          <w:szCs w:val="22"/>
-        </w:rPr>
-      </w:pPr>
-      <w:r>
-        <w:rPr>
-          <w:sz w:val="22"/>
-          <w:szCs w:val="22"/>
+          <w:rFonts w:ascii="Palatino Linotype" w:hAnsi="Palatino Linotype"/>
+          <w:sz w:val="20"/>
+          <w:szCs w:val="20"/>
+        </w:rPr>
+      </w:pPr>
+      <w:r>
+        <w:rPr>
+          <w:rFonts w:ascii="Palatino Linotype" w:hAnsi="Palatino Linotype"/>
+          <w:sz w:val="20"/>
+          <w:szCs w:val="20"/>
         </w:rPr>
         <w:t xml:space="preserve"/>
       </w:r>
       <w:r>
         <w:rPr>
-          <w:sz w:val="22"/>
-          <w:szCs w:val="22"/>
+          <w:rFonts w:ascii="Palatino Linotype" w:hAnsi="Palatino Linotype"/>
+          <w:sz w:val="20"/>
+          <w:szCs w:val="20"/>
         </w:rPr>
         <w:t xml:space="preserve"/>
       </w:r>
-    </w:p>
-    <w:p>
-      <w:pPr>
-        <w:spacing w:line="276" w:lineRule="auto"/>
-        <w:rPr>
-          <w:sz w:val="22"/>
-          <w:szCs w:val="22"/>
-        </w:rPr>
-      </w:pPr>
+      <w:r>
+        <w:rPr>
+          <w:rFonts w:ascii="Palatino Linotype" w:hAnsi="Palatino Linotype"/>
+          <w:sz w:val="20"/>
+          <w:szCs w:val="20"/>
+        </w:rPr>
+        <w:t xml:space="preserve"/>
+      </w:r>
+      <w:r>
+        <w:rPr>
+          <w:rFonts w:ascii="Palatino Linotype" w:hAnsi="Palatino Linotype"/>
+          <w:sz w:val="20"/>
+          <w:szCs w:val="20"/>
+        </w:rPr>
+        <w:t xml:space="preserve"/>
+      </w:r>
     </w:p>
     <w:p>
       <w:pPr>
@@ -1303,7 +1516,7 @@
           <w:sz w:val="20"/>
           <w:szCs w:val="20"/>
         </w:rPr>
-        <w:t xml:space="preserve">____________________________________</w:t>
+        <w:t>____________________________________</w:t>
       </w:r>
     </w:p>
     <w:p>
@@ -1381,7 +1594,7 @@
           <w:sz w:val="20"/>
           <w:szCs w:val="20"/>
         </w:rPr>
-        <w:t>MAGISTRATE</w:t>
+        <w:t xml:space="preserve">Magistrate</w:t>
       </w:r>
     </w:p>
     <w:p>
@@ -1423,10 +1636,111 @@
         </w:tabs>
         <w:rPr>
           <w:rFonts w:ascii="Palatino Linotype" w:hAnsi="Palatino Linotype"/>
-          <w:sz w:val="20"/>
-          <w:szCs w:val="20"/>
-        </w:rPr>
-      </w:pPr>
+          <w:bCs/>
+          <w:sz w:val="20"/>
+          <w:szCs w:val="20"/>
+        </w:rPr>
+      </w:pPr>
+      <w:r>
+        <w:rPr>
+          <w:rFonts w:ascii="Palatino Linotype" w:hAnsi="Palatino Linotype"/>
+          <w:sz w:val="20"/>
+          <w:szCs w:val="20"/>
+        </w:rPr>
+        <w:t xml:space="preserve"/>
+      </w:r>
+    </w:p>
+    <w:p>
+      <w:pPr>
+        <w:tabs>
+          <w:tab w:val="center" w:pos="4680"/>
+        </w:tabs>
+        <w:rPr>
+          <w:rFonts w:ascii="Palatino Linotype" w:hAnsi="Palatino Linotype"/>
+          <w:b/>
+          <w:bCs/>
+          <w:i/>
+          <w:sz w:val="19"/>
+          <w:szCs w:val="19"/>
+        </w:rPr>
+      </w:pPr>
+      <w:r>
+        <w:rPr>
+          <w:rFonts w:ascii="Palatino Linotype" w:hAnsi="Palatino Linotype"/>
+          <w:b/>
+          <w:bCs/>
+          <w:i/>
+          <w:sz w:val="19"/>
+          <w:szCs w:val="19"/>
+        </w:rPr>
+        <w:t xml:space="preserve">Pursuant to Criminal Rule 19(D) and Traffic Rule 14, written objections to this magistrate’s decision must be filed within </w:t>
+      </w:r>
+      <w:r>
+        <w:rPr>
+          <w:rFonts w:ascii="Palatino Linotype" w:hAnsi="Palatino Linotype"/>
+          <w:b/>
+          <w:bCs/>
+          <w:i/>
+          <w:sz w:val="19"/>
+          <w:szCs w:val="19"/>
+        </w:rPr>
+        <w:t>14</w:t>
+      </w:r>
+      <w:r>
+        <w:rPr>
+          <w:rFonts w:ascii="Palatino Linotype" w:hAnsi="Palatino Linotype"/>
+          <w:b/>
+          <w:bCs/>
+          <w:i/>
+          <w:sz w:val="19"/>
+          <w:szCs w:val="19"/>
+        </w:rPr>
+        <w:t xml:space="preserve"> days of the filing of this decision. Any objections must state with specificity the grounds of the objections. </w:t>
+      </w:r>
+      <w:r>
+        <w:rPr>
+          <w:rFonts w:ascii="Palatino Linotype" w:hAnsi="Palatino Linotype"/>
+          <w:b/>
+          <w:bCs/>
+          <w:i/>
+          <w:sz w:val="19"/>
+          <w:szCs w:val="19"/>
+        </w:rPr>
+        <w:t xml:space="preserve">A party shall not assign as error on appeal </w:t>
+      </w:r>
+      <w:r>
+        <w:rPr>
+          <w:rFonts w:ascii="Palatino Linotype" w:hAnsi="Palatino Linotype"/>
+          <w:b/>
+          <w:bCs/>
+          <w:i/>
+          <w:sz w:val="19"/>
+          <w:szCs w:val="19"/>
+        </w:rPr>
+        <w:t xml:space="preserve">to </w:t>
+      </w:r>
+      <w:r>
+        <w:rPr>
+          <w:rFonts w:ascii="Palatino Linotype" w:hAnsi="Palatino Linotype"/>
+          <w:b/>
+          <w:bCs/>
+          <w:i/>
+          <w:sz w:val="19"/>
+          <w:szCs w:val="19"/>
+        </w:rPr>
+        <w:t xml:space="preserve">the court’s adoption of this decision unless the party timely </w:t>
+      </w:r>
+      <w:r>
+        <w:rPr>
+          <w:rFonts w:ascii="Palatino Linotype" w:hAnsi="Palatino Linotype"/>
+          <w:b/>
+          <w:bCs/>
+          <w:i/>
+          <w:sz w:val="19"/>
+          <w:szCs w:val="19"/>
+        </w:rPr>
+        <w:t>files objections.</w:t>
+      </w:r>
     </w:p>
     <w:p>
       <w:pPr>
@@ -1436,6 +1750,20 @@
         <w:jc w:val="center"/>
         <w:rPr>
           <w:rFonts w:ascii="Palatino Linotype" w:hAnsi="Palatino Linotype"/>
+          <w:bCs/>
+          <w:sz w:val="20"/>
+          <w:szCs w:val="20"/>
+        </w:rPr>
+      </w:pPr>
+    </w:p>
+    <w:p>
+      <w:pPr>
+        <w:tabs>
+          <w:tab w:val="center" w:pos="4680"/>
+        </w:tabs>
+        <w:jc w:val="center"/>
+        <w:rPr>
+          <w:rFonts w:ascii="Palatino Linotype" w:hAnsi="Palatino Linotype"/>
           <w:sz w:val="20"/>
           <w:szCs w:val="20"/>
         </w:rPr>
@@ -1449,18 +1777,7 @@
           <w:szCs w:val="20"/>
           <w:u w:val="single"/>
         </w:rPr>
-        <w:t xml:space="preserve">FINAL JUDGMENT </w:t>
-      </w:r>
-      <w:r>
-        <w:rPr>
-          <w:rFonts w:ascii="Palatino Linotype" w:hAnsi="Palatino Linotype"/>
-          <w:b/>
-          <w:bCs/>
-          <w:sz w:val="20"/>
-          <w:szCs w:val="20"/>
-          <w:u w:val="single"/>
-        </w:rPr>
-        <w:t>ENTRY</w:t>
+        <w:t>FINAL JUDGMENT ENTRY</w:t>
       </w:r>
     </w:p>
     <w:p>
@@ -1532,7 +1849,7 @@
           <w:sz w:val="20"/>
           <w:szCs w:val="20"/>
         </w:rPr>
-        <w:t>ENTRY ADOPTED.</w:t>
+        <w:t xml:space="preserve">The court has reviewed the magistrate’s decision filed on October 03, 2021 and hereby approves and adopts the decision as the decision of the court in this case. </w:t>
       </w:r>
     </w:p>
     <w:p>
@@ -1662,13 +1979,6 @@
           <w:szCs w:val="20"/>
         </w:rPr>
         <w:tab/>
-      </w:r>
-      <w:r>
-        <w:rPr>
-          <w:rFonts w:ascii="Palatino Linotype" w:hAnsi="Palatino Linotype"/>
-          <w:sz w:val="20"/>
-          <w:szCs w:val="20"/>
-        </w:rPr>
         <w:t>____________________________________</w:t>
       </w:r>
     </w:p>
@@ -1701,14 +2011,7 @@
           <w:szCs w:val="20"/>
         </w:rPr>
         <w:tab/>
-      </w:r>
-      <w:r>
-        <w:rPr>
-          <w:rFonts w:ascii="Palatino Linotype" w:hAnsi="Palatino Linotype"/>
-          <w:sz w:val="20"/>
-          <w:szCs w:val="20"/>
-        </w:rPr>
-        <w:t>JUDGE</w:t>
+        <w:t xml:space="preserve">JUDGE</w:t>
       </w:r>
     </w:p>
     <w:p>
@@ -1731,6 +2034,14 @@
           <w:szCs w:val="20"/>
         </w:rPr>
       </w:pPr>
+      <w:r>
+        <w:rPr>
+          <w:rFonts w:ascii="Palatino Linotype" w:hAnsi="Palatino Linotype"/>
+          <w:sz w:val="20"/>
+          <w:szCs w:val="20"/>
+        </w:rPr>
+        <w:t xml:space="preserve"/>
+      </w:r>
     </w:p>
     <w:p>
       <w:pPr>
@@ -1918,7 +2229,7 @@
       <w:headerReference w:type="first" r:id="rId12"/>
       <w:footerReference w:type="first" r:id="rId13"/>
       <w:pgSz w:w="12240" w:h="15840"/>
-      <w:pgMar w:top="1296" w:right="1440" w:bottom="1152" w:left="1440" w:header="864" w:footer="720" w:gutter="0"/>
+      <w:pgMar w:top="1440" w:right="1080" w:bottom="1440" w:left="1080" w:header="864" w:footer="720" w:gutter="0"/>
       <w:cols w:space="720"/>
       <w:noEndnote/>
       <w:docGrid w:linePitch="326"/>

</xml_diff>

<commit_message>
Refactored names and signal/slot but broke add_charge.
</commit_message>
<xml_diff>
--- a/tests/resources/Saved/21TRC1234_Traffic Judgment Entry.docx
+++ b/tests/resources/Saved/21TRC1234_Traffic Judgment Entry.docx
@@ -733,7 +733,7 @@
                 <w:sz w:val="20"/>
                 <w:szCs w:val="20"/>
               </w:rPr>
-              <w:t xml:space="preserve">Speeding &gt; 25 mph</w:t>
+              <w:t xml:space="preserve"/>
             </w:r>
           </w:p>
         </w:tc>
@@ -814,7 +814,7 @@
                 <w:sz w:val="20"/>
                 <w:szCs w:val="20"/>
               </w:rPr>
-              <w:t xml:space="preserve">R.C. 4511.21(B)(2)</w:t>
+              <w:t xml:space="preserve"/>
             </w:r>
           </w:p>
         </w:tc>
@@ -1138,7 +1138,7 @@
                 <w:sz w:val="20"/>
                 <w:szCs w:val="20"/>
               </w:rPr>
-              <w:t xml:space="preserve">50</w:t>
+              <w:t xml:space="preserve"/>
             </w:r>
           </w:p>
         </w:tc>
@@ -1220,7 +1220,7 @@
                 <w:szCs w:val="20"/>
               </w:rPr>
               <w:lastRenderedPageBreak/>
-              <w:t xml:space="preserve">25</w:t>
+              <w:t xml:space="preserve"/>
             </w:r>
           </w:p>
         </w:tc>
@@ -1358,7 +1358,7 @@
           <w:sz w:val="20"/>
           <w:szCs w:val="20"/>
         </w:rPr>
-        <w:t xml:space="preserve">Having been informed of the fines and costs owed, Defendant expressed an ability to pay forthwith. Absent further order the fines and costs shall be paid in full by October 03, 2021. Defendant may complete community service hours to satisfy fines and costs at a rate of $10.00 per hour. All Community Service hours must be approved by the Office of Community Control.</w:t>
+        <w:t xml:space="preserve">Having been informed of the fines and costs owed, Defendant expressed an ability to pay forthwith. Absent further order the fines and costs shall be paid in full by . Defendant may complete community service hours to satisfy fines and costs at a rate of $10.00 per hour. All Community Service hours must be approved by the Office of Community Control.</w:t>
       </w:r>
     </w:p>
     <w:p>

</xml_diff>

<commit_message>
Moved more signals to controller - issues with delete button and charges
</commit_message>
<xml_diff>
--- a/tests/resources/Saved/21TRC1234_Traffic Judgment Entry.docx
+++ b/tests/resources/Saved/21TRC1234_Traffic Judgment Entry.docx
@@ -733,7 +733,7 @@
                 <w:sz w:val="20"/>
                 <w:szCs w:val="20"/>
               </w:rPr>
-              <w:t xml:space="preserve"/>
+              <w:t xml:space="preserve">Speeding &gt; 25 mph</w:t>
             </w:r>
           </w:p>
         </w:tc>
@@ -814,7 +814,7 @@
                 <w:sz w:val="20"/>
                 <w:szCs w:val="20"/>
               </w:rPr>
-              <w:t xml:space="preserve"/>
+              <w:t xml:space="preserve">R.C. 4511.21(B)(2)</w:t>
             </w:r>
           </w:p>
         </w:tc>
@@ -1138,7 +1138,7 @@
                 <w:sz w:val="20"/>
                 <w:szCs w:val="20"/>
               </w:rPr>
-              <w:t xml:space="preserve"/>
+              <w:t xml:space="preserve">50</w:t>
             </w:r>
           </w:p>
         </w:tc>
@@ -1220,7 +1220,7 @@
                 <w:szCs w:val="20"/>
               </w:rPr>
               <w:lastRenderedPageBreak/>
-              <w:t xml:space="preserve"/>
+              <w:t xml:space="preserve">25</w:t>
             </w:r>
           </w:p>
         </w:tc>

</xml_diff>

<commit_message>
Fixed failing MMD test due to spacing in offense.
</commit_message>
<xml_diff>
--- a/tests/resources/Saved/21TRC1234_Traffic Judgment Entry.docx
+++ b/tests/resources/Saved/21TRC1234_Traffic Judgment Entry.docx
@@ -1,6 +1,6 @@
 
 <file path=word/document.xml><?xml version="1.0" encoding="utf-8"?>
-<w:document xmlns:wpc="http://schemas.microsoft.com/office/word/2010/wordprocessingCanvas" xmlns:mc="http://schemas.openxmlformats.org/markup-compatibility/2006" xmlns:o="urn:schemas-microsoft-com:office:office" xmlns:r="http://schemas.openxmlformats.org/officeDocument/2006/relationships" xmlns:m="http://schemas.openxmlformats.org/officeDocument/2006/math" xmlns:v="urn:schemas-microsoft-com:vml" xmlns:wp14="http://schemas.microsoft.com/office/word/2010/wordprocessingDrawing" xmlns:wp="http://schemas.openxmlformats.org/drawingml/2006/wordprocessingDrawing" xmlns:w10="urn:schemas-microsoft-com:office:word" xmlns:w="http://schemas.openxmlformats.org/wordprocessingml/2006/main" xmlns:w14="http://schemas.microsoft.com/office/word/2010/wordml" xmlns:wpg="http://schemas.microsoft.com/office/word/2010/wordprocessingGroup" xmlns:wpi="http://schemas.microsoft.com/office/word/2010/wordprocessingInk" xmlns:wne="http://schemas.microsoft.com/office/word/2006/wordml" xmlns:wps="http://schemas.microsoft.com/office/word/2010/wordprocessingShape" mc:Ignorable="w14 wp14">
+<w:document xmlns:wpc="http://schemas.microsoft.com/office/word/2010/wordprocessingCanvas" xmlns:cx="http://schemas.microsoft.com/office/drawing/2014/chartex" xmlns:cx1="http://schemas.microsoft.com/office/drawing/2015/9/8/chartex" xmlns:cx2="http://schemas.microsoft.com/office/drawing/2015/10/21/chartex" xmlns:cx3="http://schemas.microsoft.com/office/drawing/2016/5/9/chartex" xmlns:cx4="http://schemas.microsoft.com/office/drawing/2016/5/10/chartex" xmlns:cx5="http://schemas.microsoft.com/office/drawing/2016/5/11/chartex" xmlns:cx6="http://schemas.microsoft.com/office/drawing/2016/5/12/chartex" xmlns:cx7="http://schemas.microsoft.com/office/drawing/2016/5/13/chartex" xmlns:cx8="http://schemas.microsoft.com/office/drawing/2016/5/14/chartex" xmlns:mc="http://schemas.openxmlformats.org/markup-compatibility/2006" xmlns:aink="http://schemas.microsoft.com/office/drawing/2016/ink" xmlns:am3d="http://schemas.microsoft.com/office/drawing/2017/model3d" xmlns:o="urn:schemas-microsoft-com:office:office" xmlns:r="http://schemas.openxmlformats.org/officeDocument/2006/relationships" xmlns:m="http://schemas.openxmlformats.org/officeDocument/2006/math" xmlns:v="urn:schemas-microsoft-com:vml" xmlns:wp14="http://schemas.microsoft.com/office/word/2010/wordprocessingDrawing" xmlns:wp="http://schemas.openxmlformats.org/drawingml/2006/wordprocessingDrawing" xmlns:w10="urn:schemas-microsoft-com:office:word" xmlns:w="http://schemas.openxmlformats.org/wordprocessingml/2006/main" xmlns:w14="http://schemas.microsoft.com/office/word/2010/wordml" xmlns:w15="http://schemas.microsoft.com/office/word/2012/wordml" xmlns:w16cex="http://schemas.microsoft.com/office/word/2018/wordml/cex" xmlns:w16cid="http://schemas.microsoft.com/office/word/2016/wordml/cid" xmlns:w16="http://schemas.microsoft.com/office/word/2018/wordml" xmlns:w16se="http://schemas.microsoft.com/office/word/2015/wordml/symex" xmlns:wpg="http://schemas.microsoft.com/office/word/2010/wordprocessingGroup" xmlns:wpi="http://schemas.microsoft.com/office/word/2010/wordprocessingInk" xmlns:wne="http://schemas.microsoft.com/office/word/2006/wordml" xmlns:wps="http://schemas.microsoft.com/office/word/2010/wordprocessingShape" mc:Ignorable="w14 w15 w16se w16cid w16 w16cex wp14">
   <w:body>
     <w:p>
       <w:pPr>
@@ -179,64 +179,54 @@
           <w:szCs w:val="20"/>
         </w:rPr>
       </w:pPr>
-      <w:proofErr w:type="gramStart"/>
-      <w:r>
-        <w:rPr>
-          <w:rFonts w:ascii="Palatino Linotype" w:hAnsi="Palatino Linotype"/>
-          <w:sz w:val="20"/>
-          <w:szCs w:val="20"/>
-        </w:rPr>
-        <w:t>vs</w:t>
-      </w:r>
-      <w:proofErr w:type="gramEnd"/>
-      <w:r>
-        <w:rPr>
-          <w:rFonts w:ascii="Palatino Linotype" w:hAnsi="Palatino Linotype"/>
-          <w:sz w:val="20"/>
-          <w:szCs w:val="20"/>
-        </w:rPr>
-        <w:t>.</w:t>
-      </w:r>
-      <w:r>
-        <w:rPr>
-          <w:rFonts w:ascii="Palatino Linotype" w:hAnsi="Palatino Linotype"/>
-          <w:sz w:val="20"/>
-          <w:szCs w:val="20"/>
-        </w:rPr>
-        <w:tab/>
-      </w:r>
-      <w:r>
-        <w:rPr>
-          <w:rFonts w:ascii="Palatino Linotype" w:hAnsi="Palatino Linotype"/>
-          <w:sz w:val="20"/>
-          <w:szCs w:val="20"/>
-        </w:rPr>
-        <w:tab/>
-      </w:r>
-      <w:r>
-        <w:rPr>
-          <w:rFonts w:ascii="Palatino Linotype" w:hAnsi="Palatino Linotype"/>
-          <w:sz w:val="20"/>
-          <w:szCs w:val="20"/>
-        </w:rPr>
-        <w:tab/>
-      </w:r>
-      <w:r>
-        <w:rPr>
-          <w:rFonts w:ascii="Palatino Linotype" w:hAnsi="Palatino Linotype"/>
-          <w:sz w:val="20"/>
-          <w:szCs w:val="20"/>
-        </w:rPr>
-        <w:tab/>
-      </w:r>
-      <w:r>
-        <w:rPr>
-          <w:rFonts w:ascii="Palatino Linotype" w:hAnsi="Palatino Linotype"/>
-          <w:sz w:val="20"/>
-          <w:szCs w:val="20"/>
-        </w:rPr>
-        <w:tab/>
-        <w:t>CASE NO</w:t>
+      <w:r>
+        <w:rPr>
+          <w:rFonts w:ascii="Palatino Linotype" w:hAnsi="Palatino Linotype"/>
+          <w:sz w:val="20"/>
+          <w:szCs w:val="20"/>
+        </w:rPr>
+        <w:t>vs.</w:t>
+      </w:r>
+      <w:r>
+        <w:rPr>
+          <w:rFonts w:ascii="Palatino Linotype" w:hAnsi="Palatino Linotype"/>
+          <w:sz w:val="20"/>
+          <w:szCs w:val="20"/>
+        </w:rPr>
+        <w:tab/>
+      </w:r>
+      <w:r>
+        <w:rPr>
+          <w:rFonts w:ascii="Palatino Linotype" w:hAnsi="Palatino Linotype"/>
+          <w:sz w:val="20"/>
+          <w:szCs w:val="20"/>
+        </w:rPr>
+        <w:tab/>
+      </w:r>
+      <w:r>
+        <w:rPr>
+          <w:rFonts w:ascii="Palatino Linotype" w:hAnsi="Palatino Linotype"/>
+          <w:sz w:val="20"/>
+          <w:szCs w:val="20"/>
+        </w:rPr>
+        <w:tab/>
+      </w:r>
+      <w:r>
+        <w:rPr>
+          <w:rFonts w:ascii="Palatino Linotype" w:hAnsi="Palatino Linotype"/>
+          <w:sz w:val="20"/>
+          <w:szCs w:val="20"/>
+        </w:rPr>
+        <w:tab/>
+      </w:r>
+      <w:r>
+        <w:rPr>
+          <w:rFonts w:ascii="Palatino Linotype" w:hAnsi="Palatino Linotype"/>
+          <w:sz w:val="20"/>
+          <w:szCs w:val="20"/>
+        </w:rPr>
+        <w:tab/>
+        <w:t xml:space="preserve">CASE NO</w:t>
       </w:r>
       <w:r>
         <w:rPr>
@@ -411,7 +401,6 @@
           <w:szCs w:val="20"/>
         </w:rPr>
       </w:pPr>
-      <w:proofErr w:type="gramStart"/>
       <w:r>
         <w:rPr>
           <w:rFonts w:ascii="Palatino Linotype" w:hAnsi="Palatino Linotype"/>
@@ -420,7 +409,6 @@
         </w:rPr>
         <w:t>Defendant.</w:t>
       </w:r>
-      <w:proofErr w:type="gramEnd"/>
       <w:r>
         <w:rPr>
           <w:rFonts w:ascii="Palatino Linotype" w:hAnsi="Palatino Linotype"/>
@@ -603,7 +591,7 @@
           <w:sz w:val="20"/>
           <w:szCs w:val="20"/>
         </w:rPr>
-        <w:t xml:space="preserve"> for arraignment on October 10, 2021. </w:t>
+        <w:t xml:space="preserve"> for arraignment on October 13, 2021. </w:t>
       </w:r>
       <w:r>
         <w:rPr>
@@ -820,7 +808,7 @@
                 <w:sz w:val="20"/>
                 <w:szCs w:val="20"/>
               </w:rPr>
-              <w:t xml:space="preserve">4511.21(A)</w:t>
+              <w:t xml:space="preserve">4511.21(B)(2)</w:t>
             </w:r>
           </w:p>
         </w:tc>
@@ -1289,7 +1277,6 @@
                 <w:sz w:val="20"/>
                 <w:szCs w:val="20"/>
               </w:rPr>
-              <w:lastRenderedPageBreak/>
               <w:t>Court Costs</w:t>
             </w:r>
           </w:p>
@@ -1356,7 +1343,6 @@
           <w:szCs w:val="20"/>
         </w:rPr>
       </w:pPr>
-      <w:proofErr w:type="gramStart"/>
       <w:r>
         <w:rPr>
           <w:rFonts w:ascii="Palatino Linotype" w:hAnsi="Palatino Linotype"/>
@@ -1365,9 +1351,16 @@
           <w:sz w:val="20"/>
           <w:szCs w:val="20"/>
         </w:rPr>
-        <w:t>Fines and Costs.</w:t>
-      </w:r>
-      <w:proofErr w:type="gramEnd"/>
+        <w:t xml:space="preserve">Fines and Costs.  </w:t>
+      </w:r>
+      <w:r>
+        <w:rPr>
+          <w:rFonts w:ascii="Palatino Linotype" w:hAnsi="Palatino Linotype"/>
+          <w:sz w:val="20"/>
+          <w:szCs w:val="20"/>
+        </w:rPr>
+        <w:t xml:space="preserve">Having been informed of the fines and costs owed, Defendant expressed an ability to pay </w:t>
+      </w:r>
       <w:r>
         <w:rPr>
           <w:rFonts w:ascii="Palatino Linotype" w:hAnsi="Palatino Linotype"/>
@@ -1376,15 +1369,33 @@
           <w:sz w:val="20"/>
           <w:szCs w:val="20"/>
         </w:rPr>
-        <w:t xml:space="preserve">  </w:t>
-      </w:r>
-      <w:r>
-        <w:rPr>
-          <w:rFonts w:ascii="Palatino Linotype" w:hAnsi="Palatino Linotype"/>
-          <w:sz w:val="20"/>
-          <w:szCs w:val="20"/>
-        </w:rPr>
-        <w:t xml:space="preserve">Having been informed of the fines and costs owed, Defendant expressed an ability to pay forthwith. Absent further order the fines and costs shall be paid in full by October 10, 2021. Defendant may complete community service hours to satisfy fines and costs at a rate of $10.00 per hour. All Community Service hours must be approved by the Office of Community Control.</w:t>
+        <w:t xml:space="preserve">forthwith</w:t>
+      </w:r>
+      <w:r>
+        <w:rPr>
+          <w:rFonts w:ascii="Palatino Linotype" w:hAnsi="Palatino Linotype"/>
+          <w:sz w:val="20"/>
+          <w:szCs w:val="20"/>
+        </w:rPr>
+        <w:t xml:space="preserve">. Absent further order the fines and costs shall be paid in full by </w:t>
+      </w:r>
+      <w:r>
+        <w:rPr>
+          <w:rFonts w:ascii="Palatino Linotype" w:hAnsi="Palatino Linotype"/>
+          <w:b/>
+          <w:bCs/>
+          <w:sz w:val="20"/>
+          <w:szCs w:val="20"/>
+        </w:rPr>
+        <w:t xml:space="preserve">October 13, 2021</w:t>
+      </w:r>
+      <w:r>
+        <w:rPr>
+          <w:rFonts w:ascii="Palatino Linotype" w:hAnsi="Palatino Linotype"/>
+          <w:sz w:val="20"/>
+          <w:szCs w:val="20"/>
+        </w:rPr>
+        <w:t xml:space="preserve">. Defendant may complete community service hours to satisfy fines and costs at a rate of $10.00 per hour. All Community Service hours must be approved by the Office of Community Control.</w:t>
       </w:r>
     </w:p>
     <w:p>
@@ -1428,27 +1439,6 @@
         </w:rPr>
         <w:t xml:space="preserve"/>
       </w:r>
-    </w:p>
-    <w:p>
-      <w:pPr>
-        <w:tabs>
-          <w:tab w:val="left" w:pos="-1080"/>
-          <w:tab w:val="left" w:pos="-720"/>
-          <w:tab w:val="left" w:pos="0"/>
-          <w:tab w:val="left" w:pos="720"/>
-          <w:tab w:val="left" w:pos="1440"/>
-          <w:tab w:val="left" w:pos="2160"/>
-          <w:tab w:val="left" w:pos="2880"/>
-          <w:tab w:val="left" w:pos="3600"/>
-          <w:tab w:val="left" w:pos="4320"/>
-          <w:tab w:val="left" w:pos="4680"/>
-        </w:tabs>
-        <w:rPr>
-          <w:rFonts w:ascii="Palatino Linotype" w:hAnsi="Palatino Linotype"/>
-          <w:sz w:val="20"/>
-          <w:szCs w:val="20"/>
-        </w:rPr>
-      </w:pPr>
     </w:p>
     <w:p>
       <w:pPr>
@@ -1719,7 +1709,7 @@
           <w:sz w:val="19"/>
           <w:szCs w:val="19"/>
         </w:rPr>
-        <w:t xml:space="preserve">files objections.</w:t>
+        <w:t>files objections.</w:t>
       </w:r>
     </w:p>
     <w:p>
@@ -1801,7 +1791,7 @@
           <w:sz w:val="20"/>
           <w:szCs w:val="20"/>
         </w:rPr>
-        <w:t>Prosecutor’s Office</w:t>
+        <w:t xml:space="preserve">Prosecutor’s Office</w:t>
       </w:r>
       <w:r>
         <w:rPr>
@@ -1837,12 +1827,12 @@
       </w:r>
     </w:p>
     <w:sectPr>
-      <w:headerReference w:type="even" r:id="rId8"/>
-      <w:headerReference w:type="default" r:id="rId9"/>
-      <w:footerReference w:type="even" r:id="rId10"/>
-      <w:footerReference w:type="default" r:id="rId11"/>
-      <w:headerReference w:type="first" r:id="rId12"/>
-      <w:footerReference w:type="first" r:id="rId13"/>
+      <w:headerReference w:type="even" r:id="rId7"/>
+      <w:headerReference w:type="default" r:id="rId8"/>
+      <w:footerReference w:type="even" r:id="rId9"/>
+      <w:footerReference w:type="default" r:id="rId10"/>
+      <w:headerReference w:type="first" r:id="rId11"/>
+      <w:footerReference w:type="first" r:id="rId12"/>
       <w:pgSz w:w="12240" w:h="15840"/>
       <w:pgMar w:top="1440" w:right="1080" w:bottom="1440" w:left="1080" w:header="864" w:footer="720" w:gutter="0"/>
       <w:cols w:space="720"/>
@@ -1854,7 +1844,7 @@
 </file>
 
 <file path=word/endnotes.xml><?xml version="1.0" encoding="utf-8"?>
-<w:endnotes xmlns:wpc="http://schemas.microsoft.com/office/word/2010/wordprocessingCanvas" xmlns:mc="http://schemas.openxmlformats.org/markup-compatibility/2006" xmlns:o="urn:schemas-microsoft-com:office:office" xmlns:r="http://schemas.openxmlformats.org/officeDocument/2006/relationships" xmlns:m="http://schemas.openxmlformats.org/officeDocument/2006/math" xmlns:v="urn:schemas-microsoft-com:vml" xmlns:wp14="http://schemas.microsoft.com/office/word/2010/wordprocessingDrawing" xmlns:wp="http://schemas.openxmlformats.org/drawingml/2006/wordprocessingDrawing" xmlns:w10="urn:schemas-microsoft-com:office:word" xmlns:w="http://schemas.openxmlformats.org/wordprocessingml/2006/main" xmlns:w14="http://schemas.microsoft.com/office/word/2010/wordml" xmlns:wpg="http://schemas.microsoft.com/office/word/2010/wordprocessingGroup" xmlns:wpi="http://schemas.microsoft.com/office/word/2010/wordprocessingInk" xmlns:wne="http://schemas.microsoft.com/office/word/2006/wordml" xmlns:wps="http://schemas.microsoft.com/office/word/2010/wordprocessingShape" mc:Ignorable="w14 wp14">
+<w:endnotes xmlns:wpc="http://schemas.microsoft.com/office/word/2010/wordprocessingCanvas" xmlns:cx="http://schemas.microsoft.com/office/drawing/2014/chartex" xmlns:cx1="http://schemas.microsoft.com/office/drawing/2015/9/8/chartex" xmlns:cx2="http://schemas.microsoft.com/office/drawing/2015/10/21/chartex" xmlns:cx3="http://schemas.microsoft.com/office/drawing/2016/5/9/chartex" xmlns:cx4="http://schemas.microsoft.com/office/drawing/2016/5/10/chartex" xmlns:cx5="http://schemas.microsoft.com/office/drawing/2016/5/11/chartex" xmlns:cx6="http://schemas.microsoft.com/office/drawing/2016/5/12/chartex" xmlns:cx7="http://schemas.microsoft.com/office/drawing/2016/5/13/chartex" xmlns:cx8="http://schemas.microsoft.com/office/drawing/2016/5/14/chartex" xmlns:mc="http://schemas.openxmlformats.org/markup-compatibility/2006" xmlns:aink="http://schemas.microsoft.com/office/drawing/2016/ink" xmlns:am3d="http://schemas.microsoft.com/office/drawing/2017/model3d" xmlns:o="urn:schemas-microsoft-com:office:office" xmlns:r="http://schemas.openxmlformats.org/officeDocument/2006/relationships" xmlns:m="http://schemas.openxmlformats.org/officeDocument/2006/math" xmlns:v="urn:schemas-microsoft-com:vml" xmlns:wp14="http://schemas.microsoft.com/office/word/2010/wordprocessingDrawing" xmlns:wp="http://schemas.openxmlformats.org/drawingml/2006/wordprocessingDrawing" xmlns:w10="urn:schemas-microsoft-com:office:word" xmlns:w="http://schemas.openxmlformats.org/wordprocessingml/2006/main" xmlns:w14="http://schemas.microsoft.com/office/word/2010/wordml" xmlns:w15="http://schemas.microsoft.com/office/word/2012/wordml" xmlns:w16cex="http://schemas.microsoft.com/office/word/2018/wordml/cex" xmlns:w16cid="http://schemas.microsoft.com/office/word/2016/wordml/cid" xmlns:w16="http://schemas.microsoft.com/office/word/2018/wordml" xmlns:w16se="http://schemas.microsoft.com/office/word/2015/wordml/symex" xmlns:wpg="http://schemas.microsoft.com/office/word/2010/wordprocessingGroup" xmlns:wpi="http://schemas.microsoft.com/office/word/2010/wordprocessingInk" xmlns:wne="http://schemas.microsoft.com/office/word/2006/wordml" xmlns:wps="http://schemas.microsoft.com/office/word/2010/wordprocessingShape" mc:Ignorable="w14 w15 w16se w16cid w16 w16cex wp14">
   <w:endnote w:type="separator" w:id="-1">
     <w:p>
       <w:r>
@@ -1873,7 +1863,7 @@
 </file>
 
 <file path=word/footer1.xml><?xml version="1.0" encoding="utf-8"?>
-<w:ftr xmlns:wpc="http://schemas.microsoft.com/office/word/2010/wordprocessingCanvas" xmlns:mc="http://schemas.openxmlformats.org/markup-compatibility/2006" xmlns:o="urn:schemas-microsoft-com:office:office" xmlns:r="http://schemas.openxmlformats.org/officeDocument/2006/relationships" xmlns:m="http://schemas.openxmlformats.org/officeDocument/2006/math" xmlns:v="urn:schemas-microsoft-com:vml" xmlns:wp14="http://schemas.microsoft.com/office/word/2010/wordprocessingDrawing" xmlns:wp="http://schemas.openxmlformats.org/drawingml/2006/wordprocessingDrawing" xmlns:w10="urn:schemas-microsoft-com:office:word" xmlns:w="http://schemas.openxmlformats.org/wordprocessingml/2006/main" xmlns:w14="http://schemas.microsoft.com/office/word/2010/wordml" xmlns:wpg="http://schemas.microsoft.com/office/word/2010/wordprocessingGroup" xmlns:wpi="http://schemas.microsoft.com/office/word/2010/wordprocessingInk" xmlns:wne="http://schemas.microsoft.com/office/word/2006/wordml" xmlns:wps="http://schemas.microsoft.com/office/word/2010/wordprocessingShape" mc:Ignorable="w14 wp14">
+<w:ftr xmlns:wpc="http://schemas.microsoft.com/office/word/2010/wordprocessingCanvas" xmlns:cx="http://schemas.microsoft.com/office/drawing/2014/chartex" xmlns:cx1="http://schemas.microsoft.com/office/drawing/2015/9/8/chartex" xmlns:cx2="http://schemas.microsoft.com/office/drawing/2015/10/21/chartex" xmlns:cx3="http://schemas.microsoft.com/office/drawing/2016/5/9/chartex" xmlns:cx4="http://schemas.microsoft.com/office/drawing/2016/5/10/chartex" xmlns:cx5="http://schemas.microsoft.com/office/drawing/2016/5/11/chartex" xmlns:cx6="http://schemas.microsoft.com/office/drawing/2016/5/12/chartex" xmlns:cx7="http://schemas.microsoft.com/office/drawing/2016/5/13/chartex" xmlns:cx8="http://schemas.microsoft.com/office/drawing/2016/5/14/chartex" xmlns:mc="http://schemas.openxmlformats.org/markup-compatibility/2006" xmlns:aink="http://schemas.microsoft.com/office/drawing/2016/ink" xmlns:am3d="http://schemas.microsoft.com/office/drawing/2017/model3d" xmlns:o="urn:schemas-microsoft-com:office:office" xmlns:r="http://schemas.openxmlformats.org/officeDocument/2006/relationships" xmlns:m="http://schemas.openxmlformats.org/officeDocument/2006/math" xmlns:v="urn:schemas-microsoft-com:vml" xmlns:wp14="http://schemas.microsoft.com/office/word/2010/wordprocessingDrawing" xmlns:wp="http://schemas.openxmlformats.org/drawingml/2006/wordprocessingDrawing" xmlns:w10="urn:schemas-microsoft-com:office:word" xmlns:w="http://schemas.openxmlformats.org/wordprocessingml/2006/main" xmlns:w14="http://schemas.microsoft.com/office/word/2010/wordml" xmlns:w15="http://schemas.microsoft.com/office/word/2012/wordml" xmlns:w16cex="http://schemas.microsoft.com/office/word/2018/wordml/cex" xmlns:w16cid="http://schemas.microsoft.com/office/word/2016/wordml/cid" xmlns:w16="http://schemas.microsoft.com/office/word/2018/wordml" xmlns:w16se="http://schemas.microsoft.com/office/word/2015/wordml/symex" xmlns:wpg="http://schemas.microsoft.com/office/word/2010/wordprocessingGroup" xmlns:wpi="http://schemas.microsoft.com/office/word/2010/wordprocessingInk" xmlns:wne="http://schemas.microsoft.com/office/word/2006/wordml" xmlns:wps="http://schemas.microsoft.com/office/word/2010/wordprocessingShape" mc:Ignorable="w14 w15 w16se w16cid w16 w16cex wp14">
   <w:p>
     <w:pPr>
       <w:pStyle w:val="Footer"/>
@@ -1883,7 +1873,7 @@
 </file>
 
 <file path=word/footer2.xml><?xml version="1.0" encoding="utf-8"?>
-<w:ftr xmlns:wpc="http://schemas.microsoft.com/office/word/2010/wordprocessingCanvas" xmlns:mc="http://schemas.openxmlformats.org/markup-compatibility/2006" xmlns:o="urn:schemas-microsoft-com:office:office" xmlns:r="http://schemas.openxmlformats.org/officeDocument/2006/relationships" xmlns:m="http://schemas.openxmlformats.org/officeDocument/2006/math" xmlns:v="urn:schemas-microsoft-com:vml" xmlns:wp14="http://schemas.microsoft.com/office/word/2010/wordprocessingDrawing" xmlns:wp="http://schemas.openxmlformats.org/drawingml/2006/wordprocessingDrawing" xmlns:w10="urn:schemas-microsoft-com:office:word" xmlns:w="http://schemas.openxmlformats.org/wordprocessingml/2006/main" xmlns:w14="http://schemas.microsoft.com/office/word/2010/wordml" xmlns:wpg="http://schemas.microsoft.com/office/word/2010/wordprocessingGroup" xmlns:wpi="http://schemas.microsoft.com/office/word/2010/wordprocessingInk" xmlns:wne="http://schemas.microsoft.com/office/word/2006/wordml" xmlns:wps="http://schemas.microsoft.com/office/word/2010/wordprocessingShape" mc:Ignorable="w14 wp14">
+<w:ftr xmlns:wpc="http://schemas.microsoft.com/office/word/2010/wordprocessingCanvas" xmlns:cx="http://schemas.microsoft.com/office/drawing/2014/chartex" xmlns:cx1="http://schemas.microsoft.com/office/drawing/2015/9/8/chartex" xmlns:cx2="http://schemas.microsoft.com/office/drawing/2015/10/21/chartex" xmlns:cx3="http://schemas.microsoft.com/office/drawing/2016/5/9/chartex" xmlns:cx4="http://schemas.microsoft.com/office/drawing/2016/5/10/chartex" xmlns:cx5="http://schemas.microsoft.com/office/drawing/2016/5/11/chartex" xmlns:cx6="http://schemas.microsoft.com/office/drawing/2016/5/12/chartex" xmlns:cx7="http://schemas.microsoft.com/office/drawing/2016/5/13/chartex" xmlns:cx8="http://schemas.microsoft.com/office/drawing/2016/5/14/chartex" xmlns:mc="http://schemas.openxmlformats.org/markup-compatibility/2006" xmlns:aink="http://schemas.microsoft.com/office/drawing/2016/ink" xmlns:am3d="http://schemas.microsoft.com/office/drawing/2017/model3d" xmlns:o="urn:schemas-microsoft-com:office:office" xmlns:r="http://schemas.openxmlformats.org/officeDocument/2006/relationships" xmlns:m="http://schemas.openxmlformats.org/officeDocument/2006/math" xmlns:v="urn:schemas-microsoft-com:vml" xmlns:wp14="http://schemas.microsoft.com/office/word/2010/wordprocessingDrawing" xmlns:wp="http://schemas.openxmlformats.org/drawingml/2006/wordprocessingDrawing" xmlns:w10="urn:schemas-microsoft-com:office:word" xmlns:w="http://schemas.openxmlformats.org/wordprocessingml/2006/main" xmlns:w14="http://schemas.microsoft.com/office/word/2010/wordml" xmlns:w15="http://schemas.microsoft.com/office/word/2012/wordml" xmlns:w16cex="http://schemas.microsoft.com/office/word/2018/wordml/cex" xmlns:w16cid="http://schemas.microsoft.com/office/word/2016/wordml/cid" xmlns:w16="http://schemas.microsoft.com/office/word/2018/wordml" xmlns:w16se="http://schemas.microsoft.com/office/word/2015/wordml/symex" xmlns:wpg="http://schemas.microsoft.com/office/word/2010/wordprocessingGroup" xmlns:wpi="http://schemas.microsoft.com/office/word/2010/wordprocessingInk" xmlns:wne="http://schemas.microsoft.com/office/word/2006/wordml" xmlns:wps="http://schemas.microsoft.com/office/word/2010/wordprocessingShape" mc:Ignorable="w14 w15 w16se w16cid w16 w16cex wp14">
   <w:p>
     <w:pPr>
       <w:pStyle w:val="Footer"/>
@@ -1900,7 +1890,7 @@
 </file>
 
 <file path=word/footer3.xml><?xml version="1.0" encoding="utf-8"?>
-<w:ftr xmlns:wpc="http://schemas.microsoft.com/office/word/2010/wordprocessingCanvas" xmlns:mc="http://schemas.openxmlformats.org/markup-compatibility/2006" xmlns:o="urn:schemas-microsoft-com:office:office" xmlns:r="http://schemas.openxmlformats.org/officeDocument/2006/relationships" xmlns:m="http://schemas.openxmlformats.org/officeDocument/2006/math" xmlns:v="urn:schemas-microsoft-com:vml" xmlns:wp14="http://schemas.microsoft.com/office/word/2010/wordprocessingDrawing" xmlns:wp="http://schemas.openxmlformats.org/drawingml/2006/wordprocessingDrawing" xmlns:w10="urn:schemas-microsoft-com:office:word" xmlns:w="http://schemas.openxmlformats.org/wordprocessingml/2006/main" xmlns:w14="http://schemas.microsoft.com/office/word/2010/wordml" xmlns:wpg="http://schemas.microsoft.com/office/word/2010/wordprocessingGroup" xmlns:wpi="http://schemas.microsoft.com/office/word/2010/wordprocessingInk" xmlns:wne="http://schemas.microsoft.com/office/word/2006/wordml" xmlns:wps="http://schemas.microsoft.com/office/word/2010/wordprocessingShape" mc:Ignorable="w14 wp14">
+<w:ftr xmlns:wpc="http://schemas.microsoft.com/office/word/2010/wordprocessingCanvas" xmlns:cx="http://schemas.microsoft.com/office/drawing/2014/chartex" xmlns:cx1="http://schemas.microsoft.com/office/drawing/2015/9/8/chartex" xmlns:cx2="http://schemas.microsoft.com/office/drawing/2015/10/21/chartex" xmlns:cx3="http://schemas.microsoft.com/office/drawing/2016/5/9/chartex" xmlns:cx4="http://schemas.microsoft.com/office/drawing/2016/5/10/chartex" xmlns:cx5="http://schemas.microsoft.com/office/drawing/2016/5/11/chartex" xmlns:cx6="http://schemas.microsoft.com/office/drawing/2016/5/12/chartex" xmlns:cx7="http://schemas.microsoft.com/office/drawing/2016/5/13/chartex" xmlns:cx8="http://schemas.microsoft.com/office/drawing/2016/5/14/chartex" xmlns:mc="http://schemas.openxmlformats.org/markup-compatibility/2006" xmlns:aink="http://schemas.microsoft.com/office/drawing/2016/ink" xmlns:am3d="http://schemas.microsoft.com/office/drawing/2017/model3d" xmlns:o="urn:schemas-microsoft-com:office:office" xmlns:r="http://schemas.openxmlformats.org/officeDocument/2006/relationships" xmlns:m="http://schemas.openxmlformats.org/officeDocument/2006/math" xmlns:v="urn:schemas-microsoft-com:vml" xmlns:wp14="http://schemas.microsoft.com/office/word/2010/wordprocessingDrawing" xmlns:wp="http://schemas.openxmlformats.org/drawingml/2006/wordprocessingDrawing" xmlns:w10="urn:schemas-microsoft-com:office:word" xmlns:w="http://schemas.openxmlformats.org/wordprocessingml/2006/main" xmlns:w14="http://schemas.microsoft.com/office/word/2010/wordml" xmlns:w15="http://schemas.microsoft.com/office/word/2012/wordml" xmlns:w16cex="http://schemas.microsoft.com/office/word/2018/wordml/cex" xmlns:w16cid="http://schemas.microsoft.com/office/word/2016/wordml/cid" xmlns:w16="http://schemas.microsoft.com/office/word/2018/wordml" xmlns:w16se="http://schemas.microsoft.com/office/word/2015/wordml/symex" xmlns:wpg="http://schemas.microsoft.com/office/word/2010/wordprocessingGroup" xmlns:wpi="http://schemas.microsoft.com/office/word/2010/wordprocessingInk" xmlns:wne="http://schemas.microsoft.com/office/word/2006/wordml" xmlns:wps="http://schemas.microsoft.com/office/word/2010/wordprocessingShape" mc:Ignorable="w14 w15 w16se w16cid w16 w16cex wp14">
   <w:p>
     <w:pPr>
       <w:pStyle w:val="Footer"/>
@@ -1910,7 +1900,7 @@
 </file>
 
 <file path=word/footnotes.xml><?xml version="1.0" encoding="utf-8"?>
-<w:footnotes xmlns:wpc="http://schemas.microsoft.com/office/word/2010/wordprocessingCanvas" xmlns:mc="http://schemas.openxmlformats.org/markup-compatibility/2006" xmlns:o="urn:schemas-microsoft-com:office:office" xmlns:r="http://schemas.openxmlformats.org/officeDocument/2006/relationships" xmlns:m="http://schemas.openxmlformats.org/officeDocument/2006/math" xmlns:v="urn:schemas-microsoft-com:vml" xmlns:wp14="http://schemas.microsoft.com/office/word/2010/wordprocessingDrawing" xmlns:wp="http://schemas.openxmlformats.org/drawingml/2006/wordprocessingDrawing" xmlns:w10="urn:schemas-microsoft-com:office:word" xmlns:w="http://schemas.openxmlformats.org/wordprocessingml/2006/main" xmlns:w14="http://schemas.microsoft.com/office/word/2010/wordml" xmlns:wpg="http://schemas.microsoft.com/office/word/2010/wordprocessingGroup" xmlns:wpi="http://schemas.microsoft.com/office/word/2010/wordprocessingInk" xmlns:wne="http://schemas.microsoft.com/office/word/2006/wordml" xmlns:wps="http://schemas.microsoft.com/office/word/2010/wordprocessingShape" mc:Ignorable="w14 wp14">
+<w:footnotes xmlns:wpc="http://schemas.microsoft.com/office/word/2010/wordprocessingCanvas" xmlns:cx="http://schemas.microsoft.com/office/drawing/2014/chartex" xmlns:cx1="http://schemas.microsoft.com/office/drawing/2015/9/8/chartex" xmlns:cx2="http://schemas.microsoft.com/office/drawing/2015/10/21/chartex" xmlns:cx3="http://schemas.microsoft.com/office/drawing/2016/5/9/chartex" xmlns:cx4="http://schemas.microsoft.com/office/drawing/2016/5/10/chartex" xmlns:cx5="http://schemas.microsoft.com/office/drawing/2016/5/11/chartex" xmlns:cx6="http://schemas.microsoft.com/office/drawing/2016/5/12/chartex" xmlns:cx7="http://schemas.microsoft.com/office/drawing/2016/5/13/chartex" xmlns:cx8="http://schemas.microsoft.com/office/drawing/2016/5/14/chartex" xmlns:mc="http://schemas.openxmlformats.org/markup-compatibility/2006" xmlns:aink="http://schemas.microsoft.com/office/drawing/2016/ink" xmlns:am3d="http://schemas.microsoft.com/office/drawing/2017/model3d" xmlns:o="urn:schemas-microsoft-com:office:office" xmlns:r="http://schemas.openxmlformats.org/officeDocument/2006/relationships" xmlns:m="http://schemas.openxmlformats.org/officeDocument/2006/math" xmlns:v="urn:schemas-microsoft-com:vml" xmlns:wp14="http://schemas.microsoft.com/office/word/2010/wordprocessingDrawing" xmlns:wp="http://schemas.openxmlformats.org/drawingml/2006/wordprocessingDrawing" xmlns:w10="urn:schemas-microsoft-com:office:word" xmlns:w="http://schemas.openxmlformats.org/wordprocessingml/2006/main" xmlns:w14="http://schemas.microsoft.com/office/word/2010/wordml" xmlns:w15="http://schemas.microsoft.com/office/word/2012/wordml" xmlns:w16cex="http://schemas.microsoft.com/office/word/2018/wordml/cex" xmlns:w16cid="http://schemas.microsoft.com/office/word/2016/wordml/cid" xmlns:w16="http://schemas.microsoft.com/office/word/2018/wordml" xmlns:w16se="http://schemas.microsoft.com/office/word/2015/wordml/symex" xmlns:wpg="http://schemas.microsoft.com/office/word/2010/wordprocessingGroup" xmlns:wpi="http://schemas.microsoft.com/office/word/2010/wordprocessingInk" xmlns:wne="http://schemas.microsoft.com/office/word/2006/wordml" xmlns:wps="http://schemas.microsoft.com/office/word/2010/wordprocessingShape" mc:Ignorable="w14 w15 w16se w16cid w16 w16cex wp14">
   <w:footnote w:type="separator" w:id="-1">
     <w:p>
       <w:r>
@@ -1929,7 +1919,7 @@
 </file>
 
 <file path=word/header1.xml><?xml version="1.0" encoding="utf-8"?>
-<w:hdr xmlns:wpc="http://schemas.microsoft.com/office/word/2010/wordprocessingCanvas" xmlns:mc="http://schemas.openxmlformats.org/markup-compatibility/2006" xmlns:o="urn:schemas-microsoft-com:office:office" xmlns:r="http://schemas.openxmlformats.org/officeDocument/2006/relationships" xmlns:m="http://schemas.openxmlformats.org/officeDocument/2006/math" xmlns:v="urn:schemas-microsoft-com:vml" xmlns:wp14="http://schemas.microsoft.com/office/word/2010/wordprocessingDrawing" xmlns:wp="http://schemas.openxmlformats.org/drawingml/2006/wordprocessingDrawing" xmlns:w10="urn:schemas-microsoft-com:office:word" xmlns:w="http://schemas.openxmlformats.org/wordprocessingml/2006/main" xmlns:w14="http://schemas.microsoft.com/office/word/2010/wordml" xmlns:wpg="http://schemas.microsoft.com/office/word/2010/wordprocessingGroup" xmlns:wpi="http://schemas.microsoft.com/office/word/2010/wordprocessingInk" xmlns:wne="http://schemas.microsoft.com/office/word/2006/wordml" xmlns:wps="http://schemas.microsoft.com/office/word/2010/wordprocessingShape" mc:Ignorable="w14 wp14">
+<w:hdr xmlns:wpc="http://schemas.microsoft.com/office/word/2010/wordprocessingCanvas" xmlns:cx="http://schemas.microsoft.com/office/drawing/2014/chartex" xmlns:cx1="http://schemas.microsoft.com/office/drawing/2015/9/8/chartex" xmlns:cx2="http://schemas.microsoft.com/office/drawing/2015/10/21/chartex" xmlns:cx3="http://schemas.microsoft.com/office/drawing/2016/5/9/chartex" xmlns:cx4="http://schemas.microsoft.com/office/drawing/2016/5/10/chartex" xmlns:cx5="http://schemas.microsoft.com/office/drawing/2016/5/11/chartex" xmlns:cx6="http://schemas.microsoft.com/office/drawing/2016/5/12/chartex" xmlns:cx7="http://schemas.microsoft.com/office/drawing/2016/5/13/chartex" xmlns:cx8="http://schemas.microsoft.com/office/drawing/2016/5/14/chartex" xmlns:mc="http://schemas.openxmlformats.org/markup-compatibility/2006" xmlns:aink="http://schemas.microsoft.com/office/drawing/2016/ink" xmlns:am3d="http://schemas.microsoft.com/office/drawing/2017/model3d" xmlns:o="urn:schemas-microsoft-com:office:office" xmlns:r="http://schemas.openxmlformats.org/officeDocument/2006/relationships" xmlns:m="http://schemas.openxmlformats.org/officeDocument/2006/math" xmlns:v="urn:schemas-microsoft-com:vml" xmlns:wp14="http://schemas.microsoft.com/office/word/2010/wordprocessingDrawing" xmlns:wp="http://schemas.openxmlformats.org/drawingml/2006/wordprocessingDrawing" xmlns:w10="urn:schemas-microsoft-com:office:word" xmlns:w="http://schemas.openxmlformats.org/wordprocessingml/2006/main" xmlns:w14="http://schemas.microsoft.com/office/word/2010/wordml" xmlns:w15="http://schemas.microsoft.com/office/word/2012/wordml" xmlns:w16cex="http://schemas.microsoft.com/office/word/2018/wordml/cex" xmlns:w16cid="http://schemas.microsoft.com/office/word/2016/wordml/cid" xmlns:w16="http://schemas.microsoft.com/office/word/2018/wordml" xmlns:w16se="http://schemas.microsoft.com/office/word/2015/wordml/symex" xmlns:wpg="http://schemas.microsoft.com/office/word/2010/wordprocessingGroup" xmlns:wpi="http://schemas.microsoft.com/office/word/2010/wordprocessingInk" xmlns:wne="http://schemas.microsoft.com/office/word/2006/wordml" xmlns:wps="http://schemas.microsoft.com/office/word/2010/wordprocessingShape" mc:Ignorable="w14 w15 w16se w16cid w16 w16cex wp14">
   <w:p>
     <w:pPr>
       <w:pStyle w:val="Header"/>
@@ -1939,7 +1929,7 @@
 </file>
 
 <file path=word/header2.xml><?xml version="1.0" encoding="utf-8"?>
-<w:hdr xmlns:wpc="http://schemas.microsoft.com/office/word/2010/wordprocessingCanvas" xmlns:mc="http://schemas.openxmlformats.org/markup-compatibility/2006" xmlns:o="urn:schemas-microsoft-com:office:office" xmlns:r="http://schemas.openxmlformats.org/officeDocument/2006/relationships" xmlns:m="http://schemas.openxmlformats.org/officeDocument/2006/math" xmlns:v="urn:schemas-microsoft-com:vml" xmlns:wp14="http://schemas.microsoft.com/office/word/2010/wordprocessingDrawing" xmlns:wp="http://schemas.openxmlformats.org/drawingml/2006/wordprocessingDrawing" xmlns:w10="urn:schemas-microsoft-com:office:word" xmlns:w="http://schemas.openxmlformats.org/wordprocessingml/2006/main" xmlns:w14="http://schemas.microsoft.com/office/word/2010/wordml" xmlns:wpg="http://schemas.microsoft.com/office/word/2010/wordprocessingGroup" xmlns:wpi="http://schemas.microsoft.com/office/word/2010/wordprocessingInk" xmlns:wne="http://schemas.microsoft.com/office/word/2006/wordml" xmlns:wps="http://schemas.microsoft.com/office/word/2010/wordprocessingShape" mc:Ignorable="w14 wp14">
+<w:hdr xmlns:wpc="http://schemas.microsoft.com/office/word/2010/wordprocessingCanvas" xmlns:cx="http://schemas.microsoft.com/office/drawing/2014/chartex" xmlns:cx1="http://schemas.microsoft.com/office/drawing/2015/9/8/chartex" xmlns:cx2="http://schemas.microsoft.com/office/drawing/2015/10/21/chartex" xmlns:cx3="http://schemas.microsoft.com/office/drawing/2016/5/9/chartex" xmlns:cx4="http://schemas.microsoft.com/office/drawing/2016/5/10/chartex" xmlns:cx5="http://schemas.microsoft.com/office/drawing/2016/5/11/chartex" xmlns:cx6="http://schemas.microsoft.com/office/drawing/2016/5/12/chartex" xmlns:cx7="http://schemas.microsoft.com/office/drawing/2016/5/13/chartex" xmlns:cx8="http://schemas.microsoft.com/office/drawing/2016/5/14/chartex" xmlns:mc="http://schemas.openxmlformats.org/markup-compatibility/2006" xmlns:aink="http://schemas.microsoft.com/office/drawing/2016/ink" xmlns:am3d="http://schemas.microsoft.com/office/drawing/2017/model3d" xmlns:o="urn:schemas-microsoft-com:office:office" xmlns:r="http://schemas.openxmlformats.org/officeDocument/2006/relationships" xmlns:m="http://schemas.openxmlformats.org/officeDocument/2006/math" xmlns:v="urn:schemas-microsoft-com:vml" xmlns:wp14="http://schemas.microsoft.com/office/word/2010/wordprocessingDrawing" xmlns:wp="http://schemas.openxmlformats.org/drawingml/2006/wordprocessingDrawing" xmlns:w10="urn:schemas-microsoft-com:office:word" xmlns:w="http://schemas.openxmlformats.org/wordprocessingml/2006/main" xmlns:w14="http://schemas.microsoft.com/office/word/2010/wordml" xmlns:w15="http://schemas.microsoft.com/office/word/2012/wordml" xmlns:w16cex="http://schemas.microsoft.com/office/word/2018/wordml/cex" xmlns:w16cid="http://schemas.microsoft.com/office/word/2016/wordml/cid" xmlns:w16="http://schemas.microsoft.com/office/word/2018/wordml" xmlns:w16se="http://schemas.microsoft.com/office/word/2015/wordml/symex" xmlns:wpg="http://schemas.microsoft.com/office/word/2010/wordprocessingGroup" xmlns:wpi="http://schemas.microsoft.com/office/word/2010/wordprocessingInk" xmlns:wne="http://schemas.microsoft.com/office/word/2006/wordml" xmlns:wps="http://schemas.microsoft.com/office/word/2010/wordprocessingShape" mc:Ignorable="w14 w15 w16se w16cid w16 w16cex wp14">
   <w:p>
     <w:pPr>
       <w:pStyle w:val="Header"/>
@@ -1963,7 +1953,7 @@
 </file>
 
 <file path=word/header3.xml><?xml version="1.0" encoding="utf-8"?>
-<w:hdr xmlns:wpc="http://schemas.microsoft.com/office/word/2010/wordprocessingCanvas" xmlns:mc="http://schemas.openxmlformats.org/markup-compatibility/2006" xmlns:o="urn:schemas-microsoft-com:office:office" xmlns:r="http://schemas.openxmlformats.org/officeDocument/2006/relationships" xmlns:m="http://schemas.openxmlformats.org/officeDocument/2006/math" xmlns:v="urn:schemas-microsoft-com:vml" xmlns:wp14="http://schemas.microsoft.com/office/word/2010/wordprocessingDrawing" xmlns:wp="http://schemas.openxmlformats.org/drawingml/2006/wordprocessingDrawing" xmlns:w10="urn:schemas-microsoft-com:office:word" xmlns:w="http://schemas.openxmlformats.org/wordprocessingml/2006/main" xmlns:w14="http://schemas.microsoft.com/office/word/2010/wordml" xmlns:wpg="http://schemas.microsoft.com/office/word/2010/wordprocessingGroup" xmlns:wpi="http://schemas.microsoft.com/office/word/2010/wordprocessingInk" xmlns:wne="http://schemas.microsoft.com/office/word/2006/wordml" xmlns:wps="http://schemas.microsoft.com/office/word/2010/wordprocessingShape" mc:Ignorable="w14 wp14">
+<w:hdr xmlns:wpc="http://schemas.microsoft.com/office/word/2010/wordprocessingCanvas" xmlns:cx="http://schemas.microsoft.com/office/drawing/2014/chartex" xmlns:cx1="http://schemas.microsoft.com/office/drawing/2015/9/8/chartex" xmlns:cx2="http://schemas.microsoft.com/office/drawing/2015/10/21/chartex" xmlns:cx3="http://schemas.microsoft.com/office/drawing/2016/5/9/chartex" xmlns:cx4="http://schemas.microsoft.com/office/drawing/2016/5/10/chartex" xmlns:cx5="http://schemas.microsoft.com/office/drawing/2016/5/11/chartex" xmlns:cx6="http://schemas.microsoft.com/office/drawing/2016/5/12/chartex" xmlns:cx7="http://schemas.microsoft.com/office/drawing/2016/5/13/chartex" xmlns:cx8="http://schemas.microsoft.com/office/drawing/2016/5/14/chartex" xmlns:mc="http://schemas.openxmlformats.org/markup-compatibility/2006" xmlns:aink="http://schemas.microsoft.com/office/drawing/2016/ink" xmlns:am3d="http://schemas.microsoft.com/office/drawing/2017/model3d" xmlns:o="urn:schemas-microsoft-com:office:office" xmlns:r="http://schemas.openxmlformats.org/officeDocument/2006/relationships" xmlns:m="http://schemas.openxmlformats.org/officeDocument/2006/math" xmlns:v="urn:schemas-microsoft-com:vml" xmlns:wp14="http://schemas.microsoft.com/office/word/2010/wordprocessingDrawing" xmlns:wp="http://schemas.openxmlformats.org/drawingml/2006/wordprocessingDrawing" xmlns:w10="urn:schemas-microsoft-com:office:word" xmlns:w="http://schemas.openxmlformats.org/wordprocessingml/2006/main" xmlns:w14="http://schemas.microsoft.com/office/word/2010/wordml" xmlns:w15="http://schemas.microsoft.com/office/word/2012/wordml" xmlns:w16cex="http://schemas.microsoft.com/office/word/2018/wordml/cex" xmlns:w16cid="http://schemas.microsoft.com/office/word/2016/wordml/cid" xmlns:w16="http://schemas.microsoft.com/office/word/2018/wordml" xmlns:w16se="http://schemas.microsoft.com/office/word/2015/wordml/symex" xmlns:wpg="http://schemas.microsoft.com/office/word/2010/wordprocessingGroup" xmlns:wpi="http://schemas.microsoft.com/office/word/2010/wordprocessingInk" xmlns:wne="http://schemas.microsoft.com/office/word/2006/wordml" xmlns:wps="http://schemas.microsoft.com/office/word/2010/wordprocessingShape" mc:Ignorable="w14 w15 w16se w16cid w16 w16cex wp14">
   <w:p>
     <w:pPr>
       <w:pStyle w:val="Header"/>
@@ -1973,8 +1963,8 @@
 </file>
 
 <file path=word/numbering.xml><?xml version="1.0" encoding="utf-8"?>
-<w:numbering xmlns:wpc="http://schemas.microsoft.com/office/word/2010/wordprocessingCanvas" xmlns:mc="http://schemas.openxmlformats.org/markup-compatibility/2006" xmlns:o="urn:schemas-microsoft-com:office:office" xmlns:r="http://schemas.openxmlformats.org/officeDocument/2006/relationships" xmlns:m="http://schemas.openxmlformats.org/officeDocument/2006/math" xmlns:v="urn:schemas-microsoft-com:vml" xmlns:wp14="http://schemas.microsoft.com/office/word/2010/wordprocessingDrawing" xmlns:wp="http://schemas.openxmlformats.org/drawingml/2006/wordprocessingDrawing" xmlns:w10="urn:schemas-microsoft-com:office:word" xmlns:w="http://schemas.openxmlformats.org/wordprocessingml/2006/main" xmlns:w14="http://schemas.microsoft.com/office/word/2010/wordml" xmlns:wpg="http://schemas.microsoft.com/office/word/2010/wordprocessingGroup" xmlns:wpi="http://schemas.microsoft.com/office/word/2010/wordprocessingInk" xmlns:wne="http://schemas.microsoft.com/office/word/2006/wordml" xmlns:wps="http://schemas.microsoft.com/office/word/2010/wordprocessingShape" mc:Ignorable="w14 wp14">
-  <w:abstractNum w:abstractNumId="0">
+<w:numbering xmlns:wpc="http://schemas.microsoft.com/office/word/2010/wordprocessingCanvas" xmlns:cx="http://schemas.microsoft.com/office/drawing/2014/chartex" xmlns:cx1="http://schemas.microsoft.com/office/drawing/2015/9/8/chartex" xmlns:cx2="http://schemas.microsoft.com/office/drawing/2015/10/21/chartex" xmlns:cx3="http://schemas.microsoft.com/office/drawing/2016/5/9/chartex" xmlns:cx4="http://schemas.microsoft.com/office/drawing/2016/5/10/chartex" xmlns:cx5="http://schemas.microsoft.com/office/drawing/2016/5/11/chartex" xmlns:cx6="http://schemas.microsoft.com/office/drawing/2016/5/12/chartex" xmlns:cx7="http://schemas.microsoft.com/office/drawing/2016/5/13/chartex" xmlns:cx8="http://schemas.microsoft.com/office/drawing/2016/5/14/chartex" xmlns:mc="http://schemas.openxmlformats.org/markup-compatibility/2006" xmlns:aink="http://schemas.microsoft.com/office/drawing/2016/ink" xmlns:am3d="http://schemas.microsoft.com/office/drawing/2017/model3d" xmlns:o="urn:schemas-microsoft-com:office:office" xmlns:r="http://schemas.openxmlformats.org/officeDocument/2006/relationships" xmlns:m="http://schemas.openxmlformats.org/officeDocument/2006/math" xmlns:v="urn:schemas-microsoft-com:vml" xmlns:wp14="http://schemas.microsoft.com/office/word/2010/wordprocessingDrawing" xmlns:wp="http://schemas.openxmlformats.org/drawingml/2006/wordprocessingDrawing" xmlns:w10="urn:schemas-microsoft-com:office:word" xmlns:w="http://schemas.openxmlformats.org/wordprocessingml/2006/main" xmlns:w14="http://schemas.microsoft.com/office/word/2010/wordml" xmlns:w15="http://schemas.microsoft.com/office/word/2012/wordml" xmlns:w16cex="http://schemas.microsoft.com/office/word/2018/wordml/cex" xmlns:w16cid="http://schemas.microsoft.com/office/word/2016/wordml/cid" xmlns:w16="http://schemas.microsoft.com/office/word/2018/wordml" xmlns:w16se="http://schemas.microsoft.com/office/word/2015/wordml/symex" xmlns:wpg="http://schemas.microsoft.com/office/word/2010/wordprocessingGroup" xmlns:wpi="http://schemas.microsoft.com/office/word/2010/wordprocessingInk" xmlns:wne="http://schemas.microsoft.com/office/word/2006/wordml" xmlns:wps="http://schemas.microsoft.com/office/word/2010/wordprocessingShape" mc:Ignorable="w14 w15 w16se w16cid w16 w16cex wp14">
+  <w:abstractNum w:abstractNumId="0" w15:restartNumberingAfterBreak="0">
     <w:nsid w:val="08B2501C"/>
     <w:multiLevelType w:val="hybridMultilevel"/>
     <w:tmpl w:val="F2A43D58"/>
@@ -2094,7 +2084,7 @@
 </file>
 
 <file path=word/styles.xml><?xml version="1.0" encoding="utf-8"?>
-<w:styles xmlns:mc="http://schemas.openxmlformats.org/markup-compatibility/2006" xmlns:r="http://schemas.openxmlformats.org/officeDocument/2006/relationships" xmlns:w="http://schemas.openxmlformats.org/wordprocessingml/2006/main" xmlns:w14="http://schemas.microsoft.com/office/word/2010/wordml" mc:Ignorable="w14">
+<w:styles xmlns:mc="http://schemas.openxmlformats.org/markup-compatibility/2006" xmlns:r="http://schemas.openxmlformats.org/officeDocument/2006/relationships" xmlns:w="http://schemas.openxmlformats.org/wordprocessingml/2006/main" xmlns:w14="http://schemas.microsoft.com/office/word/2010/wordml" xmlns:w15="http://schemas.microsoft.com/office/word/2012/wordml" xmlns:w16cex="http://schemas.microsoft.com/office/word/2018/wordml/cex" xmlns:w16cid="http://schemas.microsoft.com/office/word/2016/wordml/cid" xmlns:w16="http://schemas.microsoft.com/office/word/2018/wordml" xmlns:w16se="http://schemas.microsoft.com/office/word/2015/wordml/symex" mc:Ignorable="w14 w15 w16se w16cid w16 w16cex">
   <w:docDefaults>
     <w:rPrDefault>
       <w:rPr>
@@ -2110,462 +2100,383 @@
       </w:pPr>
     </w:pPrDefault>
   </w:docDefaults>
-  <w:latentStyles w:defLockedState="0" w:defUIPriority="99" w:defSemiHidden="1" w:defUnhideWhenUsed="1" w:defQFormat="0" w:count="267">
-    <w:lsdException w:name="Normal" w:semiHidden="0" w:uiPriority="0" w:unhideWhenUsed="0" w:qFormat="1"/>
-    <w:lsdException w:name="heading 1" w:semiHidden="0" w:uiPriority="9" w:unhideWhenUsed="0" w:qFormat="1"/>
-    <w:lsdException w:name="heading 2" w:uiPriority="9" w:qFormat="1"/>
-    <w:lsdException w:name="heading 3" w:uiPriority="9" w:qFormat="1"/>
-    <w:lsdException w:name="heading 4" w:uiPriority="9" w:qFormat="1"/>
-    <w:lsdException w:name="heading 5" w:uiPriority="9" w:qFormat="1"/>
-    <w:lsdException w:name="heading 6" w:uiPriority="9" w:qFormat="1"/>
-    <w:lsdException w:name="heading 7" w:uiPriority="9" w:qFormat="1"/>
-    <w:lsdException w:name="heading 8" w:uiPriority="9" w:qFormat="1"/>
-    <w:lsdException w:name="heading 9" w:uiPriority="9" w:qFormat="1"/>
-    <w:lsdException w:name="toc 1" w:uiPriority="39"/>
-    <w:lsdException w:name="toc 2" w:uiPriority="39"/>
-    <w:lsdException w:name="toc 3" w:uiPriority="39"/>
-    <w:lsdException w:name="toc 4" w:uiPriority="39"/>
-    <w:lsdException w:name="toc 5" w:uiPriority="39"/>
-    <w:lsdException w:name="toc 6" w:uiPriority="39"/>
-    <w:lsdException w:name="toc 7" w:uiPriority="39"/>
-    <w:lsdException w:name="toc 8" w:uiPriority="39"/>
-    <w:lsdException w:name="toc 9" w:uiPriority="39"/>
-    <w:lsdException w:name="caption" w:uiPriority="35" w:qFormat="1"/>
-    <w:lsdException w:name="footnote reference" w:unhideWhenUsed="0"/>
-    <w:lsdException w:name="Title" w:semiHidden="0" w:uiPriority="10" w:unhideWhenUsed="0" w:qFormat="1"/>
-    <w:lsdException w:name="Default Paragraph Font" w:uiPriority="1"/>
-    <w:lsdException w:name="Subtitle" w:semiHidden="0" w:uiPriority="11" w:unhideWhenUsed="0" w:qFormat="1"/>
-    <w:lsdException w:name="Strong" w:semiHidden="0" w:uiPriority="22" w:unhideWhenUsed="0" w:qFormat="1"/>
-    <w:lsdException w:name="Emphasis" w:semiHidden="0" w:uiPriority="20" w:unhideWhenUsed="0" w:qFormat="1"/>
+  <w:latentStyles w:defLockedState="0" w:defUIPriority="99" w:defSemiHidden="0" w:defUnhideWhenUsed="0" w:defQFormat="0" w:count="376">
+    <w:lsdException w:name="Normal" w:uiPriority="0" w:qFormat="1"/>
+    <w:lsdException w:name="heading 1" w:uiPriority="9" w:qFormat="1"/>
+    <w:lsdException w:name="heading 2" w:semiHidden="1" w:uiPriority="9" w:unhideWhenUsed="1" w:qFormat="1"/>
+    <w:lsdException w:name="heading 3" w:semiHidden="1" w:uiPriority="9" w:unhideWhenUsed="1" w:qFormat="1"/>
+    <w:lsdException w:name="heading 4" w:semiHidden="1" w:uiPriority="9" w:unhideWhenUsed="1" w:qFormat="1"/>
+    <w:lsdException w:name="heading 5" w:semiHidden="1" w:uiPriority="9" w:unhideWhenUsed="1" w:qFormat="1"/>
+    <w:lsdException w:name="heading 6" w:semiHidden="1" w:uiPriority="9" w:unhideWhenUsed="1" w:qFormat="1"/>
+    <w:lsdException w:name="heading 7" w:semiHidden="1" w:uiPriority="9" w:unhideWhenUsed="1" w:qFormat="1"/>
+    <w:lsdException w:name="heading 8" w:semiHidden="1" w:uiPriority="9" w:unhideWhenUsed="1" w:qFormat="1"/>
+    <w:lsdException w:name="heading 9" w:semiHidden="1" w:uiPriority="9" w:unhideWhenUsed="1" w:qFormat="1"/>
+    <w:lsdException w:name="index 1" w:semiHidden="1" w:unhideWhenUsed="1"/>
+    <w:lsdException w:name="index 2" w:semiHidden="1" w:unhideWhenUsed="1"/>
+    <w:lsdException w:name="index 3" w:semiHidden="1" w:unhideWhenUsed="1"/>
+    <w:lsdException w:name="index 4" w:semiHidden="1" w:unhideWhenUsed="1"/>
+    <w:lsdException w:name="index 5" w:semiHidden="1" w:unhideWhenUsed="1"/>
+    <w:lsdException w:name="index 6" w:semiHidden="1" w:unhideWhenUsed="1"/>
+    <w:lsdException w:name="index 7" w:semiHidden="1" w:unhideWhenUsed="1"/>
+    <w:lsdException w:name="index 8" w:semiHidden="1" w:unhideWhenUsed="1"/>
+    <w:lsdException w:name="index 9" w:semiHidden="1" w:unhideWhenUsed="1"/>
+    <w:lsdException w:name="toc 1" w:semiHidden="1" w:uiPriority="39" w:unhideWhenUsed="1"/>
+    <w:lsdException w:name="toc 2" w:semiHidden="1" w:uiPriority="39" w:unhideWhenUsed="1"/>
+    <w:lsdException w:name="toc 3" w:semiHidden="1" w:uiPriority="39" w:unhideWhenUsed="1"/>
+    <w:lsdException w:name="toc 4" w:semiHidden="1" w:uiPriority="39" w:unhideWhenUsed="1"/>
+    <w:lsdException w:name="toc 5" w:semiHidden="1" w:uiPriority="39" w:unhideWhenUsed="1"/>
+    <w:lsdException w:name="toc 6" w:semiHidden="1" w:uiPriority="39" w:unhideWhenUsed="1"/>
+    <w:lsdException w:name="toc 7" w:semiHidden="1" w:uiPriority="39" w:unhideWhenUsed="1"/>
+    <w:lsdException w:name="toc 8" w:semiHidden="1" w:uiPriority="39" w:unhideWhenUsed="1"/>
+    <w:lsdException w:name="toc 9" w:semiHidden="1" w:uiPriority="39" w:unhideWhenUsed="1"/>
+    <w:lsdException w:name="Normal Indent" w:semiHidden="1" w:unhideWhenUsed="1"/>
+    <w:lsdException w:name="footnote text" w:semiHidden="1" w:unhideWhenUsed="1"/>
+    <w:lsdException w:name="annotation text" w:semiHidden="1" w:unhideWhenUsed="1"/>
+    <w:lsdException w:name="header" w:semiHidden="1" w:unhideWhenUsed="1"/>
+    <w:lsdException w:name="footer" w:semiHidden="1" w:unhideWhenUsed="1"/>
+    <w:lsdException w:name="index heading" w:semiHidden="1" w:unhideWhenUsed="1"/>
+    <w:lsdException w:name="caption" w:semiHidden="1" w:uiPriority="35" w:unhideWhenUsed="1" w:qFormat="1"/>
+    <w:lsdException w:name="table of figures" w:semiHidden="1" w:unhideWhenUsed="1"/>
+    <w:lsdException w:name="envelope address" w:semiHidden="1" w:unhideWhenUsed="1"/>
+    <w:lsdException w:name="envelope return" w:semiHidden="1" w:unhideWhenUsed="1"/>
+    <w:lsdException w:name="footnote reference" w:semiHidden="1"/>
+    <w:lsdException w:name="annotation reference" w:semiHidden="1" w:unhideWhenUsed="1"/>
+    <w:lsdException w:name="line number" w:semiHidden="1" w:unhideWhenUsed="1"/>
+    <w:lsdException w:name="page number" w:semiHidden="1" w:unhideWhenUsed="1"/>
+    <w:lsdException w:name="endnote reference" w:semiHidden="1" w:unhideWhenUsed="1"/>
+    <w:lsdException w:name="endnote text" w:semiHidden="1" w:unhideWhenUsed="1"/>
+    <w:lsdException w:name="table of authorities" w:semiHidden="1" w:unhideWhenUsed="1"/>
+    <w:lsdException w:name="macro" w:semiHidden="1" w:unhideWhenUsed="1"/>
+    <w:lsdException w:name="toa heading" w:semiHidden="1" w:unhideWhenUsed="1"/>
+    <w:lsdException w:name="List" w:semiHidden="1" w:unhideWhenUsed="1"/>
+    <w:lsdException w:name="List Bullet" w:semiHidden="1" w:unhideWhenUsed="1"/>
+    <w:lsdException w:name="List Number" w:semiHidden="1" w:unhideWhenUsed="1"/>
+    <w:lsdException w:name="List 2" w:semiHidden="1" w:unhideWhenUsed="1"/>
+    <w:lsdException w:name="List 3" w:semiHidden="1" w:unhideWhenUsed="1"/>
+    <w:lsdException w:name="List 4" w:semiHidden="1" w:unhideWhenUsed="1"/>
+    <w:lsdException w:name="List 5" w:semiHidden="1" w:unhideWhenUsed="1"/>
+    <w:lsdException w:name="List Bullet 2" w:semiHidden="1" w:unhideWhenUsed="1"/>
+    <w:lsdException w:name="List Bullet 3" w:semiHidden="1" w:unhideWhenUsed="1"/>
+    <w:lsdException w:name="List Bullet 4" w:semiHidden="1" w:unhideWhenUsed="1"/>
+    <w:lsdException w:name="List Bullet 5" w:semiHidden="1" w:unhideWhenUsed="1"/>
+    <w:lsdException w:name="List Number 2" w:semiHidden="1" w:unhideWhenUsed="1"/>
+    <w:lsdException w:name="List Number 3" w:semiHidden="1" w:unhideWhenUsed="1"/>
+    <w:lsdException w:name="List Number 4" w:semiHidden="1" w:unhideWhenUsed="1"/>
+    <w:lsdException w:name="List Number 5" w:semiHidden="1" w:unhideWhenUsed="1"/>
+    <w:lsdException w:name="Title" w:uiPriority="10" w:qFormat="1"/>
+    <w:lsdException w:name="Closing" w:semiHidden="1" w:unhideWhenUsed="1"/>
+    <w:lsdException w:name="Signature" w:semiHidden="1" w:unhideWhenUsed="1"/>
+    <w:lsdException w:name="Default Paragraph Font" w:semiHidden="1" w:uiPriority="1" w:unhideWhenUsed="1"/>
+    <w:lsdException w:name="Body Text" w:semiHidden="1" w:unhideWhenUsed="1"/>
+    <w:lsdException w:name="Body Text Indent" w:semiHidden="1" w:unhideWhenUsed="1"/>
+    <w:lsdException w:name="List Continue" w:semiHidden="1" w:unhideWhenUsed="1"/>
+    <w:lsdException w:name="List Continue 2" w:semiHidden="1" w:unhideWhenUsed="1"/>
+    <w:lsdException w:name="List Continue 3" w:semiHidden="1" w:unhideWhenUsed="1"/>
+    <w:lsdException w:name="List Continue 4" w:semiHidden="1" w:unhideWhenUsed="1"/>
+    <w:lsdException w:name="List Continue 5" w:semiHidden="1" w:unhideWhenUsed="1"/>
+    <w:lsdException w:name="Message Header" w:semiHidden="1" w:unhideWhenUsed="1"/>
+    <w:lsdException w:name="Subtitle" w:uiPriority="11" w:qFormat="1"/>
+    <w:lsdException w:name="Salutation" w:semiHidden="1" w:unhideWhenUsed="1"/>
+    <w:lsdException w:name="Date" w:semiHidden="1" w:unhideWhenUsed="1"/>
+    <w:lsdException w:name="Body Text First Indent" w:semiHidden="1" w:unhideWhenUsed="1"/>
+    <w:lsdException w:name="Body Text First Indent 2" w:semiHidden="1" w:unhideWhenUsed="1"/>
+    <w:lsdException w:name="Note Heading" w:semiHidden="1" w:unhideWhenUsed="1"/>
+    <w:lsdException w:name="Body Text 2" w:semiHidden="1" w:unhideWhenUsed="1"/>
+    <w:lsdException w:name="Body Text 3" w:semiHidden="1" w:unhideWhenUsed="1"/>
+    <w:lsdException w:name="Body Text Indent 2" w:semiHidden="1" w:unhideWhenUsed="1"/>
+    <w:lsdException w:name="Body Text Indent 3" w:semiHidden="1" w:unhideWhenUsed="1"/>
+    <w:lsdException w:name="Block Text" w:semiHidden="1" w:unhideWhenUsed="1"/>
+    <w:lsdException w:name="Hyperlink" w:semiHidden="1" w:unhideWhenUsed="1"/>
+    <w:lsdException w:name="FollowedHyperlink" w:semiHidden="1" w:unhideWhenUsed="1"/>
+    <w:lsdException w:name="Strong" w:uiPriority="22" w:qFormat="1"/>
+    <w:lsdException w:name="Emphasis" w:uiPriority="20" w:qFormat="1"/>
+    <w:lsdException w:name="Document Map" w:semiHidden="1" w:unhideWhenUsed="1"/>
+    <w:lsdException w:name="Plain Text" w:semiHidden="1" w:unhideWhenUsed="1"/>
+    <w:lsdException w:name="E-mail Signature" w:semiHidden="1" w:unhideWhenUsed="1"/>
+    <w:lsdException w:name="HTML Top of Form" w:semiHidden="1" w:unhideWhenUsed="1"/>
+    <w:lsdException w:name="HTML Bottom of Form" w:semiHidden="1" w:unhideWhenUsed="1"/>
+    <w:lsdException w:name="Normal (Web)" w:semiHidden="1" w:unhideWhenUsed="1"/>
+    <w:lsdException w:name="HTML Acronym" w:semiHidden="1" w:unhideWhenUsed="1"/>
+    <w:lsdException w:name="HTML Address" w:semiHidden="1" w:unhideWhenUsed="1"/>
+    <w:lsdException w:name="HTML Cite" w:semiHidden="1" w:unhideWhenUsed="1"/>
+    <w:lsdException w:name="HTML Code" w:semiHidden="1" w:unhideWhenUsed="1"/>
+    <w:lsdException w:name="HTML Definition" w:semiHidden="1" w:unhideWhenUsed="1"/>
+    <w:lsdException w:name="HTML Keyboard" w:semiHidden="1" w:unhideWhenUsed="1"/>
+    <w:lsdException w:name="HTML Preformatted" w:semiHidden="1" w:unhideWhenUsed="1"/>
+    <w:lsdException w:name="HTML Sample" w:semiHidden="1" w:unhideWhenUsed="1"/>
+    <w:lsdException w:name="HTML Typewriter" w:semiHidden="1" w:unhideWhenUsed="1"/>
+    <w:lsdException w:name="HTML Variable" w:semiHidden="1" w:unhideWhenUsed="1"/>
+    <w:lsdException w:name="Normal Table" w:semiHidden="1" w:unhideWhenUsed="1"/>
+    <w:lsdException w:name="annotation subject" w:semiHidden="1" w:unhideWhenUsed="1"/>
+    <w:lsdException w:name="No List" w:semiHidden="1" w:unhideWhenUsed="1"/>
+    <w:lsdException w:name="Outline List 1" w:semiHidden="1" w:unhideWhenUsed="1"/>
+    <w:lsdException w:name="Outline List 2" w:semiHidden="1" w:unhideWhenUsed="1"/>
+    <w:lsdException w:name="Outline List 3" w:semiHidden="1" w:unhideWhenUsed="1"/>
+    <w:lsdException w:name="Table Simple 1" w:semiHidden="1" w:unhideWhenUsed="1"/>
+    <w:lsdException w:name="Table Simple 2" w:semiHidden="1" w:unhideWhenUsed="1"/>
+    <w:lsdException w:name="Table Simple 3" w:semiHidden="1" w:unhideWhenUsed="1"/>
+    <w:lsdException w:name="Table Classic 1" w:semiHidden="1" w:unhideWhenUsed="1"/>
+    <w:lsdException w:name="Table Classic 2" w:semiHidden="1" w:unhideWhenUsed="1"/>
+    <w:lsdException w:name="Table Classic 3" w:semiHidden="1" w:unhideWhenUsed="1"/>
+    <w:lsdException w:name="Table Classic 4" w:semiHidden="1" w:unhideWhenUsed="1"/>
+    <w:lsdException w:name="Table Colorful 1" w:semiHidden="1" w:unhideWhenUsed="1"/>
+    <w:lsdException w:name="Table Colorful 2" w:semiHidden="1" w:unhideWhenUsed="1"/>
+    <w:lsdException w:name="Table Colorful 3" w:semiHidden="1" w:unhideWhenUsed="1"/>
+    <w:lsdException w:name="Table Columns 1" w:semiHidden="1" w:unhideWhenUsed="1"/>
+    <w:lsdException w:name="Table Columns 2" w:semiHidden="1" w:unhideWhenUsed="1"/>
+    <w:lsdException w:name="Table Columns 3" w:semiHidden="1" w:unhideWhenUsed="1"/>
+    <w:lsdException w:name="Table Columns 4" w:semiHidden="1" w:unhideWhenUsed="1"/>
+    <w:lsdException w:name="Table Columns 5" w:semiHidden="1" w:unhideWhenUsed="1"/>
+    <w:lsdException w:name="Table Grid 1" w:semiHidden="1" w:unhideWhenUsed="1"/>
+    <w:lsdException w:name="Table Grid 2" w:semiHidden="1" w:unhideWhenUsed="1"/>
+    <w:lsdException w:name="Table Grid 3" w:semiHidden="1" w:unhideWhenUsed="1"/>
+    <w:lsdException w:name="Table Grid 4" w:semiHidden="1" w:unhideWhenUsed="1"/>
+    <w:lsdException w:name="Table Grid 5" w:semiHidden="1" w:unhideWhenUsed="1"/>
+    <w:lsdException w:name="Table Grid 6" w:semiHidden="1" w:unhideWhenUsed="1"/>
+    <w:lsdException w:name="Table Grid 7" w:semiHidden="1" w:unhideWhenUsed="1"/>
+    <w:lsdException w:name="Table Grid 8" w:semiHidden="1" w:unhideWhenUsed="1"/>
+    <w:lsdException w:name="Table List 1" w:semiHidden="1" w:unhideWhenUsed="1"/>
+    <w:lsdException w:name="Table List 2" w:semiHidden="1" w:unhideWhenUsed="1"/>
+    <w:lsdException w:name="Table List 3" w:semiHidden="1" w:unhideWhenUsed="1"/>
+    <w:lsdException w:name="Table List 4" w:semiHidden="1" w:unhideWhenUsed="1"/>
+    <w:lsdException w:name="Table List 5" w:semiHidden="1" w:unhideWhenUsed="1"/>
+    <w:lsdException w:name="Table List 6" w:semiHidden="1" w:unhideWhenUsed="1"/>
+    <w:lsdException w:name="Table List 7" w:semiHidden="1" w:unhideWhenUsed="1"/>
+    <w:lsdException w:name="Table List 8" w:semiHidden="1" w:unhideWhenUsed="1"/>
+    <w:lsdException w:name="Table 3D effects 1" w:semiHidden="1" w:unhideWhenUsed="1"/>
+    <w:lsdException w:name="Table 3D effects 2" w:semiHidden="1" w:unhideWhenUsed="1"/>
+    <w:lsdException w:name="Table 3D effects 3" w:semiHidden="1" w:unhideWhenUsed="1"/>
+    <w:lsdException w:name="Table Contemporary" w:semiHidden="1" w:unhideWhenUsed="1"/>
+    <w:lsdException w:name="Table Elegant" w:semiHidden="1" w:unhideWhenUsed="1"/>
+    <w:lsdException w:name="Table Professional" w:semiHidden="1" w:unhideWhenUsed="1"/>
+    <w:lsdException w:name="Table Subtle 1" w:semiHidden="1" w:unhideWhenUsed="1"/>
+    <w:lsdException w:name="Table Subtle 2" w:semiHidden="1" w:unhideWhenUsed="1"/>
+    <w:lsdException w:name="Table Web 1" w:semiHidden="1" w:unhideWhenUsed="1"/>
+    <w:lsdException w:name="Table Web 2" w:semiHidden="1" w:unhideWhenUsed="1"/>
+    <w:lsdException w:name="Table Web 3" w:semiHidden="1" w:unhideWhenUsed="1"/>
+    <w:lsdException w:name="Balloon Text" w:semiHidden="1" w:unhideWhenUsed="1"/>
     <w:lsdException w:name="Table Grid" w:uiPriority="59"/>
-    <w:lsdException w:name="Placeholder Text" w:unhideWhenUsed="0"/>
-    <w:lsdException w:name="No Spacing" w:semiHidden="0" w:uiPriority="1" w:unhideWhenUsed="0" w:qFormat="1"/>
-    <w:lsdException w:name="Light Shading" w:semiHidden="0" w:uiPriority="60" w:unhideWhenUsed="0"/>
-    <w:lsdException w:name="Light List" w:semiHidden="0" w:uiPriority="61" w:unhideWhenUsed="0"/>
-    <w:lsdException w:name="Light Grid" w:semiHidden="0" w:uiPriority="62" w:unhideWhenUsed="0"/>
-    <w:lsdException w:name="Medium Shading 1" w:semiHidden="0" w:uiPriority="63" w:unhideWhenUsed="0"/>
-    <w:lsdException w:name="Medium Shading 2" w:semiHidden="0" w:uiPriority="64" w:unhideWhenUsed="0"/>
-    <w:lsdException w:name="Medium List 1" w:semiHidden="0" w:uiPriority="65" w:unhideWhenUsed="0"/>
-    <w:lsdException w:name="Medium List 2" w:semiHidden="0" w:uiPriority="66" w:unhideWhenUsed="0"/>
-    <w:lsdException w:name="Medium Grid 1" w:semiHidden="0" w:uiPriority="67" w:unhideWhenUsed="0"/>
-    <w:lsdException w:name="Medium Grid 2" w:semiHidden="0" w:uiPriority="68" w:unhideWhenUsed="0"/>
-    <w:lsdException w:name="Medium Grid 3" w:semiHidden="0" w:uiPriority="69" w:unhideWhenUsed="0"/>
-    <w:lsdException w:name="Dark List" w:semiHidden="0" w:uiPriority="70" w:unhideWhenUsed="0"/>
-    <w:lsdException w:name="Colorful Shading" w:semiHidden="0" w:uiPriority="71" w:unhideWhenUsed="0"/>
-    <w:lsdException w:name="Colorful List" w:semiHidden="0" w:uiPriority="72" w:unhideWhenUsed="0"/>
-    <w:lsdException w:name="Colorful Grid" w:semiHidden="0" w:uiPriority="73" w:unhideWhenUsed="0"/>
-    <w:lsdException w:name="Light Shading Accent 1" w:semiHidden="0" w:uiPriority="60" w:unhideWhenUsed="0"/>
-    <w:lsdException w:name="Light List Accent 1" w:semiHidden="0" w:uiPriority="61" w:unhideWhenUsed="0"/>
-    <w:lsdException w:name="Light Grid Accent 1" w:semiHidden="0" w:uiPriority="62" w:unhideWhenUsed="0"/>
-    <w:lsdException w:name="Medium Shading 1 Accent 1" w:semiHidden="0" w:uiPriority="63" w:unhideWhenUsed="0"/>
-    <w:lsdException w:name="Medium Shading 2 Accent 1" w:semiHidden="0" w:uiPriority="64" w:unhideWhenUsed="0"/>
-    <w:lsdException w:name="Medium List 1 Accent 1" w:semiHidden="0" w:uiPriority="65" w:unhideWhenUsed="0"/>
-    <w:lsdException w:name="Revision" w:unhideWhenUsed="0"/>
-    <w:lsdException w:name="List Paragraph" w:semiHidden="0" w:uiPriority="34" w:unhideWhenUsed="0" w:qFormat="1"/>
-    <w:lsdException w:name="Quote" w:semiHidden="0" w:uiPriority="29" w:unhideWhenUsed="0" w:qFormat="1"/>
-    <w:lsdException w:name="Intense Quote" w:semiHidden="0" w:uiPriority="30" w:unhideWhenUsed="0" w:qFormat="1"/>
-    <w:lsdException w:name="Medium List 2 Accent 1" w:semiHidden="0" w:uiPriority="66" w:unhideWhenUsed="0"/>
-    <w:lsdException w:name="Medium Grid 1 Accent 1" w:semiHidden="0" w:uiPriority="67" w:unhideWhenUsed="0"/>
-    <w:lsdException w:name="Medium Grid 2 Accent 1" w:semiHidden="0" w:uiPriority="68" w:unhideWhenUsed="0"/>
-    <w:lsdException w:name="Medium Grid 3 Accent 1" w:semiHidden="0" w:uiPriority="69" w:unhideWhenUsed="0"/>
-    <w:lsdException w:name="Dark List Accent 1" w:semiHidden="0" w:uiPriority="70" w:unhideWhenUsed="0"/>
-    <w:lsdException w:name="Colorful Shading Accent 1" w:semiHidden="0" w:uiPriority="71" w:unhideWhenUsed="0"/>
-    <w:lsdException w:name="Colorful List Accent 1" w:semiHidden="0" w:uiPriority="72" w:unhideWhenUsed="0"/>
-    <w:lsdException w:name="Colorful Grid Accent 1" w:semiHidden="0" w:uiPriority="73" w:unhideWhenUsed="0"/>
-    <w:lsdException w:name="Light Shading Accent 2" w:semiHidden="0" w:uiPriority="60" w:unhideWhenUsed="0"/>
-    <w:lsdException w:name="Light List Accent 2" w:semiHidden="0" w:uiPriority="61" w:unhideWhenUsed="0"/>
-    <w:lsdException w:name="Light Grid Accent 2" w:semiHidden="0" w:uiPriority="62" w:unhideWhenUsed="0"/>
-    <w:lsdException w:name="Medium Shading 1 Accent 2" w:semiHidden="0" w:uiPriority="63" w:unhideWhenUsed="0"/>
-    <w:lsdException w:name="Medium Shading 2 Accent 2" w:semiHidden="0" w:uiPriority="64" w:unhideWhenUsed="0"/>
-    <w:lsdException w:name="Medium List 1 Accent 2" w:semiHidden="0" w:uiPriority="65" w:unhideWhenUsed="0"/>
-    <w:lsdException w:name="Medium List 2 Accent 2" w:semiHidden="0" w:uiPriority="66" w:unhideWhenUsed="0"/>
-    <w:lsdException w:name="Medium Grid 1 Accent 2" w:semiHidden="0" w:uiPriority="67" w:unhideWhenUsed="0"/>
-    <w:lsdException w:name="Medium Grid 2 Accent 2" w:semiHidden="0" w:uiPriority="68" w:unhideWhenUsed="0"/>
-    <w:lsdException w:name="Medium Grid 3 Accent 2" w:semiHidden="0" w:uiPriority="69" w:unhideWhenUsed="0"/>
-    <w:lsdException w:name="Dark List Accent 2" w:semiHidden="0" w:uiPriority="70" w:unhideWhenUsed="0"/>
-    <w:lsdException w:name="Colorful Shading Accent 2" w:semiHidden="0" w:uiPriority="71" w:unhideWhenUsed="0"/>
-    <w:lsdException w:name="Colorful List Accent 2" w:semiHidden="0" w:uiPriority="72" w:unhideWhenUsed="0"/>
-    <w:lsdException w:name="Colorful Grid Accent 2" w:semiHidden="0" w:uiPriority="73" w:unhideWhenUsed="0"/>
-    <w:lsdException w:name="Light Shading Accent 3" w:semiHidden="0" w:uiPriority="60" w:unhideWhenUsed="0"/>
-    <w:lsdException w:name="Light List Accent 3" w:semiHidden="0" w:uiPriority="61" w:unhideWhenUsed="0"/>
-    <w:lsdException w:name="Light Grid Accent 3" w:semiHidden="0" w:uiPriority="62" w:unhideWhenUsed="0"/>
-    <w:lsdException w:name="Medium Shading 1 Accent 3" w:semiHidden="0" w:uiPriority="63" w:unhideWhenUsed="0"/>
-    <w:lsdException w:name="Medium Shading 2 Accent 3" w:semiHidden="0" w:uiPriority="64" w:unhideWhenUsed="0"/>
-    <w:lsdException w:name="Medium List 1 Accent 3" w:semiHidden="0" w:uiPriority="65" w:unhideWhenUsed="0"/>
-    <w:lsdException w:name="Medium List 2 Accent 3" w:semiHidden="0" w:uiPriority="66" w:unhideWhenUsed="0"/>
-    <w:lsdException w:name="Medium Grid 1 Accent 3" w:semiHidden="0" w:uiPriority="67" w:unhideWhenUsed="0"/>
-    <w:lsdException w:name="Medium Grid 2 Accent 3" w:semiHidden="0" w:uiPriority="68" w:unhideWhenUsed="0"/>
-    <w:lsdException w:name="Medium Grid 3 Accent 3" w:semiHidden="0" w:uiPriority="69" w:unhideWhenUsed="0"/>
-    <w:lsdException w:name="Dark List Accent 3" w:semiHidden="0" w:uiPriority="70" w:unhideWhenUsed="0"/>
-    <w:lsdException w:name="Colorful Shading Accent 3" w:semiHidden="0" w:uiPriority="71" w:unhideWhenUsed="0"/>
-    <w:lsdException w:name="Colorful List Accent 3" w:semiHidden="0" w:uiPriority="72" w:unhideWhenUsed="0"/>
-    <w:lsdException w:name="Colorful Grid Accent 3" w:semiHidden="0" w:uiPriority="73" w:unhideWhenUsed="0"/>
-    <w:lsdException w:name="Light Shading Accent 4" w:semiHidden="0" w:uiPriority="60" w:unhideWhenUsed="0"/>
-    <w:lsdException w:name="Light List Accent 4" w:semiHidden="0" w:uiPriority="61" w:unhideWhenUsed="0"/>
-    <w:lsdException w:name="Light Grid Accent 4" w:semiHidden="0" w:uiPriority="62" w:unhideWhenUsed="0"/>
-    <w:lsdException w:name="Medium Shading 1 Accent 4" w:semiHidden="0" w:uiPriority="63" w:unhideWhenUsed="0"/>
-    <w:lsdException w:name="Medium Shading 2 Accent 4" w:semiHidden="0" w:uiPriority="64" w:unhideWhenUsed="0"/>
-    <w:lsdException w:name="Medium List 1 Accent 4" w:semiHidden="0" w:uiPriority="65" w:unhideWhenUsed="0"/>
-    <w:lsdException w:name="Medium List 2 Accent 4" w:semiHidden="0" w:uiPriority="66" w:unhideWhenUsed="0"/>
-    <w:lsdException w:name="Medium Grid 1 Accent 4" w:semiHidden="0" w:uiPriority="67" w:unhideWhenUsed="0"/>
-    <w:lsdException w:name="Medium Grid 2 Accent 4" w:semiHidden="0" w:uiPriority="68" w:unhideWhenUsed="0"/>
-    <w:lsdException w:name="Medium Grid 3 Accent 4" w:semiHidden="0" w:uiPriority="69" w:unhideWhenUsed="0"/>
-    <w:lsdException w:name="Dark List Accent 4" w:semiHidden="0" w:uiPriority="70" w:unhideWhenUsed="0"/>
-    <w:lsdException w:name="Colorful Shading Accent 4" w:semiHidden="0" w:uiPriority="71" w:unhideWhenUsed="0"/>
-    <w:lsdException w:name="Colorful List Accent 4" w:semiHidden="0" w:uiPriority="72" w:unhideWhenUsed="0"/>
-    <w:lsdException w:name="Colorful Grid Accent 4" w:semiHidden="0" w:uiPriority="73" w:unhideWhenUsed="0"/>
-    <w:lsdException w:name="Light Shading Accent 5" w:semiHidden="0" w:uiPriority="60" w:unhideWhenUsed="0"/>
-    <w:lsdException w:name="Light List Accent 5" w:semiHidden="0" w:uiPriority="61" w:unhideWhenUsed="0"/>
-    <w:lsdException w:name="Light Grid Accent 5" w:semiHidden="0" w:uiPriority="62" w:unhideWhenUsed="0"/>
-    <w:lsdException w:name="Medium Shading 1 Accent 5" w:semiHidden="0" w:uiPriority="63" w:unhideWhenUsed="0"/>
-    <w:lsdException w:name="Medium Shading 2 Accent 5" w:semiHidden="0" w:uiPriority="64" w:unhideWhenUsed="0"/>
-    <w:lsdException w:name="Medium List 1 Accent 5" w:semiHidden="0" w:uiPriority="65" w:unhideWhenUsed="0"/>
-    <w:lsdException w:name="Medium List 2 Accent 5" w:semiHidden="0" w:uiPriority="66" w:unhideWhenUsed="0"/>
-    <w:lsdException w:name="Medium Grid 1 Accent 5" w:semiHidden="0" w:uiPriority="67" w:unhideWhenUsed="0"/>
-    <w:lsdException w:name="Medium Grid 2 Accent 5" w:semiHidden="0" w:uiPriority="68" w:unhideWhenUsed="0"/>
-    <w:lsdException w:name="Medium Grid 3 Accent 5" w:semiHidden="0" w:uiPriority="69" w:unhideWhenUsed="0"/>
-    <w:lsdException w:name="Dark List Accent 5" w:semiHidden="0" w:uiPriority="70" w:unhideWhenUsed="0"/>
-    <w:lsdException w:name="Colorful Shading Accent 5" w:semiHidden="0" w:uiPriority="71" w:unhideWhenUsed="0"/>
-    <w:lsdException w:name="Colorful List Accent 5" w:semiHidden="0" w:uiPriority="72" w:unhideWhenUsed="0"/>
-    <w:lsdException w:name="Colorful Grid Accent 5" w:semiHidden="0" w:uiPriority="73" w:unhideWhenUsed="0"/>
-    <w:lsdException w:name="Light Shading Accent 6" w:semiHidden="0" w:uiPriority="60" w:unhideWhenUsed="0"/>
-    <w:lsdException w:name="Light List Accent 6" w:semiHidden="0" w:uiPriority="61" w:unhideWhenUsed="0"/>
-    <w:lsdException w:name="Light Grid Accent 6" w:semiHidden="0" w:uiPriority="62" w:unhideWhenUsed="0"/>
-    <w:lsdException w:name="Medium Shading 1 Accent 6" w:semiHidden="0" w:uiPriority="63" w:unhideWhenUsed="0"/>
-    <w:lsdException w:name="Medium Shading 2 Accent 6" w:semiHidden="0" w:uiPriority="64" w:unhideWhenUsed="0"/>
-    <w:lsdException w:name="Medium List 1 Accent 6" w:semiHidden="0" w:uiPriority="65" w:unhideWhenUsed="0"/>
-    <w:lsdException w:name="Medium List 2 Accent 6" w:semiHidden="0" w:uiPriority="66" w:unhideWhenUsed="0"/>
-    <w:lsdException w:name="Medium Grid 1 Accent 6" w:semiHidden="0" w:uiPriority="67" w:unhideWhenUsed="0"/>
-    <w:lsdException w:name="Medium Grid 2 Accent 6" w:semiHidden="0" w:uiPriority="68" w:unhideWhenUsed="0"/>
-    <w:lsdException w:name="Medium Grid 3 Accent 6" w:semiHidden="0" w:uiPriority="69" w:unhideWhenUsed="0"/>
-    <w:lsdException w:name="Dark List Accent 6" w:semiHidden="0" w:uiPriority="70" w:unhideWhenUsed="0"/>
-    <w:lsdException w:name="Colorful Shading Accent 6" w:semiHidden="0" w:uiPriority="71" w:unhideWhenUsed="0"/>
-    <w:lsdException w:name="Colorful List Accent 6" w:semiHidden="0" w:uiPriority="72" w:unhideWhenUsed="0"/>
-    <w:lsdException w:name="Colorful Grid Accent 6" w:semiHidden="0" w:uiPriority="73" w:unhideWhenUsed="0"/>
-    <w:lsdException w:name="Subtle Emphasis" w:semiHidden="0" w:uiPriority="19" w:unhideWhenUsed="0" w:qFormat="1"/>
-    <w:lsdException w:name="Intense Emphasis" w:semiHidden="0" w:uiPriority="21" w:unhideWhenUsed="0" w:qFormat="1"/>
-    <w:lsdException w:name="Subtle Reference" w:semiHidden="0" w:uiPriority="31" w:unhideWhenUsed="0" w:qFormat="1"/>
-    <w:lsdException w:name="Intense Reference" w:semiHidden="0" w:uiPriority="32" w:unhideWhenUsed="0" w:qFormat="1"/>
-    <w:lsdException w:name="Book Title" w:semiHidden="0" w:uiPriority="33" w:unhideWhenUsed="0" w:qFormat="1"/>
-    <w:lsdException w:name="Bibliography" w:uiPriority="37"/>
-    <w:lsdException w:name="TOC Heading" w:uiPriority="39" w:qFormat="1"/>
-  </w:latentStyles>
-  <w:style w:type="paragraph" w:default="1" w:styleId="Normal">
-    <w:name w:val="Normal"/>
-    <w:qFormat/>
-    <w:pPr>
-      <w:widowControl w:val="0"/>
-      <w:autoSpaceDE w:val="0"/>
-      <w:autoSpaceDN w:val="0"/>
-      <w:adjustRightInd w:val="0"/>
-      <w:spacing w:after="0" w:line="240" w:lineRule="auto"/>
-    </w:pPr>
-    <w:rPr>
-      <w:rFonts w:ascii="Times New Roman" w:hAnsi="Times New Roman" w:cs="Times New Roman"/>
-      <w:sz w:val="24"/>
-      <w:szCs w:val="24"/>
-    </w:rPr>
-  </w:style>
-  <w:style w:type="character" w:default="1" w:styleId="DefaultParagraphFont">
-    <w:name w:val="Default Paragraph Font"/>
-    <w:uiPriority w:val="1"/>
-    <w:semiHidden/>
-    <w:unhideWhenUsed/>
-  </w:style>
-  <w:style w:type="table" w:default="1" w:styleId="TableNormal">
-    <w:name w:val="Normal Table"/>
-    <w:uiPriority w:val="99"/>
-    <w:semiHidden/>
-    <w:unhideWhenUsed/>
-    <w:tblPr>
-      <w:tblInd w:w="0" w:type="dxa"/>
-      <w:tblCellMar>
-        <w:top w:w="0" w:type="dxa"/>
-        <w:left w:w="108" w:type="dxa"/>
-        <w:bottom w:w="0" w:type="dxa"/>
-        <w:right w:w="108" w:type="dxa"/>
-      </w:tblCellMar>
-    </w:tblPr>
-  </w:style>
-  <w:style w:type="numbering" w:default="1" w:styleId="NoList">
-    <w:name w:val="No List"/>
-    <w:uiPriority w:val="99"/>
-    <w:semiHidden/>
-    <w:unhideWhenUsed/>
-  </w:style>
-  <w:style w:type="character" w:styleId="FootnoteReference">
-    <w:name w:val="footnote reference"/>
-    <w:uiPriority w:val="99"/>
-  </w:style>
-  <w:style w:type="paragraph" w:styleId="BalloonText">
-    <w:name w:val="Balloon Text"/>
-    <w:basedOn w:val="Normal"/>
-    <w:link w:val="BalloonTextChar"/>
-    <w:uiPriority w:val="99"/>
-    <w:semiHidden/>
-    <w:unhideWhenUsed/>
-    <w:rsid w:val="00670B9B"/>
-    <w:rPr>
-      <w:rFonts w:ascii="Tahoma" w:hAnsi="Tahoma" w:cs="Tahoma"/>
-      <w:sz w:val="16"/>
-      <w:szCs w:val="16"/>
-    </w:rPr>
-  </w:style>
-  <w:style w:type="character" w:customStyle="1" w:styleId="BalloonTextChar">
-    <w:name w:val="Balloon Text Char"/>
-    <w:basedOn w:val="DefaultParagraphFont"/>
-    <w:link w:val="BalloonText"/>
-    <w:uiPriority w:val="99"/>
-    <w:semiHidden/>
-    <w:rsid w:val="00670B9B"/>
-    <w:rPr>
-      <w:rFonts w:ascii="Tahoma" w:hAnsi="Tahoma" w:cs="Tahoma"/>
-      <w:sz w:val="16"/>
-      <w:szCs w:val="16"/>
-    </w:rPr>
-  </w:style>
-  <w:style w:type="paragraph" w:styleId="Header">
-    <w:name w:val="header"/>
-    <w:basedOn w:val="Normal"/>
-    <w:link w:val="HeaderChar"/>
-    <w:uiPriority w:val="99"/>
-    <w:unhideWhenUsed/>
-    <w:rsid w:val="008F0DC3"/>
-    <w:pPr>
-      <w:tabs>
-        <w:tab w:val="center" w:pos="4680"/>
-        <w:tab w:val="right" w:pos="9360"/>
-      </w:tabs>
-    </w:pPr>
-  </w:style>
-  <w:style w:type="character" w:customStyle="1" w:styleId="HeaderChar">
-    <w:name w:val="Header Char"/>
-    <w:basedOn w:val="DefaultParagraphFont"/>
-    <w:link w:val="Header"/>
-    <w:uiPriority w:val="99"/>
-    <w:rsid w:val="008F0DC3"/>
-    <w:rPr>
-      <w:rFonts w:ascii="Times New Roman" w:hAnsi="Times New Roman" w:cs="Times New Roman"/>
-      <w:sz w:val="24"/>
-      <w:szCs w:val="24"/>
-    </w:rPr>
-  </w:style>
-  <w:style w:type="paragraph" w:styleId="Footer">
-    <w:name w:val="footer"/>
-    <w:basedOn w:val="Normal"/>
-    <w:link w:val="FooterChar"/>
-    <w:uiPriority w:val="99"/>
-    <w:unhideWhenUsed/>
-    <w:rsid w:val="008F0DC3"/>
-    <w:pPr>
-      <w:tabs>
-        <w:tab w:val="center" w:pos="4680"/>
-        <w:tab w:val="right" w:pos="9360"/>
-      </w:tabs>
-    </w:pPr>
-  </w:style>
-  <w:style w:type="character" w:customStyle="1" w:styleId="FooterChar">
-    <w:name w:val="Footer Char"/>
-    <w:basedOn w:val="DefaultParagraphFont"/>
-    <w:link w:val="Footer"/>
-    <w:uiPriority w:val="99"/>
-    <w:rsid w:val="008F0DC3"/>
-    <w:rPr>
-      <w:rFonts w:ascii="Times New Roman" w:hAnsi="Times New Roman" w:cs="Times New Roman"/>
-      <w:sz w:val="24"/>
-      <w:szCs w:val="24"/>
-    </w:rPr>
-  </w:style>
-  <w:style w:type="table" w:styleId="TableGrid">
-    <w:name w:val="Table Grid"/>
-    <w:basedOn w:val="TableNormal"/>
-    <w:uiPriority w:val="59"/>
-    <w:unhideWhenUsed/>
-    <w:rsid w:val="0094737C"/>
-    <w:pPr>
-      <w:spacing w:after="0" w:line="240" w:lineRule="auto"/>
-    </w:pPr>
-    <w:tblPr>
-      <w:tblBorders>
-        <w:top w:val="single" w:sz="4" w:space="0" w:color="auto"/>
-        <w:left w:val="single" w:sz="4" w:space="0" w:color="auto"/>
-        <w:bottom w:val="single" w:sz="4" w:space="0" w:color="auto"/>
-        <w:right w:val="single" w:sz="4" w:space="0" w:color="auto"/>
-        <w:insideH w:val="single" w:sz="4" w:space="0" w:color="auto"/>
-        <w:insideV w:val="single" w:sz="4" w:space="0" w:color="auto"/>
-      </w:tblBorders>
-    </w:tblPr>
-  </w:style>
-  <w:style w:type="paragraph" w:styleId="ListParagraph">
-    <w:name w:val="List Paragraph"/>
-    <w:basedOn w:val="Normal"/>
-    <w:uiPriority w:val="34"/>
-    <w:qFormat/>
-    <w:rsid w:val="007F713C"/>
-    <w:pPr>
-      <w:ind w:left="720"/>
-      <w:contextualSpacing/>
-    </w:pPr>
-  </w:style>
-</w:styles>
-</file>
-
-<file path=word/stylesWithEffects.xml><?xml version="1.0" encoding="utf-8"?>
-<w:styles xmlns:wpc="http://schemas.microsoft.com/office/word/2010/wordprocessingCanvas" xmlns:mc="http://schemas.openxmlformats.org/markup-compatibility/2006" xmlns:o="urn:schemas-microsoft-com:office:office" xmlns:r="http://schemas.openxmlformats.org/officeDocument/2006/relationships" xmlns:m="http://schemas.openxmlformats.org/officeDocument/2006/math" xmlns:v="urn:schemas-microsoft-com:vml" xmlns:wp14="http://schemas.microsoft.com/office/word/2010/wordprocessingDrawing" xmlns:wp="http://schemas.openxmlformats.org/drawingml/2006/wordprocessingDrawing" xmlns:w10="urn:schemas-microsoft-com:office:word" xmlns:w="http://schemas.openxmlformats.org/wordprocessingml/2006/main" xmlns:w14="http://schemas.microsoft.com/office/word/2010/wordml" xmlns:wpg="http://schemas.microsoft.com/office/word/2010/wordprocessingGroup" xmlns:wpi="http://schemas.microsoft.com/office/word/2010/wordprocessingInk" xmlns:wne="http://schemas.microsoft.com/office/word/2006/wordml" xmlns:wps="http://schemas.microsoft.com/office/word/2010/wordprocessingShape" mc:Ignorable="w14 wp14">
-  <w:docDefaults>
-    <w:rPrDefault>
-      <w:rPr>
-        <w:rFonts w:asciiTheme="minorHAnsi" w:eastAsiaTheme="minorEastAsia" w:hAnsiTheme="minorHAnsi" w:cstheme="minorBidi"/>
-        <w:sz w:val="22"/>
-        <w:szCs w:val="22"/>
-        <w:lang w:val="en-US" w:eastAsia="en-US" w:bidi="ar-SA"/>
-      </w:rPr>
-    </w:rPrDefault>
-    <w:pPrDefault>
-      <w:pPr>
-        <w:spacing w:after="200" w:line="276" w:lineRule="auto"/>
-      </w:pPr>
-    </w:pPrDefault>
-  </w:docDefaults>
-  <w:latentStyles w:defLockedState="0" w:defUIPriority="99" w:defSemiHidden="1" w:defUnhideWhenUsed="1" w:defQFormat="0" w:count="267">
-    <w:lsdException w:name="Normal" w:semiHidden="0" w:uiPriority="0" w:unhideWhenUsed="0" w:qFormat="1"/>
-    <w:lsdException w:name="heading 1" w:semiHidden="0" w:uiPriority="9" w:unhideWhenUsed="0" w:qFormat="1"/>
-    <w:lsdException w:name="heading 2" w:uiPriority="9" w:qFormat="1"/>
-    <w:lsdException w:name="heading 3" w:uiPriority="9" w:qFormat="1"/>
-    <w:lsdException w:name="heading 4" w:uiPriority="9" w:qFormat="1"/>
-    <w:lsdException w:name="heading 5" w:uiPriority="9" w:qFormat="1"/>
-    <w:lsdException w:name="heading 6" w:uiPriority="9" w:qFormat="1"/>
-    <w:lsdException w:name="heading 7" w:uiPriority="9" w:qFormat="1"/>
-    <w:lsdException w:name="heading 8" w:uiPriority="9" w:qFormat="1"/>
-    <w:lsdException w:name="heading 9" w:uiPriority="9" w:qFormat="1"/>
-    <w:lsdException w:name="toc 1" w:uiPriority="39"/>
-    <w:lsdException w:name="toc 2" w:uiPriority="39"/>
-    <w:lsdException w:name="toc 3" w:uiPriority="39"/>
-    <w:lsdException w:name="toc 4" w:uiPriority="39"/>
-    <w:lsdException w:name="toc 5" w:uiPriority="39"/>
-    <w:lsdException w:name="toc 6" w:uiPriority="39"/>
-    <w:lsdException w:name="toc 7" w:uiPriority="39"/>
-    <w:lsdException w:name="toc 8" w:uiPriority="39"/>
-    <w:lsdException w:name="toc 9" w:uiPriority="39"/>
-    <w:lsdException w:name="caption" w:uiPriority="35" w:qFormat="1"/>
-    <w:lsdException w:name="footnote reference" w:unhideWhenUsed="0"/>
-    <w:lsdException w:name="Title" w:semiHidden="0" w:uiPriority="10" w:unhideWhenUsed="0" w:qFormat="1"/>
-    <w:lsdException w:name="Default Paragraph Font" w:uiPriority="1"/>
-    <w:lsdException w:name="Subtitle" w:semiHidden="0" w:uiPriority="11" w:unhideWhenUsed="0" w:qFormat="1"/>
-    <w:lsdException w:name="Strong" w:semiHidden="0" w:uiPriority="22" w:unhideWhenUsed="0" w:qFormat="1"/>
-    <w:lsdException w:name="Emphasis" w:semiHidden="0" w:uiPriority="20" w:unhideWhenUsed="0" w:qFormat="1"/>
-    <w:lsdException w:name="Table Grid" w:uiPriority="59"/>
-    <w:lsdException w:name="Placeholder Text" w:unhideWhenUsed="0"/>
-    <w:lsdException w:name="No Spacing" w:semiHidden="0" w:uiPriority="1" w:unhideWhenUsed="0" w:qFormat="1"/>
-    <w:lsdException w:name="Light Shading" w:semiHidden="0" w:uiPriority="60" w:unhideWhenUsed="0"/>
-    <w:lsdException w:name="Light List" w:semiHidden="0" w:uiPriority="61" w:unhideWhenUsed="0"/>
-    <w:lsdException w:name="Light Grid" w:semiHidden="0" w:uiPriority="62" w:unhideWhenUsed="0"/>
-    <w:lsdException w:name="Medium Shading 1" w:semiHidden="0" w:uiPriority="63" w:unhideWhenUsed="0"/>
-    <w:lsdException w:name="Medium Shading 2" w:semiHidden="0" w:uiPriority="64" w:unhideWhenUsed="0"/>
-    <w:lsdException w:name="Medium List 1" w:semiHidden="0" w:uiPriority="65" w:unhideWhenUsed="0"/>
-    <w:lsdException w:name="Medium List 2" w:semiHidden="0" w:uiPriority="66" w:unhideWhenUsed="0"/>
-    <w:lsdException w:name="Medium Grid 1" w:semiHidden="0" w:uiPriority="67" w:unhideWhenUsed="0"/>
-    <w:lsdException w:name="Medium Grid 2" w:semiHidden="0" w:uiPriority="68" w:unhideWhenUsed="0"/>
-    <w:lsdException w:name="Medium Grid 3" w:semiHidden="0" w:uiPriority="69" w:unhideWhenUsed="0"/>
-    <w:lsdException w:name="Dark List" w:semiHidden="0" w:uiPriority="70" w:unhideWhenUsed="0"/>
-    <w:lsdException w:name="Colorful Shading" w:semiHidden="0" w:uiPriority="71" w:unhideWhenUsed="0"/>
-    <w:lsdException w:name="Colorful List" w:semiHidden="0" w:uiPriority="72" w:unhideWhenUsed="0"/>
-    <w:lsdException w:name="Colorful Grid" w:semiHidden="0" w:uiPriority="73" w:unhideWhenUsed="0"/>
-    <w:lsdException w:name="Light Shading Accent 1" w:semiHidden="0" w:uiPriority="60" w:unhideWhenUsed="0"/>
-    <w:lsdException w:name="Light List Accent 1" w:semiHidden="0" w:uiPriority="61" w:unhideWhenUsed="0"/>
-    <w:lsdException w:name="Light Grid Accent 1" w:semiHidden="0" w:uiPriority="62" w:unhideWhenUsed="0"/>
-    <w:lsdException w:name="Medium Shading 1 Accent 1" w:semiHidden="0" w:uiPriority="63" w:unhideWhenUsed="0"/>
-    <w:lsdException w:name="Medium Shading 2 Accent 1" w:semiHidden="0" w:uiPriority="64" w:unhideWhenUsed="0"/>
-    <w:lsdException w:name="Medium List 1 Accent 1" w:semiHidden="0" w:uiPriority="65" w:unhideWhenUsed="0"/>
-    <w:lsdException w:name="Revision" w:unhideWhenUsed="0"/>
-    <w:lsdException w:name="List Paragraph" w:semiHidden="0" w:uiPriority="34" w:unhideWhenUsed="0" w:qFormat="1"/>
-    <w:lsdException w:name="Quote" w:semiHidden="0" w:uiPriority="29" w:unhideWhenUsed="0" w:qFormat="1"/>
-    <w:lsdException w:name="Intense Quote" w:semiHidden="0" w:uiPriority="30" w:unhideWhenUsed="0" w:qFormat="1"/>
-    <w:lsdException w:name="Medium List 2 Accent 1" w:semiHidden="0" w:uiPriority="66" w:unhideWhenUsed="0"/>
-    <w:lsdException w:name="Medium Grid 1 Accent 1" w:semiHidden="0" w:uiPriority="67" w:unhideWhenUsed="0"/>
-    <w:lsdException w:name="Medium Grid 2 Accent 1" w:semiHidden="0" w:uiPriority="68" w:unhideWhenUsed="0"/>
-    <w:lsdException w:name="Medium Grid 3 Accent 1" w:semiHidden="0" w:uiPriority="69" w:unhideWhenUsed="0"/>
-    <w:lsdException w:name="Dark List Accent 1" w:semiHidden="0" w:uiPriority="70" w:unhideWhenUsed="0"/>
-    <w:lsdException w:name="Colorful Shading Accent 1" w:semiHidden="0" w:uiPriority="71" w:unhideWhenUsed="0"/>
-    <w:lsdException w:name="Colorful List Accent 1" w:semiHidden="0" w:uiPriority="72" w:unhideWhenUsed="0"/>
-    <w:lsdException w:name="Colorful Grid Accent 1" w:semiHidden="0" w:uiPriority="73" w:unhideWhenUsed="0"/>
-    <w:lsdException w:name="Light Shading Accent 2" w:semiHidden="0" w:uiPriority="60" w:unhideWhenUsed="0"/>
-    <w:lsdException w:name="Light List Accent 2" w:semiHidden="0" w:uiPriority="61" w:unhideWhenUsed="0"/>
-    <w:lsdException w:name="Light Grid Accent 2" w:semiHidden="0" w:uiPriority="62" w:unhideWhenUsed="0"/>
-    <w:lsdException w:name="Medium Shading 1 Accent 2" w:semiHidden="0" w:uiPriority="63" w:unhideWhenUsed="0"/>
-    <w:lsdException w:name="Medium Shading 2 Accent 2" w:semiHidden="0" w:uiPriority="64" w:unhideWhenUsed="0"/>
-    <w:lsdException w:name="Medium List 1 Accent 2" w:semiHidden="0" w:uiPriority="65" w:unhideWhenUsed="0"/>
-    <w:lsdException w:name="Medium List 2 Accent 2" w:semiHidden="0" w:uiPriority="66" w:unhideWhenUsed="0"/>
-    <w:lsdException w:name="Medium Grid 1 Accent 2" w:semiHidden="0" w:uiPriority="67" w:unhideWhenUsed="0"/>
-    <w:lsdException w:name="Medium Grid 2 Accent 2" w:semiHidden="0" w:uiPriority="68" w:unhideWhenUsed="0"/>
-    <w:lsdException w:name="Medium Grid 3 Accent 2" w:semiHidden="0" w:uiPriority="69" w:unhideWhenUsed="0"/>
-    <w:lsdException w:name="Dark List Accent 2" w:semiHidden="0" w:uiPriority="70" w:unhideWhenUsed="0"/>
-    <w:lsdException w:name="Colorful Shading Accent 2" w:semiHidden="0" w:uiPriority="71" w:unhideWhenUsed="0"/>
-    <w:lsdException w:name="Colorful List Accent 2" w:semiHidden="0" w:uiPriority="72" w:unhideWhenUsed="0"/>
-    <w:lsdException w:name="Colorful Grid Accent 2" w:semiHidden="0" w:uiPriority="73" w:unhideWhenUsed="0"/>
-    <w:lsdException w:name="Light Shading Accent 3" w:semiHidden="0" w:uiPriority="60" w:unhideWhenUsed="0"/>
-    <w:lsdException w:name="Light List Accent 3" w:semiHidden="0" w:uiPriority="61" w:unhideWhenUsed="0"/>
-    <w:lsdException w:name="Light Grid Accent 3" w:semiHidden="0" w:uiPriority="62" w:unhideWhenUsed="0"/>
-    <w:lsdException w:name="Medium Shading 1 Accent 3" w:semiHidden="0" w:uiPriority="63" w:unhideWhenUsed="0"/>
-    <w:lsdException w:name="Medium Shading 2 Accent 3" w:semiHidden="0" w:uiPriority="64" w:unhideWhenUsed="0"/>
-    <w:lsdException w:name="Medium List 1 Accent 3" w:semiHidden="0" w:uiPriority="65" w:unhideWhenUsed="0"/>
-    <w:lsdException w:name="Medium List 2 Accent 3" w:semiHidden="0" w:uiPriority="66" w:unhideWhenUsed="0"/>
-    <w:lsdException w:name="Medium Grid 1 Accent 3" w:semiHidden="0" w:uiPriority="67" w:unhideWhenUsed="0"/>
-    <w:lsdException w:name="Medium Grid 2 Accent 3" w:semiHidden="0" w:uiPriority="68" w:unhideWhenUsed="0"/>
-    <w:lsdException w:name="Medium Grid 3 Accent 3" w:semiHidden="0" w:uiPriority="69" w:unhideWhenUsed="0"/>
-    <w:lsdException w:name="Dark List Accent 3" w:semiHidden="0" w:uiPriority="70" w:unhideWhenUsed="0"/>
-    <w:lsdException w:name="Colorful Shading Accent 3" w:semiHidden="0" w:uiPriority="71" w:unhideWhenUsed="0"/>
-    <w:lsdException w:name="Colorful List Accent 3" w:semiHidden="0" w:uiPriority="72" w:unhideWhenUsed="0"/>
-    <w:lsdException w:name="Colorful Grid Accent 3" w:semiHidden="0" w:uiPriority="73" w:unhideWhenUsed="0"/>
-    <w:lsdException w:name="Light Shading Accent 4" w:semiHidden="0" w:uiPriority="60" w:unhideWhenUsed="0"/>
-    <w:lsdException w:name="Light List Accent 4" w:semiHidden="0" w:uiPriority="61" w:unhideWhenUsed="0"/>
-    <w:lsdException w:name="Light Grid Accent 4" w:semiHidden="0" w:uiPriority="62" w:unhideWhenUsed="0"/>
-    <w:lsdException w:name="Medium Shading 1 Accent 4" w:semiHidden="0" w:uiPriority="63" w:unhideWhenUsed="0"/>
-    <w:lsdException w:name="Medium Shading 2 Accent 4" w:semiHidden="0" w:uiPriority="64" w:unhideWhenUsed="0"/>
-    <w:lsdException w:name="Medium List 1 Accent 4" w:semiHidden="0" w:uiPriority="65" w:unhideWhenUsed="0"/>
-    <w:lsdException w:name="Medium List 2 Accent 4" w:semiHidden="0" w:uiPriority="66" w:unhideWhenUsed="0"/>
-    <w:lsdException w:name="Medium Grid 1 Accent 4" w:semiHidden="0" w:uiPriority="67" w:unhideWhenUsed="0"/>
-    <w:lsdException w:name="Medium Grid 2 Accent 4" w:semiHidden="0" w:uiPriority="68" w:unhideWhenUsed="0"/>
-    <w:lsdException w:name="Medium Grid 3 Accent 4" w:semiHidden="0" w:uiPriority="69" w:unhideWhenUsed="0"/>
-    <w:lsdException w:name="Dark List Accent 4" w:semiHidden="0" w:uiPriority="70" w:unhideWhenUsed="0"/>
-    <w:lsdException w:name="Colorful Shading Accent 4" w:semiHidden="0" w:uiPriority="71" w:unhideWhenUsed="0"/>
-    <w:lsdException w:name="Colorful List Accent 4" w:semiHidden="0" w:uiPriority="72" w:unhideWhenUsed="0"/>
-    <w:lsdException w:name="Colorful Grid Accent 4" w:semiHidden="0" w:uiPriority="73" w:unhideWhenUsed="0"/>
-    <w:lsdException w:name="Light Shading Accent 5" w:semiHidden="0" w:uiPriority="60" w:unhideWhenUsed="0"/>
-    <w:lsdException w:name="Light List Accent 5" w:semiHidden="0" w:uiPriority="61" w:unhideWhenUsed="0"/>
-    <w:lsdException w:name="Light Grid Accent 5" w:semiHidden="0" w:uiPriority="62" w:unhideWhenUsed="0"/>
-    <w:lsdException w:name="Medium Shading 1 Accent 5" w:semiHidden="0" w:uiPriority="63" w:unhideWhenUsed="0"/>
-    <w:lsdException w:name="Medium Shading 2 Accent 5" w:semiHidden="0" w:uiPriority="64" w:unhideWhenUsed="0"/>
-    <w:lsdException w:name="Medium List 1 Accent 5" w:semiHidden="0" w:uiPriority="65" w:unhideWhenUsed="0"/>
-    <w:lsdException w:name="Medium List 2 Accent 5" w:semiHidden="0" w:uiPriority="66" w:unhideWhenUsed="0"/>
-    <w:lsdException w:name="Medium Grid 1 Accent 5" w:semiHidden="0" w:uiPriority="67" w:unhideWhenUsed="0"/>
-    <w:lsdException w:name="Medium Grid 2 Accent 5" w:semiHidden="0" w:uiPriority="68" w:unhideWhenUsed="0"/>
-    <w:lsdException w:name="Medium Grid 3 Accent 5" w:semiHidden="0" w:uiPriority="69" w:unhideWhenUsed="0"/>
-    <w:lsdException w:name="Dark List Accent 5" w:semiHidden="0" w:uiPriority="70" w:unhideWhenUsed="0"/>
-    <w:lsdException w:name="Colorful Shading Accent 5" w:semiHidden="0" w:uiPriority="71" w:unhideWhenUsed="0"/>
-    <w:lsdException w:name="Colorful List Accent 5" w:semiHidden="0" w:uiPriority="72" w:unhideWhenUsed="0"/>
-    <w:lsdException w:name="Colorful Grid Accent 5" w:semiHidden="0" w:uiPriority="73" w:unhideWhenUsed="0"/>
-    <w:lsdException w:name="Light Shading Accent 6" w:semiHidden="0" w:uiPriority="60" w:unhideWhenUsed="0"/>
-    <w:lsdException w:name="Light List Accent 6" w:semiHidden="0" w:uiPriority="61" w:unhideWhenUsed="0"/>
-    <w:lsdException w:name="Light Grid Accent 6" w:semiHidden="0" w:uiPriority="62" w:unhideWhenUsed="0"/>
-    <w:lsdException w:name="Medium Shading 1 Accent 6" w:semiHidden="0" w:uiPriority="63" w:unhideWhenUsed="0"/>
-    <w:lsdException w:name="Medium Shading 2 Accent 6" w:semiHidden="0" w:uiPriority="64" w:unhideWhenUsed="0"/>
-    <w:lsdException w:name="Medium List 1 Accent 6" w:semiHidden="0" w:uiPriority="65" w:unhideWhenUsed="0"/>
-    <w:lsdException w:name="Medium List 2 Accent 6" w:semiHidden="0" w:uiPriority="66" w:unhideWhenUsed="0"/>
-    <w:lsdException w:name="Medium Grid 1 Accent 6" w:semiHidden="0" w:uiPriority="67" w:unhideWhenUsed="0"/>
-    <w:lsdException w:name="Medium Grid 2 Accent 6" w:semiHidden="0" w:uiPriority="68" w:unhideWhenUsed="0"/>
-    <w:lsdException w:name="Medium Grid 3 Accent 6" w:semiHidden="0" w:uiPriority="69" w:unhideWhenUsed="0"/>
-    <w:lsdException w:name="Dark List Accent 6" w:semiHidden="0" w:uiPriority="70" w:unhideWhenUsed="0"/>
-    <w:lsdException w:name="Colorful Shading Accent 6" w:semiHidden="0" w:uiPriority="71" w:unhideWhenUsed="0"/>
-    <w:lsdException w:name="Colorful List Accent 6" w:semiHidden="0" w:uiPriority="72" w:unhideWhenUsed="0"/>
-    <w:lsdException w:name="Colorful Grid Accent 6" w:semiHidden="0" w:uiPriority="73" w:unhideWhenUsed="0"/>
-    <w:lsdException w:name="Subtle Emphasis" w:semiHidden="0" w:uiPriority="19" w:unhideWhenUsed="0" w:qFormat="1"/>
-    <w:lsdException w:name="Intense Emphasis" w:semiHidden="0" w:uiPriority="21" w:unhideWhenUsed="0" w:qFormat="1"/>
-    <w:lsdException w:name="Subtle Reference" w:semiHidden="0" w:uiPriority="31" w:unhideWhenUsed="0" w:qFormat="1"/>
-    <w:lsdException w:name="Intense Reference" w:semiHidden="0" w:uiPriority="32" w:unhideWhenUsed="0" w:qFormat="1"/>
-    <w:lsdException w:name="Book Title" w:semiHidden="0" w:uiPriority="33" w:unhideWhenUsed="0" w:qFormat="1"/>
-    <w:lsdException w:name="Bibliography" w:uiPriority="37"/>
-    <w:lsdException w:name="TOC Heading" w:uiPriority="39" w:qFormat="1"/>
+    <w:lsdException w:name="Table Theme" w:semiHidden="1" w:unhideWhenUsed="1"/>
+    <w:lsdException w:name="Placeholder Text" w:semiHidden="1"/>
+    <w:lsdException w:name="No Spacing" w:uiPriority="1" w:qFormat="1"/>
+    <w:lsdException w:name="Light Shading" w:uiPriority="60"/>
+    <w:lsdException w:name="Light List" w:uiPriority="61"/>
+    <w:lsdException w:name="Light Grid" w:uiPriority="62"/>
+    <w:lsdException w:name="Medium Shading 1" w:uiPriority="63"/>
+    <w:lsdException w:name="Medium Shading 2" w:uiPriority="64"/>
+    <w:lsdException w:name="Medium List 1" w:uiPriority="65"/>
+    <w:lsdException w:name="Medium List 2" w:uiPriority="66"/>
+    <w:lsdException w:name="Medium Grid 1" w:uiPriority="67"/>
+    <w:lsdException w:name="Medium Grid 2" w:uiPriority="68"/>
+    <w:lsdException w:name="Medium Grid 3" w:uiPriority="69"/>
+    <w:lsdException w:name="Dark List" w:uiPriority="70"/>
+    <w:lsdException w:name="Colorful Shading" w:uiPriority="71"/>
+    <w:lsdException w:name="Colorful List" w:uiPriority="72"/>
+    <w:lsdException w:name="Colorful Grid" w:uiPriority="73"/>
+    <w:lsdException w:name="Light Shading Accent 1" w:uiPriority="60"/>
+    <w:lsdException w:name="Light List Accent 1" w:uiPriority="61"/>
+    <w:lsdException w:name="Light Grid Accent 1" w:uiPriority="62"/>
+    <w:lsdException w:name="Medium Shading 1 Accent 1" w:uiPriority="63"/>
+    <w:lsdException w:name="Medium Shading 2 Accent 1" w:uiPriority="64"/>
+    <w:lsdException w:name="Medium List 1 Accent 1" w:uiPriority="65"/>
+    <w:lsdException w:name="Revision" w:semiHidden="1"/>
+    <w:lsdException w:name="List Paragraph" w:uiPriority="34" w:qFormat="1"/>
+    <w:lsdException w:name="Quote" w:uiPriority="29" w:qFormat="1"/>
+    <w:lsdException w:name="Intense Quote" w:uiPriority="30" w:qFormat="1"/>
+    <w:lsdException w:name="Medium List 2 Accent 1" w:uiPriority="66"/>
+    <w:lsdException w:name="Medium Grid 1 Accent 1" w:uiPriority="67"/>
+    <w:lsdException w:name="Medium Grid 2 Accent 1" w:uiPriority="68"/>
+    <w:lsdException w:name="Medium Grid 3 Accent 1" w:uiPriority="69"/>
+    <w:lsdException w:name="Dark List Accent 1" w:uiPriority="70"/>
+    <w:lsdException w:name="Colorful Shading Accent 1" w:uiPriority="71"/>
+    <w:lsdException w:name="Colorful List Accent 1" w:uiPriority="72"/>
+    <w:lsdException w:name="Colorful Grid Accent 1" w:uiPriority="73"/>
+    <w:lsdException w:name="Light Shading Accent 2" w:uiPriority="60"/>
+    <w:lsdException w:name="Light List Accent 2" w:uiPriority="61"/>
+    <w:lsdException w:name="Light Grid Accent 2" w:uiPriority="62"/>
+    <w:lsdException w:name="Medium Shading 1 Accent 2" w:uiPriority="63"/>
+    <w:lsdException w:name="Medium Shading 2 Accent 2" w:uiPriority="64"/>
+    <w:lsdException w:name="Medium List 1 Accent 2" w:uiPriority="65"/>
+    <w:lsdException w:name="Medium List 2 Accent 2" w:uiPriority="66"/>
+    <w:lsdException w:name="Medium Grid 1 Accent 2" w:uiPriority="67"/>
+    <w:lsdException w:name="Medium Grid 2 Accent 2" w:uiPriority="68"/>
+    <w:lsdException w:name="Medium Grid 3 Accent 2" w:uiPriority="69"/>
+    <w:lsdException w:name="Dark List Accent 2" w:uiPriority="70"/>
+    <w:lsdException w:name="Colorful Shading Accent 2" w:uiPriority="71"/>
+    <w:lsdException w:name="Colorful List Accent 2" w:uiPriority="72"/>
+    <w:lsdException w:name="Colorful Grid Accent 2" w:uiPriority="73"/>
+    <w:lsdException w:name="Light Shading Accent 3" w:uiPriority="60"/>
+    <w:lsdException w:name="Light List Accent 3" w:uiPriority="61"/>
+    <w:lsdException w:name="Light Grid Accent 3" w:uiPriority="62"/>
+    <w:lsdException w:name="Medium Shading 1 Accent 3" w:uiPriority="63"/>
+    <w:lsdException w:name="Medium Shading 2 Accent 3" w:uiPriority="64"/>
+    <w:lsdException w:name="Medium List 1 Accent 3" w:uiPriority="65"/>
+    <w:lsdException w:name="Medium List 2 Accent 3" w:uiPriority="66"/>
+    <w:lsdException w:name="Medium Grid 1 Accent 3" w:uiPriority="67"/>
+    <w:lsdException w:name="Medium Grid 2 Accent 3" w:uiPriority="68"/>
+    <w:lsdException w:name="Medium Grid 3 Accent 3" w:uiPriority="69"/>
+    <w:lsdException w:name="Dark List Accent 3" w:uiPriority="70"/>
+    <w:lsdException w:name="Colorful Shading Accent 3" w:uiPriority="71"/>
+    <w:lsdException w:name="Colorful List Accent 3" w:uiPriority="72"/>
+    <w:lsdException w:name="Colorful Grid Accent 3" w:uiPriority="73"/>
+    <w:lsdException w:name="Light Shading Accent 4" w:uiPriority="60"/>
+    <w:lsdException w:name="Light List Accent 4" w:uiPriority="61"/>
+    <w:lsdException w:name="Light Grid Accent 4" w:uiPriority="62"/>
+    <w:lsdException w:name="Medium Shading 1 Accent 4" w:uiPriority="63"/>
+    <w:lsdException w:name="Medium Shading 2 Accent 4" w:uiPriority="64"/>
+    <w:lsdException w:name="Medium List 1 Accent 4" w:uiPriority="65"/>
+    <w:lsdException w:name="Medium List 2 Accent 4" w:uiPriority="66"/>
+    <w:lsdException w:name="Medium Grid 1 Accent 4" w:uiPriority="67"/>
+    <w:lsdException w:name="Medium Grid 2 Accent 4" w:uiPriority="68"/>
+    <w:lsdException w:name="Medium Grid 3 Accent 4" w:uiPriority="69"/>
+    <w:lsdException w:name="Dark List Accent 4" w:uiPriority="70"/>
+    <w:lsdException w:name="Colorful Shading Accent 4" w:uiPriority="71"/>
+    <w:lsdException w:name="Colorful List Accent 4" w:uiPriority="72"/>
+    <w:lsdException w:name="Colorful Grid Accent 4" w:uiPriority="73"/>
+    <w:lsdException w:name="Light Shading Accent 5" w:uiPriority="60"/>
+    <w:lsdException w:name="Light List Accent 5" w:uiPriority="61"/>
+    <w:lsdException w:name="Light Grid Accent 5" w:uiPriority="62"/>
+    <w:lsdException w:name="Medium Shading 1 Accent 5" w:uiPriority="63"/>
+    <w:lsdException w:name="Medium Shading 2 Accent 5" w:uiPriority="64"/>
+    <w:lsdException w:name="Medium List 1 Accent 5" w:uiPriority="65"/>
+    <w:lsdException w:name="Medium List 2 Accent 5" w:uiPriority="66"/>
+    <w:lsdException w:name="Medium Grid 1 Accent 5" w:uiPriority="67"/>
+    <w:lsdException w:name="Medium Grid 2 Accent 5" w:uiPriority="68"/>
+    <w:lsdException w:name="Medium Grid 3 Accent 5" w:uiPriority="69"/>
+    <w:lsdException w:name="Dark List Accent 5" w:uiPriority="70"/>
+    <w:lsdException w:name="Colorful Shading Accent 5" w:uiPriority="71"/>
+    <w:lsdException w:name="Colorful List Accent 5" w:uiPriority="72"/>
+    <w:lsdException w:name="Colorful Grid Accent 5" w:uiPriority="73"/>
+    <w:lsdException w:name="Light Shading Accent 6" w:uiPriority="60"/>
+    <w:lsdException w:name="Light List Accent 6" w:uiPriority="61"/>
+    <w:lsdException w:name="Light Grid Accent 6" w:uiPriority="62"/>
+    <w:lsdException w:name="Medium Shading 1 Accent 6" w:uiPriority="63"/>
+    <w:lsdException w:name="Medium Shading 2 Accent 6" w:uiPriority="64"/>
+    <w:lsdException w:name="Medium List 1 Accent 6" w:uiPriority="65"/>
+    <w:lsdException w:name="Medium List 2 Accent 6" w:uiPriority="66"/>
+    <w:lsdException w:name="Medium Grid 1 Accent 6" w:uiPriority="67"/>
+    <w:lsdException w:name="Medium Grid 2 Accent 6" w:uiPriority="68"/>
+    <w:lsdException w:name="Medium Grid 3 Accent 6" w:uiPriority="69"/>
+    <w:lsdException w:name="Dark List Accent 6" w:uiPriority="70"/>
+    <w:lsdException w:name="Colorful Shading Accent 6" w:uiPriority="71"/>
+    <w:lsdException w:name="Colorful List Accent 6" w:uiPriority="72"/>
+    <w:lsdException w:name="Colorful Grid Accent 6" w:uiPriority="73"/>
+    <w:lsdException w:name="Subtle Emphasis" w:uiPriority="19" w:qFormat="1"/>
+    <w:lsdException w:name="Intense Emphasis" w:uiPriority="21" w:qFormat="1"/>
+    <w:lsdException w:name="Subtle Reference" w:uiPriority="31" w:qFormat="1"/>
+    <w:lsdException w:name="Intense Reference" w:uiPriority="32" w:qFormat="1"/>
+    <w:lsdException w:name="Book Title" w:uiPriority="33" w:qFormat="1"/>
+    <w:lsdException w:name="Bibliography" w:semiHidden="1" w:uiPriority="37" w:unhideWhenUsed="1"/>
+    <w:lsdException w:name="TOC Heading" w:semiHidden="1" w:uiPriority="39" w:unhideWhenUsed="1" w:qFormat="1"/>
+    <w:lsdException w:name="Plain Table 1" w:uiPriority="41"/>
+    <w:lsdException w:name="Plain Table 2" w:uiPriority="42"/>
+    <w:lsdException w:name="Plain Table 3" w:uiPriority="43"/>
+    <w:lsdException w:name="Plain Table 4" w:uiPriority="44"/>
+    <w:lsdException w:name="Plain Table 5" w:uiPriority="45"/>
+    <w:lsdException w:name="Grid Table Light" w:uiPriority="40"/>
+    <w:lsdException w:name="Grid Table 1 Light" w:uiPriority="46"/>
+    <w:lsdException w:name="Grid Table 2" w:uiPriority="47"/>
+    <w:lsdException w:name="Grid Table 3" w:uiPriority="48"/>
+    <w:lsdException w:name="Grid Table 4" w:uiPriority="49"/>
+    <w:lsdException w:name="Grid Table 5 Dark" w:uiPriority="50"/>
+    <w:lsdException w:name="Grid Table 6 Colorful" w:uiPriority="51"/>
+    <w:lsdException w:name="Grid Table 7 Colorful" w:uiPriority="52"/>
+    <w:lsdException w:name="Grid Table 1 Light Accent 1" w:uiPriority="46"/>
+    <w:lsdException w:name="Grid Table 2 Accent 1" w:uiPriority="47"/>
+    <w:lsdException w:name="Grid Table 3 Accent 1" w:uiPriority="48"/>
+    <w:lsdException w:name="Grid Table 4 Accent 1" w:uiPriority="49"/>
+    <w:lsdException w:name="Grid Table 5 Dark Accent 1" w:uiPriority="50"/>
+    <w:lsdException w:name="Grid Table 6 Colorful Accent 1" w:uiPriority="51"/>
+    <w:lsdException w:name="Grid Table 7 Colorful Accent 1" w:uiPriority="52"/>
+    <w:lsdException w:name="Grid Table 1 Light Accent 2" w:uiPriority="46"/>
+    <w:lsdException w:name="Grid Table 2 Accent 2" w:uiPriority="47"/>
+    <w:lsdException w:name="Grid Table 3 Accent 2" w:uiPriority="48"/>
+    <w:lsdException w:name="Grid Table 4 Accent 2" w:uiPriority="49"/>
+    <w:lsdException w:name="Grid Table 5 Dark Accent 2" w:uiPriority="50"/>
+    <w:lsdException w:name="Grid Table 6 Colorful Accent 2" w:uiPriority="51"/>
+    <w:lsdException w:name="Grid Table 7 Colorful Accent 2" w:uiPriority="52"/>
+    <w:lsdException w:name="Grid Table 1 Light Accent 3" w:uiPriority="46"/>
+    <w:lsdException w:name="Grid Table 2 Accent 3" w:uiPriority="47"/>
+    <w:lsdException w:name="Grid Table 3 Accent 3" w:uiPriority="48"/>
+    <w:lsdException w:name="Grid Table 4 Accent 3" w:uiPriority="49"/>
+    <w:lsdException w:name="Grid Table 5 Dark Accent 3" w:uiPriority="50"/>
+    <w:lsdException w:name="Grid Table 6 Colorful Accent 3" w:uiPriority="51"/>
+    <w:lsdException w:name="Grid Table 7 Colorful Accent 3" w:uiPriority="52"/>
+    <w:lsdException w:name="Grid Table 1 Light Accent 4" w:uiPriority="46"/>
+    <w:lsdException w:name="Grid Table 2 Accent 4" w:uiPriority="47"/>
+    <w:lsdException w:name="Grid Table 3 Accent 4" w:uiPriority="48"/>
+    <w:lsdException w:name="Grid Table 4 Accent 4" w:uiPriority="49"/>
+    <w:lsdException w:name="Grid Table 5 Dark Accent 4" w:uiPriority="50"/>
+    <w:lsdException w:name="Grid Table 6 Colorful Accent 4" w:uiPriority="51"/>
+    <w:lsdException w:name="Grid Table 7 Colorful Accent 4" w:uiPriority="52"/>
+    <w:lsdException w:name="Grid Table 1 Light Accent 5" w:uiPriority="46"/>
+    <w:lsdException w:name="Grid Table 2 Accent 5" w:uiPriority="47"/>
+    <w:lsdException w:name="Grid Table 3 Accent 5" w:uiPriority="48"/>
+    <w:lsdException w:name="Grid Table 4 Accent 5" w:uiPriority="49"/>
+    <w:lsdException w:name="Grid Table 5 Dark Accent 5" w:uiPriority="50"/>
+    <w:lsdException w:name="Grid Table 6 Colorful Accent 5" w:uiPriority="51"/>
+    <w:lsdException w:name="Grid Table 7 Colorful Accent 5" w:uiPriority="52"/>
+    <w:lsdException w:name="Grid Table 1 Light Accent 6" w:uiPriority="46"/>
+    <w:lsdException w:name="Grid Table 2 Accent 6" w:uiPriority="47"/>
+    <w:lsdException w:name="Grid Table 3 Accent 6" w:uiPriority="48"/>
+    <w:lsdException w:name="Grid Table 4 Accent 6" w:uiPriority="49"/>
+    <w:lsdException w:name="Grid Table 5 Dark Accent 6" w:uiPriority="50"/>
+    <w:lsdException w:name="Grid Table 6 Colorful Accent 6" w:uiPriority="51"/>
+    <w:lsdException w:name="Grid Table 7 Colorful Accent 6" w:uiPriority="52"/>
+    <w:lsdException w:name="List Table 1 Light" w:uiPriority="46"/>
+    <w:lsdException w:name="List Table 2" w:uiPriority="47"/>
+    <w:lsdException w:name="List Table 3" w:uiPriority="48"/>
+    <w:lsdException w:name="List Table 4" w:uiPriority="49"/>
+    <w:lsdException w:name="List Table 5 Dark" w:uiPriority="50"/>
+    <w:lsdException w:name="List Table 6 Colorful" w:uiPriority="51"/>
+    <w:lsdException w:name="List Table 7 Colorful" w:uiPriority="52"/>
+    <w:lsdException w:name="List Table 1 Light Accent 1" w:uiPriority="46"/>
+    <w:lsdException w:name="List Table 2 Accent 1" w:uiPriority="47"/>
+    <w:lsdException w:name="List Table 3 Accent 1" w:uiPriority="48"/>
+    <w:lsdException w:name="List Table 4 Accent 1" w:uiPriority="49"/>
+    <w:lsdException w:name="List Table 5 Dark Accent 1" w:uiPriority="50"/>
+    <w:lsdException w:name="List Table 6 Colorful Accent 1" w:uiPriority="51"/>
+    <w:lsdException w:name="List Table 7 Colorful Accent 1" w:uiPriority="52"/>
+    <w:lsdException w:name="List Table 1 Light Accent 2" w:uiPriority="46"/>
+    <w:lsdException w:name="List Table 2 Accent 2" w:uiPriority="47"/>
+    <w:lsdException w:name="List Table 3 Accent 2" w:uiPriority="48"/>
+    <w:lsdException w:name="List Table 4 Accent 2" w:uiPriority="49"/>
+    <w:lsdException w:name="List Table 5 Dark Accent 2" w:uiPriority="50"/>
+    <w:lsdException w:name="List Table 6 Colorful Accent 2" w:uiPriority="51"/>
+    <w:lsdException w:name="List Table 7 Colorful Accent 2" w:uiPriority="52"/>
+    <w:lsdException w:name="List Table 1 Light Accent 3" w:uiPriority="46"/>
+    <w:lsdException w:name="List Table 2 Accent 3" w:uiPriority="47"/>
+    <w:lsdException w:name="List Table 3 Accent 3" w:uiPriority="48"/>
+    <w:lsdException w:name="List Table 4 Accent 3" w:uiPriority="49"/>
+    <w:lsdException w:name="List Table 5 Dark Accent 3" w:uiPriority="50"/>
+    <w:lsdException w:name="List Table 6 Colorful Accent 3" w:uiPriority="51"/>
+    <w:lsdException w:name="List Table 7 Colorful Accent 3" w:uiPriority="52"/>
+    <w:lsdException w:name="List Table 1 Light Accent 4" w:uiPriority="46"/>
+    <w:lsdException w:name="List Table 2 Accent 4" w:uiPriority="47"/>
+    <w:lsdException w:name="List Table 3 Accent 4" w:uiPriority="48"/>
+    <w:lsdException w:name="List Table 4 Accent 4" w:uiPriority="49"/>
+    <w:lsdException w:name="List Table 5 Dark Accent 4" w:uiPriority="50"/>
+    <w:lsdException w:name="List Table 6 Colorful Accent 4" w:uiPriority="51"/>
+    <w:lsdException w:name="List Table 7 Colorful Accent 4" w:uiPriority="52"/>
+    <w:lsdException w:name="List Table 1 Light Accent 5" w:uiPriority="46"/>
+    <w:lsdException w:name="List Table 2 Accent 5" w:uiPriority="47"/>
+    <w:lsdException w:name="List Table 3 Accent 5" w:uiPriority="48"/>
+    <w:lsdException w:name="List Table 4 Accent 5" w:uiPriority="49"/>
+    <w:lsdException w:name="List Table 5 Dark Accent 5" w:uiPriority="50"/>
+    <w:lsdException w:name="List Table 6 Colorful Accent 5" w:uiPriority="51"/>
+    <w:lsdException w:name="List Table 7 Colorful Accent 5" w:uiPriority="52"/>
+    <w:lsdException w:name="List Table 1 Light Accent 6" w:uiPriority="46"/>
+    <w:lsdException w:name="List Table 2 Accent 6" w:uiPriority="47"/>
+    <w:lsdException w:name="List Table 3 Accent 6" w:uiPriority="48"/>
+    <w:lsdException w:name="List Table 4 Accent 6" w:uiPriority="49"/>
+    <w:lsdException w:name="List Table 5 Dark Accent 6" w:uiPriority="50"/>
+    <w:lsdException w:name="List Table 6 Colorful Accent 6" w:uiPriority="51"/>
+    <w:lsdException w:name="List Table 7 Colorful Accent 6" w:uiPriority="52"/>
+    <w:lsdException w:name="Mention" w:semiHidden="1" w:unhideWhenUsed="1"/>
+    <w:lsdException w:name="Smart Hyperlink" w:semiHidden="1" w:unhideWhenUsed="1"/>
+    <w:lsdException w:name="Hashtag" w:semiHidden="1" w:unhideWhenUsed="1"/>
+    <w:lsdException w:name="Unresolved Mention" w:semiHidden="1" w:unhideWhenUsed="1"/>
+    <w:lsdException w:name="Smart Link" w:semiHidden="1" w:unhideWhenUsed="1"/>
   </w:latentStyles>
   <w:style w:type="paragraph" w:default="1" w:styleId="Normal">
     <w:name w:val="Normal"/>

</xml_diff>

<commit_message>
Changed add charge from press to click to fix double add.
</commit_message>
<xml_diff>
--- a/tests/resources/Saved/21TRC1234_Traffic Judgment Entry.docx
+++ b/tests/resources/Saved/21TRC1234_Traffic Judgment Entry.docx
@@ -591,7 +591,7 @@
           <w:sz w:val="20"/>
           <w:szCs w:val="20"/>
         </w:rPr>
-        <w:t xml:space="preserve"> for arraignment on October 15, 2021. </w:t>
+        <w:t xml:space="preserve"> for arraignment on October 18, 2021. </w:t>
       </w:r>
       <w:r>
         <w:rPr>
@@ -1387,7 +1387,7 @@
           <w:sz w:val="20"/>
           <w:szCs w:val="20"/>
         </w:rPr>
-        <w:t xml:space="preserve">October 15, 2021</w:t>
+        <w:t xml:space="preserve">October 18, 2021</w:t>
       </w:r>
       <w:r>
         <w:rPr>

</xml_diff>

<commit_message>
Pylint/Flake8/tests pass for MMD
</commit_message>
<xml_diff>
--- a/tests/resources/Saved/21TRC1234_Traffic Judgment Entry.docx
+++ b/tests/resources/Saved/21TRC1234_Traffic Judgment Entry.docx
@@ -1,6 +1,6 @@
 
 <file path=word/document.xml><?xml version="1.0" encoding="utf-8"?>
-<w:document xmlns:wpc="http://schemas.microsoft.com/office/word/2010/wordprocessingCanvas" xmlns:cx="http://schemas.microsoft.com/office/drawing/2014/chartex" xmlns:cx1="http://schemas.microsoft.com/office/drawing/2015/9/8/chartex" xmlns:cx2="http://schemas.microsoft.com/office/drawing/2015/10/21/chartex" xmlns:cx3="http://schemas.microsoft.com/office/drawing/2016/5/9/chartex" xmlns:cx4="http://schemas.microsoft.com/office/drawing/2016/5/10/chartex" xmlns:cx5="http://schemas.microsoft.com/office/drawing/2016/5/11/chartex" xmlns:cx6="http://schemas.microsoft.com/office/drawing/2016/5/12/chartex" xmlns:cx7="http://schemas.microsoft.com/office/drawing/2016/5/13/chartex" xmlns:cx8="http://schemas.microsoft.com/office/drawing/2016/5/14/chartex" xmlns:mc="http://schemas.openxmlformats.org/markup-compatibility/2006" xmlns:aink="http://schemas.microsoft.com/office/drawing/2016/ink" xmlns:am3d="http://schemas.microsoft.com/office/drawing/2017/model3d" xmlns:o="urn:schemas-microsoft-com:office:office" xmlns:r="http://schemas.openxmlformats.org/officeDocument/2006/relationships" xmlns:m="http://schemas.openxmlformats.org/officeDocument/2006/math" xmlns:v="urn:schemas-microsoft-com:vml" xmlns:wp14="http://schemas.microsoft.com/office/word/2010/wordprocessingDrawing" xmlns:wp="http://schemas.openxmlformats.org/drawingml/2006/wordprocessingDrawing" xmlns:w10="urn:schemas-microsoft-com:office:word" xmlns:w="http://schemas.openxmlformats.org/wordprocessingml/2006/main" xmlns:w14="http://schemas.microsoft.com/office/word/2010/wordml" xmlns:w15="http://schemas.microsoft.com/office/word/2012/wordml" xmlns:w16cex="http://schemas.microsoft.com/office/word/2018/wordml/cex" xmlns:w16cid="http://schemas.microsoft.com/office/word/2016/wordml/cid" xmlns:w16="http://schemas.microsoft.com/office/word/2018/wordml" xmlns:w16se="http://schemas.microsoft.com/office/word/2015/wordml/symex" xmlns:wpg="http://schemas.microsoft.com/office/word/2010/wordprocessingGroup" xmlns:wpi="http://schemas.microsoft.com/office/word/2010/wordprocessingInk" xmlns:wne="http://schemas.microsoft.com/office/word/2006/wordml" xmlns:wps="http://schemas.microsoft.com/office/word/2010/wordprocessingShape" mc:Ignorable="w14 w15 w16se w16cid w16 w16cex wp14">
+<w:document xmlns:wpc="http://schemas.microsoft.com/office/word/2010/wordprocessingCanvas" xmlns:mc="http://schemas.openxmlformats.org/markup-compatibility/2006" xmlns:o="urn:schemas-microsoft-com:office:office" xmlns:r="http://schemas.openxmlformats.org/officeDocument/2006/relationships" xmlns:m="http://schemas.openxmlformats.org/officeDocument/2006/math" xmlns:v="urn:schemas-microsoft-com:vml" xmlns:wp14="http://schemas.microsoft.com/office/word/2010/wordprocessingDrawing" xmlns:wp="http://schemas.openxmlformats.org/drawingml/2006/wordprocessingDrawing" xmlns:w10="urn:schemas-microsoft-com:office:word" xmlns:w="http://schemas.openxmlformats.org/wordprocessingml/2006/main" xmlns:w14="http://schemas.microsoft.com/office/word/2010/wordml" xmlns:wpg="http://schemas.microsoft.com/office/word/2010/wordprocessingGroup" xmlns:wpi="http://schemas.microsoft.com/office/word/2010/wordprocessingInk" xmlns:wne="http://schemas.microsoft.com/office/word/2006/wordml" xmlns:wps="http://schemas.microsoft.com/office/word/2010/wordprocessingShape" mc:Ignorable="w14 wp14">
   <w:body>
     <w:p>
       <w:pPr>
@@ -226,7 +226,7 @@
           <w:szCs w:val="20"/>
         </w:rPr>
         <w:tab/>
-        <w:t xml:space="preserve">CASE NO</w:t>
+        <w:t>CASE NO</w:t>
       </w:r>
       <w:r>
         <w:rPr>
@@ -496,6 +496,17 @@
           <w:szCs w:val="20"/>
           <w:u w:val="single"/>
         </w:rPr>
+        <w:t>’S</w:t>
+      </w:r>
+      <w:r>
+        <w:rPr>
+          <w:rFonts w:ascii="Palatino Linotype" w:hAnsi="Palatino Linotype"/>
+          <w:b/>
+          <w:bCs/>
+          <w:sz w:val="20"/>
+          <w:szCs w:val="20"/>
+          <w:u w:val="single"/>
+        </w:rPr>
         <w:t xml:space="preserve"> </w:t>
       </w:r>
       <w:r>
@@ -543,6 +554,7 @@
         <w:tabs>
           <w:tab w:val="center" w:pos="4680"/>
         </w:tabs>
+        <w:jc w:val="both"/>
         <w:rPr>
           <w:rFonts w:ascii="Palatino Linotype" w:hAnsi="Palatino Linotype"/>
           <w:sz w:val="20"/>
@@ -606,6 +618,7 @@
     <w:p>
       <w:pPr>
         <w:spacing w:line="276" w:lineRule="auto"/>
+        <w:jc w:val="both"/>
         <w:rPr>
           <w:rFonts w:ascii="Palatino Linotype" w:hAnsi="Palatino Linotype"/>
           <w:sz w:val="20"/>
@@ -616,19 +629,45 @@
     <w:p>
       <w:pPr>
         <w:spacing w:line="276" w:lineRule="auto"/>
-        <w:rPr>
-          <w:rFonts w:ascii="Palatino Linotype" w:hAnsi="Palatino Linotype"/>
-          <w:sz w:val="20"/>
-          <w:szCs w:val="20"/>
-        </w:rPr>
-      </w:pPr>
-      <w:r>
-        <w:rPr>
-          <w:rFonts w:ascii="Palatino Linotype" w:hAnsi="Palatino Linotype"/>
-          <w:sz w:val="20"/>
-          <w:szCs w:val="20"/>
-        </w:rPr>
-        <w:t>The Court explained that Defendant was charged with the offenses set forth below. The Defendant, having understood the nature of the charge(s), all constitutional rights, and the effects of a plea, entered a plea(s) to the charge(s) as set forth in the chart below. The Court, finding that the Defendant entered the plea knowingly, intelligently, and voluntarily, accepted the plea and entered the following sentence:</w:t>
+        <w:jc w:val="both"/>
+        <w:rPr>
+          <w:rFonts w:ascii="Palatino Linotype" w:hAnsi="Palatino Linotype"/>
+          <w:sz w:val="20"/>
+          <w:szCs w:val="20"/>
+        </w:rPr>
+      </w:pPr>
+      <w:r>
+        <w:rPr>
+          <w:rFonts w:ascii="Palatino Linotype" w:hAnsi="Palatino Linotype"/>
+          <w:sz w:val="20"/>
+          <w:szCs w:val="20"/>
+        </w:rPr>
+        <w:t xml:space="preserve">The Court explained that Defendant was charged with the offenses set forth below. The Defendant, having understood the nature of the charge(s), all constitutional rights, and the effects of a plea, entered a plea(s) to the charge(s) as set forth in the chart below. </w:t>
+      </w:r>
+      <w:r>
+        <w:rPr>
+          <w:rFonts w:ascii="Palatino Linotype" w:hAnsi="Palatino Linotype"/>
+          <w:sz w:val="20"/>
+          <w:szCs w:val="20"/>
+        </w:rPr>
+        <w:t xml:space="preserve">The Court advised that if Defendant is not a United States citizen any plea or conviction could result in deportation, exclusion from admission into the United States, or denial of naturalization under United States law. </w:t>
+      </w:r>
+      <w:r>
+        <w:rPr>
+          <w:rFonts w:ascii="Palatino Linotype" w:hAnsi="Palatino Linotype"/>
+          <w:vanish/>
+          <w:sz w:val="20"/>
+          <w:szCs w:val="20"/>
+        </w:rPr>
+        <w:t xml:space="preserve">R.C. 2943.031 </w:t>
+      </w:r>
+      <w:r>
+        <w:rPr>
+          <w:rFonts w:ascii="Palatino Linotype" w:hAnsi="Palatino Linotype"/>
+          <w:sz w:val="20"/>
+          <w:szCs w:val="20"/>
+        </w:rPr>
+        <w:t>The Court, finding that the Defendant entered the plea knowingly, intelligently, and voluntarily, accepted the plea and entered the following sentence:</w:t>
       </w:r>
     </w:p>
     <w:p>
@@ -1185,6 +1224,7 @@
                 <w:sz w:val="20"/>
                 <w:szCs w:val="20"/>
               </w:rPr>
+              <w:lastRenderedPageBreak/>
               <w:t>Fines Suspended</w:t>
             </w:r>
           </w:p>
@@ -1223,7 +1263,6 @@
                 <w:sz w:val="20"/>
                 <w:szCs w:val="20"/>
               </w:rPr>
-              <w:lastRenderedPageBreak/>
               <w:t xml:space="preserve">$ </w:t>
             </w:r>
             <w:r>
@@ -1239,87 +1278,6 @@
           </w:p>
         </w:tc>
       </w:tr>
-      <w:tr>
-        <w:trPr>
-          <w:jc w:val="center"/>
-        </w:trPr>
-        <w:tc>
-          <w:tcPr>
-            <w:tcW w:w="1632" w:type="dxa"/>
-          </w:tcPr>
-          <w:p>
-            <w:pPr>
-              <w:tabs>
-                <w:tab w:val="left" w:pos="-1080"/>
-                <w:tab w:val="left" w:pos="-720"/>
-                <w:tab w:val="left" w:pos="0"/>
-                <w:tab w:val="left" w:pos="720"/>
-                <w:tab w:val="left" w:pos="1440"/>
-                <w:tab w:val="left" w:pos="2160"/>
-                <w:tab w:val="left" w:pos="2880"/>
-                <w:tab w:val="left" w:pos="3600"/>
-                <w:tab w:val="left" w:pos="4320"/>
-                <w:tab w:val="left" w:pos="4680"/>
-              </w:tabs>
-              <w:rPr>
-                <w:rFonts w:ascii="Palatino Linotype" w:hAnsi="Palatino Linotype"/>
-                <w:b/>
-                <w:bCs/>
-                <w:sz w:val="20"/>
-                <w:szCs w:val="20"/>
-              </w:rPr>
-            </w:pPr>
-            <w:r>
-              <w:rPr>
-                <w:rFonts w:ascii="Palatino Linotype" w:hAnsi="Palatino Linotype"/>
-                <w:b/>
-                <w:bCs/>
-                <w:sz w:val="20"/>
-                <w:szCs w:val="20"/>
-              </w:rPr>
-              <w:t>Court Costs</w:t>
-            </w:r>
-          </w:p>
-        </w:tc>
-        <w:tc>
-          <w:tcPr>
-            <w:tcW w:w="3289" w:type="dxa"/>
-          </w:tcPr>
-          <w:p>
-            <w:pPr>
-              <w:tabs>
-                <w:tab w:val="left" w:pos="-1080"/>
-                <w:tab w:val="left" w:pos="-720"/>
-                <w:tab w:val="left" w:pos="0"/>
-                <w:tab w:val="left" w:pos="720"/>
-                <w:tab w:val="left" w:pos="1440"/>
-                <w:tab w:val="left" w:pos="2160"/>
-                <w:tab w:val="left" w:pos="2880"/>
-                <w:tab w:val="left" w:pos="3600"/>
-                <w:tab w:val="left" w:pos="4320"/>
-                <w:tab w:val="left" w:pos="4680"/>
-              </w:tabs>
-              <w:rPr>
-                <w:rFonts w:ascii="Palatino Linotype" w:hAnsi="Palatino Linotype"/>
-                <w:b/>
-                <w:bCs/>
-                <w:sz w:val="20"/>
-                <w:szCs w:val="20"/>
-              </w:rPr>
-            </w:pPr>
-            <w:r>
-              <w:rPr>
-                <w:rFonts w:ascii="Palatino Linotype" w:hAnsi="Palatino Linotype"/>
-                <w:b/>
-                <w:bCs/>
-                <w:sz w:val="20"/>
-                <w:szCs w:val="20"/>
-              </w:rPr>
-              <w:t xml:space="preserve"/>
-            </w:r>
-          </w:p>
-        </w:tc>
-      </w:tr>
     </w:tbl>
     <w:p>
       <w:pPr>
@@ -1337,6 +1295,7 @@
     <w:p>
       <w:pPr>
         <w:spacing w:line="276" w:lineRule="auto"/>
+        <w:jc w:val="both"/>
         <w:rPr>
           <w:rFonts w:ascii="Palatino Linotype" w:hAnsi="Palatino Linotype"/>
           <w:sz w:val="20"/>
@@ -1356,28 +1315,75 @@
       <w:r>
         <w:rPr>
           <w:rFonts w:ascii="Palatino Linotype" w:hAnsi="Palatino Linotype"/>
-          <w:sz w:val="20"/>
-          <w:szCs w:val="20"/>
-        </w:rPr>
-        <w:t xml:space="preserve">Having been informed of the fines and costs owed, Defendant expressed an ability to pay </w:t>
-      </w:r>
-      <w:r>
-        <w:rPr>
-          <w:rFonts w:ascii="Palatino Linotype" w:hAnsi="Palatino Linotype"/>
           <w:b/>
           <w:bCs/>
           <w:sz w:val="20"/>
           <w:szCs w:val="20"/>
         </w:rPr>
-        <w:t xml:space="preserve">forthwith</w:t>
-      </w:r>
-      <w:r>
-        <w:rPr>
-          <w:rFonts w:ascii="Palatino Linotype" w:hAnsi="Palatino Linotype"/>
-          <w:sz w:val="20"/>
-          <w:szCs w:val="20"/>
-        </w:rPr>
-        <w:t xml:space="preserve">. Absent further order the fines and costs shall be paid in full by </w:t>
+        <w:t xml:space="preserve"/>
+      </w:r>
+      <w:r>
+        <w:rPr>
+          <w:rFonts w:ascii="Palatino Linotype" w:hAnsi="Palatino Linotype"/>
+          <w:bCs/>
+          <w:sz w:val="20"/>
+          <w:szCs w:val="20"/>
+          <w:u w:val="single"/>
+        </w:rPr>
+        <w:t>Court costs are assessed for the highest degree charge in this</w:t>
+      </w:r>
+      <w:r>
+        <w:rPr>
+          <w:rFonts w:ascii="Palatino Linotype" w:hAnsi="Palatino Linotype"/>
+          <w:bCs/>
+          <w:sz w:val="20"/>
+          <w:szCs w:val="20"/>
+          <w:u w:val="single"/>
+        </w:rPr>
+        <w:t xml:space="preserve"> case</w:t>
+      </w:r>
+      <w:r>
+        <w:rPr>
+          <w:rFonts w:ascii="Palatino Linotype" w:hAnsi="Palatino Linotype"/>
+          <w:bCs/>
+          <w:sz w:val="20"/>
+          <w:szCs w:val="20"/>
+        </w:rPr>
+        <w:t xml:space="preserve">.</w:t>
+      </w:r>
+      <w:r>
+        <w:rPr>
+          <w:rFonts w:ascii="Palatino Linotype" w:hAnsi="Palatino Linotype"/>
+          <w:bCs/>
+          <w:sz w:val="20"/>
+          <w:szCs w:val="20"/>
+        </w:rPr>
+        <w:t xml:space="preserve"> </w:t>
+      </w:r>
+      <w:r>
+        <w:rPr>
+          <w:rFonts w:ascii="Palatino Linotype" w:hAnsi="Palatino Linotype"/>
+          <w:bCs/>
+          <w:sz w:val="20"/>
+          <w:szCs w:val="20"/>
+        </w:rPr>
+        <w:t xml:space="preserve"/>
+      </w:r>
+      <w:r>
+        <w:rPr>
+          <w:rFonts w:ascii="Palatino Linotype" w:hAnsi="Palatino Linotype"/>
+          <w:sz w:val="20"/>
+          <w:szCs w:val="20"/>
+        </w:rPr>
+        <w:t>Having</w:t>
+      </w:r>
+      <w:r>
+        <w:rPr>
+          <w:rFonts w:ascii="Palatino Linotype" w:hAnsi="Palatino Linotype"/>
+          <w:sz w:val="20"/>
+          <w:szCs w:val="20"/>
+        </w:rPr>
+        <w:t xml:space="preserve"> been informed of the fines and costs owed, Defendant expressed an ability to pay </w:t>
       </w:r>
       <w:r>
         <w:rPr>
@@ -1387,6 +1393,24 @@
           <w:sz w:val="20"/>
           <w:szCs w:val="20"/>
         </w:rPr>
+        <w:t xml:space="preserve">forthwith</w:t>
+      </w:r>
+      <w:r>
+        <w:rPr>
+          <w:rFonts w:ascii="Palatino Linotype" w:hAnsi="Palatino Linotype"/>
+          <w:sz w:val="20"/>
+          <w:szCs w:val="20"/>
+        </w:rPr>
+        <w:t xml:space="preserve">. Absent further order the fines and costs shall be paid in full by </w:t>
+      </w:r>
+      <w:r>
+        <w:rPr>
+          <w:rFonts w:ascii="Palatino Linotype" w:hAnsi="Palatino Linotype"/>
+          <w:b/>
+          <w:bCs/>
+          <w:sz w:val="20"/>
+          <w:szCs w:val="20"/>
+        </w:rPr>
         <w:t xml:space="preserve">October 31, 2021</w:t>
       </w:r>
       <w:r>
@@ -1395,12 +1419,21 @@
           <w:sz w:val="20"/>
           <w:szCs w:val="20"/>
         </w:rPr>
-        <w:t xml:space="preserve">. Defendant may complete community service hours to satisfy fines and costs at a rate of $10.00 per hour. All Community Service hours must be approved by the Office of Community Control.</w:t>
+        <w:t xml:space="preserve">. </w:t>
+      </w:r>
+      <w:r>
+        <w:rPr>
+          <w:rFonts w:ascii="Palatino Linotype" w:hAnsi="Palatino Linotype"/>
+          <w:sz w:val="20"/>
+          <w:szCs w:val="20"/>
+        </w:rPr>
+        <w:t xml:space="preserve"/>
       </w:r>
     </w:p>
     <w:p>
       <w:pPr>
         <w:spacing w:line="276" w:lineRule="auto"/>
+        <w:jc w:val="both"/>
         <w:rPr>
           <w:rFonts w:ascii="Palatino Linotype" w:hAnsi="Palatino Linotype"/>
           <w:sz w:val="20"/>
@@ -1431,14 +1464,17 @@
         </w:rPr>
         <w:t xml:space="preserve"/>
       </w:r>
-      <w:r>
-        <w:rPr>
-          <w:rFonts w:ascii="Palatino Linotype" w:hAnsi="Palatino Linotype"/>
-          <w:sz w:val="20"/>
-          <w:szCs w:val="20"/>
-        </w:rPr>
-        <w:t xml:space="preserve"/>
-      </w:r>
+    </w:p>
+    <w:p>
+      <w:pPr>
+        <w:spacing w:line="276" w:lineRule="auto"/>
+        <w:jc w:val="both"/>
+        <w:rPr>
+          <w:rFonts w:ascii="Palatino Linotype" w:hAnsi="Palatino Linotype"/>
+          <w:sz w:val="20"/>
+          <w:szCs w:val="20"/>
+        </w:rPr>
+      </w:pPr>
     </w:p>
     <w:p>
       <w:pPr>
@@ -1532,7 +1568,7 @@
           <w:sz w:val="20"/>
           <w:szCs w:val="20"/>
         </w:rPr>
-        <w:t xml:space="preserve">____________________________________</w:t>
+        <w:t>____________________________________</w:t>
       </w:r>
     </w:p>
     <w:p>
@@ -1625,6 +1661,7 @@
         <w:tabs>
           <w:tab w:val="center" w:pos="4680"/>
         </w:tabs>
+        <w:jc w:val="both"/>
         <w:rPr>
           <w:rFonts w:ascii="Palatino Linotype" w:hAnsi="Palatino Linotype"/>
           <w:b/>
@@ -1676,29 +1713,7 @@
           <w:sz w:val="19"/>
           <w:szCs w:val="19"/>
         </w:rPr>
-        <w:t xml:space="preserve">A party shall not assign as error on appeal </w:t>
-      </w:r>
-      <w:r>
-        <w:rPr>
-          <w:rFonts w:ascii="Palatino Linotype" w:hAnsi="Palatino Linotype"/>
-          <w:b/>
-          <w:bCs/>
-          <w:i/>
-          <w:sz w:val="19"/>
-          <w:szCs w:val="19"/>
-        </w:rPr>
-        <w:t xml:space="preserve">to </w:t>
-      </w:r>
-      <w:r>
-        <w:rPr>
-          <w:rFonts w:ascii="Palatino Linotype" w:hAnsi="Palatino Linotype"/>
-          <w:b/>
-          <w:bCs/>
-          <w:i/>
-          <w:sz w:val="19"/>
-          <w:szCs w:val="19"/>
-        </w:rPr>
-        <w:t xml:space="preserve">the court’s adoption of this decision unless the party timely </w:t>
+        <w:t xml:space="preserve">A party shall not assign as error on appeal the court’s adoption of this decision unless the party timely </w:t>
       </w:r>
       <w:r>
         <w:rPr>
@@ -1791,7 +1806,7 @@
           <w:sz w:val="20"/>
           <w:szCs w:val="20"/>
         </w:rPr>
-        <w:t xml:space="preserve">Prosecutor’s Office</w:t>
+        <w:t>Prosecutor’s Office</w:t>
       </w:r>
       <w:r>
         <w:rPr>
@@ -1827,12 +1842,8 @@
       </w:r>
     </w:p>
     <w:sectPr>
-      <w:headerReference w:type="even" r:id="rId7"/>
       <w:headerReference w:type="default" r:id="rId8"/>
-      <w:footerReference w:type="even" r:id="rId9"/>
-      <w:footerReference w:type="default" r:id="rId10"/>
-      <w:headerReference w:type="first" r:id="rId11"/>
-      <w:footerReference w:type="first" r:id="rId12"/>
+      <w:footerReference w:type="default" r:id="rId9"/>
       <w:pgSz w:w="12240" w:h="15840"/>
       <w:pgMar w:top="1440" w:right="1080" w:bottom="1440" w:left="1080" w:header="864" w:footer="720" w:gutter="0"/>
       <w:cols w:space="720"/>
@@ -1844,7 +1855,7 @@
 </file>
 
 <file path=word/endnotes.xml><?xml version="1.0" encoding="utf-8"?>
-<w:endnotes xmlns:wpc="http://schemas.microsoft.com/office/word/2010/wordprocessingCanvas" xmlns:cx="http://schemas.microsoft.com/office/drawing/2014/chartex" xmlns:cx1="http://schemas.microsoft.com/office/drawing/2015/9/8/chartex" xmlns:cx2="http://schemas.microsoft.com/office/drawing/2015/10/21/chartex" xmlns:cx3="http://schemas.microsoft.com/office/drawing/2016/5/9/chartex" xmlns:cx4="http://schemas.microsoft.com/office/drawing/2016/5/10/chartex" xmlns:cx5="http://schemas.microsoft.com/office/drawing/2016/5/11/chartex" xmlns:cx6="http://schemas.microsoft.com/office/drawing/2016/5/12/chartex" xmlns:cx7="http://schemas.microsoft.com/office/drawing/2016/5/13/chartex" xmlns:cx8="http://schemas.microsoft.com/office/drawing/2016/5/14/chartex" xmlns:mc="http://schemas.openxmlformats.org/markup-compatibility/2006" xmlns:aink="http://schemas.microsoft.com/office/drawing/2016/ink" xmlns:am3d="http://schemas.microsoft.com/office/drawing/2017/model3d" xmlns:o="urn:schemas-microsoft-com:office:office" xmlns:r="http://schemas.openxmlformats.org/officeDocument/2006/relationships" xmlns:m="http://schemas.openxmlformats.org/officeDocument/2006/math" xmlns:v="urn:schemas-microsoft-com:vml" xmlns:wp14="http://schemas.microsoft.com/office/word/2010/wordprocessingDrawing" xmlns:wp="http://schemas.openxmlformats.org/drawingml/2006/wordprocessingDrawing" xmlns:w10="urn:schemas-microsoft-com:office:word" xmlns:w="http://schemas.openxmlformats.org/wordprocessingml/2006/main" xmlns:w14="http://schemas.microsoft.com/office/word/2010/wordml" xmlns:w15="http://schemas.microsoft.com/office/word/2012/wordml" xmlns:w16cex="http://schemas.microsoft.com/office/word/2018/wordml/cex" xmlns:w16cid="http://schemas.microsoft.com/office/word/2016/wordml/cid" xmlns:w16="http://schemas.microsoft.com/office/word/2018/wordml" xmlns:w16se="http://schemas.microsoft.com/office/word/2015/wordml/symex" xmlns:wpg="http://schemas.microsoft.com/office/word/2010/wordprocessingGroup" xmlns:wpi="http://schemas.microsoft.com/office/word/2010/wordprocessingInk" xmlns:wne="http://schemas.microsoft.com/office/word/2006/wordml" xmlns:wps="http://schemas.microsoft.com/office/word/2010/wordprocessingShape" mc:Ignorable="w14 w15 w16se w16cid w16 w16cex wp14">
+<w:endnotes xmlns:wpc="http://schemas.microsoft.com/office/word/2010/wordprocessingCanvas" xmlns:mc="http://schemas.openxmlformats.org/markup-compatibility/2006" xmlns:o="urn:schemas-microsoft-com:office:office" xmlns:r="http://schemas.openxmlformats.org/officeDocument/2006/relationships" xmlns:m="http://schemas.openxmlformats.org/officeDocument/2006/math" xmlns:v="urn:schemas-microsoft-com:vml" xmlns:wp14="http://schemas.microsoft.com/office/word/2010/wordprocessingDrawing" xmlns:wp="http://schemas.openxmlformats.org/drawingml/2006/wordprocessingDrawing" xmlns:w10="urn:schemas-microsoft-com:office:word" xmlns:w="http://schemas.openxmlformats.org/wordprocessingml/2006/main" xmlns:w14="http://schemas.microsoft.com/office/word/2010/wordml" xmlns:wpg="http://schemas.microsoft.com/office/word/2010/wordprocessingGroup" xmlns:wpi="http://schemas.microsoft.com/office/word/2010/wordprocessingInk" xmlns:wne="http://schemas.microsoft.com/office/word/2006/wordml" xmlns:wps="http://schemas.microsoft.com/office/word/2010/wordprocessingShape" mc:Ignorable="w14 wp14">
   <w:endnote w:type="separator" w:id="-1">
     <w:p>
       <w:r>
@@ -1863,44 +1874,71 @@
 </file>
 
 <file path=word/footer1.xml><?xml version="1.0" encoding="utf-8"?>
-<w:ftr xmlns:wpc="http://schemas.microsoft.com/office/word/2010/wordprocessingCanvas" xmlns:cx="http://schemas.microsoft.com/office/drawing/2014/chartex" xmlns:cx1="http://schemas.microsoft.com/office/drawing/2015/9/8/chartex" xmlns:cx2="http://schemas.microsoft.com/office/drawing/2015/10/21/chartex" xmlns:cx3="http://schemas.microsoft.com/office/drawing/2016/5/9/chartex" xmlns:cx4="http://schemas.microsoft.com/office/drawing/2016/5/10/chartex" xmlns:cx5="http://schemas.microsoft.com/office/drawing/2016/5/11/chartex" xmlns:cx6="http://schemas.microsoft.com/office/drawing/2016/5/12/chartex" xmlns:cx7="http://schemas.microsoft.com/office/drawing/2016/5/13/chartex" xmlns:cx8="http://schemas.microsoft.com/office/drawing/2016/5/14/chartex" xmlns:mc="http://schemas.openxmlformats.org/markup-compatibility/2006" xmlns:aink="http://schemas.microsoft.com/office/drawing/2016/ink" xmlns:am3d="http://schemas.microsoft.com/office/drawing/2017/model3d" xmlns:o="urn:schemas-microsoft-com:office:office" xmlns:r="http://schemas.openxmlformats.org/officeDocument/2006/relationships" xmlns:m="http://schemas.openxmlformats.org/officeDocument/2006/math" xmlns:v="urn:schemas-microsoft-com:vml" xmlns:wp14="http://schemas.microsoft.com/office/word/2010/wordprocessingDrawing" xmlns:wp="http://schemas.openxmlformats.org/drawingml/2006/wordprocessingDrawing" xmlns:w10="urn:schemas-microsoft-com:office:word" xmlns:w="http://schemas.openxmlformats.org/wordprocessingml/2006/main" xmlns:w14="http://schemas.microsoft.com/office/word/2010/wordml" xmlns:w15="http://schemas.microsoft.com/office/word/2012/wordml" xmlns:w16cex="http://schemas.microsoft.com/office/word/2018/wordml/cex" xmlns:w16cid="http://schemas.microsoft.com/office/word/2016/wordml/cid" xmlns:w16="http://schemas.microsoft.com/office/word/2018/wordml" xmlns:w16se="http://schemas.microsoft.com/office/word/2015/wordml/symex" xmlns:wpg="http://schemas.microsoft.com/office/word/2010/wordprocessingGroup" xmlns:wpi="http://schemas.microsoft.com/office/word/2010/wordprocessingInk" xmlns:wne="http://schemas.microsoft.com/office/word/2006/wordml" xmlns:wps="http://schemas.microsoft.com/office/word/2010/wordprocessingShape" mc:Ignorable="w14 w15 w16se w16cid w16 w16cex wp14">
+<w:ftr xmlns:wpc="http://schemas.microsoft.com/office/word/2010/wordprocessingCanvas" xmlns:mc="http://schemas.openxmlformats.org/markup-compatibility/2006" xmlns:o="urn:schemas-microsoft-com:office:office" xmlns:r="http://schemas.openxmlformats.org/officeDocument/2006/relationships" xmlns:m="http://schemas.openxmlformats.org/officeDocument/2006/math" xmlns:v="urn:schemas-microsoft-com:vml" xmlns:wp14="http://schemas.microsoft.com/office/word/2010/wordprocessingDrawing" xmlns:wp="http://schemas.openxmlformats.org/drawingml/2006/wordprocessingDrawing" xmlns:w10="urn:schemas-microsoft-com:office:word" xmlns:w="http://schemas.openxmlformats.org/wordprocessingml/2006/main" xmlns:w14="http://schemas.microsoft.com/office/word/2010/wordml" xmlns:wpg="http://schemas.microsoft.com/office/word/2010/wordprocessingGroup" xmlns:wpi="http://schemas.microsoft.com/office/word/2010/wordprocessingInk" xmlns:wne="http://schemas.microsoft.com/office/word/2006/wordml" xmlns:wps="http://schemas.microsoft.com/office/word/2010/wordprocessingShape" mc:Ignorable="w14 wp14">
   <w:p>
     <w:pPr>
-      <w:pStyle w:val="Footer"/>
-    </w:pPr>
-  </w:p>
-</w:ftr>
-</file>
-
-<file path=word/footer2.xml><?xml version="1.0" encoding="utf-8"?>
-<w:ftr xmlns:wpc="http://schemas.microsoft.com/office/word/2010/wordprocessingCanvas" xmlns:cx="http://schemas.microsoft.com/office/drawing/2014/chartex" xmlns:cx1="http://schemas.microsoft.com/office/drawing/2015/9/8/chartex" xmlns:cx2="http://schemas.microsoft.com/office/drawing/2015/10/21/chartex" xmlns:cx3="http://schemas.microsoft.com/office/drawing/2016/5/9/chartex" xmlns:cx4="http://schemas.microsoft.com/office/drawing/2016/5/10/chartex" xmlns:cx5="http://schemas.microsoft.com/office/drawing/2016/5/11/chartex" xmlns:cx6="http://schemas.microsoft.com/office/drawing/2016/5/12/chartex" xmlns:cx7="http://schemas.microsoft.com/office/drawing/2016/5/13/chartex" xmlns:cx8="http://schemas.microsoft.com/office/drawing/2016/5/14/chartex" xmlns:mc="http://schemas.openxmlformats.org/markup-compatibility/2006" xmlns:aink="http://schemas.microsoft.com/office/drawing/2016/ink" xmlns:am3d="http://schemas.microsoft.com/office/drawing/2017/model3d" xmlns:o="urn:schemas-microsoft-com:office:office" xmlns:r="http://schemas.openxmlformats.org/officeDocument/2006/relationships" xmlns:m="http://schemas.openxmlformats.org/officeDocument/2006/math" xmlns:v="urn:schemas-microsoft-com:vml" xmlns:wp14="http://schemas.microsoft.com/office/word/2010/wordprocessingDrawing" xmlns:wp="http://schemas.openxmlformats.org/drawingml/2006/wordprocessingDrawing" xmlns:w10="urn:schemas-microsoft-com:office:word" xmlns:w="http://schemas.openxmlformats.org/wordprocessingml/2006/main" xmlns:w14="http://schemas.microsoft.com/office/word/2010/wordml" xmlns:w15="http://schemas.microsoft.com/office/word/2012/wordml" xmlns:w16cex="http://schemas.microsoft.com/office/word/2018/wordml/cex" xmlns:w16cid="http://schemas.microsoft.com/office/word/2016/wordml/cid" xmlns:w16="http://schemas.microsoft.com/office/word/2018/wordml" xmlns:w16se="http://schemas.microsoft.com/office/word/2015/wordml/symex" xmlns:wpg="http://schemas.microsoft.com/office/word/2010/wordprocessingGroup" xmlns:wpi="http://schemas.microsoft.com/office/word/2010/wordprocessingInk" xmlns:wne="http://schemas.microsoft.com/office/word/2006/wordml" xmlns:wps="http://schemas.microsoft.com/office/word/2010/wordprocessingShape" mc:Ignorable="w14 w15 w16se w16cid w16 w16cex wp14">
-  <w:p>
-    <w:pPr>
-      <w:pStyle w:val="Footer"/>
+      <w:tabs>
+        <w:tab w:val="left" w:pos="-1080"/>
+        <w:tab w:val="left" w:pos="-720"/>
+        <w:tab w:val="left" w:pos="0"/>
+        <w:tab w:val="left" w:pos="720"/>
+        <w:tab w:val="left" w:pos="1440"/>
+        <w:tab w:val="left" w:pos="2160"/>
+        <w:tab w:val="left" w:pos="2880"/>
+        <w:tab w:val="left" w:pos="3600"/>
+        <w:tab w:val="left" w:pos="4320"/>
+        <w:tab w:val="left" w:pos="4680"/>
+      </w:tabs>
       <w:jc w:val="right"/>
+      <w:rPr>
+        <w:rFonts w:ascii="Palatino Linotype" w:hAnsi="Palatino Linotype"/>
+        <w:sz w:val="20"/>
+        <w:szCs w:val="20"/>
+      </w:rPr>
     </w:pPr>
     <w:r>
-      <w:t xml:space="preserve">Final Judgment Entry</w:t>
+      <w:rPr>
+        <w:rFonts w:ascii="Palatino Linotype" w:hAnsi="Palatino Linotype"/>
+        <w:sz w:val="20"/>
+        <w:szCs w:val="20"/>
+      </w:rPr>
+      <w:t xml:space="preserve">Magistrate </w:t>
+    </w:r>
+    <w:proofErr w:type="gramStart"/>
+    <w:r>
+      <w:rPr>
+        <w:rFonts w:ascii="Palatino Linotype" w:hAnsi="Palatino Linotype"/>
+        <w:bCs/>
+        <w:sz w:val="20"/>
+        <w:szCs w:val="20"/>
+      </w:rPr>
+      <w:t>Decision</w:t>
     </w:r>
     <w:r>
-      <w:t xml:space="preserve"> 21TRC1234</w:t>
+      <w:rPr>
+        <w:rFonts w:ascii="Palatino Linotype" w:hAnsi="Palatino Linotype"/>
+        <w:sz w:val="20"/>
+        <w:szCs w:val="20"/>
+      </w:rPr>
+      <w:t xml:space="preserve"/>
+    </w:r>
+    <w:r>
+      <w:t xml:space="preserve"> </w:t>
+    </w:r>
+    <w:r>
+      <w:rPr>
+        <w:rFonts w:ascii="Palatino Linotype" w:hAnsi="Palatino Linotype"/>
+        <w:sz w:val="20"/>
+        <w:szCs w:val="20"/>
+      </w:rPr>
+      <w:t xml:space="preserve">21TRC1234</w:t>
     </w:r>
   </w:p>
 </w:ftr>
 </file>
 
-<file path=word/footer3.xml><?xml version="1.0" encoding="utf-8"?>
-<w:ftr xmlns:wpc="http://schemas.microsoft.com/office/word/2010/wordprocessingCanvas" xmlns:cx="http://schemas.microsoft.com/office/drawing/2014/chartex" xmlns:cx1="http://schemas.microsoft.com/office/drawing/2015/9/8/chartex" xmlns:cx2="http://schemas.microsoft.com/office/drawing/2015/10/21/chartex" xmlns:cx3="http://schemas.microsoft.com/office/drawing/2016/5/9/chartex" xmlns:cx4="http://schemas.microsoft.com/office/drawing/2016/5/10/chartex" xmlns:cx5="http://schemas.microsoft.com/office/drawing/2016/5/11/chartex" xmlns:cx6="http://schemas.microsoft.com/office/drawing/2016/5/12/chartex" xmlns:cx7="http://schemas.microsoft.com/office/drawing/2016/5/13/chartex" xmlns:cx8="http://schemas.microsoft.com/office/drawing/2016/5/14/chartex" xmlns:mc="http://schemas.openxmlformats.org/markup-compatibility/2006" xmlns:aink="http://schemas.microsoft.com/office/drawing/2016/ink" xmlns:am3d="http://schemas.microsoft.com/office/drawing/2017/model3d" xmlns:o="urn:schemas-microsoft-com:office:office" xmlns:r="http://schemas.openxmlformats.org/officeDocument/2006/relationships" xmlns:m="http://schemas.openxmlformats.org/officeDocument/2006/math" xmlns:v="urn:schemas-microsoft-com:vml" xmlns:wp14="http://schemas.microsoft.com/office/word/2010/wordprocessingDrawing" xmlns:wp="http://schemas.openxmlformats.org/drawingml/2006/wordprocessingDrawing" xmlns:w10="urn:schemas-microsoft-com:office:word" xmlns:w="http://schemas.openxmlformats.org/wordprocessingml/2006/main" xmlns:w14="http://schemas.microsoft.com/office/word/2010/wordml" xmlns:w15="http://schemas.microsoft.com/office/word/2012/wordml" xmlns:w16cex="http://schemas.microsoft.com/office/word/2018/wordml/cex" xmlns:w16cid="http://schemas.microsoft.com/office/word/2016/wordml/cid" xmlns:w16="http://schemas.microsoft.com/office/word/2018/wordml" xmlns:w16se="http://schemas.microsoft.com/office/word/2015/wordml/symex" xmlns:wpg="http://schemas.microsoft.com/office/word/2010/wordprocessingGroup" xmlns:wpi="http://schemas.microsoft.com/office/word/2010/wordprocessingInk" xmlns:wne="http://schemas.microsoft.com/office/word/2006/wordml" xmlns:wps="http://schemas.microsoft.com/office/word/2010/wordprocessingShape" mc:Ignorable="w14 w15 w16se w16cid w16 w16cex wp14">
-  <w:p>
-    <w:pPr>
-      <w:pStyle w:val="Footer"/>
-    </w:pPr>
-  </w:p>
-</w:ftr>
-</file>
-
 <file path=word/footnotes.xml><?xml version="1.0" encoding="utf-8"?>
-<w:footnotes xmlns:wpc="http://schemas.microsoft.com/office/word/2010/wordprocessingCanvas" xmlns:cx="http://schemas.microsoft.com/office/drawing/2014/chartex" xmlns:cx1="http://schemas.microsoft.com/office/drawing/2015/9/8/chartex" xmlns:cx2="http://schemas.microsoft.com/office/drawing/2015/10/21/chartex" xmlns:cx3="http://schemas.microsoft.com/office/drawing/2016/5/9/chartex" xmlns:cx4="http://schemas.microsoft.com/office/drawing/2016/5/10/chartex" xmlns:cx5="http://schemas.microsoft.com/office/drawing/2016/5/11/chartex" xmlns:cx6="http://schemas.microsoft.com/office/drawing/2016/5/12/chartex" xmlns:cx7="http://schemas.microsoft.com/office/drawing/2016/5/13/chartex" xmlns:cx8="http://schemas.microsoft.com/office/drawing/2016/5/14/chartex" xmlns:mc="http://schemas.openxmlformats.org/markup-compatibility/2006" xmlns:aink="http://schemas.microsoft.com/office/drawing/2016/ink" xmlns:am3d="http://schemas.microsoft.com/office/drawing/2017/model3d" xmlns:o="urn:schemas-microsoft-com:office:office" xmlns:r="http://schemas.openxmlformats.org/officeDocument/2006/relationships" xmlns:m="http://schemas.openxmlformats.org/officeDocument/2006/math" xmlns:v="urn:schemas-microsoft-com:vml" xmlns:wp14="http://schemas.microsoft.com/office/word/2010/wordprocessingDrawing" xmlns:wp="http://schemas.openxmlformats.org/drawingml/2006/wordprocessingDrawing" xmlns:w10="urn:schemas-microsoft-com:office:word" xmlns:w="http://schemas.openxmlformats.org/wordprocessingml/2006/main" xmlns:w14="http://schemas.microsoft.com/office/word/2010/wordml" xmlns:w15="http://schemas.microsoft.com/office/word/2012/wordml" xmlns:w16cex="http://schemas.microsoft.com/office/word/2018/wordml/cex" xmlns:w16cid="http://schemas.microsoft.com/office/word/2016/wordml/cid" xmlns:w16="http://schemas.microsoft.com/office/word/2018/wordml" xmlns:w16se="http://schemas.microsoft.com/office/word/2015/wordml/symex" xmlns:wpg="http://schemas.microsoft.com/office/word/2010/wordprocessingGroup" xmlns:wpi="http://schemas.microsoft.com/office/word/2010/wordprocessingInk" xmlns:wne="http://schemas.microsoft.com/office/word/2006/wordml" xmlns:wps="http://schemas.microsoft.com/office/word/2010/wordprocessingShape" mc:Ignorable="w14 w15 w16se w16cid w16 w16cex wp14">
+<w:footnotes xmlns:wpc="http://schemas.microsoft.com/office/word/2010/wordprocessingCanvas" xmlns:mc="http://schemas.openxmlformats.org/markup-compatibility/2006" xmlns:o="urn:schemas-microsoft-com:office:office" xmlns:r="http://schemas.openxmlformats.org/officeDocument/2006/relationships" xmlns:m="http://schemas.openxmlformats.org/officeDocument/2006/math" xmlns:v="urn:schemas-microsoft-com:vml" xmlns:wp14="http://schemas.microsoft.com/office/word/2010/wordprocessingDrawing" xmlns:wp="http://schemas.openxmlformats.org/drawingml/2006/wordprocessingDrawing" xmlns:w10="urn:schemas-microsoft-com:office:word" xmlns:w="http://schemas.openxmlformats.org/wordprocessingml/2006/main" xmlns:w14="http://schemas.microsoft.com/office/word/2010/wordml" xmlns:wpg="http://schemas.microsoft.com/office/word/2010/wordprocessingGroup" xmlns:wpi="http://schemas.microsoft.com/office/word/2010/wordprocessingInk" xmlns:wne="http://schemas.microsoft.com/office/word/2006/wordml" xmlns:wps="http://schemas.microsoft.com/office/word/2010/wordprocessingShape" mc:Ignorable="w14 wp14">
   <w:footnote w:type="separator" w:id="-1">
     <w:p>
       <w:r>
@@ -1919,17 +1957,7 @@
 </file>
 
 <file path=word/header1.xml><?xml version="1.0" encoding="utf-8"?>
-<w:hdr xmlns:wpc="http://schemas.microsoft.com/office/word/2010/wordprocessingCanvas" xmlns:cx="http://schemas.microsoft.com/office/drawing/2014/chartex" xmlns:cx1="http://schemas.microsoft.com/office/drawing/2015/9/8/chartex" xmlns:cx2="http://schemas.microsoft.com/office/drawing/2015/10/21/chartex" xmlns:cx3="http://schemas.microsoft.com/office/drawing/2016/5/9/chartex" xmlns:cx4="http://schemas.microsoft.com/office/drawing/2016/5/10/chartex" xmlns:cx5="http://schemas.microsoft.com/office/drawing/2016/5/11/chartex" xmlns:cx6="http://schemas.microsoft.com/office/drawing/2016/5/12/chartex" xmlns:cx7="http://schemas.microsoft.com/office/drawing/2016/5/13/chartex" xmlns:cx8="http://schemas.microsoft.com/office/drawing/2016/5/14/chartex" xmlns:mc="http://schemas.openxmlformats.org/markup-compatibility/2006" xmlns:aink="http://schemas.microsoft.com/office/drawing/2016/ink" xmlns:am3d="http://schemas.microsoft.com/office/drawing/2017/model3d" xmlns:o="urn:schemas-microsoft-com:office:office" xmlns:r="http://schemas.openxmlformats.org/officeDocument/2006/relationships" xmlns:m="http://schemas.openxmlformats.org/officeDocument/2006/math" xmlns:v="urn:schemas-microsoft-com:vml" xmlns:wp14="http://schemas.microsoft.com/office/word/2010/wordprocessingDrawing" xmlns:wp="http://schemas.openxmlformats.org/drawingml/2006/wordprocessingDrawing" xmlns:w10="urn:schemas-microsoft-com:office:word" xmlns:w="http://schemas.openxmlformats.org/wordprocessingml/2006/main" xmlns:w14="http://schemas.microsoft.com/office/word/2010/wordml" xmlns:w15="http://schemas.microsoft.com/office/word/2012/wordml" xmlns:w16cex="http://schemas.microsoft.com/office/word/2018/wordml/cex" xmlns:w16cid="http://schemas.microsoft.com/office/word/2016/wordml/cid" xmlns:w16="http://schemas.microsoft.com/office/word/2018/wordml" xmlns:w16se="http://schemas.microsoft.com/office/word/2015/wordml/symex" xmlns:wpg="http://schemas.microsoft.com/office/word/2010/wordprocessingGroup" xmlns:wpi="http://schemas.microsoft.com/office/word/2010/wordprocessingInk" xmlns:wne="http://schemas.microsoft.com/office/word/2006/wordml" xmlns:wps="http://schemas.microsoft.com/office/word/2010/wordprocessingShape" mc:Ignorable="w14 w15 w16se w16cid w16 w16cex wp14">
-  <w:p>
-    <w:pPr>
-      <w:pStyle w:val="Header"/>
-    </w:pPr>
-  </w:p>
-</w:hdr>
-</file>
-
-<file path=word/header2.xml><?xml version="1.0" encoding="utf-8"?>
-<w:hdr xmlns:wpc="http://schemas.microsoft.com/office/word/2010/wordprocessingCanvas" xmlns:cx="http://schemas.microsoft.com/office/drawing/2014/chartex" xmlns:cx1="http://schemas.microsoft.com/office/drawing/2015/9/8/chartex" xmlns:cx2="http://schemas.microsoft.com/office/drawing/2015/10/21/chartex" xmlns:cx3="http://schemas.microsoft.com/office/drawing/2016/5/9/chartex" xmlns:cx4="http://schemas.microsoft.com/office/drawing/2016/5/10/chartex" xmlns:cx5="http://schemas.microsoft.com/office/drawing/2016/5/11/chartex" xmlns:cx6="http://schemas.microsoft.com/office/drawing/2016/5/12/chartex" xmlns:cx7="http://schemas.microsoft.com/office/drawing/2016/5/13/chartex" xmlns:cx8="http://schemas.microsoft.com/office/drawing/2016/5/14/chartex" xmlns:mc="http://schemas.openxmlformats.org/markup-compatibility/2006" xmlns:aink="http://schemas.microsoft.com/office/drawing/2016/ink" xmlns:am3d="http://schemas.microsoft.com/office/drawing/2017/model3d" xmlns:o="urn:schemas-microsoft-com:office:office" xmlns:r="http://schemas.openxmlformats.org/officeDocument/2006/relationships" xmlns:m="http://schemas.openxmlformats.org/officeDocument/2006/math" xmlns:v="urn:schemas-microsoft-com:vml" xmlns:wp14="http://schemas.microsoft.com/office/word/2010/wordprocessingDrawing" xmlns:wp="http://schemas.openxmlformats.org/drawingml/2006/wordprocessingDrawing" xmlns:w10="urn:schemas-microsoft-com:office:word" xmlns:w="http://schemas.openxmlformats.org/wordprocessingml/2006/main" xmlns:w14="http://schemas.microsoft.com/office/word/2010/wordml" xmlns:w15="http://schemas.microsoft.com/office/word/2012/wordml" xmlns:w16cex="http://schemas.microsoft.com/office/word/2018/wordml/cex" xmlns:w16cid="http://schemas.microsoft.com/office/word/2016/wordml/cid" xmlns:w16="http://schemas.microsoft.com/office/word/2018/wordml" xmlns:w16se="http://schemas.microsoft.com/office/word/2015/wordml/symex" xmlns:wpg="http://schemas.microsoft.com/office/word/2010/wordprocessingGroup" xmlns:wpi="http://schemas.microsoft.com/office/word/2010/wordprocessingInk" xmlns:wne="http://schemas.microsoft.com/office/word/2006/wordml" xmlns:wps="http://schemas.microsoft.com/office/word/2010/wordprocessingShape" mc:Ignorable="w14 w15 w16se w16cid w16 w16cex wp14">
+<w:hdr xmlns:wpc="http://schemas.microsoft.com/office/word/2010/wordprocessingCanvas" xmlns:mc="http://schemas.openxmlformats.org/markup-compatibility/2006" xmlns:o="urn:schemas-microsoft-com:office:office" xmlns:r="http://schemas.openxmlformats.org/officeDocument/2006/relationships" xmlns:m="http://schemas.openxmlformats.org/officeDocument/2006/math" xmlns:v="urn:schemas-microsoft-com:vml" xmlns:wp14="http://schemas.microsoft.com/office/word/2010/wordprocessingDrawing" xmlns:wp="http://schemas.openxmlformats.org/drawingml/2006/wordprocessingDrawing" xmlns:w10="urn:schemas-microsoft-com:office:word" xmlns:w="http://schemas.openxmlformats.org/wordprocessingml/2006/main" xmlns:w14="http://schemas.microsoft.com/office/word/2010/wordml" xmlns:wpg="http://schemas.microsoft.com/office/word/2010/wordprocessingGroup" xmlns:wpi="http://schemas.microsoft.com/office/word/2010/wordprocessingInk" xmlns:wne="http://schemas.microsoft.com/office/word/2006/wordml" xmlns:wps="http://schemas.microsoft.com/office/word/2010/wordprocessingShape" mc:Ignorable="w14 wp14">
   <w:p>
     <w:pPr>
       <w:pStyle w:val="Header"/>
@@ -1952,19 +1980,9 @@
 </w:hdr>
 </file>
 
-<file path=word/header3.xml><?xml version="1.0" encoding="utf-8"?>
-<w:hdr xmlns:wpc="http://schemas.microsoft.com/office/word/2010/wordprocessingCanvas" xmlns:cx="http://schemas.microsoft.com/office/drawing/2014/chartex" xmlns:cx1="http://schemas.microsoft.com/office/drawing/2015/9/8/chartex" xmlns:cx2="http://schemas.microsoft.com/office/drawing/2015/10/21/chartex" xmlns:cx3="http://schemas.microsoft.com/office/drawing/2016/5/9/chartex" xmlns:cx4="http://schemas.microsoft.com/office/drawing/2016/5/10/chartex" xmlns:cx5="http://schemas.microsoft.com/office/drawing/2016/5/11/chartex" xmlns:cx6="http://schemas.microsoft.com/office/drawing/2016/5/12/chartex" xmlns:cx7="http://schemas.microsoft.com/office/drawing/2016/5/13/chartex" xmlns:cx8="http://schemas.microsoft.com/office/drawing/2016/5/14/chartex" xmlns:mc="http://schemas.openxmlformats.org/markup-compatibility/2006" xmlns:aink="http://schemas.microsoft.com/office/drawing/2016/ink" xmlns:am3d="http://schemas.microsoft.com/office/drawing/2017/model3d" xmlns:o="urn:schemas-microsoft-com:office:office" xmlns:r="http://schemas.openxmlformats.org/officeDocument/2006/relationships" xmlns:m="http://schemas.openxmlformats.org/officeDocument/2006/math" xmlns:v="urn:schemas-microsoft-com:vml" xmlns:wp14="http://schemas.microsoft.com/office/word/2010/wordprocessingDrawing" xmlns:wp="http://schemas.openxmlformats.org/drawingml/2006/wordprocessingDrawing" xmlns:w10="urn:schemas-microsoft-com:office:word" xmlns:w="http://schemas.openxmlformats.org/wordprocessingml/2006/main" xmlns:w14="http://schemas.microsoft.com/office/word/2010/wordml" xmlns:w15="http://schemas.microsoft.com/office/word/2012/wordml" xmlns:w16cex="http://schemas.microsoft.com/office/word/2018/wordml/cex" xmlns:w16cid="http://schemas.microsoft.com/office/word/2016/wordml/cid" xmlns:w16="http://schemas.microsoft.com/office/word/2018/wordml" xmlns:w16se="http://schemas.microsoft.com/office/word/2015/wordml/symex" xmlns:wpg="http://schemas.microsoft.com/office/word/2010/wordprocessingGroup" xmlns:wpi="http://schemas.microsoft.com/office/word/2010/wordprocessingInk" xmlns:wne="http://schemas.microsoft.com/office/word/2006/wordml" xmlns:wps="http://schemas.microsoft.com/office/word/2010/wordprocessingShape" mc:Ignorable="w14 w15 w16se w16cid w16 w16cex wp14">
-  <w:p>
-    <w:pPr>
-      <w:pStyle w:val="Header"/>
-    </w:pPr>
-  </w:p>
-</w:hdr>
-</file>
-
 <file path=word/numbering.xml><?xml version="1.0" encoding="utf-8"?>
-<w:numbering xmlns:wpc="http://schemas.microsoft.com/office/word/2010/wordprocessingCanvas" xmlns:cx="http://schemas.microsoft.com/office/drawing/2014/chartex" xmlns:cx1="http://schemas.microsoft.com/office/drawing/2015/9/8/chartex" xmlns:cx2="http://schemas.microsoft.com/office/drawing/2015/10/21/chartex" xmlns:cx3="http://schemas.microsoft.com/office/drawing/2016/5/9/chartex" xmlns:cx4="http://schemas.microsoft.com/office/drawing/2016/5/10/chartex" xmlns:cx5="http://schemas.microsoft.com/office/drawing/2016/5/11/chartex" xmlns:cx6="http://schemas.microsoft.com/office/drawing/2016/5/12/chartex" xmlns:cx7="http://schemas.microsoft.com/office/drawing/2016/5/13/chartex" xmlns:cx8="http://schemas.microsoft.com/office/drawing/2016/5/14/chartex" xmlns:mc="http://schemas.openxmlformats.org/markup-compatibility/2006" xmlns:aink="http://schemas.microsoft.com/office/drawing/2016/ink" xmlns:am3d="http://schemas.microsoft.com/office/drawing/2017/model3d" xmlns:o="urn:schemas-microsoft-com:office:office" xmlns:r="http://schemas.openxmlformats.org/officeDocument/2006/relationships" xmlns:m="http://schemas.openxmlformats.org/officeDocument/2006/math" xmlns:v="urn:schemas-microsoft-com:vml" xmlns:wp14="http://schemas.microsoft.com/office/word/2010/wordprocessingDrawing" xmlns:wp="http://schemas.openxmlformats.org/drawingml/2006/wordprocessingDrawing" xmlns:w10="urn:schemas-microsoft-com:office:word" xmlns:w="http://schemas.openxmlformats.org/wordprocessingml/2006/main" xmlns:w14="http://schemas.microsoft.com/office/word/2010/wordml" xmlns:w15="http://schemas.microsoft.com/office/word/2012/wordml" xmlns:w16cex="http://schemas.microsoft.com/office/word/2018/wordml/cex" xmlns:w16cid="http://schemas.microsoft.com/office/word/2016/wordml/cid" xmlns:w16="http://schemas.microsoft.com/office/word/2018/wordml" xmlns:w16se="http://schemas.microsoft.com/office/word/2015/wordml/symex" xmlns:wpg="http://schemas.microsoft.com/office/word/2010/wordprocessingGroup" xmlns:wpi="http://schemas.microsoft.com/office/word/2010/wordprocessingInk" xmlns:wne="http://schemas.microsoft.com/office/word/2006/wordml" xmlns:wps="http://schemas.microsoft.com/office/word/2010/wordprocessingShape" mc:Ignorable="w14 w15 w16se w16cid w16 w16cex wp14">
-  <w:abstractNum w:abstractNumId="0" w15:restartNumberingAfterBreak="0">
+<w:numbering xmlns:wpc="http://schemas.microsoft.com/office/word/2010/wordprocessingCanvas" xmlns:mc="http://schemas.openxmlformats.org/markup-compatibility/2006" xmlns:o="urn:schemas-microsoft-com:office:office" xmlns:r="http://schemas.openxmlformats.org/officeDocument/2006/relationships" xmlns:m="http://schemas.openxmlformats.org/officeDocument/2006/math" xmlns:v="urn:schemas-microsoft-com:vml" xmlns:wp14="http://schemas.microsoft.com/office/word/2010/wordprocessingDrawing" xmlns:wp="http://schemas.openxmlformats.org/drawingml/2006/wordprocessingDrawing" xmlns:w10="urn:schemas-microsoft-com:office:word" xmlns:w="http://schemas.openxmlformats.org/wordprocessingml/2006/main" xmlns:w14="http://schemas.microsoft.com/office/word/2010/wordml" xmlns:wpg="http://schemas.microsoft.com/office/word/2010/wordprocessingGroup" xmlns:wpi="http://schemas.microsoft.com/office/word/2010/wordprocessingInk" xmlns:wne="http://schemas.microsoft.com/office/word/2006/wordml" xmlns:wps="http://schemas.microsoft.com/office/word/2010/wordprocessingShape" mc:Ignorable="w14 wp14">
+  <w:abstractNum w:abstractNumId="0">
     <w:nsid w:val="08B2501C"/>
     <w:multiLevelType w:val="hybridMultilevel"/>
     <w:tmpl w:val="F2A43D58"/>
@@ -2084,7 +2102,7 @@
 </file>
 
 <file path=word/styles.xml><?xml version="1.0" encoding="utf-8"?>
-<w:styles xmlns:mc="http://schemas.openxmlformats.org/markup-compatibility/2006" xmlns:r="http://schemas.openxmlformats.org/officeDocument/2006/relationships" xmlns:w="http://schemas.openxmlformats.org/wordprocessingml/2006/main" xmlns:w14="http://schemas.microsoft.com/office/word/2010/wordml" xmlns:w15="http://schemas.microsoft.com/office/word/2012/wordml" xmlns:w16cex="http://schemas.microsoft.com/office/word/2018/wordml/cex" xmlns:w16cid="http://schemas.microsoft.com/office/word/2016/wordml/cid" xmlns:w16="http://schemas.microsoft.com/office/word/2018/wordml" xmlns:w16se="http://schemas.microsoft.com/office/word/2015/wordml/symex" mc:Ignorable="w14 w15 w16se w16cid w16 w16cex">
+<w:styles xmlns:mc="http://schemas.openxmlformats.org/markup-compatibility/2006" xmlns:r="http://schemas.openxmlformats.org/officeDocument/2006/relationships" xmlns:w="http://schemas.openxmlformats.org/wordprocessingml/2006/main" xmlns:w14="http://schemas.microsoft.com/office/word/2010/wordml" mc:Ignorable="w14">
   <w:docDefaults>
     <w:rPrDefault>
       <w:rPr>
@@ -2100,383 +2118,462 @@
       </w:pPr>
     </w:pPrDefault>
   </w:docDefaults>
-  <w:latentStyles w:defLockedState="0" w:defUIPriority="99" w:defSemiHidden="0" w:defUnhideWhenUsed="0" w:defQFormat="0" w:count="376">
-    <w:lsdException w:name="Normal" w:uiPriority="0" w:qFormat="1"/>
-    <w:lsdException w:name="heading 1" w:uiPriority="9" w:qFormat="1"/>
-    <w:lsdException w:name="heading 2" w:semiHidden="1" w:uiPriority="9" w:unhideWhenUsed="1" w:qFormat="1"/>
-    <w:lsdException w:name="heading 3" w:semiHidden="1" w:uiPriority="9" w:unhideWhenUsed="1" w:qFormat="1"/>
-    <w:lsdException w:name="heading 4" w:semiHidden="1" w:uiPriority="9" w:unhideWhenUsed="1" w:qFormat="1"/>
-    <w:lsdException w:name="heading 5" w:semiHidden="1" w:uiPriority="9" w:unhideWhenUsed="1" w:qFormat="1"/>
-    <w:lsdException w:name="heading 6" w:semiHidden="1" w:uiPriority="9" w:unhideWhenUsed="1" w:qFormat="1"/>
-    <w:lsdException w:name="heading 7" w:semiHidden="1" w:uiPriority="9" w:unhideWhenUsed="1" w:qFormat="1"/>
-    <w:lsdException w:name="heading 8" w:semiHidden="1" w:uiPriority="9" w:unhideWhenUsed="1" w:qFormat="1"/>
-    <w:lsdException w:name="heading 9" w:semiHidden="1" w:uiPriority="9" w:unhideWhenUsed="1" w:qFormat="1"/>
-    <w:lsdException w:name="index 1" w:semiHidden="1" w:unhideWhenUsed="1"/>
-    <w:lsdException w:name="index 2" w:semiHidden="1" w:unhideWhenUsed="1"/>
-    <w:lsdException w:name="index 3" w:semiHidden="1" w:unhideWhenUsed="1"/>
-    <w:lsdException w:name="index 4" w:semiHidden="1" w:unhideWhenUsed="1"/>
-    <w:lsdException w:name="index 5" w:semiHidden="1" w:unhideWhenUsed="1"/>
-    <w:lsdException w:name="index 6" w:semiHidden="1" w:unhideWhenUsed="1"/>
-    <w:lsdException w:name="index 7" w:semiHidden="1" w:unhideWhenUsed="1"/>
-    <w:lsdException w:name="index 8" w:semiHidden="1" w:unhideWhenUsed="1"/>
-    <w:lsdException w:name="index 9" w:semiHidden="1" w:unhideWhenUsed="1"/>
-    <w:lsdException w:name="toc 1" w:semiHidden="1" w:uiPriority="39" w:unhideWhenUsed="1"/>
-    <w:lsdException w:name="toc 2" w:semiHidden="1" w:uiPriority="39" w:unhideWhenUsed="1"/>
-    <w:lsdException w:name="toc 3" w:semiHidden="1" w:uiPriority="39" w:unhideWhenUsed="1"/>
-    <w:lsdException w:name="toc 4" w:semiHidden="1" w:uiPriority="39" w:unhideWhenUsed="1"/>
-    <w:lsdException w:name="toc 5" w:semiHidden="1" w:uiPriority="39" w:unhideWhenUsed="1"/>
-    <w:lsdException w:name="toc 6" w:semiHidden="1" w:uiPriority="39" w:unhideWhenUsed="1"/>
-    <w:lsdException w:name="toc 7" w:semiHidden="1" w:uiPriority="39" w:unhideWhenUsed="1"/>
-    <w:lsdException w:name="toc 8" w:semiHidden="1" w:uiPriority="39" w:unhideWhenUsed="1"/>
-    <w:lsdException w:name="toc 9" w:semiHidden="1" w:uiPriority="39" w:unhideWhenUsed="1"/>
-    <w:lsdException w:name="Normal Indent" w:semiHidden="1" w:unhideWhenUsed="1"/>
-    <w:lsdException w:name="footnote text" w:semiHidden="1" w:unhideWhenUsed="1"/>
-    <w:lsdException w:name="annotation text" w:semiHidden="1" w:unhideWhenUsed="1"/>
-    <w:lsdException w:name="header" w:semiHidden="1" w:unhideWhenUsed="1"/>
-    <w:lsdException w:name="footer" w:semiHidden="1" w:unhideWhenUsed="1"/>
-    <w:lsdException w:name="index heading" w:semiHidden="1" w:unhideWhenUsed="1"/>
-    <w:lsdException w:name="caption" w:semiHidden="1" w:uiPriority="35" w:unhideWhenUsed="1" w:qFormat="1"/>
-    <w:lsdException w:name="table of figures" w:semiHidden="1" w:unhideWhenUsed="1"/>
-    <w:lsdException w:name="envelope address" w:semiHidden="1" w:unhideWhenUsed="1"/>
-    <w:lsdException w:name="envelope return" w:semiHidden="1" w:unhideWhenUsed="1"/>
-    <w:lsdException w:name="footnote reference" w:semiHidden="1"/>
-    <w:lsdException w:name="annotation reference" w:semiHidden="1" w:unhideWhenUsed="1"/>
-    <w:lsdException w:name="line number" w:semiHidden="1" w:unhideWhenUsed="1"/>
-    <w:lsdException w:name="page number" w:semiHidden="1" w:unhideWhenUsed="1"/>
-    <w:lsdException w:name="endnote reference" w:semiHidden="1" w:unhideWhenUsed="1"/>
-    <w:lsdException w:name="endnote text" w:semiHidden="1" w:unhideWhenUsed="1"/>
-    <w:lsdException w:name="table of authorities" w:semiHidden="1" w:unhideWhenUsed="1"/>
-    <w:lsdException w:name="macro" w:semiHidden="1" w:unhideWhenUsed="1"/>
-    <w:lsdException w:name="toa heading" w:semiHidden="1" w:unhideWhenUsed="1"/>
-    <w:lsdException w:name="List" w:semiHidden="1" w:unhideWhenUsed="1"/>
-    <w:lsdException w:name="List Bullet" w:semiHidden="1" w:unhideWhenUsed="1"/>
-    <w:lsdException w:name="List Number" w:semiHidden="1" w:unhideWhenUsed="1"/>
-    <w:lsdException w:name="List 2" w:semiHidden="1" w:unhideWhenUsed="1"/>
-    <w:lsdException w:name="List 3" w:semiHidden="1" w:unhideWhenUsed="1"/>
-    <w:lsdException w:name="List 4" w:semiHidden="1" w:unhideWhenUsed="1"/>
-    <w:lsdException w:name="List 5" w:semiHidden="1" w:unhideWhenUsed="1"/>
-    <w:lsdException w:name="List Bullet 2" w:semiHidden="1" w:unhideWhenUsed="1"/>
-    <w:lsdException w:name="List Bullet 3" w:semiHidden="1" w:unhideWhenUsed="1"/>
-    <w:lsdException w:name="List Bullet 4" w:semiHidden="1" w:unhideWhenUsed="1"/>
-    <w:lsdException w:name="List Bullet 5" w:semiHidden="1" w:unhideWhenUsed="1"/>
-    <w:lsdException w:name="List Number 2" w:semiHidden="1" w:unhideWhenUsed="1"/>
-    <w:lsdException w:name="List Number 3" w:semiHidden="1" w:unhideWhenUsed="1"/>
-    <w:lsdException w:name="List Number 4" w:semiHidden="1" w:unhideWhenUsed="1"/>
-    <w:lsdException w:name="List Number 5" w:semiHidden="1" w:unhideWhenUsed="1"/>
-    <w:lsdException w:name="Title" w:uiPriority="10" w:qFormat="1"/>
-    <w:lsdException w:name="Closing" w:semiHidden="1" w:unhideWhenUsed="1"/>
-    <w:lsdException w:name="Signature" w:semiHidden="1" w:unhideWhenUsed="1"/>
-    <w:lsdException w:name="Default Paragraph Font" w:semiHidden="1" w:uiPriority="1" w:unhideWhenUsed="1"/>
-    <w:lsdException w:name="Body Text" w:semiHidden="1" w:unhideWhenUsed="1"/>
-    <w:lsdException w:name="Body Text Indent" w:semiHidden="1" w:unhideWhenUsed="1"/>
-    <w:lsdException w:name="List Continue" w:semiHidden="1" w:unhideWhenUsed="1"/>
-    <w:lsdException w:name="List Continue 2" w:semiHidden="1" w:unhideWhenUsed="1"/>
-    <w:lsdException w:name="List Continue 3" w:semiHidden="1" w:unhideWhenUsed="1"/>
-    <w:lsdException w:name="List Continue 4" w:semiHidden="1" w:unhideWhenUsed="1"/>
-    <w:lsdException w:name="List Continue 5" w:semiHidden="1" w:unhideWhenUsed="1"/>
-    <w:lsdException w:name="Message Header" w:semiHidden="1" w:unhideWhenUsed="1"/>
-    <w:lsdException w:name="Subtitle" w:uiPriority="11" w:qFormat="1"/>
-    <w:lsdException w:name="Salutation" w:semiHidden="1" w:unhideWhenUsed="1"/>
-    <w:lsdException w:name="Date" w:semiHidden="1" w:unhideWhenUsed="1"/>
-    <w:lsdException w:name="Body Text First Indent" w:semiHidden="1" w:unhideWhenUsed="1"/>
-    <w:lsdException w:name="Body Text First Indent 2" w:semiHidden="1" w:unhideWhenUsed="1"/>
-    <w:lsdException w:name="Note Heading" w:semiHidden="1" w:unhideWhenUsed="1"/>
-    <w:lsdException w:name="Body Text 2" w:semiHidden="1" w:unhideWhenUsed="1"/>
-    <w:lsdException w:name="Body Text 3" w:semiHidden="1" w:unhideWhenUsed="1"/>
-    <w:lsdException w:name="Body Text Indent 2" w:semiHidden="1" w:unhideWhenUsed="1"/>
-    <w:lsdException w:name="Body Text Indent 3" w:semiHidden="1" w:unhideWhenUsed="1"/>
-    <w:lsdException w:name="Block Text" w:semiHidden="1" w:unhideWhenUsed="1"/>
-    <w:lsdException w:name="Hyperlink" w:semiHidden="1" w:unhideWhenUsed="1"/>
-    <w:lsdException w:name="FollowedHyperlink" w:semiHidden="1" w:unhideWhenUsed="1"/>
-    <w:lsdException w:name="Strong" w:uiPriority="22" w:qFormat="1"/>
-    <w:lsdException w:name="Emphasis" w:uiPriority="20" w:qFormat="1"/>
-    <w:lsdException w:name="Document Map" w:semiHidden="1" w:unhideWhenUsed="1"/>
-    <w:lsdException w:name="Plain Text" w:semiHidden="1" w:unhideWhenUsed="1"/>
-    <w:lsdException w:name="E-mail Signature" w:semiHidden="1" w:unhideWhenUsed="1"/>
-    <w:lsdException w:name="HTML Top of Form" w:semiHidden="1" w:unhideWhenUsed="1"/>
-    <w:lsdException w:name="HTML Bottom of Form" w:semiHidden="1" w:unhideWhenUsed="1"/>
-    <w:lsdException w:name="Normal (Web)" w:semiHidden="1" w:unhideWhenUsed="1"/>
-    <w:lsdException w:name="HTML Acronym" w:semiHidden="1" w:unhideWhenUsed="1"/>
-    <w:lsdException w:name="HTML Address" w:semiHidden="1" w:unhideWhenUsed="1"/>
-    <w:lsdException w:name="HTML Cite" w:semiHidden="1" w:unhideWhenUsed="1"/>
-    <w:lsdException w:name="HTML Code" w:semiHidden="1" w:unhideWhenUsed="1"/>
-    <w:lsdException w:name="HTML Definition" w:semiHidden="1" w:unhideWhenUsed="1"/>
-    <w:lsdException w:name="HTML Keyboard" w:semiHidden="1" w:unhideWhenUsed="1"/>
-    <w:lsdException w:name="HTML Preformatted" w:semiHidden="1" w:unhideWhenUsed="1"/>
-    <w:lsdException w:name="HTML Sample" w:semiHidden="1" w:unhideWhenUsed="1"/>
-    <w:lsdException w:name="HTML Typewriter" w:semiHidden="1" w:unhideWhenUsed="1"/>
-    <w:lsdException w:name="HTML Variable" w:semiHidden="1" w:unhideWhenUsed="1"/>
-    <w:lsdException w:name="Normal Table" w:semiHidden="1" w:unhideWhenUsed="1"/>
-    <w:lsdException w:name="annotation subject" w:semiHidden="1" w:unhideWhenUsed="1"/>
-    <w:lsdException w:name="No List" w:semiHidden="1" w:unhideWhenUsed="1"/>
-    <w:lsdException w:name="Outline List 1" w:semiHidden="1" w:unhideWhenUsed="1"/>
-    <w:lsdException w:name="Outline List 2" w:semiHidden="1" w:unhideWhenUsed="1"/>
-    <w:lsdException w:name="Outline List 3" w:semiHidden="1" w:unhideWhenUsed="1"/>
-    <w:lsdException w:name="Table Simple 1" w:semiHidden="1" w:unhideWhenUsed="1"/>
-    <w:lsdException w:name="Table Simple 2" w:semiHidden="1" w:unhideWhenUsed="1"/>
-    <w:lsdException w:name="Table Simple 3" w:semiHidden="1" w:unhideWhenUsed="1"/>
-    <w:lsdException w:name="Table Classic 1" w:semiHidden="1" w:unhideWhenUsed="1"/>
-    <w:lsdException w:name="Table Classic 2" w:semiHidden="1" w:unhideWhenUsed="1"/>
-    <w:lsdException w:name="Table Classic 3" w:semiHidden="1" w:unhideWhenUsed="1"/>
-    <w:lsdException w:name="Table Classic 4" w:semiHidden="1" w:unhideWhenUsed="1"/>
-    <w:lsdException w:name="Table Colorful 1" w:semiHidden="1" w:unhideWhenUsed="1"/>
-    <w:lsdException w:name="Table Colorful 2" w:semiHidden="1" w:unhideWhenUsed="1"/>
-    <w:lsdException w:name="Table Colorful 3" w:semiHidden="1" w:unhideWhenUsed="1"/>
-    <w:lsdException w:name="Table Columns 1" w:semiHidden="1" w:unhideWhenUsed="1"/>
-    <w:lsdException w:name="Table Columns 2" w:semiHidden="1" w:unhideWhenUsed="1"/>
-    <w:lsdException w:name="Table Columns 3" w:semiHidden="1" w:unhideWhenUsed="1"/>
-    <w:lsdException w:name="Table Columns 4" w:semiHidden="1" w:unhideWhenUsed="1"/>
-    <w:lsdException w:name="Table Columns 5" w:semiHidden="1" w:unhideWhenUsed="1"/>
-    <w:lsdException w:name="Table Grid 1" w:semiHidden="1" w:unhideWhenUsed="1"/>
-    <w:lsdException w:name="Table Grid 2" w:semiHidden="1" w:unhideWhenUsed="1"/>
-    <w:lsdException w:name="Table Grid 3" w:semiHidden="1" w:unhideWhenUsed="1"/>
-    <w:lsdException w:name="Table Grid 4" w:semiHidden="1" w:unhideWhenUsed="1"/>
-    <w:lsdException w:name="Table Grid 5" w:semiHidden="1" w:unhideWhenUsed="1"/>
-    <w:lsdException w:name="Table Grid 6" w:semiHidden="1" w:unhideWhenUsed="1"/>
-    <w:lsdException w:name="Table Grid 7" w:semiHidden="1" w:unhideWhenUsed="1"/>
-    <w:lsdException w:name="Table Grid 8" w:semiHidden="1" w:unhideWhenUsed="1"/>
-    <w:lsdException w:name="Table List 1" w:semiHidden="1" w:unhideWhenUsed="1"/>
-    <w:lsdException w:name="Table List 2" w:semiHidden="1" w:unhideWhenUsed="1"/>
-    <w:lsdException w:name="Table List 3" w:semiHidden="1" w:unhideWhenUsed="1"/>
-    <w:lsdException w:name="Table List 4" w:semiHidden="1" w:unhideWhenUsed="1"/>
-    <w:lsdException w:name="Table List 5" w:semiHidden="1" w:unhideWhenUsed="1"/>
-    <w:lsdException w:name="Table List 6" w:semiHidden="1" w:unhideWhenUsed="1"/>
-    <w:lsdException w:name="Table List 7" w:semiHidden="1" w:unhideWhenUsed="1"/>
-    <w:lsdException w:name="Table List 8" w:semiHidden="1" w:unhideWhenUsed="1"/>
-    <w:lsdException w:name="Table 3D effects 1" w:semiHidden="1" w:unhideWhenUsed="1"/>
-    <w:lsdException w:name="Table 3D effects 2" w:semiHidden="1" w:unhideWhenUsed="1"/>
-    <w:lsdException w:name="Table 3D effects 3" w:semiHidden="1" w:unhideWhenUsed="1"/>
-    <w:lsdException w:name="Table Contemporary" w:semiHidden="1" w:unhideWhenUsed="1"/>
-    <w:lsdException w:name="Table Elegant" w:semiHidden="1" w:unhideWhenUsed="1"/>
-    <w:lsdException w:name="Table Professional" w:semiHidden="1" w:unhideWhenUsed="1"/>
-    <w:lsdException w:name="Table Subtle 1" w:semiHidden="1" w:unhideWhenUsed="1"/>
-    <w:lsdException w:name="Table Subtle 2" w:semiHidden="1" w:unhideWhenUsed="1"/>
-    <w:lsdException w:name="Table Web 1" w:semiHidden="1" w:unhideWhenUsed="1"/>
-    <w:lsdException w:name="Table Web 2" w:semiHidden="1" w:unhideWhenUsed="1"/>
-    <w:lsdException w:name="Table Web 3" w:semiHidden="1" w:unhideWhenUsed="1"/>
-    <w:lsdException w:name="Balloon Text" w:semiHidden="1" w:unhideWhenUsed="1"/>
-    <w:lsdException w:name="Table Grid" w:uiPriority="59"/>
-    <w:lsdException w:name="Table Theme" w:semiHidden="1" w:unhideWhenUsed="1"/>
-    <w:lsdException w:name="Placeholder Text" w:semiHidden="1"/>
-    <w:lsdException w:name="No Spacing" w:uiPriority="1" w:qFormat="1"/>
-    <w:lsdException w:name="Light Shading" w:uiPriority="60"/>
-    <w:lsdException w:name="Light List" w:uiPriority="61"/>
-    <w:lsdException w:name="Light Grid" w:uiPriority="62"/>
-    <w:lsdException w:name="Medium Shading 1" w:uiPriority="63"/>
-    <w:lsdException w:name="Medium Shading 2" w:uiPriority="64"/>
-    <w:lsdException w:name="Medium List 1" w:uiPriority="65"/>
-    <w:lsdException w:name="Medium List 2" w:uiPriority="66"/>
-    <w:lsdException w:name="Medium Grid 1" w:uiPriority="67"/>
-    <w:lsdException w:name="Medium Grid 2" w:uiPriority="68"/>
-    <w:lsdException w:name="Medium Grid 3" w:uiPriority="69"/>
-    <w:lsdException w:name="Dark List" w:uiPriority="70"/>
-    <w:lsdException w:name="Colorful Shading" w:uiPriority="71"/>
-    <w:lsdException w:name="Colorful List" w:uiPriority="72"/>
-    <w:lsdException w:name="Colorful Grid" w:uiPriority="73"/>
-    <w:lsdException w:name="Light Shading Accent 1" w:uiPriority="60"/>
-    <w:lsdException w:name="Light List Accent 1" w:uiPriority="61"/>
-    <w:lsdException w:name="Light Grid Accent 1" w:uiPriority="62"/>
-    <w:lsdException w:name="Medium Shading 1 Accent 1" w:uiPriority="63"/>
-    <w:lsdException w:name="Medium Shading 2 Accent 1" w:uiPriority="64"/>
-    <w:lsdException w:name="Medium List 1 Accent 1" w:uiPriority="65"/>
-    <w:lsdException w:name="Revision" w:semiHidden="1"/>
-    <w:lsdException w:name="List Paragraph" w:uiPriority="34" w:qFormat="1"/>
-    <w:lsdException w:name="Quote" w:uiPriority="29" w:qFormat="1"/>
-    <w:lsdException w:name="Intense Quote" w:uiPriority="30" w:qFormat="1"/>
-    <w:lsdException w:name="Medium List 2 Accent 1" w:uiPriority="66"/>
-    <w:lsdException w:name="Medium Grid 1 Accent 1" w:uiPriority="67"/>
-    <w:lsdException w:name="Medium Grid 2 Accent 1" w:uiPriority="68"/>
-    <w:lsdException w:name="Medium Grid 3 Accent 1" w:uiPriority="69"/>
-    <w:lsdException w:name="Dark List Accent 1" w:uiPriority="70"/>
-    <w:lsdException w:name="Colorful Shading Accent 1" w:uiPriority="71"/>
-    <w:lsdException w:name="Colorful List Accent 1" w:uiPriority="72"/>
-    <w:lsdException w:name="Colorful Grid Accent 1" w:uiPriority="73"/>
-    <w:lsdException w:name="Light Shading Accent 2" w:uiPriority="60"/>
-    <w:lsdException w:name="Light List Accent 2" w:uiPriority="61"/>
-    <w:lsdException w:name="Light Grid Accent 2" w:uiPriority="62"/>
-    <w:lsdException w:name="Medium Shading 1 Accent 2" w:uiPriority="63"/>
-    <w:lsdException w:name="Medium Shading 2 Accent 2" w:uiPriority="64"/>
-    <w:lsdException w:name="Medium List 1 Accent 2" w:uiPriority="65"/>
-    <w:lsdException w:name="Medium List 2 Accent 2" w:uiPriority="66"/>
-    <w:lsdException w:name="Medium Grid 1 Accent 2" w:uiPriority="67"/>
-    <w:lsdException w:name="Medium Grid 2 Accent 2" w:uiPriority="68"/>
-    <w:lsdException w:name="Medium Grid 3 Accent 2" w:uiPriority="69"/>
-    <w:lsdException w:name="Dark List Accent 2" w:uiPriority="70"/>
-    <w:lsdException w:name="Colorful Shading Accent 2" w:uiPriority="71"/>
-    <w:lsdException w:name="Colorful List Accent 2" w:uiPriority="72"/>
-    <w:lsdException w:name="Colorful Grid Accent 2" w:uiPriority="73"/>
-    <w:lsdException w:name="Light Shading Accent 3" w:uiPriority="60"/>
-    <w:lsdException w:name="Light List Accent 3" w:uiPriority="61"/>
-    <w:lsdException w:name="Light Grid Accent 3" w:uiPriority="62"/>
-    <w:lsdException w:name="Medium Shading 1 Accent 3" w:uiPriority="63"/>
-    <w:lsdException w:name="Medium Shading 2 Accent 3" w:uiPriority="64"/>
-    <w:lsdException w:name="Medium List 1 Accent 3" w:uiPriority="65"/>
-    <w:lsdException w:name="Medium List 2 Accent 3" w:uiPriority="66"/>
-    <w:lsdException w:name="Medium Grid 1 Accent 3" w:uiPriority="67"/>
-    <w:lsdException w:name="Medium Grid 2 Accent 3" w:uiPriority="68"/>
-    <w:lsdException w:name="Medium Grid 3 Accent 3" w:uiPriority="69"/>
-    <w:lsdException w:name="Dark List Accent 3" w:uiPriority="70"/>
-    <w:lsdException w:name="Colorful Shading Accent 3" w:uiPriority="71"/>
-    <w:lsdException w:name="Colorful List Accent 3" w:uiPriority="72"/>
-    <w:lsdException w:name="Colorful Grid Accent 3" w:uiPriority="73"/>
-    <w:lsdException w:name="Light Shading Accent 4" w:uiPriority="60"/>
-    <w:lsdException w:name="Light List Accent 4" w:uiPriority="61"/>
-    <w:lsdException w:name="Light Grid Accent 4" w:uiPriority="62"/>
-    <w:lsdException w:name="Medium Shading 1 Accent 4" w:uiPriority="63"/>
-    <w:lsdException w:name="Medium Shading 2 Accent 4" w:uiPriority="64"/>
-    <w:lsdException w:name="Medium List 1 Accent 4" w:uiPriority="65"/>
-    <w:lsdException w:name="Medium List 2 Accent 4" w:uiPriority="66"/>
-    <w:lsdException w:name="Medium Grid 1 Accent 4" w:uiPriority="67"/>
-    <w:lsdException w:name="Medium Grid 2 Accent 4" w:uiPriority="68"/>
-    <w:lsdException w:name="Medium Grid 3 Accent 4" w:uiPriority="69"/>
-    <w:lsdException w:name="Dark List Accent 4" w:uiPriority="70"/>
-    <w:lsdException w:name="Colorful Shading Accent 4" w:uiPriority="71"/>
-    <w:lsdException w:name="Colorful List Accent 4" w:uiPriority="72"/>
-    <w:lsdException w:name="Colorful Grid Accent 4" w:uiPriority="73"/>
-    <w:lsdException w:name="Light Shading Accent 5" w:uiPriority="60"/>
-    <w:lsdException w:name="Light List Accent 5" w:uiPriority="61"/>
-    <w:lsdException w:name="Light Grid Accent 5" w:uiPriority="62"/>
-    <w:lsdException w:name="Medium Shading 1 Accent 5" w:uiPriority="63"/>
-    <w:lsdException w:name="Medium Shading 2 Accent 5" w:uiPriority="64"/>
-    <w:lsdException w:name="Medium List 1 Accent 5" w:uiPriority="65"/>
-    <w:lsdException w:name="Medium List 2 Accent 5" w:uiPriority="66"/>
-    <w:lsdException w:name="Medium Grid 1 Accent 5" w:uiPriority="67"/>
-    <w:lsdException w:name="Medium Grid 2 Accent 5" w:uiPriority="68"/>
-    <w:lsdException w:name="Medium Grid 3 Accent 5" w:uiPriority="69"/>
-    <w:lsdException w:name="Dark List Accent 5" w:uiPriority="70"/>
-    <w:lsdException w:name="Colorful Shading Accent 5" w:uiPriority="71"/>
-    <w:lsdException w:name="Colorful List Accent 5" w:uiPriority="72"/>
-    <w:lsdException w:name="Colorful Grid Accent 5" w:uiPriority="73"/>
-    <w:lsdException w:name="Light Shading Accent 6" w:uiPriority="60"/>
-    <w:lsdException w:name="Light List Accent 6" w:uiPriority="61"/>
-    <w:lsdException w:name="Light Grid Accent 6" w:uiPriority="62"/>
-    <w:lsdException w:name="Medium Shading 1 Accent 6" w:uiPriority="63"/>
-    <w:lsdException w:name="Medium Shading 2 Accent 6" w:uiPriority="64"/>
-    <w:lsdException w:name="Medium List 1 Accent 6" w:uiPriority="65"/>
-    <w:lsdException w:name="Medium List 2 Accent 6" w:uiPriority="66"/>
-    <w:lsdException w:name="Medium Grid 1 Accent 6" w:uiPriority="67"/>
-    <w:lsdException w:name="Medium Grid 2 Accent 6" w:uiPriority="68"/>
-    <w:lsdException w:name="Medium Grid 3 Accent 6" w:uiPriority="69"/>
-    <w:lsdException w:name="Dark List Accent 6" w:uiPriority="70"/>
-    <w:lsdException w:name="Colorful Shading Accent 6" w:uiPriority="71"/>
-    <w:lsdException w:name="Colorful List Accent 6" w:uiPriority="72"/>
-    <w:lsdException w:name="Colorful Grid Accent 6" w:uiPriority="73"/>
-    <w:lsdException w:name="Subtle Emphasis" w:uiPriority="19" w:qFormat="1"/>
-    <w:lsdException w:name="Intense Emphasis" w:uiPriority="21" w:qFormat="1"/>
-    <w:lsdException w:name="Subtle Reference" w:uiPriority="31" w:qFormat="1"/>
-    <w:lsdException w:name="Intense Reference" w:uiPriority="32" w:qFormat="1"/>
-    <w:lsdException w:name="Book Title" w:uiPriority="33" w:qFormat="1"/>
-    <w:lsdException w:name="Bibliography" w:semiHidden="1" w:uiPriority="37" w:unhideWhenUsed="1"/>
-    <w:lsdException w:name="TOC Heading" w:semiHidden="1" w:uiPriority="39" w:unhideWhenUsed="1" w:qFormat="1"/>
-    <w:lsdException w:name="Plain Table 1" w:uiPriority="41"/>
-    <w:lsdException w:name="Plain Table 2" w:uiPriority="42"/>
-    <w:lsdException w:name="Plain Table 3" w:uiPriority="43"/>
-    <w:lsdException w:name="Plain Table 4" w:uiPriority="44"/>
-    <w:lsdException w:name="Plain Table 5" w:uiPriority="45"/>
-    <w:lsdException w:name="Grid Table Light" w:uiPriority="40"/>
-    <w:lsdException w:name="Grid Table 1 Light" w:uiPriority="46"/>
-    <w:lsdException w:name="Grid Table 2" w:uiPriority="47"/>
-    <w:lsdException w:name="Grid Table 3" w:uiPriority="48"/>
-    <w:lsdException w:name="Grid Table 4" w:uiPriority="49"/>
-    <w:lsdException w:name="Grid Table 5 Dark" w:uiPriority="50"/>
-    <w:lsdException w:name="Grid Table 6 Colorful" w:uiPriority="51"/>
-    <w:lsdException w:name="Grid Table 7 Colorful" w:uiPriority="52"/>
-    <w:lsdException w:name="Grid Table 1 Light Accent 1" w:uiPriority="46"/>
-    <w:lsdException w:name="Grid Table 2 Accent 1" w:uiPriority="47"/>
-    <w:lsdException w:name="Grid Table 3 Accent 1" w:uiPriority="48"/>
-    <w:lsdException w:name="Grid Table 4 Accent 1" w:uiPriority="49"/>
-    <w:lsdException w:name="Grid Table 5 Dark Accent 1" w:uiPriority="50"/>
-    <w:lsdException w:name="Grid Table 6 Colorful Accent 1" w:uiPriority="51"/>
-    <w:lsdException w:name="Grid Table 7 Colorful Accent 1" w:uiPriority="52"/>
-    <w:lsdException w:name="Grid Table 1 Light Accent 2" w:uiPriority="46"/>
-    <w:lsdException w:name="Grid Table 2 Accent 2" w:uiPriority="47"/>
-    <w:lsdException w:name="Grid Table 3 Accent 2" w:uiPriority="48"/>
-    <w:lsdException w:name="Grid Table 4 Accent 2" w:uiPriority="49"/>
-    <w:lsdException w:name="Grid Table 5 Dark Accent 2" w:uiPriority="50"/>
-    <w:lsdException w:name="Grid Table 6 Colorful Accent 2" w:uiPriority="51"/>
-    <w:lsdException w:name="Grid Table 7 Colorful Accent 2" w:uiPriority="52"/>
-    <w:lsdException w:name="Grid Table 1 Light Accent 3" w:uiPriority="46"/>
-    <w:lsdException w:name="Grid Table 2 Accent 3" w:uiPriority="47"/>
-    <w:lsdException w:name="Grid Table 3 Accent 3" w:uiPriority="48"/>
-    <w:lsdException w:name="Grid Table 4 Accent 3" w:uiPriority="49"/>
-    <w:lsdException w:name="Grid Table 5 Dark Accent 3" w:uiPriority="50"/>
-    <w:lsdException w:name="Grid Table 6 Colorful Accent 3" w:uiPriority="51"/>
-    <w:lsdException w:name="Grid Table 7 Colorful Accent 3" w:uiPriority="52"/>
-    <w:lsdException w:name="Grid Table 1 Light Accent 4" w:uiPriority="46"/>
-    <w:lsdException w:name="Grid Table 2 Accent 4" w:uiPriority="47"/>
-    <w:lsdException w:name="Grid Table 3 Accent 4" w:uiPriority="48"/>
-    <w:lsdException w:name="Grid Table 4 Accent 4" w:uiPriority="49"/>
-    <w:lsdException w:name="Grid Table 5 Dark Accent 4" w:uiPriority="50"/>
-    <w:lsdException w:name="Grid Table 6 Colorful Accent 4" w:uiPriority="51"/>
-    <w:lsdException w:name="Grid Table 7 Colorful Accent 4" w:uiPriority="52"/>
-    <w:lsdException w:name="Grid Table 1 Light Accent 5" w:uiPriority="46"/>
-    <w:lsdException w:name="Grid Table 2 Accent 5" w:uiPriority="47"/>
-    <w:lsdException w:name="Grid Table 3 Accent 5" w:uiPriority="48"/>
-    <w:lsdException w:name="Grid Table 4 Accent 5" w:uiPriority="49"/>
-    <w:lsdException w:name="Grid Table 5 Dark Accent 5" w:uiPriority="50"/>
-    <w:lsdException w:name="Grid Table 6 Colorful Accent 5" w:uiPriority="51"/>
-    <w:lsdException w:name="Grid Table 7 Colorful Accent 5" w:uiPriority="52"/>
-    <w:lsdException w:name="Grid Table 1 Light Accent 6" w:uiPriority="46"/>
-    <w:lsdException w:name="Grid Table 2 Accent 6" w:uiPriority="47"/>
-    <w:lsdException w:name="Grid Table 3 Accent 6" w:uiPriority="48"/>
-    <w:lsdException w:name="Grid Table 4 Accent 6" w:uiPriority="49"/>
-    <w:lsdException w:name="Grid Table 5 Dark Accent 6" w:uiPriority="50"/>
-    <w:lsdException w:name="Grid Table 6 Colorful Accent 6" w:uiPriority="51"/>
-    <w:lsdException w:name="Grid Table 7 Colorful Accent 6" w:uiPriority="52"/>
-    <w:lsdException w:name="List Table 1 Light" w:uiPriority="46"/>
-    <w:lsdException w:name="List Table 2" w:uiPriority="47"/>
-    <w:lsdException w:name="List Table 3" w:uiPriority="48"/>
-    <w:lsdException w:name="List Table 4" w:uiPriority="49"/>
-    <w:lsdException w:name="List Table 5 Dark" w:uiPriority="50"/>
-    <w:lsdException w:name="List Table 6 Colorful" w:uiPriority="51"/>
-    <w:lsdException w:name="List Table 7 Colorful" w:uiPriority="52"/>
-    <w:lsdException w:name="List Table 1 Light Accent 1" w:uiPriority="46"/>
-    <w:lsdException w:name="List Table 2 Accent 1" w:uiPriority="47"/>
-    <w:lsdException w:name="List Table 3 Accent 1" w:uiPriority="48"/>
-    <w:lsdException w:name="List Table 4 Accent 1" w:uiPriority="49"/>
-    <w:lsdException w:name="List Table 5 Dark Accent 1" w:uiPriority="50"/>
-    <w:lsdException w:name="List Table 6 Colorful Accent 1" w:uiPriority="51"/>
-    <w:lsdException w:name="List Table 7 Colorful Accent 1" w:uiPriority="52"/>
-    <w:lsdException w:name="List Table 1 Light Accent 2" w:uiPriority="46"/>
-    <w:lsdException w:name="List Table 2 Accent 2" w:uiPriority="47"/>
-    <w:lsdException w:name="List Table 3 Accent 2" w:uiPriority="48"/>
-    <w:lsdException w:name="List Table 4 Accent 2" w:uiPriority="49"/>
-    <w:lsdException w:name="List Table 5 Dark Accent 2" w:uiPriority="50"/>
-    <w:lsdException w:name="List Table 6 Colorful Accent 2" w:uiPriority="51"/>
-    <w:lsdException w:name="List Table 7 Colorful Accent 2" w:uiPriority="52"/>
-    <w:lsdException w:name="List Table 1 Light Accent 3" w:uiPriority="46"/>
-    <w:lsdException w:name="List Table 2 Accent 3" w:uiPriority="47"/>
-    <w:lsdException w:name="List Table 3 Accent 3" w:uiPriority="48"/>
-    <w:lsdException w:name="List Table 4 Accent 3" w:uiPriority="49"/>
-    <w:lsdException w:name="List Table 5 Dark Accent 3" w:uiPriority="50"/>
-    <w:lsdException w:name="List Table 6 Colorful Accent 3" w:uiPriority="51"/>
-    <w:lsdException w:name="List Table 7 Colorful Accent 3" w:uiPriority="52"/>
-    <w:lsdException w:name="List Table 1 Light Accent 4" w:uiPriority="46"/>
-    <w:lsdException w:name="List Table 2 Accent 4" w:uiPriority="47"/>
-    <w:lsdException w:name="List Table 3 Accent 4" w:uiPriority="48"/>
-    <w:lsdException w:name="List Table 4 Accent 4" w:uiPriority="49"/>
-    <w:lsdException w:name="List Table 5 Dark Accent 4" w:uiPriority="50"/>
-    <w:lsdException w:name="List Table 6 Colorful Accent 4" w:uiPriority="51"/>
-    <w:lsdException w:name="List Table 7 Colorful Accent 4" w:uiPriority="52"/>
-    <w:lsdException w:name="List Table 1 Light Accent 5" w:uiPriority="46"/>
-    <w:lsdException w:name="List Table 2 Accent 5" w:uiPriority="47"/>
-    <w:lsdException w:name="List Table 3 Accent 5" w:uiPriority="48"/>
-    <w:lsdException w:name="List Table 4 Accent 5" w:uiPriority="49"/>
-    <w:lsdException w:name="List Table 5 Dark Accent 5" w:uiPriority="50"/>
-    <w:lsdException w:name="List Table 6 Colorful Accent 5" w:uiPriority="51"/>
-    <w:lsdException w:name="List Table 7 Colorful Accent 5" w:uiPriority="52"/>
-    <w:lsdException w:name="List Table 1 Light Accent 6" w:uiPriority="46"/>
-    <w:lsdException w:name="List Table 2 Accent 6" w:uiPriority="47"/>
-    <w:lsdException w:name="List Table 3 Accent 6" w:uiPriority="48"/>
-    <w:lsdException w:name="List Table 4 Accent 6" w:uiPriority="49"/>
-    <w:lsdException w:name="List Table 5 Dark Accent 6" w:uiPriority="50"/>
-    <w:lsdException w:name="List Table 6 Colorful Accent 6" w:uiPriority="51"/>
-    <w:lsdException w:name="List Table 7 Colorful Accent 6" w:uiPriority="52"/>
-    <w:lsdException w:name="Mention" w:semiHidden="1" w:unhideWhenUsed="1"/>
-    <w:lsdException w:name="Smart Hyperlink" w:semiHidden="1" w:unhideWhenUsed="1"/>
-    <w:lsdException w:name="Hashtag" w:semiHidden="1" w:unhideWhenUsed="1"/>
-    <w:lsdException w:name="Unresolved Mention" w:semiHidden="1" w:unhideWhenUsed="1"/>
-    <w:lsdException w:name="Smart Link" w:semiHidden="1" w:unhideWhenUsed="1"/>
+  <w:latentStyles w:defLockedState="0" w:defUIPriority="99" w:defSemiHidden="1" w:defUnhideWhenUsed="1" w:defQFormat="0" w:count="267">
+    <w:lsdException w:name="Normal" w:semiHidden="0" w:uiPriority="0" w:unhideWhenUsed="0" w:qFormat="1"/>
+    <w:lsdException w:name="heading 1" w:semiHidden="0" w:uiPriority="9" w:unhideWhenUsed="0" w:qFormat="1"/>
+    <w:lsdException w:name="heading 2" w:uiPriority="9" w:qFormat="1"/>
+    <w:lsdException w:name="heading 3" w:uiPriority="9" w:qFormat="1"/>
+    <w:lsdException w:name="heading 4" w:uiPriority="9" w:qFormat="1"/>
+    <w:lsdException w:name="heading 5" w:uiPriority="9" w:qFormat="1"/>
+    <w:lsdException w:name="heading 6" w:uiPriority="9" w:qFormat="1"/>
+    <w:lsdException w:name="heading 7" w:uiPriority="9" w:qFormat="1"/>
+    <w:lsdException w:name="heading 8" w:uiPriority="9" w:qFormat="1"/>
+    <w:lsdException w:name="heading 9" w:uiPriority="9" w:qFormat="1"/>
+    <w:lsdException w:name="toc 1" w:uiPriority="39"/>
+    <w:lsdException w:name="toc 2" w:uiPriority="39"/>
+    <w:lsdException w:name="toc 3" w:uiPriority="39"/>
+    <w:lsdException w:name="toc 4" w:uiPriority="39"/>
+    <w:lsdException w:name="toc 5" w:uiPriority="39"/>
+    <w:lsdException w:name="toc 6" w:uiPriority="39"/>
+    <w:lsdException w:name="toc 7" w:uiPriority="39"/>
+    <w:lsdException w:name="toc 8" w:uiPriority="39"/>
+    <w:lsdException w:name="toc 9" w:uiPriority="39"/>
+    <w:lsdException w:name="caption" w:uiPriority="35" w:qFormat="1"/>
+    <w:lsdException w:name="footnote reference" w:unhideWhenUsed="0"/>
+    <w:lsdException w:name="Title" w:semiHidden="0" w:uiPriority="10" w:unhideWhenUsed="0" w:qFormat="1"/>
+    <w:lsdException w:name="Default Paragraph Font" w:uiPriority="1"/>
+    <w:lsdException w:name="Subtitle" w:semiHidden="0" w:uiPriority="11" w:unhideWhenUsed="0" w:qFormat="1"/>
+    <w:lsdException w:name="Strong" w:semiHidden="0" w:uiPriority="22" w:unhideWhenUsed="0" w:qFormat="1"/>
+    <w:lsdException w:name="Emphasis" w:semiHidden="0" w:uiPriority="20" w:unhideWhenUsed="0" w:qFormat="1"/>
+    <w:lsdException w:name="Table Grid" w:semiHidden="0" w:uiPriority="59" w:unhideWhenUsed="0"/>
+    <w:lsdException w:name="Placeholder Text" w:unhideWhenUsed="0"/>
+    <w:lsdException w:name="No Spacing" w:semiHidden="0" w:uiPriority="1" w:unhideWhenUsed="0" w:qFormat="1"/>
+    <w:lsdException w:name="Light Shading" w:semiHidden="0" w:uiPriority="60" w:unhideWhenUsed="0"/>
+    <w:lsdException w:name="Light List" w:semiHidden="0" w:uiPriority="61" w:unhideWhenUsed="0"/>
+    <w:lsdException w:name="Light Grid" w:semiHidden="0" w:uiPriority="62" w:unhideWhenUsed="0"/>
+    <w:lsdException w:name="Medium Shading 1" w:semiHidden="0" w:uiPriority="63" w:unhideWhenUsed="0"/>
+    <w:lsdException w:name="Medium Shading 2" w:semiHidden="0" w:uiPriority="64" w:unhideWhenUsed="0"/>
+    <w:lsdException w:name="Medium List 1" w:semiHidden="0" w:uiPriority="65" w:unhideWhenUsed="0"/>
+    <w:lsdException w:name="Medium List 2" w:semiHidden="0" w:uiPriority="66" w:unhideWhenUsed="0"/>
+    <w:lsdException w:name="Medium Grid 1" w:semiHidden="0" w:uiPriority="67" w:unhideWhenUsed="0"/>
+    <w:lsdException w:name="Medium Grid 2" w:semiHidden="0" w:uiPriority="68" w:unhideWhenUsed="0"/>
+    <w:lsdException w:name="Medium Grid 3" w:semiHidden="0" w:uiPriority="69" w:unhideWhenUsed="0"/>
+    <w:lsdException w:name="Dark List" w:semiHidden="0" w:uiPriority="70" w:unhideWhenUsed="0"/>
+    <w:lsdException w:name="Colorful Shading" w:semiHidden="0" w:uiPriority="71" w:unhideWhenUsed="0"/>
+    <w:lsdException w:name="Colorful List" w:semiHidden="0" w:uiPriority="72" w:unhideWhenUsed="0"/>
+    <w:lsdException w:name="Colorful Grid" w:semiHidden="0" w:uiPriority="73" w:unhideWhenUsed="0"/>
+    <w:lsdException w:name="Light Shading Accent 1" w:semiHidden="0" w:uiPriority="60" w:unhideWhenUsed="0"/>
+    <w:lsdException w:name="Light List Accent 1" w:semiHidden="0" w:uiPriority="61" w:unhideWhenUsed="0"/>
+    <w:lsdException w:name="Light Grid Accent 1" w:semiHidden="0" w:uiPriority="62" w:unhideWhenUsed="0"/>
+    <w:lsdException w:name="Medium Shading 1 Accent 1" w:semiHidden="0" w:uiPriority="63" w:unhideWhenUsed="0"/>
+    <w:lsdException w:name="Medium Shading 2 Accent 1" w:semiHidden="0" w:uiPriority="64" w:unhideWhenUsed="0"/>
+    <w:lsdException w:name="Medium List 1 Accent 1" w:semiHidden="0" w:uiPriority="65" w:unhideWhenUsed="0"/>
+    <w:lsdException w:name="Revision" w:unhideWhenUsed="0"/>
+    <w:lsdException w:name="List Paragraph" w:semiHidden="0" w:uiPriority="34" w:unhideWhenUsed="0" w:qFormat="1"/>
+    <w:lsdException w:name="Quote" w:semiHidden="0" w:uiPriority="29" w:unhideWhenUsed="0" w:qFormat="1"/>
+    <w:lsdException w:name="Intense Quote" w:semiHidden="0" w:uiPriority="30" w:unhideWhenUsed="0" w:qFormat="1"/>
+    <w:lsdException w:name="Medium List 2 Accent 1" w:semiHidden="0" w:uiPriority="66" w:unhideWhenUsed="0"/>
+    <w:lsdException w:name="Medium Grid 1 Accent 1" w:semiHidden="0" w:uiPriority="67" w:unhideWhenUsed="0"/>
+    <w:lsdException w:name="Medium Grid 2 Accent 1" w:semiHidden="0" w:uiPriority="68" w:unhideWhenUsed="0"/>
+    <w:lsdException w:name="Medium Grid 3 Accent 1" w:semiHidden="0" w:uiPriority="69" w:unhideWhenUsed="0"/>
+    <w:lsdException w:name="Dark List Accent 1" w:semiHidden="0" w:uiPriority="70" w:unhideWhenUsed="0"/>
+    <w:lsdException w:name="Colorful Shading Accent 1" w:semiHidden="0" w:uiPriority="71" w:unhideWhenUsed="0"/>
+    <w:lsdException w:name="Colorful List Accent 1" w:semiHidden="0" w:uiPriority="72" w:unhideWhenUsed="0"/>
+    <w:lsdException w:name="Colorful Grid Accent 1" w:semiHidden="0" w:uiPriority="73" w:unhideWhenUsed="0"/>
+    <w:lsdException w:name="Light Shading Accent 2" w:semiHidden="0" w:uiPriority="60" w:unhideWhenUsed="0"/>
+    <w:lsdException w:name="Light List Accent 2" w:semiHidden="0" w:uiPriority="61" w:unhideWhenUsed="0"/>
+    <w:lsdException w:name="Light Grid Accent 2" w:semiHidden="0" w:uiPriority="62" w:unhideWhenUsed="0"/>
+    <w:lsdException w:name="Medium Shading 1 Accent 2" w:semiHidden="0" w:uiPriority="63" w:unhideWhenUsed="0"/>
+    <w:lsdException w:name="Medium Shading 2 Accent 2" w:semiHidden="0" w:uiPriority="64" w:unhideWhenUsed="0"/>
+    <w:lsdException w:name="Medium List 1 Accent 2" w:semiHidden="0" w:uiPriority="65" w:unhideWhenUsed="0"/>
+    <w:lsdException w:name="Medium List 2 Accent 2" w:semiHidden="0" w:uiPriority="66" w:unhideWhenUsed="0"/>
+    <w:lsdException w:name="Medium Grid 1 Accent 2" w:semiHidden="0" w:uiPriority="67" w:unhideWhenUsed="0"/>
+    <w:lsdException w:name="Medium Grid 2 Accent 2" w:semiHidden="0" w:uiPriority="68" w:unhideWhenUsed="0"/>
+    <w:lsdException w:name="Medium Grid 3 Accent 2" w:semiHidden="0" w:uiPriority="69" w:unhideWhenUsed="0"/>
+    <w:lsdException w:name="Dark List Accent 2" w:semiHidden="0" w:uiPriority="70" w:unhideWhenUsed="0"/>
+    <w:lsdException w:name="Colorful Shading Accent 2" w:semiHidden="0" w:uiPriority="71" w:unhideWhenUsed="0"/>
+    <w:lsdException w:name="Colorful List Accent 2" w:semiHidden="0" w:uiPriority="72" w:unhideWhenUsed="0"/>
+    <w:lsdException w:name="Colorful Grid Accent 2" w:semiHidden="0" w:uiPriority="73" w:unhideWhenUsed="0"/>
+    <w:lsdException w:name="Light Shading Accent 3" w:semiHidden="0" w:uiPriority="60" w:unhideWhenUsed="0"/>
+    <w:lsdException w:name="Light List Accent 3" w:semiHidden="0" w:uiPriority="61" w:unhideWhenUsed="0"/>
+    <w:lsdException w:name="Light Grid Accent 3" w:semiHidden="0" w:uiPriority="62" w:unhideWhenUsed="0"/>
+    <w:lsdException w:name="Medium Shading 1 Accent 3" w:semiHidden="0" w:uiPriority="63" w:unhideWhenUsed="0"/>
+    <w:lsdException w:name="Medium Shading 2 Accent 3" w:semiHidden="0" w:uiPriority="64" w:unhideWhenUsed="0"/>
+    <w:lsdException w:name="Medium List 1 Accent 3" w:semiHidden="0" w:uiPriority="65" w:unhideWhenUsed="0"/>
+    <w:lsdException w:name="Medium List 2 Accent 3" w:semiHidden="0" w:uiPriority="66" w:unhideWhenUsed="0"/>
+    <w:lsdException w:name="Medium Grid 1 Accent 3" w:semiHidden="0" w:uiPriority="67" w:unhideWhenUsed="0"/>
+    <w:lsdException w:name="Medium Grid 2 Accent 3" w:semiHidden="0" w:uiPriority="68" w:unhideWhenUsed="0"/>
+    <w:lsdException w:name="Medium Grid 3 Accent 3" w:semiHidden="0" w:uiPriority="69" w:unhideWhenUsed="0"/>
+    <w:lsdException w:name="Dark List Accent 3" w:semiHidden="0" w:uiPriority="70" w:unhideWhenUsed="0"/>
+    <w:lsdException w:name="Colorful Shading Accent 3" w:semiHidden="0" w:uiPriority="71" w:unhideWhenUsed="0"/>
+    <w:lsdException w:name="Colorful List Accent 3" w:semiHidden="0" w:uiPriority="72" w:unhideWhenUsed="0"/>
+    <w:lsdException w:name="Colorful Grid Accent 3" w:semiHidden="0" w:uiPriority="73" w:unhideWhenUsed="0"/>
+    <w:lsdException w:name="Light Shading Accent 4" w:semiHidden="0" w:uiPriority="60" w:unhideWhenUsed="0"/>
+    <w:lsdException w:name="Light List Accent 4" w:semiHidden="0" w:uiPriority="61" w:unhideWhenUsed="0"/>
+    <w:lsdException w:name="Light Grid Accent 4" w:semiHidden="0" w:uiPriority="62" w:unhideWhenUsed="0"/>
+    <w:lsdException w:name="Medium Shading 1 Accent 4" w:semiHidden="0" w:uiPriority="63" w:unhideWhenUsed="0"/>
+    <w:lsdException w:name="Medium Shading 2 Accent 4" w:semiHidden="0" w:uiPriority="64" w:unhideWhenUsed="0"/>
+    <w:lsdException w:name="Medium List 1 Accent 4" w:semiHidden="0" w:uiPriority="65" w:unhideWhenUsed="0"/>
+    <w:lsdException w:name="Medium List 2 Accent 4" w:semiHidden="0" w:uiPriority="66" w:unhideWhenUsed="0"/>
+    <w:lsdException w:name="Medium Grid 1 Accent 4" w:semiHidden="0" w:uiPriority="67" w:unhideWhenUsed="0"/>
+    <w:lsdException w:name="Medium Grid 2 Accent 4" w:semiHidden="0" w:uiPriority="68" w:unhideWhenUsed="0"/>
+    <w:lsdException w:name="Medium Grid 3 Accent 4" w:semiHidden="0" w:uiPriority="69" w:unhideWhenUsed="0"/>
+    <w:lsdException w:name="Dark List Accent 4" w:semiHidden="0" w:uiPriority="70" w:unhideWhenUsed="0"/>
+    <w:lsdException w:name="Colorful Shading Accent 4" w:semiHidden="0" w:uiPriority="71" w:unhideWhenUsed="0"/>
+    <w:lsdException w:name="Colorful List Accent 4" w:semiHidden="0" w:uiPriority="72" w:unhideWhenUsed="0"/>
+    <w:lsdException w:name="Colorful Grid Accent 4" w:semiHidden="0" w:uiPriority="73" w:unhideWhenUsed="0"/>
+    <w:lsdException w:name="Light Shading Accent 5" w:semiHidden="0" w:uiPriority="60" w:unhideWhenUsed="0"/>
+    <w:lsdException w:name="Light List Accent 5" w:semiHidden="0" w:uiPriority="61" w:unhideWhenUsed="0"/>
+    <w:lsdException w:name="Light Grid Accent 5" w:semiHidden="0" w:uiPriority="62" w:unhideWhenUsed="0"/>
+    <w:lsdException w:name="Medium Shading 1 Accent 5" w:semiHidden="0" w:uiPriority="63" w:unhideWhenUsed="0"/>
+    <w:lsdException w:name="Medium Shading 2 Accent 5" w:semiHidden="0" w:uiPriority="64" w:unhideWhenUsed="0"/>
+    <w:lsdException w:name="Medium List 1 Accent 5" w:semiHidden="0" w:uiPriority="65" w:unhideWhenUsed="0"/>
+    <w:lsdException w:name="Medium List 2 Accent 5" w:semiHidden="0" w:uiPriority="66" w:unhideWhenUsed="0"/>
+    <w:lsdException w:name="Medium Grid 1 Accent 5" w:semiHidden="0" w:uiPriority="67" w:unhideWhenUsed="0"/>
+    <w:lsdException w:name="Medium Grid 2 Accent 5" w:semiHidden="0" w:uiPriority="68" w:unhideWhenUsed="0"/>
+    <w:lsdException w:name="Medium Grid 3 Accent 5" w:semiHidden="0" w:uiPriority="69" w:unhideWhenUsed="0"/>
+    <w:lsdException w:name="Dark List Accent 5" w:semiHidden="0" w:uiPriority="70" w:unhideWhenUsed="0"/>
+    <w:lsdException w:name="Colorful Shading Accent 5" w:semiHidden="0" w:uiPriority="71" w:unhideWhenUsed="0"/>
+    <w:lsdException w:name="Colorful List Accent 5" w:semiHidden="0" w:uiPriority="72" w:unhideWhenUsed="0"/>
+    <w:lsdException w:name="Colorful Grid Accent 5" w:semiHidden="0" w:uiPriority="73" w:unhideWhenUsed="0"/>
+    <w:lsdException w:name="Light Shading Accent 6" w:semiHidden="0" w:uiPriority="60" w:unhideWhenUsed="0"/>
+    <w:lsdException w:name="Light List Accent 6" w:semiHidden="0" w:uiPriority="61" w:unhideWhenUsed="0"/>
+    <w:lsdException w:name="Light Grid Accent 6" w:semiHidden="0" w:uiPriority="62" w:unhideWhenUsed="0"/>
+    <w:lsdException w:name="Medium Shading 1 Accent 6" w:semiHidden="0" w:uiPriority="63" w:unhideWhenUsed="0"/>
+    <w:lsdException w:name="Medium Shading 2 Accent 6" w:semiHidden="0" w:uiPriority="64" w:unhideWhenUsed="0"/>
+    <w:lsdException w:name="Medium List 1 Accent 6" w:semiHidden="0" w:uiPriority="65" w:unhideWhenUsed="0"/>
+    <w:lsdException w:name="Medium List 2 Accent 6" w:semiHidden="0" w:uiPriority="66" w:unhideWhenUsed="0"/>
+    <w:lsdException w:name="Medium Grid 1 Accent 6" w:semiHidden="0" w:uiPriority="67" w:unhideWhenUsed="0"/>
+    <w:lsdException w:name="Medium Grid 2 Accent 6" w:semiHidden="0" w:uiPriority="68" w:unhideWhenUsed="0"/>
+    <w:lsdException w:name="Medium Grid 3 Accent 6" w:semiHidden="0" w:uiPriority="69" w:unhideWhenUsed="0"/>
+    <w:lsdException w:name="Dark List Accent 6" w:semiHidden="0" w:uiPriority="70" w:unhideWhenUsed="0"/>
+    <w:lsdException w:name="Colorful Shading Accent 6" w:semiHidden="0" w:uiPriority="71" w:unhideWhenUsed="0"/>
+    <w:lsdException w:name="Colorful List Accent 6" w:semiHidden="0" w:uiPriority="72" w:unhideWhenUsed="0"/>
+    <w:lsdException w:name="Colorful Grid Accent 6" w:semiHidden="0" w:uiPriority="73" w:unhideWhenUsed="0"/>
+    <w:lsdException w:name="Subtle Emphasis" w:semiHidden="0" w:uiPriority="19" w:unhideWhenUsed="0" w:qFormat="1"/>
+    <w:lsdException w:name="Intense Emphasis" w:semiHidden="0" w:uiPriority="21" w:unhideWhenUsed="0" w:qFormat="1"/>
+    <w:lsdException w:name="Subtle Reference" w:semiHidden="0" w:uiPriority="31" w:unhideWhenUsed="0" w:qFormat="1"/>
+    <w:lsdException w:name="Intense Reference" w:semiHidden="0" w:uiPriority="32" w:unhideWhenUsed="0" w:qFormat="1"/>
+    <w:lsdException w:name="Book Title" w:semiHidden="0" w:uiPriority="33" w:unhideWhenUsed="0" w:qFormat="1"/>
+    <w:lsdException w:name="Bibliography" w:uiPriority="37"/>
+    <w:lsdException w:name="TOC Heading" w:uiPriority="39" w:qFormat="1"/>
+  </w:latentStyles>
+  <w:style w:type="paragraph" w:default="1" w:styleId="Normal">
+    <w:name w:val="Normal"/>
+    <w:qFormat/>
+    <w:pPr>
+      <w:widowControl w:val="0"/>
+      <w:autoSpaceDE w:val="0"/>
+      <w:autoSpaceDN w:val="0"/>
+      <w:adjustRightInd w:val="0"/>
+      <w:spacing w:after="0" w:line="240" w:lineRule="auto"/>
+    </w:pPr>
+    <w:rPr>
+      <w:rFonts w:ascii="Times New Roman" w:hAnsi="Times New Roman" w:cs="Times New Roman"/>
+      <w:sz w:val="24"/>
+      <w:szCs w:val="24"/>
+    </w:rPr>
+  </w:style>
+  <w:style w:type="character" w:default="1" w:styleId="DefaultParagraphFont">
+    <w:name w:val="Default Paragraph Font"/>
+    <w:uiPriority w:val="1"/>
+    <w:semiHidden/>
+    <w:unhideWhenUsed/>
+  </w:style>
+  <w:style w:type="table" w:default="1" w:styleId="TableNormal">
+    <w:name w:val="Normal Table"/>
+    <w:uiPriority w:val="99"/>
+    <w:semiHidden/>
+    <w:unhideWhenUsed/>
+    <w:tblPr>
+      <w:tblInd w:w="0" w:type="dxa"/>
+      <w:tblCellMar>
+        <w:top w:w="0" w:type="dxa"/>
+        <w:left w:w="108" w:type="dxa"/>
+        <w:bottom w:w="0" w:type="dxa"/>
+        <w:right w:w="108" w:type="dxa"/>
+      </w:tblCellMar>
+    </w:tblPr>
+  </w:style>
+  <w:style w:type="numbering" w:default="1" w:styleId="NoList">
+    <w:name w:val="No List"/>
+    <w:uiPriority w:val="99"/>
+    <w:semiHidden/>
+    <w:unhideWhenUsed/>
+  </w:style>
+  <w:style w:type="character" w:styleId="FootnoteReference">
+    <w:name w:val="footnote reference"/>
+    <w:uiPriority w:val="99"/>
+  </w:style>
+  <w:style w:type="paragraph" w:styleId="BalloonText">
+    <w:name w:val="Balloon Text"/>
+    <w:basedOn w:val="Normal"/>
+    <w:link w:val="BalloonTextChar"/>
+    <w:uiPriority w:val="99"/>
+    <w:semiHidden/>
+    <w:unhideWhenUsed/>
+    <w:rsid w:val="00670B9B"/>
+    <w:rPr>
+      <w:rFonts w:ascii="Tahoma" w:hAnsi="Tahoma" w:cs="Tahoma"/>
+      <w:sz w:val="16"/>
+      <w:szCs w:val="16"/>
+    </w:rPr>
+  </w:style>
+  <w:style w:type="character" w:customStyle="1" w:styleId="BalloonTextChar">
+    <w:name w:val="Balloon Text Char"/>
+    <w:basedOn w:val="DefaultParagraphFont"/>
+    <w:link w:val="BalloonText"/>
+    <w:uiPriority w:val="99"/>
+    <w:semiHidden/>
+    <w:rsid w:val="00670B9B"/>
+    <w:rPr>
+      <w:rFonts w:ascii="Tahoma" w:hAnsi="Tahoma" w:cs="Tahoma"/>
+      <w:sz w:val="16"/>
+      <w:szCs w:val="16"/>
+    </w:rPr>
+  </w:style>
+  <w:style w:type="paragraph" w:styleId="Header">
+    <w:name w:val="header"/>
+    <w:basedOn w:val="Normal"/>
+    <w:link w:val="HeaderChar"/>
+    <w:uiPriority w:val="99"/>
+    <w:unhideWhenUsed/>
+    <w:rsid w:val="008F0DC3"/>
+    <w:pPr>
+      <w:tabs>
+        <w:tab w:val="center" w:pos="4680"/>
+        <w:tab w:val="right" w:pos="9360"/>
+      </w:tabs>
+    </w:pPr>
+  </w:style>
+  <w:style w:type="character" w:customStyle="1" w:styleId="HeaderChar">
+    <w:name w:val="Header Char"/>
+    <w:basedOn w:val="DefaultParagraphFont"/>
+    <w:link w:val="Header"/>
+    <w:uiPriority w:val="99"/>
+    <w:rsid w:val="008F0DC3"/>
+    <w:rPr>
+      <w:rFonts w:ascii="Times New Roman" w:hAnsi="Times New Roman" w:cs="Times New Roman"/>
+      <w:sz w:val="24"/>
+      <w:szCs w:val="24"/>
+    </w:rPr>
+  </w:style>
+  <w:style w:type="paragraph" w:styleId="Footer">
+    <w:name w:val="footer"/>
+    <w:basedOn w:val="Normal"/>
+    <w:link w:val="FooterChar"/>
+    <w:uiPriority w:val="99"/>
+    <w:unhideWhenUsed/>
+    <w:rsid w:val="008F0DC3"/>
+    <w:pPr>
+      <w:tabs>
+        <w:tab w:val="center" w:pos="4680"/>
+        <w:tab w:val="right" w:pos="9360"/>
+      </w:tabs>
+    </w:pPr>
+  </w:style>
+  <w:style w:type="character" w:customStyle="1" w:styleId="FooterChar">
+    <w:name w:val="Footer Char"/>
+    <w:basedOn w:val="DefaultParagraphFont"/>
+    <w:link w:val="Footer"/>
+    <w:uiPriority w:val="99"/>
+    <w:rsid w:val="008F0DC3"/>
+    <w:rPr>
+      <w:rFonts w:ascii="Times New Roman" w:hAnsi="Times New Roman" w:cs="Times New Roman"/>
+      <w:sz w:val="24"/>
+      <w:szCs w:val="24"/>
+    </w:rPr>
+  </w:style>
+  <w:style w:type="table" w:styleId="TableGrid">
+    <w:name w:val="Table Grid"/>
+    <w:basedOn w:val="TableNormal"/>
+    <w:uiPriority w:val="59"/>
+    <w:unhideWhenUsed/>
+    <w:rsid w:val="0094737C"/>
+    <w:pPr>
+      <w:spacing w:after="0" w:line="240" w:lineRule="auto"/>
+    </w:pPr>
+    <w:tblPr>
+      <w:tblBorders>
+        <w:top w:val="single" w:sz="4" w:space="0" w:color="auto"/>
+        <w:left w:val="single" w:sz="4" w:space="0" w:color="auto"/>
+        <w:bottom w:val="single" w:sz="4" w:space="0" w:color="auto"/>
+        <w:right w:val="single" w:sz="4" w:space="0" w:color="auto"/>
+        <w:insideH w:val="single" w:sz="4" w:space="0" w:color="auto"/>
+        <w:insideV w:val="single" w:sz="4" w:space="0" w:color="auto"/>
+      </w:tblBorders>
+    </w:tblPr>
+  </w:style>
+  <w:style w:type="paragraph" w:styleId="ListParagraph">
+    <w:name w:val="List Paragraph"/>
+    <w:basedOn w:val="Normal"/>
+    <w:uiPriority w:val="34"/>
+    <w:qFormat/>
+    <w:rsid w:val="007F713C"/>
+    <w:pPr>
+      <w:ind w:left="720"/>
+      <w:contextualSpacing/>
+    </w:pPr>
+  </w:style>
+</w:styles>
+</file>
+
+<file path=word/stylesWithEffects.xml><?xml version="1.0" encoding="utf-8"?>
+<w:styles xmlns:wpc="http://schemas.microsoft.com/office/word/2010/wordprocessingCanvas" xmlns:mc="http://schemas.openxmlformats.org/markup-compatibility/2006" xmlns:o="urn:schemas-microsoft-com:office:office" xmlns:r="http://schemas.openxmlformats.org/officeDocument/2006/relationships" xmlns:m="http://schemas.openxmlformats.org/officeDocument/2006/math" xmlns:v="urn:schemas-microsoft-com:vml" xmlns:wp14="http://schemas.microsoft.com/office/word/2010/wordprocessingDrawing" xmlns:wp="http://schemas.openxmlformats.org/drawingml/2006/wordprocessingDrawing" xmlns:w10="urn:schemas-microsoft-com:office:word" xmlns:w="http://schemas.openxmlformats.org/wordprocessingml/2006/main" xmlns:w14="http://schemas.microsoft.com/office/word/2010/wordml" xmlns:wpg="http://schemas.microsoft.com/office/word/2010/wordprocessingGroup" xmlns:wpi="http://schemas.microsoft.com/office/word/2010/wordprocessingInk" xmlns:wne="http://schemas.microsoft.com/office/word/2006/wordml" xmlns:wps="http://schemas.microsoft.com/office/word/2010/wordprocessingShape" mc:Ignorable="w14 wp14">
+  <w:docDefaults>
+    <w:rPrDefault>
+      <w:rPr>
+        <w:rFonts w:asciiTheme="minorHAnsi" w:eastAsiaTheme="minorEastAsia" w:hAnsiTheme="minorHAnsi" w:cstheme="minorBidi"/>
+        <w:sz w:val="22"/>
+        <w:szCs w:val="22"/>
+        <w:lang w:val="en-US" w:eastAsia="en-US" w:bidi="ar-SA"/>
+      </w:rPr>
+    </w:rPrDefault>
+    <w:pPrDefault>
+      <w:pPr>
+        <w:spacing w:after="200" w:line="276" w:lineRule="auto"/>
+      </w:pPr>
+    </w:pPrDefault>
+  </w:docDefaults>
+  <w:latentStyles w:defLockedState="0" w:defUIPriority="99" w:defSemiHidden="1" w:defUnhideWhenUsed="1" w:defQFormat="0" w:count="267">
+    <w:lsdException w:name="Normal" w:semiHidden="0" w:uiPriority="0" w:unhideWhenUsed="0" w:qFormat="1"/>
+    <w:lsdException w:name="heading 1" w:semiHidden="0" w:uiPriority="9" w:unhideWhenUsed="0" w:qFormat="1"/>
+    <w:lsdException w:name="heading 2" w:uiPriority="9" w:qFormat="1"/>
+    <w:lsdException w:name="heading 3" w:uiPriority="9" w:qFormat="1"/>
+    <w:lsdException w:name="heading 4" w:uiPriority="9" w:qFormat="1"/>
+    <w:lsdException w:name="heading 5" w:uiPriority="9" w:qFormat="1"/>
+    <w:lsdException w:name="heading 6" w:uiPriority="9" w:qFormat="1"/>
+    <w:lsdException w:name="heading 7" w:uiPriority="9" w:qFormat="1"/>
+    <w:lsdException w:name="heading 8" w:uiPriority="9" w:qFormat="1"/>
+    <w:lsdException w:name="heading 9" w:uiPriority="9" w:qFormat="1"/>
+    <w:lsdException w:name="toc 1" w:uiPriority="39"/>
+    <w:lsdException w:name="toc 2" w:uiPriority="39"/>
+    <w:lsdException w:name="toc 3" w:uiPriority="39"/>
+    <w:lsdException w:name="toc 4" w:uiPriority="39"/>
+    <w:lsdException w:name="toc 5" w:uiPriority="39"/>
+    <w:lsdException w:name="toc 6" w:uiPriority="39"/>
+    <w:lsdException w:name="toc 7" w:uiPriority="39"/>
+    <w:lsdException w:name="toc 8" w:uiPriority="39"/>
+    <w:lsdException w:name="toc 9" w:uiPriority="39"/>
+    <w:lsdException w:name="caption" w:uiPriority="35" w:qFormat="1"/>
+    <w:lsdException w:name="footnote reference" w:unhideWhenUsed="0"/>
+    <w:lsdException w:name="Title" w:semiHidden="0" w:uiPriority="10" w:unhideWhenUsed="0" w:qFormat="1"/>
+    <w:lsdException w:name="Default Paragraph Font" w:uiPriority="1"/>
+    <w:lsdException w:name="Subtitle" w:semiHidden="0" w:uiPriority="11" w:unhideWhenUsed="0" w:qFormat="1"/>
+    <w:lsdException w:name="Strong" w:semiHidden="0" w:uiPriority="22" w:unhideWhenUsed="0" w:qFormat="1"/>
+    <w:lsdException w:name="Emphasis" w:semiHidden="0" w:uiPriority="20" w:unhideWhenUsed="0" w:qFormat="1"/>
+    <w:lsdException w:name="Table Grid" w:semiHidden="0" w:uiPriority="59" w:unhideWhenUsed="0"/>
+    <w:lsdException w:name="Placeholder Text" w:unhideWhenUsed="0"/>
+    <w:lsdException w:name="No Spacing" w:semiHidden="0" w:uiPriority="1" w:unhideWhenUsed="0" w:qFormat="1"/>
+    <w:lsdException w:name="Light Shading" w:semiHidden="0" w:uiPriority="60" w:unhideWhenUsed="0"/>
+    <w:lsdException w:name="Light List" w:semiHidden="0" w:uiPriority="61" w:unhideWhenUsed="0"/>
+    <w:lsdException w:name="Light Grid" w:semiHidden="0" w:uiPriority="62" w:unhideWhenUsed="0"/>
+    <w:lsdException w:name="Medium Shading 1" w:semiHidden="0" w:uiPriority="63" w:unhideWhenUsed="0"/>
+    <w:lsdException w:name="Medium Shading 2" w:semiHidden="0" w:uiPriority="64" w:unhideWhenUsed="0"/>
+    <w:lsdException w:name="Medium List 1" w:semiHidden="0" w:uiPriority="65" w:unhideWhenUsed="0"/>
+    <w:lsdException w:name="Medium List 2" w:semiHidden="0" w:uiPriority="66" w:unhideWhenUsed="0"/>
+    <w:lsdException w:name="Medium Grid 1" w:semiHidden="0" w:uiPriority="67" w:unhideWhenUsed="0"/>
+    <w:lsdException w:name="Medium Grid 2" w:semiHidden="0" w:uiPriority="68" w:unhideWhenUsed="0"/>
+    <w:lsdException w:name="Medium Grid 3" w:semiHidden="0" w:uiPriority="69" w:unhideWhenUsed="0"/>
+    <w:lsdException w:name="Dark List" w:semiHidden="0" w:uiPriority="70" w:unhideWhenUsed="0"/>
+    <w:lsdException w:name="Colorful Shading" w:semiHidden="0" w:uiPriority="71" w:unhideWhenUsed="0"/>
+    <w:lsdException w:name="Colorful List" w:semiHidden="0" w:uiPriority="72" w:unhideWhenUsed="0"/>
+    <w:lsdException w:name="Colorful Grid" w:semiHidden="0" w:uiPriority="73" w:unhideWhenUsed="0"/>
+    <w:lsdException w:name="Light Shading Accent 1" w:semiHidden="0" w:uiPriority="60" w:unhideWhenUsed="0"/>
+    <w:lsdException w:name="Light List Accent 1" w:semiHidden="0" w:uiPriority="61" w:unhideWhenUsed="0"/>
+    <w:lsdException w:name="Light Grid Accent 1" w:semiHidden="0" w:uiPriority="62" w:unhideWhenUsed="0"/>
+    <w:lsdException w:name="Medium Shading 1 Accent 1" w:semiHidden="0" w:uiPriority="63" w:unhideWhenUsed="0"/>
+    <w:lsdException w:name="Medium Shading 2 Accent 1" w:semiHidden="0" w:uiPriority="64" w:unhideWhenUsed="0"/>
+    <w:lsdException w:name="Medium List 1 Accent 1" w:semiHidden="0" w:uiPriority="65" w:unhideWhenUsed="0"/>
+    <w:lsdException w:name="Revision" w:unhideWhenUsed="0"/>
+    <w:lsdException w:name="List Paragraph" w:semiHidden="0" w:uiPriority="34" w:unhideWhenUsed="0" w:qFormat="1"/>
+    <w:lsdException w:name="Quote" w:semiHidden="0" w:uiPriority="29" w:unhideWhenUsed="0" w:qFormat="1"/>
+    <w:lsdException w:name="Intense Quote" w:semiHidden="0" w:uiPriority="30" w:unhideWhenUsed="0" w:qFormat="1"/>
+    <w:lsdException w:name="Medium List 2 Accent 1" w:semiHidden="0" w:uiPriority="66" w:unhideWhenUsed="0"/>
+    <w:lsdException w:name="Medium Grid 1 Accent 1" w:semiHidden="0" w:uiPriority="67" w:unhideWhenUsed="0"/>
+    <w:lsdException w:name="Medium Grid 2 Accent 1" w:semiHidden="0" w:uiPriority="68" w:unhideWhenUsed="0"/>
+    <w:lsdException w:name="Medium Grid 3 Accent 1" w:semiHidden="0" w:uiPriority="69" w:unhideWhenUsed="0"/>
+    <w:lsdException w:name="Dark List Accent 1" w:semiHidden="0" w:uiPriority="70" w:unhideWhenUsed="0"/>
+    <w:lsdException w:name="Colorful Shading Accent 1" w:semiHidden="0" w:uiPriority="71" w:unhideWhenUsed="0"/>
+    <w:lsdException w:name="Colorful List Accent 1" w:semiHidden="0" w:uiPriority="72" w:unhideWhenUsed="0"/>
+    <w:lsdException w:name="Colorful Grid Accent 1" w:semiHidden="0" w:uiPriority="73" w:unhideWhenUsed="0"/>
+    <w:lsdException w:name="Light Shading Accent 2" w:semiHidden="0" w:uiPriority="60" w:unhideWhenUsed="0"/>
+    <w:lsdException w:name="Light List Accent 2" w:semiHidden="0" w:uiPriority="61" w:unhideWhenUsed="0"/>
+    <w:lsdException w:name="Light Grid Accent 2" w:semiHidden="0" w:uiPriority="62" w:unhideWhenUsed="0"/>
+    <w:lsdException w:name="Medium Shading 1 Accent 2" w:semiHidden="0" w:uiPriority="63" w:unhideWhenUsed="0"/>
+    <w:lsdException w:name="Medium Shading 2 Accent 2" w:semiHidden="0" w:uiPriority="64" w:unhideWhenUsed="0"/>
+    <w:lsdException w:name="Medium List 1 Accent 2" w:semiHidden="0" w:uiPriority="65" w:unhideWhenUsed="0"/>
+    <w:lsdException w:name="Medium List 2 Accent 2" w:semiHidden="0" w:uiPriority="66" w:unhideWhenUsed="0"/>
+    <w:lsdException w:name="Medium Grid 1 Accent 2" w:semiHidden="0" w:uiPriority="67" w:unhideWhenUsed="0"/>
+    <w:lsdException w:name="Medium Grid 2 Accent 2" w:semiHidden="0" w:uiPriority="68" w:unhideWhenUsed="0"/>
+    <w:lsdException w:name="Medium Grid 3 Accent 2" w:semiHidden="0" w:uiPriority="69" w:unhideWhenUsed="0"/>
+    <w:lsdException w:name="Dark List Accent 2" w:semiHidden="0" w:uiPriority="70" w:unhideWhenUsed="0"/>
+    <w:lsdException w:name="Colorful Shading Accent 2" w:semiHidden="0" w:uiPriority="71" w:unhideWhenUsed="0"/>
+    <w:lsdException w:name="Colorful List Accent 2" w:semiHidden="0" w:uiPriority="72" w:unhideWhenUsed="0"/>
+    <w:lsdException w:name="Colorful Grid Accent 2" w:semiHidden="0" w:uiPriority="73" w:unhideWhenUsed="0"/>
+    <w:lsdException w:name="Light Shading Accent 3" w:semiHidden="0" w:uiPriority="60" w:unhideWhenUsed="0"/>
+    <w:lsdException w:name="Light List Accent 3" w:semiHidden="0" w:uiPriority="61" w:unhideWhenUsed="0"/>
+    <w:lsdException w:name="Light Grid Accent 3" w:semiHidden="0" w:uiPriority="62" w:unhideWhenUsed="0"/>
+    <w:lsdException w:name="Medium Shading 1 Accent 3" w:semiHidden="0" w:uiPriority="63" w:unhideWhenUsed="0"/>
+    <w:lsdException w:name="Medium Shading 2 Accent 3" w:semiHidden="0" w:uiPriority="64" w:unhideWhenUsed="0"/>
+    <w:lsdException w:name="Medium List 1 Accent 3" w:semiHidden="0" w:uiPriority="65" w:unhideWhenUsed="0"/>
+    <w:lsdException w:name="Medium List 2 Accent 3" w:semiHidden="0" w:uiPriority="66" w:unhideWhenUsed="0"/>
+    <w:lsdException w:name="Medium Grid 1 Accent 3" w:semiHidden="0" w:uiPriority="67" w:unhideWhenUsed="0"/>
+    <w:lsdException w:name="Medium Grid 2 Accent 3" w:semiHidden="0" w:uiPriority="68" w:unhideWhenUsed="0"/>
+    <w:lsdException w:name="Medium Grid 3 Accent 3" w:semiHidden="0" w:uiPriority="69" w:unhideWhenUsed="0"/>
+    <w:lsdException w:name="Dark List Accent 3" w:semiHidden="0" w:uiPriority="70" w:unhideWhenUsed="0"/>
+    <w:lsdException w:name="Colorful Shading Accent 3" w:semiHidden="0" w:uiPriority="71" w:unhideWhenUsed="0"/>
+    <w:lsdException w:name="Colorful List Accent 3" w:semiHidden="0" w:uiPriority="72" w:unhideWhenUsed="0"/>
+    <w:lsdException w:name="Colorful Grid Accent 3" w:semiHidden="0" w:uiPriority="73" w:unhideWhenUsed="0"/>
+    <w:lsdException w:name="Light Shading Accent 4" w:semiHidden="0" w:uiPriority="60" w:unhideWhenUsed="0"/>
+    <w:lsdException w:name="Light List Accent 4" w:semiHidden="0" w:uiPriority="61" w:unhideWhenUsed="0"/>
+    <w:lsdException w:name="Light Grid Accent 4" w:semiHidden="0" w:uiPriority="62" w:unhideWhenUsed="0"/>
+    <w:lsdException w:name="Medium Shading 1 Accent 4" w:semiHidden="0" w:uiPriority="63" w:unhideWhenUsed="0"/>
+    <w:lsdException w:name="Medium Shading 2 Accent 4" w:semiHidden="0" w:uiPriority="64" w:unhideWhenUsed="0"/>
+    <w:lsdException w:name="Medium List 1 Accent 4" w:semiHidden="0" w:uiPriority="65" w:unhideWhenUsed="0"/>
+    <w:lsdException w:name="Medium List 2 Accent 4" w:semiHidden="0" w:uiPriority="66" w:unhideWhenUsed="0"/>
+    <w:lsdException w:name="Medium Grid 1 Accent 4" w:semiHidden="0" w:uiPriority="67" w:unhideWhenUsed="0"/>
+    <w:lsdException w:name="Medium Grid 2 Accent 4" w:semiHidden="0" w:uiPriority="68" w:unhideWhenUsed="0"/>
+    <w:lsdException w:name="Medium Grid 3 Accent 4" w:semiHidden="0" w:uiPriority="69" w:unhideWhenUsed="0"/>
+    <w:lsdException w:name="Dark List Accent 4" w:semiHidden="0" w:uiPriority="70" w:unhideWhenUsed="0"/>
+    <w:lsdException w:name="Colorful Shading Accent 4" w:semiHidden="0" w:uiPriority="71" w:unhideWhenUsed="0"/>
+    <w:lsdException w:name="Colorful List Accent 4" w:semiHidden="0" w:uiPriority="72" w:unhideWhenUsed="0"/>
+    <w:lsdException w:name="Colorful Grid Accent 4" w:semiHidden="0" w:uiPriority="73" w:unhideWhenUsed="0"/>
+    <w:lsdException w:name="Light Shading Accent 5" w:semiHidden="0" w:uiPriority="60" w:unhideWhenUsed="0"/>
+    <w:lsdException w:name="Light List Accent 5" w:semiHidden="0" w:uiPriority="61" w:unhideWhenUsed="0"/>
+    <w:lsdException w:name="Light Grid Accent 5" w:semiHidden="0" w:uiPriority="62" w:unhideWhenUsed="0"/>
+    <w:lsdException w:name="Medium Shading 1 Accent 5" w:semiHidden="0" w:uiPriority="63" w:unhideWhenUsed="0"/>
+    <w:lsdException w:name="Medium Shading 2 Accent 5" w:semiHidden="0" w:uiPriority="64" w:unhideWhenUsed="0"/>
+    <w:lsdException w:name="Medium List 1 Accent 5" w:semiHidden="0" w:uiPriority="65" w:unhideWhenUsed="0"/>
+    <w:lsdException w:name="Medium List 2 Accent 5" w:semiHidden="0" w:uiPriority="66" w:unhideWhenUsed="0"/>
+    <w:lsdException w:name="Medium Grid 1 Accent 5" w:semiHidden="0" w:uiPriority="67" w:unhideWhenUsed="0"/>
+    <w:lsdException w:name="Medium Grid 2 Accent 5" w:semiHidden="0" w:uiPriority="68" w:unhideWhenUsed="0"/>
+    <w:lsdException w:name="Medium Grid 3 Accent 5" w:semiHidden="0" w:uiPriority="69" w:unhideWhenUsed="0"/>
+    <w:lsdException w:name="Dark List Accent 5" w:semiHidden="0" w:uiPriority="70" w:unhideWhenUsed="0"/>
+    <w:lsdException w:name="Colorful Shading Accent 5" w:semiHidden="0" w:uiPriority="71" w:unhideWhenUsed="0"/>
+    <w:lsdException w:name="Colorful List Accent 5" w:semiHidden="0" w:uiPriority="72" w:unhideWhenUsed="0"/>
+    <w:lsdException w:name="Colorful Grid Accent 5" w:semiHidden="0" w:uiPriority="73" w:unhideWhenUsed="0"/>
+    <w:lsdException w:name="Light Shading Accent 6" w:semiHidden="0" w:uiPriority="60" w:unhideWhenUsed="0"/>
+    <w:lsdException w:name="Light List Accent 6" w:semiHidden="0" w:uiPriority="61" w:unhideWhenUsed="0"/>
+    <w:lsdException w:name="Light Grid Accent 6" w:semiHidden="0" w:uiPriority="62" w:unhideWhenUsed="0"/>
+    <w:lsdException w:name="Medium Shading 1 Accent 6" w:semiHidden="0" w:uiPriority="63" w:unhideWhenUsed="0"/>
+    <w:lsdException w:name="Medium Shading 2 Accent 6" w:semiHidden="0" w:uiPriority="64" w:unhideWhenUsed="0"/>
+    <w:lsdException w:name="Medium List 1 Accent 6" w:semiHidden="0" w:uiPriority="65" w:unhideWhenUsed="0"/>
+    <w:lsdException w:name="Medium List 2 Accent 6" w:semiHidden="0" w:uiPriority="66" w:unhideWhenUsed="0"/>
+    <w:lsdException w:name="Medium Grid 1 Accent 6" w:semiHidden="0" w:uiPriority="67" w:unhideWhenUsed="0"/>
+    <w:lsdException w:name="Medium Grid 2 Accent 6" w:semiHidden="0" w:uiPriority="68" w:unhideWhenUsed="0"/>
+    <w:lsdException w:name="Medium Grid 3 Accent 6" w:semiHidden="0" w:uiPriority="69" w:unhideWhenUsed="0"/>
+    <w:lsdException w:name="Dark List Accent 6" w:semiHidden="0" w:uiPriority="70" w:unhideWhenUsed="0"/>
+    <w:lsdException w:name="Colorful Shading Accent 6" w:semiHidden="0" w:uiPriority="71" w:unhideWhenUsed="0"/>
+    <w:lsdException w:name="Colorful List Accent 6" w:semiHidden="0" w:uiPriority="72" w:unhideWhenUsed="0"/>
+    <w:lsdException w:name="Colorful Grid Accent 6" w:semiHidden="0" w:uiPriority="73" w:unhideWhenUsed="0"/>
+    <w:lsdException w:name="Subtle Emphasis" w:semiHidden="0" w:uiPriority="19" w:unhideWhenUsed="0" w:qFormat="1"/>
+    <w:lsdException w:name="Intense Emphasis" w:semiHidden="0" w:uiPriority="21" w:unhideWhenUsed="0" w:qFormat="1"/>
+    <w:lsdException w:name="Subtle Reference" w:semiHidden="0" w:uiPriority="31" w:unhideWhenUsed="0" w:qFormat="1"/>
+    <w:lsdException w:name="Intense Reference" w:semiHidden="0" w:uiPriority="32" w:unhideWhenUsed="0" w:qFormat="1"/>
+    <w:lsdException w:name="Book Title" w:semiHidden="0" w:uiPriority="33" w:unhideWhenUsed="0" w:qFormat="1"/>
+    <w:lsdException w:name="Bibliography" w:uiPriority="37"/>
+    <w:lsdException w:name="TOC Heading" w:uiPriority="39" w:qFormat="1"/>
   </w:latentStyles>
   <w:style w:type="paragraph" w:default="1" w:styleId="Normal">
     <w:name w:val="Normal"/>

</xml_diff>

<commit_message>
Wrapped create_arraignments_table in main.
</commit_message>
<xml_diff>
--- a/tests/resources/Saved/21TRC1234_Traffic Judgment Entry.docx
+++ b/tests/resources/Saved/21TRC1234_Traffic Judgment Entry.docx
@@ -596,7 +596,7 @@
           <w:sz w:val="20"/>
           <w:szCs w:val="20"/>
         </w:rPr>
-        <w:t xml:space="preserve"> for arraignment on December 04, 2021. </w:t>
+        <w:t xml:space="preserve"> for arraignment on December 08, 2021. </w:t>
       </w:r>
       <w:r>
         <w:rPr>
@@ -1469,7 +1469,7 @@
           <w:sz w:val="20"/>
           <w:szCs w:val="20"/>
         </w:rPr>
-        <w:t xml:space="preserve">December 04, 2021</w:t>
+        <w:t xml:space="preserve">December 08, 2021</w:t>
       </w:r>
       <w:r>
         <w:rPr>

</xml_diff>

<commit_message>
Updated tests in main.
</commit_message>
<xml_diff>
--- a/tests/resources/Saved/21TRC1234_Traffic Judgment Entry.docx
+++ b/tests/resources/Saved/21TRC1234_Traffic Judgment Entry.docx
@@ -160,64 +160,54 @@
           <w:szCs w:val="20"/>
         </w:rPr>
       </w:pPr>
-      <w:proofErr w:type="gramStart"/>
-      <w:r>
-        <w:rPr>
-          <w:rFonts w:ascii="Palatino Linotype" w:hAnsi="Palatino Linotype"/>
-          <w:sz w:val="20"/>
-          <w:szCs w:val="20"/>
-        </w:rPr>
-        <w:t>vs</w:t>
-      </w:r>
-      <w:proofErr w:type="gramEnd"/>
-      <w:r>
-        <w:rPr>
-          <w:rFonts w:ascii="Palatino Linotype" w:hAnsi="Palatino Linotype"/>
-          <w:sz w:val="20"/>
-          <w:szCs w:val="20"/>
-        </w:rPr>
-        <w:t>.</w:t>
-      </w:r>
-      <w:r>
-        <w:rPr>
-          <w:rFonts w:ascii="Palatino Linotype" w:hAnsi="Palatino Linotype"/>
-          <w:sz w:val="20"/>
-          <w:szCs w:val="20"/>
-        </w:rPr>
-        <w:tab/>
-      </w:r>
-      <w:r>
-        <w:rPr>
-          <w:rFonts w:ascii="Palatino Linotype" w:hAnsi="Palatino Linotype"/>
-          <w:sz w:val="20"/>
-          <w:szCs w:val="20"/>
-        </w:rPr>
-        <w:tab/>
-      </w:r>
-      <w:r>
-        <w:rPr>
-          <w:rFonts w:ascii="Palatino Linotype" w:hAnsi="Palatino Linotype"/>
-          <w:sz w:val="20"/>
-          <w:szCs w:val="20"/>
-        </w:rPr>
-        <w:tab/>
-      </w:r>
-      <w:r>
-        <w:rPr>
-          <w:rFonts w:ascii="Palatino Linotype" w:hAnsi="Palatino Linotype"/>
-          <w:sz w:val="20"/>
-          <w:szCs w:val="20"/>
-        </w:rPr>
-        <w:tab/>
-      </w:r>
-      <w:r>
-        <w:rPr>
-          <w:rFonts w:ascii="Palatino Linotype" w:hAnsi="Palatino Linotype"/>
-          <w:sz w:val="20"/>
-          <w:szCs w:val="20"/>
-        </w:rPr>
-        <w:tab/>
-        <w:t>CASE NO</w:t>
+      <w:r>
+        <w:rPr>
+          <w:rFonts w:ascii="Palatino Linotype" w:hAnsi="Palatino Linotype"/>
+          <w:sz w:val="20"/>
+          <w:szCs w:val="20"/>
+        </w:rPr>
+        <w:t>vs.</w:t>
+      </w:r>
+      <w:r>
+        <w:rPr>
+          <w:rFonts w:ascii="Palatino Linotype" w:hAnsi="Palatino Linotype"/>
+          <w:sz w:val="20"/>
+          <w:szCs w:val="20"/>
+        </w:rPr>
+        <w:tab/>
+      </w:r>
+      <w:r>
+        <w:rPr>
+          <w:rFonts w:ascii="Palatino Linotype" w:hAnsi="Palatino Linotype"/>
+          <w:sz w:val="20"/>
+          <w:szCs w:val="20"/>
+        </w:rPr>
+        <w:tab/>
+      </w:r>
+      <w:r>
+        <w:rPr>
+          <w:rFonts w:ascii="Palatino Linotype" w:hAnsi="Palatino Linotype"/>
+          <w:sz w:val="20"/>
+          <w:szCs w:val="20"/>
+        </w:rPr>
+        <w:tab/>
+      </w:r>
+      <w:r>
+        <w:rPr>
+          <w:rFonts w:ascii="Palatino Linotype" w:hAnsi="Palatino Linotype"/>
+          <w:sz w:val="20"/>
+          <w:szCs w:val="20"/>
+        </w:rPr>
+        <w:tab/>
+      </w:r>
+      <w:r>
+        <w:rPr>
+          <w:rFonts w:ascii="Palatino Linotype" w:hAnsi="Palatino Linotype"/>
+          <w:sz w:val="20"/>
+          <w:szCs w:val="20"/>
+        </w:rPr>
+        <w:tab/>
+        <w:t xml:space="preserve">CASE NO</w:t>
       </w:r>
       <w:r>
         <w:rPr>
@@ -392,7 +382,6 @@
           <w:szCs w:val="20"/>
         </w:rPr>
       </w:pPr>
-      <w:proofErr w:type="gramStart"/>
       <w:r>
         <w:rPr>
           <w:rFonts w:ascii="Palatino Linotype" w:hAnsi="Palatino Linotype"/>
@@ -401,7 +390,6 @@
         </w:rPr>
         <w:t>Defendant.</w:t>
       </w:r>
-      <w:proofErr w:type="gramEnd"/>
       <w:r>
         <w:rPr>
           <w:rFonts w:ascii="Palatino Linotype" w:hAnsi="Palatino Linotype"/>
@@ -596,7 +584,7 @@
           <w:sz w:val="20"/>
           <w:szCs w:val="20"/>
         </w:rPr>
-        <w:t xml:space="preserve"> for arraignment on December 08, 2021. </w:t>
+        <w:t xml:space="preserve"> for arraignment on December 12, 2021. </w:t>
       </w:r>
       <w:r>
         <w:rPr>
@@ -1348,7 +1336,6 @@
           <w:szCs w:val="20"/>
         </w:rPr>
       </w:pPr>
-      <w:proofErr w:type="gramStart"/>
       <w:r>
         <w:rPr>
           <w:rFonts w:ascii="Palatino Linotype" w:hAnsi="Palatino Linotype"/>
@@ -1357,9 +1344,8 @@
           <w:sz w:val="20"/>
           <w:szCs w:val="20"/>
         </w:rPr>
-        <w:t xml:space="preserve">Fines and Costs.</w:t>
-      </w:r>
-      <w:proofErr w:type="gramEnd"/>
+        <w:t xml:space="preserve">Fines and Costs.  </w:t>
+      </w:r>
       <w:r>
         <w:rPr>
           <w:rFonts w:ascii="Palatino Linotype" w:hAnsi="Palatino Linotype"/>
@@ -1368,7 +1354,70 @@
           <w:sz w:val="20"/>
           <w:szCs w:val="20"/>
         </w:rPr>
-        <w:t xml:space="preserve">  </w:t>
+        <w:t xml:space="preserve"/>
+      </w:r>
+      <w:r>
+        <w:rPr>
+          <w:rFonts w:ascii="Palatino Linotype" w:hAnsi="Palatino Linotype"/>
+          <w:bCs/>
+          <w:sz w:val="20"/>
+          <w:szCs w:val="20"/>
+          <w:u w:val="single"/>
+        </w:rPr>
+        <w:t>Court costs are assessed for the highest degree charge in this</w:t>
+      </w:r>
+      <w:r>
+        <w:rPr>
+          <w:rFonts w:ascii="Palatino Linotype" w:hAnsi="Palatino Linotype"/>
+          <w:bCs/>
+          <w:sz w:val="20"/>
+          <w:szCs w:val="20"/>
+          <w:u w:val="single"/>
+        </w:rPr>
+        <w:t xml:space="preserve"> case</w:t>
+      </w:r>
+      <w:r>
+        <w:rPr>
+          <w:rFonts w:ascii="Palatino Linotype" w:hAnsi="Palatino Linotype"/>
+          <w:bCs/>
+          <w:sz w:val="20"/>
+          <w:szCs w:val="20"/>
+        </w:rPr>
+        <w:t xml:space="preserve">.</w:t>
+      </w:r>
+      <w:r>
+        <w:rPr>
+          <w:rFonts w:ascii="Palatino Linotype" w:hAnsi="Palatino Linotype"/>
+          <w:bCs/>
+          <w:sz w:val="20"/>
+          <w:szCs w:val="20"/>
+        </w:rPr>
+        <w:t xml:space="preserve"> </w:t>
+      </w:r>
+      <w:r>
+        <w:rPr>
+          <w:rFonts w:ascii="Palatino Linotype" w:hAnsi="Palatino Linotype"/>
+          <w:bCs/>
+          <w:sz w:val="20"/>
+          <w:szCs w:val="20"/>
+        </w:rPr>
+        <w:t xml:space="preserve"/>
+      </w:r>
+      <w:r>
+        <w:rPr>
+          <w:rFonts w:ascii="Palatino Linotype" w:hAnsi="Palatino Linotype"/>
+          <w:sz w:val="20"/>
+          <w:szCs w:val="20"/>
+        </w:rPr>
+        <w:t xml:space="preserve">Having</w:t>
+      </w:r>
+      <w:r>
+        <w:rPr>
+          <w:rFonts w:ascii="Palatino Linotype" w:hAnsi="Palatino Linotype"/>
+          <w:sz w:val="20"/>
+          <w:szCs w:val="20"/>
+        </w:rPr>
+        <w:t xml:space="preserve"> been informed of the fines and costs owed, Defendant expressed an ability to pay </w:t>
       </w:r>
       <w:r>
         <w:rPr>
@@ -1378,70 +1427,15 @@
           <w:sz w:val="20"/>
           <w:szCs w:val="20"/>
         </w:rPr>
-        <w:t xml:space="preserve"/>
-      </w:r>
-      <w:r>
-        <w:rPr>
-          <w:rFonts w:ascii="Palatino Linotype" w:hAnsi="Palatino Linotype"/>
-          <w:bCs/>
-          <w:sz w:val="20"/>
-          <w:szCs w:val="20"/>
-          <w:u w:val="single"/>
-        </w:rPr>
-        <w:t>Court costs are assessed for the highest degree charge in this</w:t>
-      </w:r>
-      <w:r>
-        <w:rPr>
-          <w:rFonts w:ascii="Palatino Linotype" w:hAnsi="Palatino Linotype"/>
-          <w:bCs/>
-          <w:sz w:val="20"/>
-          <w:szCs w:val="20"/>
-          <w:u w:val="single"/>
-        </w:rPr>
-        <w:t xml:space="preserve"> case</w:t>
-      </w:r>
-      <w:r>
-        <w:rPr>
-          <w:rFonts w:ascii="Palatino Linotype" w:hAnsi="Palatino Linotype"/>
-          <w:bCs/>
-          <w:sz w:val="20"/>
-          <w:szCs w:val="20"/>
-        </w:rPr>
-        <w:t xml:space="preserve">.</w:t>
-      </w:r>
-      <w:r>
-        <w:rPr>
-          <w:rFonts w:ascii="Palatino Linotype" w:hAnsi="Palatino Linotype"/>
-          <w:bCs/>
-          <w:sz w:val="20"/>
-          <w:szCs w:val="20"/>
-        </w:rPr>
-        <w:t xml:space="preserve"> </w:t>
-      </w:r>
-      <w:r>
-        <w:rPr>
-          <w:rFonts w:ascii="Palatino Linotype" w:hAnsi="Palatino Linotype"/>
-          <w:bCs/>
-          <w:sz w:val="20"/>
-          <w:szCs w:val="20"/>
-        </w:rPr>
-        <w:t xml:space="preserve"/>
-      </w:r>
-      <w:r>
-        <w:rPr>
-          <w:rFonts w:ascii="Palatino Linotype" w:hAnsi="Palatino Linotype"/>
-          <w:sz w:val="20"/>
-          <w:szCs w:val="20"/>
-        </w:rPr>
-        <w:t>Having</w:t>
-      </w:r>
-      <w:r>
-        <w:rPr>
-          <w:rFonts w:ascii="Palatino Linotype" w:hAnsi="Palatino Linotype"/>
-          <w:sz w:val="20"/>
-          <w:szCs w:val="20"/>
-        </w:rPr>
-        <w:t xml:space="preserve"> been informed of the fines and costs owed, Defendant expressed an ability to pay </w:t>
+        <w:t xml:space="preserve">forthwith</w:t>
+      </w:r>
+      <w:r>
+        <w:rPr>
+          <w:rFonts w:ascii="Palatino Linotype" w:hAnsi="Palatino Linotype"/>
+          <w:sz w:val="20"/>
+          <w:szCs w:val="20"/>
+        </w:rPr>
+        <w:t xml:space="preserve">. Absent further order the fines and costs shall be paid in full by </w:t>
       </w:r>
       <w:r>
         <w:rPr>
@@ -1451,25 +1445,7 @@
           <w:sz w:val="20"/>
           <w:szCs w:val="20"/>
         </w:rPr>
-        <w:t xml:space="preserve">forthwith</w:t>
-      </w:r>
-      <w:r>
-        <w:rPr>
-          <w:rFonts w:ascii="Palatino Linotype" w:hAnsi="Palatino Linotype"/>
-          <w:sz w:val="20"/>
-          <w:szCs w:val="20"/>
-        </w:rPr>
-        <w:t xml:space="preserve">. Absent further order the fines and costs shall be paid in full by </w:t>
-      </w:r>
-      <w:r>
-        <w:rPr>
-          <w:rFonts w:ascii="Palatino Linotype" w:hAnsi="Palatino Linotype"/>
-          <w:b/>
-          <w:bCs/>
-          <w:sz w:val="20"/>
-          <w:szCs w:val="20"/>
-        </w:rPr>
-        <w:t xml:space="preserve">December 08, 2021</w:t>
+        <w:t xml:space="preserve">December 12, 2021</w:t>
       </w:r>
       <w:r>
         <w:rPr>
@@ -1626,7 +1602,7 @@
           <w:sz w:val="20"/>
           <w:szCs w:val="20"/>
         </w:rPr>
-        <w:t>____________________________________</w:t>
+        <w:t xml:space="preserve">____________________________________</w:t>
       </w:r>
     </w:p>
     <w:p>
@@ -1868,7 +1844,7 @@
           <w:sz w:val="16"/>
           <w:szCs w:val="16"/>
         </w:rPr>
-        <w:t xml:space="preserve">Copies served by Dep. Clerk ______ on: </w:t>
+        <w:t>Copies served by Dep. Clerk ______</w:t>
       </w:r>
       <w:r>
         <w:rPr>
@@ -1876,7 +1852,24 @@
           <w:sz w:val="16"/>
           <w:szCs w:val="16"/>
         </w:rPr>
-        <w:tab/>
+        <w:t xml:space="preserve">___</w:t>
+      </w:r>
+      <w:r>
+        <w:rPr>
+          <w:rFonts w:ascii="Palatino Linotype" w:hAnsi="Palatino Linotype"/>
+          <w:sz w:val="16"/>
+          <w:szCs w:val="16"/>
+        </w:rPr>
+        <w:t xml:space="preserve"> on: </w:t>
+      </w:r>
+      <w:bookmarkStart w:id="0" w:name="_GoBack"/>
+      <w:bookmarkEnd w:id="0"/>
+      <w:r>
+        <w:rPr>
+          <w:rFonts w:ascii="Palatino Linotype" w:hAnsi="Palatino Linotype"/>
+          <w:sz w:val="16"/>
+          <w:szCs w:val="16"/>
+        </w:rPr>
         <w:t xml:space="preserve">___ Prosecutor’s Office, ___ John Smith</w:t>
       </w:r>
     </w:p>
@@ -1962,17 +1955,7 @@
         <w:sz w:val="20"/>
         <w:szCs w:val="20"/>
       </w:rPr>
-      <w:t xml:space="preserve">Magistrate </w:t>
-    </w:r>
-    <w:proofErr w:type="gramStart"/>
-    <w:r>
-      <w:rPr>
-        <w:rFonts w:ascii="Palatino Linotype" w:hAnsi="Palatino Linotype"/>
-        <w:bCs/>
-        <w:sz w:val="20"/>
-        <w:szCs w:val="20"/>
-      </w:rPr>
-      <w:t>Decision</w:t>
+      <w:t xml:space="preserve">Magistrate Decision</w:t>
     </w:r>
     <w:r>
       <w:rPr>

</xml_diff>

<commit_message>
Add tests for njpd conditions.
</commit_message>
<xml_diff>
--- a/tests/resources/Saved/21TRC1234_Traffic Judgment Entry.docx
+++ b/tests/resources/Saved/21TRC1234_Traffic Judgment Entry.docx
@@ -584,7 +584,7 @@
           <w:sz w:val="20"/>
           <w:szCs w:val="20"/>
         </w:rPr>
-        <w:t xml:space="preserve"> for arraignment on December 12, 2021. </w:t>
+        <w:t xml:space="preserve"> for arraignment on December 16, 2021. </w:t>
       </w:r>
       <w:r>
         <w:rPr>
@@ -1445,7 +1445,7 @@
           <w:sz w:val="20"/>
           <w:szCs w:val="20"/>
         </w:rPr>
-        <w:t xml:space="preserve">December 12, 2021</w:t>
+        <w:t xml:space="preserve">December 16, 2021</w:t>
       </w:r>
       <w:r>
         <w:rPr>

</xml_diff>

<commit_message>
Renamed no jail plea template.
</commit_message>
<xml_diff>
--- a/tests/resources/Saved/21TRC1234_Traffic Judgment Entry.docx
+++ b/tests/resources/Saved/21TRC1234_Traffic Judgment Entry.docx
@@ -584,7 +584,7 @@
           <w:sz w:val="20"/>
           <w:szCs w:val="20"/>
         </w:rPr>
-        <w:t xml:space="preserve"> for arraignment on December 20, 2021. </w:t>
+        <w:t xml:space="preserve"> for arraignment on December 19, 2021. </w:t>
       </w:r>
       <w:r>
         <w:rPr>
@@ -1445,7 +1445,7 @@
           <w:sz w:val="20"/>
           <w:szCs w:val="20"/>
         </w:rPr>
-        <w:t xml:space="preserve">December 20, 2021</w:t>
+        <w:t xml:space="preserve">December 19, 2021</w:t>
       </w:r>
       <w:r>
         <w:rPr>

</xml_diff>